<commit_message>
chapter2, homework, date 26/Feb/21
</commit_message>
<xml_diff>
--- a/chapter2/chapter2.docx
+++ b/chapter2/chapter2.docx
@@ -137,6 +137,113 @@
           <w:rFonts w:ascii="Khmer OS" w:hAnsi="Khmer OS"/>
         </w:rPr>
         <w:t>parenthes</w:t>
+      </w:r>
+    </w:p>
+    <w:p>
+      <w:pPr>
+        <w:pStyle w:val="Normal"/>
+        <w:bidi w:val="0"/>
+        <w:jc w:val="left"/>
+        <w:rPr>
+          <w:rFonts w:ascii="Khmer OS" w:hAnsi="Khmer OS"/>
+        </w:rPr>
+      </w:pPr>
+      <w:r>
+        <w:rPr/>
+      </w:r>
+    </w:p>
+    <w:p>
+      <w:pPr>
+        <w:pStyle w:val="Normal"/>
+        <w:bidi w:val="0"/>
+        <w:jc w:val="left"/>
+        <w:rPr>
+          <w:rFonts w:ascii="Khmer OS" w:hAnsi="Khmer OS"/>
+        </w:rPr>
+      </w:pPr>
+      <w:r>
+        <w:rPr>
+          <w:rFonts w:ascii="Khmer OS" w:hAnsi="Khmer OS"/>
+        </w:rPr>
+        <w:t>__________________________________________________________________</w:t>
+      </w:r>
+    </w:p>
+    <w:p>
+      <w:pPr>
+        <w:pStyle w:val="Normal"/>
+        <w:bidi w:val="0"/>
+        <w:jc w:val="left"/>
+        <w:rPr>
+          <w:b/>
+          <w:b/>
+          <w:bCs/>
+          <w:sz w:val="28"/>
+        </w:rPr>
+      </w:pPr>
+      <w:r>
+        <w:rPr>
+          <w:rFonts w:ascii="Khmer OS" w:hAnsi="Khmer OS"/>
+          <w:b/>
+          <w:bCs/>
+          <w:color w:val="FFFFFF"/>
+          <w:sz w:val="28"/>
+          <w:shd w:fill="18A303" w:val="clear"/>
+        </w:rPr>
+        <w:t>Date 2</w:t>
+      </w:r>
+      <w:r>
+        <w:rPr>
+          <w:rFonts w:ascii="Khmer OS" w:hAnsi="Khmer OS"/>
+          <w:b/>
+          <w:bCs/>
+          <w:color w:val="FFFFFF"/>
+          <w:sz w:val="28"/>
+          <w:shd w:fill="18A303" w:val="clear"/>
+          <w:lang w:val="en-US" w:eastAsia="zh-CN" w:bidi="km-KH"/>
+        </w:rPr>
+        <w:t>6</w:t>
+      </w:r>
+      <w:r>
+        <w:rPr>
+          <w:rFonts w:ascii="Khmer OS" w:hAnsi="Khmer OS"/>
+          <w:b/>
+          <w:bCs/>
+          <w:color w:val="FFFFFF"/>
+          <w:sz w:val="28"/>
+          <w:shd w:fill="18A303" w:val="clear"/>
+        </w:rPr>
+        <w:t>/Feb/21</w:t>
+      </w:r>
+    </w:p>
+    <w:p>
+      <w:pPr>
+        <w:pStyle w:val="Normal"/>
+        <w:bidi w:val="0"/>
+        <w:jc w:val="left"/>
+        <w:rPr>
+          <w:rFonts w:ascii="Khmer OS" w:hAnsi="Khmer OS"/>
+          <w:color w:val="FFFFFF"/>
+          <w:shd w:fill="18A303" w:val="clear"/>
+        </w:rPr>
+      </w:pPr>
+      <w:r>
+        <w:rPr/>
+      </w:r>
+    </w:p>
+    <w:p>
+      <w:pPr>
+        <w:pStyle w:val="Normal"/>
+        <w:bidi w:val="0"/>
+        <w:jc w:val="left"/>
+        <w:rPr>
+          <w:rFonts w:ascii="Khmer OS" w:hAnsi="Khmer OS"/>
+        </w:rPr>
+      </w:pPr>
+      <w:r>
+        <w:rPr>
+          <w:rFonts w:ascii="Khmer OS" w:hAnsi="Khmer OS"/>
+        </w:rPr>
+        <w:t>- advertising</w:t>
       </w:r>
     </w:p>
     <w:sectPr>
@@ -146,6 +253,7 @@
       <w:pgNumType w:fmt="decimal"/>
       <w:formProt w:val="false"/>
       <w:textDirection w:val="lrTb"/>
+      <w:docGrid w:type="default" w:linePitch="100" w:charSpace="0"/>
     </w:sectPr>
   </w:body>
 </w:document>
@@ -174,11 +282,76 @@
     <w:qFormat/>
     <w:pPr>
       <w:widowControl w:val="false"/>
+      <w:suppressAutoHyphens w:val="true"/>
       <w:bidi w:val="0"/>
-    </w:pPr>
-    <w:rPr>
+      <w:spacing w:before="0" w:after="0"/>
+      <w:jc w:val="left"/>
+    </w:pPr>
+    <w:rPr>
+      <w:rFonts w:ascii="Times New Roman" w:hAnsi="Times New Roman" w:eastAsia="DejaVu Sans" w:cs="DejaVu Sans"/>
+      <w:color w:val="000000"/>
+      <w:kern w:val="0"/>
       <w:sz w:val="24"/>
+      <w:szCs w:val="24"/>
       <w:lang w:val="en-US" w:eastAsia="zh-CN" w:bidi="km-KH"/>
+    </w:rPr>
+  </w:style>
+  <w:style w:type="paragraph" w:styleId="Heading">
+    <w:name w:val="Heading"/>
+    <w:basedOn w:val="Normal"/>
+    <w:next w:val="TextBody"/>
+    <w:qFormat/>
+    <w:pPr>
+      <w:keepNext w:val="true"/>
+      <w:spacing w:before="240" w:after="120"/>
+    </w:pPr>
+    <w:rPr>
+      <w:rFonts w:ascii="Times New Roman" w:hAnsi="Times New Roman" w:eastAsia="Source Han Sans CN" w:cs="Khmer OS Battambang"/>
+      <w:sz w:val="28"/>
+      <w:szCs w:val="28"/>
+    </w:rPr>
+  </w:style>
+  <w:style w:type="paragraph" w:styleId="TextBody">
+    <w:name w:val="Body Text"/>
+    <w:basedOn w:val="Normal"/>
+    <w:pPr>
+      <w:spacing w:lineRule="auto" w:line="276" w:before="0" w:after="140"/>
+    </w:pPr>
+    <w:rPr/>
+  </w:style>
+  <w:style w:type="paragraph" w:styleId="List">
+    <w:name w:val="List"/>
+    <w:basedOn w:val="TextBody"/>
+    <w:pPr/>
+    <w:rPr>
+      <w:rFonts w:ascii="Arial" w:hAnsi="Arial" w:cs="Khmer OS Battambang"/>
+    </w:rPr>
+  </w:style>
+  <w:style w:type="paragraph" w:styleId="Caption">
+    <w:name w:val="Caption"/>
+    <w:basedOn w:val="Normal"/>
+    <w:qFormat/>
+    <w:pPr>
+      <w:suppressLineNumbers/>
+      <w:spacing w:before="120" w:after="120"/>
+    </w:pPr>
+    <w:rPr>
+      <w:rFonts w:ascii="Arial" w:hAnsi="Arial" w:cs="Khmer OS Battambang"/>
+      <w:i/>
+      <w:iCs/>
+      <w:sz w:val="24"/>
+      <w:szCs w:val="24"/>
+    </w:rPr>
+  </w:style>
+  <w:style w:type="paragraph" w:styleId="Index">
+    <w:name w:val="Index"/>
+    <w:basedOn w:val="Normal"/>
+    <w:qFormat/>
+    <w:pPr>
+      <w:suppressLineNumbers/>
+    </w:pPr>
+    <w:rPr>
+      <w:rFonts w:ascii="Arial" w:hAnsi="Arial" w:cs="Khmer OS Battambang"/>
     </w:rPr>
   </w:style>
 </w:styles>

</xml_diff>

<commit_message>
7. Dynamic array, date 04/Mar/21
</commit_message>
<xml_diff>
--- a/chapter2/chapter2.docx
+++ b/chapter2/chapter2.docx
@@ -182,22 +182,6 @@
       <w:r>
         <w:rPr>
           <w:rFonts w:cs="Khmer OS" w:ascii="Khmer OS" w:hAnsi="Khmer OS"/>
-        </w:rPr>
-      </w:r>
-    </w:p>
-    <w:p>
-      <w:pPr>
-        <w:pStyle w:val="Normal"/>
-        <w:bidi w:val="0"/>
-        <w:spacing w:lineRule="auto" w:line="240" w:before="240" w:after="0"/>
-        <w:jc w:val="left"/>
-        <w:rPr>
-          <w:rFonts w:ascii="Khmer OS" w:hAnsi="Khmer OS" w:cs="Khmer OS"/>
-        </w:rPr>
-      </w:pPr>
-      <w:r>
-        <w:rPr>
-          <w:rFonts w:cs="Khmer OS" w:ascii="Khmer OS" w:hAnsi="Khmer OS"/>
           <w:b/>
           <w:sz w:val="32"/>
           <w:szCs w:val="32"/>
@@ -248,27 +232,53 @@
           <w:szCs w:val="32"/>
         </w:rPr>
         <w:tab/>
-        <w:t>class className{</w:t>
-      </w:r>
-    </w:p>
-    <w:p>
-      <w:pPr>
-        <w:pStyle w:val="Normal"/>
-        <w:bidi w:val="0"/>
-        <w:spacing w:lineRule="auto" w:line="240" w:before="240" w:after="0"/>
-        <w:jc w:val="left"/>
-        <w:rPr>
-          <w:rFonts w:ascii="Khmer OS" w:hAnsi="Khmer OS" w:cs="Khmer OS"/>
-        </w:rPr>
-      </w:pPr>
-      <w:r>
-        <w:rPr>
-          <w:rFonts w:cs="Khmer OS" w:ascii="Khmer OS" w:hAnsi="Khmer OS"/>
+      </w:r>
+      <w:r>
+        <w:rPr>
+          <w:rFonts w:cs="Khmer OS" w:ascii="Khmer OS" w:hAnsi="Khmer OS"/>
+          <w:b/>
+          <w:bCs/>
           <w:sz w:val="32"/>
           <w:szCs w:val="32"/>
         </w:rPr>
-        <w:tab/>
-        <w:tab/>
+        <w:t>class</w:t>
+      </w:r>
+      <w:r>
+        <w:rPr>
+          <w:rFonts w:cs="Khmer OS" w:ascii="Khmer OS" w:hAnsi="Khmer OS"/>
+          <w:sz w:val="32"/>
+          <w:szCs w:val="32"/>
+        </w:rPr>
+        <w:t xml:space="preserve"> className{</w:t>
+      </w:r>
+    </w:p>
+    <w:p>
+      <w:pPr>
+        <w:pStyle w:val="Normal"/>
+        <w:bidi w:val="0"/>
+        <w:spacing w:lineRule="auto" w:line="240" w:before="240" w:after="0"/>
+        <w:jc w:val="left"/>
+        <w:rPr>
+          <w:rFonts w:ascii="Khmer OS" w:hAnsi="Khmer OS" w:cs="Khmer OS"/>
+        </w:rPr>
+      </w:pPr>
+      <w:r>
+        <w:rPr>
+          <w:rFonts w:cs="Khmer OS" w:ascii="Khmer OS" w:hAnsi="Khmer OS"/>
+          <w:sz w:val="32"/>
+          <w:szCs w:val="32"/>
+        </w:rPr>
+        <w:tab/>
+        <w:tab/>
+      </w:r>
+      <w:r>
+        <w:rPr>
+          <w:rFonts w:cs="Khmer OS" w:ascii="Khmer OS" w:hAnsi="Khmer OS"/>
+          <w:b/>
+          <w:bCs/>
+          <w:sz w:val="32"/>
+          <w:szCs w:val="32"/>
+        </w:rPr>
         <w:t>private/protected/public:</w:t>
       </w:r>
     </w:p>
@@ -306,27 +316,20 @@
       <w:r>
         <w:rPr>
           <w:rFonts w:cs="Khmer OS" w:ascii="Khmer OS" w:hAnsi="Khmer OS"/>
-        </w:rPr>
-      </w:r>
-    </w:p>
-    <w:p>
-      <w:pPr>
-        <w:pStyle w:val="Normal"/>
-        <w:bidi w:val="0"/>
-        <w:spacing w:lineRule="auto" w:line="240" w:before="240" w:after="0"/>
-        <w:jc w:val="left"/>
-        <w:rPr>
-          <w:rFonts w:ascii="Khmer OS" w:hAnsi="Khmer OS" w:cs="Khmer OS"/>
-        </w:rPr>
-      </w:pPr>
-      <w:r>
-        <w:rPr>
-          <w:rFonts w:cs="Khmer OS" w:ascii="Khmer OS" w:hAnsi="Khmer OS"/>
           <w:sz w:val="32"/>
           <w:szCs w:val="32"/>
         </w:rPr>
         <w:tab/>
         <w:tab/>
+      </w:r>
+      <w:r>
+        <w:rPr>
+          <w:rFonts w:cs="Khmer OS" w:ascii="Khmer OS" w:hAnsi="Khmer OS"/>
+          <w:b/>
+          <w:bCs/>
+          <w:sz w:val="32"/>
+          <w:szCs w:val="32"/>
+        </w:rPr>
         <w:t>public:</w:t>
       </w:r>
     </w:p>
@@ -468,49 +471,24 @@
           <w:szCs w:val="32"/>
         </w:rPr>
         <w:tab/>
-        <w:t>Data members, Field</w:t>
-      </w:r>
-    </w:p>
-    <w:p>
-      <w:pPr>
-        <w:pStyle w:val="Normal"/>
-        <w:bidi w:val="0"/>
-        <w:spacing w:lineRule="auto" w:line="240" w:before="240" w:after="0"/>
-        <w:jc w:val="left"/>
-        <w:rPr>
-          <w:rFonts w:ascii="Khmer OS" w:hAnsi="Khmer OS" w:cs="Khmer OS"/>
-        </w:rPr>
-      </w:pPr>
-      <w:r>
-        <w:rPr>
-          <w:rFonts w:cs="Khmer OS" w:ascii="Khmer OS" w:hAnsi="Khmer OS"/>
-        </w:rPr>
-      </w:r>
-    </w:p>
-    <w:p>
-      <w:pPr>
-        <w:pStyle w:val="Normal"/>
-        <w:bidi w:val="0"/>
-        <w:spacing w:lineRule="auto" w:line="240" w:before="240" w:after="0"/>
-        <w:jc w:val="left"/>
-        <w:rPr>
-          <w:rFonts w:ascii="Khmer OS" w:hAnsi="Khmer OS" w:cs="Khmer OS"/>
-        </w:rPr>
-      </w:pPr>
-      <w:r>
-        <w:rPr>
-          <w:rFonts w:cs="Khmer OS" w:ascii="Khmer OS" w:hAnsi="Khmer OS"/>
+      </w:r>
+      <w:r>
+        <w:rPr>
+          <w:rFonts w:cs="Khmer OS" w:ascii="Khmer OS" w:hAnsi="Khmer OS"/>
+          <w:b/>
+          <w:bCs/>
           <w:sz w:val="32"/>
           <w:szCs w:val="32"/>
         </w:rPr>
-        <w:tab/>
-        <w:t xml:space="preserve">Ex: </w:t>
-      </w:r>
-      <w:r>
-        <w:rPr>
-          <w:rFonts w:ascii="Khmer OS" w:hAnsi="Khmer OS" w:cs="Khmer OS"/>
-        </w:rPr>
-        <w:t>បង្កើត</w:t>
+        <w:t>Data</w:t>
+      </w:r>
+      <w:r>
+        <w:rPr>
+          <w:rFonts w:cs="Khmer OS" w:ascii="Khmer OS" w:hAnsi="Khmer OS"/>
+          <w:sz w:val="32"/>
+          <w:szCs w:val="32"/>
+        </w:rPr>
+        <w:t xml:space="preserve"> members, Field</w:t>
       </w:r>
     </w:p>
     <w:p>
@@ -1185,7 +1163,8 @@
       </w:pPr>
       <w:r>
         <w:rPr>
-          <w:rFonts w:cs="Khmer OS" w:ascii="Khmer OS" w:hAnsi="Khmer OS"/>
+          <w:sz w:val="24"/>
+          <w:szCs w:val="24"/>
         </w:rPr>
       </w:r>
     </w:p>
@@ -1426,7 +1405,7 @@
           <w:b w:val="false"/>
           <w:bCs w:val="false"/>
           <w:color w:val="000000"/>
-          <w:sz w:val="28"/>
+          <w:sz w:val="24"/>
           <w:sz w:val="24"/>
           <w:szCs w:val="24"/>
           <w:u w:val="none"/>
@@ -1454,7 +1433,7 @@
           <w:b w:val="false"/>
           <w:bCs w:val="false"/>
           <w:color w:val="000000"/>
-          <w:sz w:val="28"/>
+          <w:sz w:val="24"/>
           <w:sz w:val="24"/>
           <w:szCs w:val="24"/>
           <w:u w:val="none"/>
@@ -1482,7 +1461,7 @@
           <w:b w:val="false"/>
           <w:bCs w:val="false"/>
           <w:color w:val="000000"/>
-          <w:sz w:val="28"/>
+          <w:sz w:val="24"/>
           <w:sz w:val="24"/>
           <w:szCs w:val="24"/>
           <w:u w:val="none"/>
@@ -1510,7 +1489,7 @@
           <w:b w:val="false"/>
           <w:bCs w:val="false"/>
           <w:color w:val="000000"/>
-          <w:sz w:val="28"/>
+          <w:sz w:val="24"/>
           <w:sz w:val="24"/>
           <w:szCs w:val="24"/>
           <w:u w:val="none"/>
@@ -1538,7 +1517,7 @@
           <w:b w:val="false"/>
           <w:bCs w:val="false"/>
           <w:color w:val="000000"/>
-          <w:sz w:val="28"/>
+          <w:sz w:val="24"/>
           <w:sz w:val="24"/>
           <w:szCs w:val="24"/>
           <w:u w:val="none"/>
@@ -1566,7 +1545,7 @@
           <w:b w:val="false"/>
           <w:bCs w:val="false"/>
           <w:color w:val="000000"/>
-          <w:sz w:val="28"/>
+          <w:sz w:val="24"/>
           <w:sz w:val="24"/>
           <w:szCs w:val="24"/>
           <w:u w:val="none"/>
@@ -1594,7 +1573,7 @@
           <w:b w:val="false"/>
           <w:bCs w:val="false"/>
           <w:color w:val="000000"/>
-          <w:sz w:val="28"/>
+          <w:sz w:val="24"/>
           <w:sz w:val="24"/>
           <w:szCs w:val="24"/>
           <w:u w:val="none"/>
@@ -1654,7 +1633,7 @@
           <w:b/>
           <w:bCs/>
           <w:color w:val="000000"/>
-          <w:sz w:val="32"/>
+          <w:sz w:val="24"/>
           <w:sz w:val="24"/>
           <w:szCs w:val="24"/>
           <w:u w:val="single"/>
@@ -1910,6 +1889,1316 @@
         </w:rPr>
         <w:tab/>
         <w:t>}</w:t>
+      </w:r>
+    </w:p>
+    <w:p>
+      <w:pPr>
+        <w:pStyle w:val="Normal"/>
+        <w:bidi w:val="0"/>
+        <w:spacing w:lineRule="auto" w:line="240" w:before="240" w:after="0"/>
+        <w:jc w:val="left"/>
+        <w:rPr>
+          <w:rFonts w:ascii="Khmer OS" w:hAnsi="Khmer OS" w:eastAsia="Arial" w:cs="Khmer OS"/>
+          <w:b w:val="false"/>
+          <w:b w:val="false"/>
+          <w:bCs w:val="false"/>
+          <w:color w:val="000000"/>
+          <w:kern w:val="0"/>
+          <w:sz w:val="28"/>
+          <w:szCs w:val="24"/>
+          <w:u w:val="none"/>
+          <w:shd w:fill="auto" w:val="clear"/>
+          <w:lang w:val="en" w:eastAsia="zh-CN" w:bidi="hi-IN"/>
+        </w:rPr>
+      </w:pPr>
+      <w:r>
+        <w:rPr>
+          <w:rFonts w:eastAsia="Arial" w:cs="Khmer OS" w:ascii="Khmer OS" w:hAnsi="Khmer OS"/>
+          <w:b w:val="false"/>
+          <w:bCs w:val="false"/>
+          <w:color w:val="000000"/>
+          <w:kern w:val="0"/>
+          <w:sz w:val="28"/>
+          <w:szCs w:val="24"/>
+          <w:u w:val="none"/>
+          <w:shd w:fill="auto" w:val="clear"/>
+          <w:lang w:val="en" w:eastAsia="zh-CN" w:bidi="hi-IN"/>
+        </w:rPr>
+        <w:t xml:space="preserve">Ex: </w:t>
+      </w:r>
+      <w:r>
+        <w:rPr>
+          <w:rFonts w:ascii="Khmer OS" w:hAnsi="Khmer OS" w:eastAsia="Arial" w:cs="Khmer OS"/>
+          <w:b w:val="false"/>
+          <w:b w:val="false"/>
+          <w:bCs w:val="false"/>
+          <w:color w:val="000000"/>
+          <w:kern w:val="0"/>
+          <w:sz w:val="28"/>
+          <w:sz w:val="28"/>
+          <w:szCs w:val="24"/>
+          <w:u w:val="none"/>
+          <w:shd w:fill="auto" w:val="clear"/>
+          <w:lang w:val="en" w:eastAsia="zh-CN" w:bidi="hi-IN"/>
+        </w:rPr>
+        <w:t xml:space="preserve">បង្កើត </w:t>
+      </w:r>
+      <w:r>
+        <w:rPr>
+          <w:rFonts w:eastAsia="Arial" w:cs="Khmer OS" w:ascii="Khmer OS" w:hAnsi="Khmer OS"/>
+          <w:b w:val="false"/>
+          <w:bCs w:val="false"/>
+          <w:color w:val="000000"/>
+          <w:kern w:val="0"/>
+          <w:sz w:val="28"/>
+          <w:szCs w:val="24"/>
+          <w:u w:val="none"/>
+          <w:shd w:fill="auto" w:val="clear"/>
+          <w:lang w:val="en" w:eastAsia="zh-CN" w:bidi="hi-IN"/>
+        </w:rPr>
+        <w:t>class Point (</w:t>
+      </w:r>
+      <w:r>
+        <w:rPr>
+          <w:rFonts w:ascii="Khmer OS" w:hAnsi="Khmer OS" w:eastAsia="Arial" w:cs="Khmer OS"/>
+          <w:b w:val="false"/>
+          <w:b w:val="false"/>
+          <w:bCs w:val="false"/>
+          <w:color w:val="000000"/>
+          <w:kern w:val="0"/>
+          <w:sz w:val="28"/>
+          <w:sz w:val="28"/>
+          <w:szCs w:val="24"/>
+          <w:u w:val="none"/>
+          <w:shd w:fill="auto" w:val="clear"/>
+          <w:lang w:val="en" w:eastAsia="zh-CN" w:bidi="hi-IN"/>
+        </w:rPr>
+        <w:t xml:space="preserve">ជា </w:t>
+      </w:r>
+      <w:r>
+        <w:rPr>
+          <w:rFonts w:eastAsia="Arial" w:cs="Khmer OS" w:ascii="Khmer OS" w:hAnsi="Khmer OS"/>
+          <w:b w:val="false"/>
+          <w:bCs w:val="false"/>
+          <w:color w:val="000000"/>
+          <w:kern w:val="0"/>
+          <w:sz w:val="28"/>
+          <w:szCs w:val="24"/>
+          <w:u w:val="none"/>
+          <w:shd w:fill="auto" w:val="clear"/>
+          <w:lang w:val="en" w:eastAsia="zh-CN" w:bidi="hi-IN"/>
+        </w:rPr>
+        <w:t xml:space="preserve">Inner class) </w:t>
+      </w:r>
+      <w:r>
+        <w:rPr>
+          <w:rFonts w:ascii="Khmer OS" w:hAnsi="Khmer OS" w:eastAsia="Arial" w:cs="Khmer OS"/>
+          <w:b w:val="false"/>
+          <w:b w:val="false"/>
+          <w:bCs w:val="false"/>
+          <w:color w:val="000000"/>
+          <w:kern w:val="0"/>
+          <w:sz w:val="28"/>
+          <w:sz w:val="28"/>
+          <w:szCs w:val="24"/>
+          <w:u w:val="none"/>
+          <w:shd w:fill="auto" w:val="clear"/>
+          <w:lang w:val="en" w:eastAsia="zh-CN" w:bidi="hi-IN"/>
+        </w:rPr>
+        <w:t xml:space="preserve">តាងអោយចំណុចហើយបង្កើត </w:t>
+      </w:r>
+      <w:r>
+        <w:rPr>
+          <w:rFonts w:eastAsia="Arial" w:cs="Khmer OS" w:ascii="Khmer OS" w:hAnsi="Khmer OS"/>
+          <w:b w:val="false"/>
+          <w:bCs w:val="false"/>
+          <w:color w:val="000000"/>
+          <w:kern w:val="0"/>
+          <w:sz w:val="28"/>
+          <w:szCs w:val="24"/>
+          <w:u w:val="none"/>
+          <w:shd w:fill="auto" w:val="clear"/>
+          <w:lang w:val="en" w:eastAsia="zh-CN" w:bidi="hi-IN"/>
+        </w:rPr>
+        <w:t>class circle(</w:t>
+      </w:r>
+      <w:r>
+        <w:rPr>
+          <w:rFonts w:ascii="Khmer OS" w:hAnsi="Khmer OS" w:eastAsia="Arial" w:cs="Khmer OS"/>
+          <w:b w:val="false"/>
+          <w:b w:val="false"/>
+          <w:bCs w:val="false"/>
+          <w:color w:val="000000"/>
+          <w:kern w:val="0"/>
+          <w:sz w:val="28"/>
+          <w:sz w:val="28"/>
+          <w:szCs w:val="24"/>
+          <w:u w:val="none"/>
+          <w:shd w:fill="auto" w:val="clear"/>
+          <w:lang w:val="en" w:eastAsia="zh-CN" w:bidi="hi-IN"/>
+        </w:rPr>
+        <w:t xml:space="preserve">ជា </w:t>
+      </w:r>
+      <w:r>
+        <w:rPr>
+          <w:rFonts w:eastAsia="Arial" w:cs="Khmer OS" w:ascii="Khmer OS" w:hAnsi="Khmer OS"/>
+          <w:b w:val="false"/>
+          <w:bCs w:val="false"/>
+          <w:color w:val="000000"/>
+          <w:kern w:val="0"/>
+          <w:sz w:val="28"/>
+          <w:szCs w:val="24"/>
+          <w:u w:val="none"/>
+          <w:shd w:fill="auto" w:val="clear"/>
+          <w:lang w:val="en" w:eastAsia="zh-CN" w:bidi="hi-IN"/>
+        </w:rPr>
+        <w:t xml:space="preserve">Outer class) </w:t>
+      </w:r>
+      <w:r>
+        <w:rPr>
+          <w:rFonts w:ascii="Khmer OS" w:hAnsi="Khmer OS" w:eastAsia="Arial" w:cs="Khmer OS"/>
+          <w:b w:val="false"/>
+          <w:b w:val="false"/>
+          <w:bCs w:val="false"/>
+          <w:color w:val="000000"/>
+          <w:kern w:val="0"/>
+          <w:sz w:val="28"/>
+          <w:sz w:val="28"/>
+          <w:szCs w:val="24"/>
+          <w:u w:val="none"/>
+          <w:shd w:fill="auto" w:val="clear"/>
+          <w:lang w:val="en" w:eastAsia="zh-CN" w:bidi="hi-IN"/>
+        </w:rPr>
+        <w:t>តាងអោយរង្វង់</w:t>
+      </w:r>
+    </w:p>
+    <w:p>
+      <w:pPr>
+        <w:pStyle w:val="Normal"/>
+        <w:bidi w:val="0"/>
+        <w:spacing w:lineRule="auto" w:line="240" w:before="240" w:after="0"/>
+        <w:jc w:val="left"/>
+        <w:rPr>
+          <w:rFonts w:ascii="Khmer OS" w:hAnsi="Khmer OS" w:eastAsia="Arial" w:cs="Khmer OS"/>
+          <w:b w:val="false"/>
+          <w:b w:val="false"/>
+          <w:bCs w:val="false"/>
+          <w:color w:val="000000"/>
+          <w:kern w:val="0"/>
+          <w:sz w:val="28"/>
+          <w:szCs w:val="24"/>
+          <w:u w:val="none"/>
+          <w:shd w:fill="auto" w:val="clear"/>
+          <w:lang w:val="en" w:eastAsia="zh-CN" w:bidi="hi-IN"/>
+        </w:rPr>
+      </w:pPr>
+      <w:r>
+        <w:rPr>
+          <w:rFonts w:eastAsia="Arial" w:cs="Khmer OS" w:ascii="Khmer OS" w:hAnsi="Khmer OS"/>
+          <w:b w:val="false"/>
+          <w:bCs w:val="false"/>
+          <w:color w:val="000000"/>
+          <w:kern w:val="0"/>
+          <w:sz w:val="28"/>
+          <w:szCs w:val="24"/>
+          <w:u w:val="none"/>
+          <w:shd w:fill="auto" w:val="clear"/>
+          <w:lang w:val="en" w:eastAsia="zh-CN" w:bidi="hi-IN"/>
+        </w:rPr>
+      </w:r>
+    </w:p>
+    <w:p>
+      <w:pPr>
+        <w:pStyle w:val="Normal"/>
+        <w:bidi w:val="0"/>
+        <w:jc w:val="left"/>
+        <w:rPr>
+          <w:rFonts w:ascii="Khmer OS" w:hAnsi="Khmer OS" w:cs="Khmer OS"/>
+        </w:rPr>
+      </w:pPr>
+      <w:r>
+        <w:rPr>
+          <w:rFonts w:cs="Khmer OS" w:ascii="Khmer OS" w:hAnsi="Khmer OS"/>
+        </w:rPr>
+        <w:t>______________________________________________</w:t>
+      </w:r>
+    </w:p>
+    <w:p>
+      <w:pPr>
+        <w:pStyle w:val="Normal"/>
+        <w:bidi w:val="0"/>
+        <w:spacing w:lineRule="auto" w:line="240" w:before="240" w:after="0"/>
+        <w:jc w:val="left"/>
+        <w:rPr>
+          <w:rFonts w:ascii="Khmer OS" w:hAnsi="Khmer OS" w:cs="Khmer OS"/>
+          <w:sz w:val="36"/>
+          <w:szCs w:val="24"/>
+        </w:rPr>
+      </w:pPr>
+      <w:r>
+        <w:rPr>
+          <w:rFonts w:cs="Khmer OS" w:ascii="Khmer OS" w:hAnsi="Khmer OS"/>
+          <w:b/>
+          <w:bCs/>
+          <w:color w:val="FFFFFF"/>
+          <w:sz w:val="36"/>
+          <w:szCs w:val="24"/>
+          <w:u w:val="none"/>
+          <w:shd w:fill="18A303" w:val="clear"/>
+        </w:rPr>
+        <w:t xml:space="preserve">Date: </w:t>
+      </w:r>
+      <w:r>
+        <w:rPr>
+          <w:rFonts w:eastAsia="Arial" w:cs="Khmer OS" w:ascii="Khmer OS" w:hAnsi="Khmer OS"/>
+          <w:b/>
+          <w:bCs/>
+          <w:color w:val="FFFFFF"/>
+          <w:kern w:val="0"/>
+          <w:sz w:val="36"/>
+          <w:szCs w:val="24"/>
+          <w:u w:val="none"/>
+          <w:shd w:fill="18A303" w:val="clear"/>
+          <w:lang w:val="en" w:eastAsia="zh-CN" w:bidi="hi-IN"/>
+        </w:rPr>
+        <w:t>04</w:t>
+      </w:r>
+      <w:r>
+        <w:rPr>
+          <w:rFonts w:eastAsia="Arial" w:cs="Khmer OS" w:ascii="Khmer OS" w:hAnsi="Khmer OS"/>
+          <w:b/>
+          <w:bCs/>
+          <w:color w:val="FFFFFF"/>
+          <w:kern w:val="0"/>
+          <w:sz w:val="36"/>
+          <w:szCs w:val="24"/>
+          <w:u w:val="none"/>
+          <w:shd w:fill="18A303" w:val="clear"/>
+          <w:lang w:val="en" w:eastAsia="zh-CN" w:bidi="hi-IN"/>
+        </w:rPr>
+        <w:t>/</w:t>
+      </w:r>
+      <w:r>
+        <w:rPr>
+          <w:rFonts w:eastAsia="Arial" w:cs="Khmer OS" w:ascii="Khmer OS" w:hAnsi="Khmer OS"/>
+          <w:b/>
+          <w:bCs/>
+          <w:color w:val="FFFFFF"/>
+          <w:kern w:val="0"/>
+          <w:sz w:val="36"/>
+          <w:szCs w:val="24"/>
+          <w:u w:val="none"/>
+          <w:shd w:fill="18A303" w:val="clear"/>
+          <w:lang w:val="en" w:eastAsia="zh-CN" w:bidi="hi-IN"/>
+        </w:rPr>
+        <w:t>Mar</w:t>
+      </w:r>
+      <w:r>
+        <w:rPr>
+          <w:rFonts w:cs="Khmer OS" w:ascii="Khmer OS" w:hAnsi="Khmer OS"/>
+          <w:b/>
+          <w:bCs/>
+          <w:color w:val="FFFFFF"/>
+          <w:sz w:val="36"/>
+          <w:szCs w:val="24"/>
+          <w:u w:val="none"/>
+          <w:shd w:fill="18A303" w:val="clear"/>
+        </w:rPr>
+        <w:t>/2021</w:t>
+      </w:r>
+    </w:p>
+    <w:p>
+      <w:pPr>
+        <w:pStyle w:val="Normal"/>
+        <w:bidi w:val="0"/>
+        <w:spacing w:lineRule="auto" w:line="240" w:before="240" w:after="0"/>
+        <w:jc w:val="left"/>
+        <w:rPr>
+          <w:rFonts w:ascii="Khmer OS" w:hAnsi="Khmer OS" w:cs="Khmer OS"/>
+          <w:b w:val="false"/>
+          <w:b w:val="false"/>
+          <w:bCs w:val="false"/>
+          <w:color w:val="000000"/>
+          <w:sz w:val="28"/>
+          <w:szCs w:val="24"/>
+          <w:u w:val="none"/>
+          <w:shd w:fill="auto" w:val="clear"/>
+        </w:rPr>
+      </w:pPr>
+      <w:r>
+        <w:rPr>
+          <w:rFonts w:cs="Khmer OS" w:ascii="Khmer OS" w:hAnsi="Khmer OS"/>
+          <w:b w:val="false"/>
+          <w:bCs w:val="false"/>
+          <w:color w:val="000000"/>
+          <w:sz w:val="28"/>
+          <w:szCs w:val="24"/>
+          <w:u w:val="none"/>
+          <w:shd w:fill="auto" w:val="clear"/>
+        </w:rPr>
+        <w:tab/>
+      </w:r>
+    </w:p>
+    <w:p>
+      <w:pPr>
+        <w:pStyle w:val="Normal"/>
+        <w:bidi w:val="0"/>
+        <w:spacing w:lineRule="auto" w:line="240" w:before="240" w:after="0"/>
+        <w:jc w:val="left"/>
+        <w:rPr>
+          <w:rFonts w:ascii="Khmer OS" w:hAnsi="Khmer OS" w:cs="Khmer OS"/>
+          <w:b w:val="false"/>
+          <w:b w:val="false"/>
+          <w:bCs w:val="false"/>
+          <w:color w:val="000000"/>
+          <w:sz w:val="28"/>
+          <w:szCs w:val="24"/>
+          <w:u w:val="none"/>
+          <w:shd w:fill="auto" w:val="clear"/>
+        </w:rPr>
+      </w:pPr>
+      <w:r>
+        <w:rPr>
+          <w:rFonts w:eastAsia="Arial" w:cs="Khmer OS" w:ascii="Khmer OS" w:hAnsi="Khmer OS"/>
+          <w:b/>
+          <w:bCs/>
+          <w:color w:val="000000"/>
+          <w:kern w:val="0"/>
+          <w:sz w:val="32"/>
+          <w:szCs w:val="24"/>
+          <w:u w:val="single"/>
+          <w:shd w:fill="auto" w:val="clear"/>
+          <w:lang w:val="en" w:eastAsia="zh-CN" w:bidi="hi-IN"/>
+        </w:rPr>
+        <w:t>7</w:t>
+      </w:r>
+      <w:r>
+        <w:rPr>
+          <w:rFonts w:cs="Khmer OS" w:ascii="Khmer OS" w:hAnsi="Khmer OS"/>
+          <w:b/>
+          <w:bCs/>
+          <w:color w:val="000000"/>
+          <w:sz w:val="32"/>
+          <w:szCs w:val="24"/>
+          <w:u w:val="single"/>
+          <w:shd w:fill="auto" w:val="clear"/>
+        </w:rPr>
+        <w:t xml:space="preserve">. </w:t>
+      </w:r>
+      <w:r>
+        <w:rPr>
+          <w:rFonts w:cs="Khmer OS" w:ascii="Khmer OS" w:hAnsi="Khmer OS"/>
+          <w:b/>
+          <w:bCs/>
+          <w:color w:val="000000"/>
+          <w:sz w:val="32"/>
+          <w:szCs w:val="24"/>
+          <w:u w:val="single"/>
+          <w:shd w:fill="auto" w:val="clear"/>
+        </w:rPr>
+        <w:t>Dynamic Memory Allocation:</w:t>
+      </w:r>
+    </w:p>
+    <w:p>
+      <w:pPr>
+        <w:pStyle w:val="Normal"/>
+        <w:bidi w:val="0"/>
+        <w:spacing w:lineRule="auto" w:line="240" w:before="240" w:after="0"/>
+        <w:jc w:val="left"/>
+        <w:rPr>
+          <w:rFonts w:ascii="Khmer OS" w:hAnsi="Khmer OS" w:cs="Khmer OS"/>
+          <w:b w:val="false"/>
+          <w:b w:val="false"/>
+          <w:bCs w:val="false"/>
+          <w:color w:val="000000"/>
+          <w:sz w:val="28"/>
+          <w:szCs w:val="24"/>
+          <w:u w:val="none"/>
+          <w:shd w:fill="auto" w:val="clear"/>
+        </w:rPr>
+      </w:pPr>
+      <w:r>
+        <w:rPr>
+          <w:rFonts w:cs="Khmer OS" w:ascii="Khmer OS" w:hAnsi="Khmer OS"/>
+          <w:b w:val="false"/>
+          <w:bCs w:val="false"/>
+          <w:color w:val="000000"/>
+          <w:sz w:val="28"/>
+          <w:szCs w:val="24"/>
+          <w:u w:val="none"/>
+          <w:shd w:fill="auto" w:val="clear"/>
+        </w:rPr>
+        <w:tab/>
+      </w:r>
+      <w:r>
+        <w:rPr>
+          <w:rFonts w:ascii="Khmer OS" w:hAnsi="Khmer OS" w:cs="Khmer OS"/>
+          <w:b w:val="false"/>
+          <w:b w:val="false"/>
+          <w:bCs w:val="false"/>
+          <w:color w:val="000000"/>
+          <w:sz w:val="28"/>
+          <w:sz w:val="28"/>
+          <w:szCs w:val="24"/>
+          <w:u w:val="none"/>
+          <w:shd w:fill="auto" w:val="clear"/>
+        </w:rPr>
+        <w:t xml:space="preserve">បង្កើត </w:t>
+      </w:r>
+      <w:r>
+        <w:rPr>
+          <w:rFonts w:cs="Khmer OS" w:ascii="Khmer OS" w:hAnsi="Khmer OS"/>
+          <w:b w:val="false"/>
+          <w:bCs w:val="false"/>
+          <w:color w:val="000000"/>
+          <w:sz w:val="28"/>
+          <w:szCs w:val="24"/>
+          <w:u w:val="none"/>
+          <w:shd w:fill="auto" w:val="clear"/>
+        </w:rPr>
+        <w:t xml:space="preserve">Memory space </w:t>
+      </w:r>
+      <w:r>
+        <w:rPr>
+          <w:rFonts w:ascii="Khmer OS" w:hAnsi="Khmer OS" w:cs="Khmer OS"/>
+          <w:b w:val="false"/>
+          <w:b w:val="false"/>
+          <w:bCs w:val="false"/>
+          <w:color w:val="000000"/>
+          <w:sz w:val="28"/>
+          <w:sz w:val="28"/>
+          <w:szCs w:val="24"/>
+          <w:u w:val="none"/>
+          <w:shd w:fill="auto" w:val="clear"/>
+        </w:rPr>
+        <w:t>ក្នុងពេល</w:t>
+      </w:r>
+      <w:r>
+        <w:rPr>
+          <w:rFonts w:cs="Khmer OS" w:ascii="Khmer OS" w:hAnsi="Khmer OS"/>
+          <w:b w:val="false"/>
+          <w:bCs w:val="false"/>
+          <w:color w:val="000000"/>
+          <w:sz w:val="28"/>
+          <w:szCs w:val="24"/>
+          <w:u w:val="none"/>
+          <w:shd w:fill="auto" w:val="clear"/>
+        </w:rPr>
+        <w:t xml:space="preserve">Run </w:t>
+      </w:r>
+      <w:r>
+        <w:rPr>
+          <w:rFonts w:ascii="Khmer OS" w:hAnsi="Khmer OS" w:cs="Khmer OS"/>
+          <w:b w:val="false"/>
+          <w:b w:val="false"/>
+          <w:bCs w:val="false"/>
+          <w:color w:val="000000"/>
+          <w:sz w:val="28"/>
+          <w:sz w:val="28"/>
+          <w:szCs w:val="24"/>
+          <w:u w:val="none"/>
+          <w:shd w:fill="auto" w:val="clear"/>
+        </w:rPr>
+        <w:t>សំរាប់ផ្ទុក</w:t>
+      </w:r>
+      <w:r>
+        <w:rPr>
+          <w:rFonts w:cs="Khmer OS" w:ascii="Khmer OS" w:hAnsi="Khmer OS"/>
+          <w:b w:val="false"/>
+          <w:bCs w:val="false"/>
+          <w:color w:val="000000"/>
+          <w:sz w:val="28"/>
+          <w:szCs w:val="24"/>
+          <w:u w:val="none"/>
+          <w:shd w:fill="auto" w:val="clear"/>
+        </w:rPr>
+        <w:t>Data</w:t>
+      </w:r>
+      <w:r>
+        <w:rPr>
+          <w:rFonts w:ascii="Khmer OS" w:hAnsi="Khmer OS" w:cs="Khmer OS"/>
+          <w:b w:val="false"/>
+          <w:b w:val="false"/>
+          <w:bCs w:val="false"/>
+          <w:color w:val="000000"/>
+          <w:sz w:val="28"/>
+          <w:sz w:val="28"/>
+          <w:szCs w:val="24"/>
+          <w:u w:val="none"/>
+          <w:shd w:fill="auto" w:val="clear"/>
+        </w:rPr>
+        <w:t xml:space="preserve">។ប្រើប្រមាណវិធី </w:t>
+      </w:r>
+      <w:r>
+        <w:rPr>
+          <w:rFonts w:cs="Khmer OS" w:ascii="Khmer OS" w:hAnsi="Khmer OS"/>
+          <w:b w:val="false"/>
+          <w:bCs w:val="false"/>
+          <w:color w:val="000000"/>
+          <w:sz w:val="28"/>
+          <w:szCs w:val="24"/>
+          <w:u w:val="none"/>
+          <w:shd w:fill="auto" w:val="clear"/>
+        </w:rPr>
+        <w:t xml:space="preserve">new </w:t>
+        <w:tab/>
+      </w:r>
+      <w:r>
+        <w:rPr>
+          <w:rFonts w:ascii="Khmer OS" w:hAnsi="Khmer OS" w:cs="Khmer OS"/>
+          <w:b w:val="false"/>
+          <w:b w:val="false"/>
+          <w:bCs w:val="false"/>
+          <w:color w:val="000000"/>
+          <w:sz w:val="28"/>
+          <w:sz w:val="28"/>
+          <w:szCs w:val="24"/>
+          <w:u w:val="none"/>
+          <w:shd w:fill="auto" w:val="clear"/>
+        </w:rPr>
+        <w:t xml:space="preserve">ហើយ </w:t>
+      </w:r>
+      <w:r>
+        <w:rPr>
+          <w:rFonts w:cs="Khmer OS" w:ascii="Khmer OS" w:hAnsi="Khmer OS"/>
+          <w:b w:val="false"/>
+          <w:bCs w:val="false"/>
+          <w:color w:val="000000"/>
+          <w:sz w:val="28"/>
+          <w:szCs w:val="24"/>
+          <w:u w:val="none"/>
+          <w:shd w:fill="auto" w:val="clear"/>
+        </w:rPr>
+        <w:t xml:space="preserve">deallocate </w:t>
+      </w:r>
+      <w:r>
+        <w:rPr>
+          <w:rFonts w:ascii="Khmer OS" w:hAnsi="Khmer OS" w:cs="Khmer OS"/>
+          <w:b w:val="false"/>
+          <w:b w:val="false"/>
+          <w:bCs w:val="false"/>
+          <w:color w:val="000000"/>
+          <w:sz w:val="28"/>
+          <w:sz w:val="28"/>
+          <w:szCs w:val="24"/>
+          <w:u w:val="none"/>
+          <w:shd w:fill="auto" w:val="clear"/>
+        </w:rPr>
+        <w:t xml:space="preserve">វិញ </w:t>
+      </w:r>
+      <w:r>
+        <w:rPr>
+          <w:rFonts w:cs="Khmer OS" w:ascii="Khmer OS" w:hAnsi="Khmer OS"/>
+          <w:b w:val="false"/>
+          <w:bCs w:val="false"/>
+          <w:color w:val="000000"/>
+          <w:sz w:val="28"/>
+          <w:szCs w:val="24"/>
+          <w:u w:val="none"/>
+          <w:shd w:fill="auto" w:val="clear"/>
+        </w:rPr>
+        <w:t>delete</w:t>
+      </w:r>
+    </w:p>
+    <w:p>
+      <w:pPr>
+        <w:pStyle w:val="Normal"/>
+        <w:bidi w:val="0"/>
+        <w:spacing w:lineRule="auto" w:line="240" w:before="240" w:after="0"/>
+        <w:jc w:val="left"/>
+        <w:rPr>
+          <w:rFonts w:ascii="Khmer OS" w:hAnsi="Khmer OS" w:cs="Khmer OS"/>
+          <w:b w:val="false"/>
+          <w:b w:val="false"/>
+          <w:bCs w:val="false"/>
+          <w:color w:val="000000"/>
+          <w:sz w:val="28"/>
+          <w:szCs w:val="24"/>
+          <w:u w:val="none"/>
+          <w:shd w:fill="auto" w:val="clear"/>
+        </w:rPr>
+      </w:pPr>
+      <w:r>
+        <w:rPr/>
+        <w:tab/>
+      </w:r>
+      <w:r>
+        <w:rPr>
+          <w:rFonts w:eastAsia="Arial" w:cs="Khmer OS" w:ascii="Khmer OS" w:hAnsi="Khmer OS"/>
+          <w:b/>
+          <w:bCs/>
+          <w:color w:val="000000"/>
+          <w:kern w:val="0"/>
+          <w:sz w:val="28"/>
+          <w:szCs w:val="24"/>
+          <w:u w:val="none"/>
+          <w:shd w:fill="auto" w:val="clear"/>
+          <w:lang w:val="en" w:eastAsia="zh-CN" w:bidi="hi-IN"/>
+        </w:rPr>
+        <w:t>new</w:t>
+      </w:r>
+      <w:r>
+        <w:rPr>
+          <w:rFonts w:cs="Khmer OS" w:ascii="Khmer OS" w:hAnsi="Khmer OS"/>
+          <w:b w:val="false"/>
+          <w:bCs w:val="false"/>
+          <w:color w:val="000000"/>
+          <w:sz w:val="28"/>
+          <w:szCs w:val="24"/>
+          <w:u w:val="none"/>
+          <w:shd w:fill="auto" w:val="clear"/>
+        </w:rPr>
+        <w:t xml:space="preserve"> is an operator</w:t>
+      </w:r>
+    </w:p>
+    <w:p>
+      <w:pPr>
+        <w:pStyle w:val="Normal"/>
+        <w:bidi w:val="0"/>
+        <w:spacing w:lineRule="auto" w:line="240" w:before="240" w:after="0"/>
+        <w:jc w:val="left"/>
+        <w:rPr>
+          <w:rFonts w:ascii="Khmer OS" w:hAnsi="Khmer OS" w:cs="Khmer OS"/>
+          <w:b w:val="false"/>
+          <w:b w:val="false"/>
+          <w:bCs w:val="false"/>
+          <w:color w:val="000000"/>
+          <w:sz w:val="28"/>
+          <w:szCs w:val="24"/>
+          <w:u w:val="none"/>
+          <w:shd w:fill="auto" w:val="clear"/>
+        </w:rPr>
+      </w:pPr>
+      <w:r>
+        <w:rPr>
+          <w:rFonts w:cs="Khmer OS" w:ascii="Khmer OS" w:hAnsi="Khmer OS"/>
+          <w:b w:val="false"/>
+          <w:bCs w:val="false"/>
+          <w:color w:val="000000"/>
+          <w:sz w:val="28"/>
+          <w:szCs w:val="24"/>
+          <w:u w:val="none"/>
+          <w:shd w:fill="auto" w:val="clear"/>
+        </w:rPr>
+        <w:tab/>
+      </w:r>
+      <w:r>
+        <w:rPr>
+          <w:rFonts w:cs="Khmer OS" w:ascii="Khmer OS" w:hAnsi="Khmer OS"/>
+          <w:b/>
+          <w:bCs/>
+          <w:color w:val="000000"/>
+          <w:sz w:val="28"/>
+          <w:szCs w:val="24"/>
+          <w:u w:val="none"/>
+          <w:shd w:fill="auto" w:val="clear"/>
+        </w:rPr>
+        <w:t xml:space="preserve">+Syntax: </w:t>
+      </w:r>
+      <w:r>
+        <w:rPr>
+          <w:rFonts w:ascii="Khmer OS" w:hAnsi="Khmer OS" w:cs="Khmer OS"/>
+          <w:b/>
+          <w:b/>
+          <w:bCs/>
+          <w:color w:val="000000"/>
+          <w:sz w:val="28"/>
+          <w:sz w:val="28"/>
+          <w:szCs w:val="24"/>
+          <w:u w:val="none"/>
+          <w:shd w:fill="auto" w:val="clear"/>
+        </w:rPr>
+        <w:t>មានបីគឺ</w:t>
+      </w:r>
+      <w:r>
+        <w:rPr>
+          <w:rFonts w:cs="Khmer OS" w:ascii="Khmer OS" w:hAnsi="Khmer OS"/>
+          <w:b/>
+          <w:bCs/>
+          <w:color w:val="000000"/>
+          <w:sz w:val="28"/>
+          <w:szCs w:val="24"/>
+          <w:u w:val="none"/>
+          <w:shd w:fill="auto" w:val="clear"/>
+        </w:rPr>
+        <w:t>:</w:t>
+      </w:r>
+    </w:p>
+    <w:p>
+      <w:pPr>
+        <w:pStyle w:val="Normal"/>
+        <w:bidi w:val="0"/>
+        <w:spacing w:lineRule="auto" w:line="240" w:before="240" w:after="0"/>
+        <w:jc w:val="left"/>
+        <w:rPr>
+          <w:rFonts w:ascii="Khmer OS" w:hAnsi="Khmer OS" w:cs="Khmer OS"/>
+          <w:b w:val="false"/>
+          <w:b w:val="false"/>
+          <w:bCs w:val="false"/>
+          <w:color w:val="000000"/>
+          <w:sz w:val="28"/>
+          <w:szCs w:val="24"/>
+          <w:u w:val="none"/>
+          <w:shd w:fill="auto" w:val="clear"/>
+        </w:rPr>
+      </w:pPr>
+      <w:r>
+        <w:rPr>
+          <w:rFonts w:cs="Khmer OS" w:ascii="Khmer OS" w:hAnsi="Khmer OS"/>
+          <w:b/>
+          <w:bCs/>
+          <w:color w:val="000000"/>
+          <w:sz w:val="28"/>
+          <w:szCs w:val="24"/>
+          <w:u w:val="none"/>
+          <w:shd w:fill="auto" w:val="clear"/>
+        </w:rPr>
+        <w:tab/>
+        <w:tab/>
+        <w:t>1- new objectType:</w:t>
+      </w:r>
+      <w:r>
+        <w:rPr>
+          <w:rFonts w:cs="Khmer OS" w:ascii="Khmer OS" w:hAnsi="Khmer OS"/>
+          <w:b w:val="false"/>
+          <w:bCs w:val="false"/>
+          <w:color w:val="000000"/>
+          <w:sz w:val="28"/>
+          <w:szCs w:val="24"/>
+          <w:u w:val="none"/>
+          <w:shd w:fill="auto" w:val="clear"/>
+        </w:rPr>
+        <w:t xml:space="preserve"> </w:t>
+      </w:r>
+      <w:r>
+        <w:rPr>
+          <w:rFonts w:ascii="Khmer OS" w:hAnsi="Khmer OS" w:cs="Khmer OS"/>
+          <w:b w:val="false"/>
+          <w:b w:val="false"/>
+          <w:bCs w:val="false"/>
+          <w:color w:val="000000"/>
+          <w:sz w:val="28"/>
+          <w:sz w:val="28"/>
+          <w:szCs w:val="24"/>
+          <w:u w:val="none"/>
+          <w:shd w:fill="auto" w:val="clear"/>
+        </w:rPr>
+        <w:t xml:space="preserve">បង្កើត </w:t>
+      </w:r>
+      <w:r>
+        <w:rPr>
+          <w:rFonts w:cs="Khmer OS" w:ascii="Khmer OS" w:hAnsi="Khmer OS"/>
+          <w:b w:val="false"/>
+          <w:bCs w:val="false"/>
+          <w:color w:val="000000"/>
+          <w:sz w:val="28"/>
+          <w:szCs w:val="24"/>
+          <w:u w:val="none"/>
+          <w:shd w:fill="auto" w:val="clear"/>
+        </w:rPr>
+        <w:t>dynamic object</w:t>
+      </w:r>
+      <w:r>
+        <w:rPr>
+          <w:rFonts w:ascii="Khmer OS" w:hAnsi="Khmer OS" w:cs="Khmer OS"/>
+          <w:b w:val="false"/>
+          <w:b w:val="false"/>
+          <w:bCs w:val="false"/>
+          <w:color w:val="000000"/>
+          <w:sz w:val="28"/>
+          <w:sz w:val="28"/>
+          <w:szCs w:val="24"/>
+          <w:u w:val="none"/>
+          <w:shd w:fill="auto" w:val="clear"/>
+        </w:rPr>
+        <w:t>មួយ ដោយផ្តើមតម្លៃតាម</w:t>
+      </w:r>
+      <w:r>
+        <w:rPr>
+          <w:rFonts w:cs="Khmer OS" w:ascii="Khmer OS" w:hAnsi="Khmer OS"/>
+          <w:b w:val="false"/>
+          <w:bCs w:val="false"/>
+          <w:color w:val="000000"/>
+          <w:sz w:val="28"/>
+          <w:szCs w:val="24"/>
+          <w:u w:val="none"/>
+          <w:shd w:fill="auto" w:val="clear"/>
+        </w:rPr>
+        <w:tab/>
+        <w:tab/>
+      </w:r>
+      <w:r>
+        <w:rPr>
+          <w:rFonts w:ascii="Khmer OS" w:hAnsi="Khmer OS" w:cs="Khmer OS"/>
+          <w:b w:val="false"/>
+          <w:b w:val="false"/>
+          <w:bCs w:val="false"/>
+          <w:color w:val="000000"/>
+          <w:sz w:val="28"/>
+          <w:sz w:val="28"/>
+          <w:szCs w:val="24"/>
+          <w:u w:val="none"/>
+          <w:shd w:fill="auto" w:val="clear"/>
+        </w:rPr>
+        <w:t>រយះ</w:t>
+      </w:r>
+      <w:r>
+        <w:rPr>
+          <w:rFonts w:cs="Khmer OS" w:ascii="Khmer OS" w:hAnsi="Khmer OS"/>
+          <w:b/>
+          <w:bCs/>
+          <w:color w:val="000000"/>
+          <w:sz w:val="28"/>
+          <w:szCs w:val="24"/>
+          <w:u w:val="none"/>
+          <w:shd w:fill="auto" w:val="clear"/>
+        </w:rPr>
+        <w:t>Default construtor</w:t>
+      </w:r>
+      <w:r>
+        <w:rPr>
+          <w:rFonts w:ascii="Khmer OS" w:hAnsi="Khmer OS" w:cs="Khmer OS"/>
+          <w:b w:val="false"/>
+          <w:b w:val="false"/>
+          <w:bCs w:val="false"/>
+          <w:color w:val="000000"/>
+          <w:sz w:val="28"/>
+          <w:sz w:val="28"/>
+          <w:szCs w:val="24"/>
+          <w:u w:val="none"/>
+          <w:shd w:fill="auto" w:val="clear"/>
+        </w:rPr>
+        <w:t>។</w:t>
+      </w:r>
+    </w:p>
+    <w:p>
+      <w:pPr>
+        <w:pStyle w:val="Normal"/>
+        <w:bidi w:val="0"/>
+        <w:spacing w:lineRule="auto" w:line="240" w:before="240" w:after="0"/>
+        <w:jc w:val="left"/>
+        <w:rPr>
+          <w:rFonts w:ascii="Khmer OS" w:hAnsi="Khmer OS" w:cs="Khmer OS"/>
+          <w:b w:val="false"/>
+          <w:b w:val="false"/>
+          <w:bCs w:val="false"/>
+          <w:color w:val="000000"/>
+          <w:sz w:val="28"/>
+          <w:szCs w:val="24"/>
+          <w:u w:val="none"/>
+          <w:shd w:fill="auto" w:val="clear"/>
+        </w:rPr>
+      </w:pPr>
+      <w:r>
+        <w:rPr>
+          <w:rFonts w:cs="Khmer OS" w:ascii="Khmer OS" w:hAnsi="Khmer OS"/>
+          <w:b w:val="false"/>
+          <w:bCs w:val="false"/>
+          <w:color w:val="000000"/>
+          <w:sz w:val="28"/>
+          <w:szCs w:val="24"/>
+          <w:u w:val="none"/>
+          <w:shd w:fill="auto" w:val="clear"/>
+        </w:rPr>
+        <w:tab/>
+        <w:tab/>
+      </w:r>
+      <w:r>
+        <w:rPr>
+          <w:rFonts w:cs="Khmer OS" w:ascii="Khmer OS" w:hAnsi="Khmer OS"/>
+          <w:b/>
+          <w:bCs/>
+          <w:color w:val="000000"/>
+          <w:sz w:val="28"/>
+          <w:szCs w:val="24"/>
+          <w:u w:val="none"/>
+          <w:shd w:fill="auto" w:val="clear"/>
+        </w:rPr>
+        <w:t>2- new objectType(Initialization):</w:t>
+      </w:r>
+      <w:r>
+        <w:rPr>
+          <w:rFonts w:cs="Khmer OS" w:ascii="Khmer OS" w:hAnsi="Khmer OS"/>
+          <w:b w:val="false"/>
+          <w:bCs w:val="false"/>
+          <w:color w:val="000000"/>
+          <w:sz w:val="28"/>
+          <w:szCs w:val="24"/>
+          <w:u w:val="none"/>
+          <w:shd w:fill="auto" w:val="clear"/>
+        </w:rPr>
+        <w:t xml:space="preserve"> </w:t>
+      </w:r>
+      <w:r>
+        <w:rPr>
+          <w:rFonts w:ascii="Khmer OS" w:hAnsi="Khmer OS" w:cs="Khmer OS"/>
+          <w:b w:val="false"/>
+          <w:b w:val="false"/>
+          <w:bCs w:val="false"/>
+          <w:color w:val="000000"/>
+          <w:sz w:val="28"/>
+          <w:sz w:val="28"/>
+          <w:szCs w:val="24"/>
+          <w:u w:val="none"/>
+          <w:shd w:fill="auto" w:val="clear"/>
+        </w:rPr>
+        <w:t xml:space="preserve">បង្កើត </w:t>
+      </w:r>
+      <w:r>
+        <w:rPr>
+          <w:rFonts w:cs="Khmer OS" w:ascii="Khmer OS" w:hAnsi="Khmer OS"/>
+          <w:b w:val="false"/>
+          <w:bCs w:val="false"/>
+          <w:color w:val="000000"/>
+          <w:sz w:val="28"/>
+          <w:szCs w:val="24"/>
+          <w:u w:val="none"/>
+          <w:shd w:fill="auto" w:val="clear"/>
+        </w:rPr>
+        <w:t>dynamic object</w:t>
+      </w:r>
+      <w:r>
+        <w:rPr>
+          <w:rFonts w:ascii="Khmer OS" w:hAnsi="Khmer OS" w:cs="Khmer OS"/>
+          <w:b w:val="false"/>
+          <w:b w:val="false"/>
+          <w:bCs w:val="false"/>
+          <w:color w:val="000000"/>
+          <w:sz w:val="28"/>
+          <w:sz w:val="28"/>
+          <w:szCs w:val="24"/>
+          <w:u w:val="none"/>
+          <w:shd w:fill="auto" w:val="clear"/>
+        </w:rPr>
+        <w:t>មួយ ដោយ</w:t>
+      </w:r>
+      <w:r>
+        <w:rPr>
+          <w:rFonts w:cs="Khmer OS" w:ascii="Khmer OS" w:hAnsi="Khmer OS"/>
+          <w:b w:val="false"/>
+          <w:bCs w:val="false"/>
+          <w:color w:val="000000"/>
+          <w:sz w:val="28"/>
+          <w:szCs w:val="24"/>
+          <w:u w:val="none"/>
+          <w:shd w:fill="auto" w:val="clear"/>
+        </w:rPr>
+        <w:tab/>
+        <w:tab/>
+      </w:r>
+      <w:r>
+        <w:rPr>
+          <w:rFonts w:ascii="Khmer OS" w:hAnsi="Khmer OS" w:cs="Khmer OS"/>
+          <w:b w:val="false"/>
+          <w:b w:val="false"/>
+          <w:bCs w:val="false"/>
+          <w:color w:val="000000"/>
+          <w:sz w:val="28"/>
+          <w:sz w:val="28"/>
+          <w:szCs w:val="24"/>
+          <w:u w:val="none"/>
+          <w:shd w:fill="auto" w:val="clear"/>
+        </w:rPr>
+        <w:t>ផ្តើមតម្លៃតាមរយះ</w:t>
+      </w:r>
+      <w:r>
+        <w:rPr>
+          <w:rFonts w:eastAsia="Arial" w:cs="Khmer OS" w:ascii="Khmer OS" w:hAnsi="Khmer OS"/>
+          <w:b/>
+          <w:bCs/>
+          <w:color w:val="000000"/>
+          <w:kern w:val="0"/>
+          <w:sz w:val="28"/>
+          <w:szCs w:val="24"/>
+          <w:u w:val="none"/>
+          <w:shd w:fill="auto" w:val="clear"/>
+          <w:lang w:val="en" w:eastAsia="zh-CN" w:bidi="hi-IN"/>
+        </w:rPr>
+        <w:t>Initialize</w:t>
+      </w:r>
+      <w:r>
+        <w:rPr>
+          <w:rFonts w:ascii="Khmer OS" w:hAnsi="Khmer OS" w:eastAsia="Arial" w:cs="Khmer OS"/>
+          <w:b w:val="false"/>
+          <w:b w:val="false"/>
+          <w:bCs w:val="false"/>
+          <w:color w:val="000000"/>
+          <w:kern w:val="0"/>
+          <w:sz w:val="28"/>
+          <w:sz w:val="28"/>
+          <w:szCs w:val="24"/>
+          <w:u w:val="none"/>
+          <w:shd w:fill="auto" w:val="clear"/>
+          <w:lang w:val="en" w:eastAsia="zh-CN" w:bidi="hi-IN"/>
+        </w:rPr>
+        <w:t>។</w:t>
+      </w:r>
+    </w:p>
+    <w:p>
+      <w:pPr>
+        <w:pStyle w:val="Normal"/>
+        <w:bidi w:val="0"/>
+        <w:spacing w:lineRule="auto" w:line="240" w:before="240" w:after="0"/>
+        <w:jc w:val="left"/>
+        <w:rPr>
+          <w:rFonts w:ascii="Khmer OS" w:hAnsi="Khmer OS" w:cs="Khmer OS"/>
+          <w:b w:val="false"/>
+          <w:b w:val="false"/>
+          <w:bCs w:val="false"/>
+          <w:color w:val="000000"/>
+          <w:sz w:val="28"/>
+          <w:szCs w:val="24"/>
+          <w:u w:val="none"/>
+          <w:shd w:fill="auto" w:val="clear"/>
+        </w:rPr>
+      </w:pPr>
+      <w:r>
+        <w:rPr>
+          <w:rFonts w:cs="Khmer OS" w:ascii="Khmer OS" w:hAnsi="Khmer OS"/>
+          <w:b w:val="false"/>
+          <w:bCs w:val="false"/>
+          <w:color w:val="000000"/>
+          <w:sz w:val="28"/>
+          <w:szCs w:val="24"/>
+          <w:u w:val="none"/>
+          <w:shd w:fill="auto" w:val="clear"/>
+        </w:rPr>
+        <w:tab/>
+        <w:tab/>
+        <w:t>3</w:t>
+      </w:r>
+      <w:r>
+        <w:rPr>
+          <w:rFonts w:cs="Khmer OS" w:ascii="Khmer OS" w:hAnsi="Khmer OS"/>
+          <w:b/>
+          <w:bCs/>
+          <w:color w:val="000000"/>
+          <w:sz w:val="28"/>
+          <w:szCs w:val="24"/>
+          <w:u w:val="none"/>
+          <w:shd w:fill="auto" w:val="clear"/>
+        </w:rPr>
+        <w:t>- new objectType</w:t>
+      </w:r>
+      <w:r>
+        <w:rPr>
+          <w:rFonts w:eastAsia="Arial" w:cs="Khmer OS" w:ascii="Khmer OS" w:hAnsi="Khmer OS"/>
+          <w:b/>
+          <w:bCs/>
+          <w:color w:val="000000"/>
+          <w:kern w:val="0"/>
+          <w:sz w:val="28"/>
+          <w:szCs w:val="24"/>
+          <w:u w:val="none"/>
+          <w:shd w:fill="auto" w:val="clear"/>
+          <w:lang w:val="en" w:eastAsia="zh-CN" w:bidi="hi-IN"/>
+        </w:rPr>
+        <w:t>[number]</w:t>
+      </w:r>
+      <w:r>
+        <w:rPr>
+          <w:rFonts w:cs="Khmer OS" w:ascii="Khmer OS" w:hAnsi="Khmer OS"/>
+          <w:b/>
+          <w:bCs/>
+          <w:color w:val="000000"/>
+          <w:sz w:val="28"/>
+          <w:szCs w:val="24"/>
+          <w:u w:val="none"/>
+          <w:shd w:fill="auto" w:val="clear"/>
+        </w:rPr>
+        <w:t>:</w:t>
+      </w:r>
+      <w:r>
+        <w:rPr>
+          <w:rFonts w:cs="Khmer OS" w:ascii="Khmer OS" w:hAnsi="Khmer OS"/>
+          <w:b w:val="false"/>
+          <w:bCs w:val="false"/>
+          <w:color w:val="000000"/>
+          <w:sz w:val="28"/>
+          <w:szCs w:val="24"/>
+          <w:u w:val="none"/>
+          <w:shd w:fill="auto" w:val="clear"/>
+        </w:rPr>
+        <w:t xml:space="preserve"> </w:t>
+      </w:r>
+      <w:r>
+        <w:rPr>
+          <w:rFonts w:ascii="Khmer OS" w:hAnsi="Khmer OS" w:cs="Khmer OS"/>
+          <w:b w:val="false"/>
+          <w:b w:val="false"/>
+          <w:bCs w:val="false"/>
+          <w:color w:val="000000"/>
+          <w:sz w:val="28"/>
+          <w:sz w:val="28"/>
+          <w:szCs w:val="24"/>
+          <w:u w:val="none"/>
+          <w:shd w:fill="auto" w:val="clear"/>
+        </w:rPr>
+        <w:t xml:space="preserve">បង្កើត </w:t>
+      </w:r>
+      <w:r>
+        <w:rPr>
+          <w:rFonts w:cs="Khmer OS" w:ascii="Khmer OS" w:hAnsi="Khmer OS"/>
+          <w:b w:val="false"/>
+          <w:bCs w:val="false"/>
+          <w:color w:val="000000"/>
+          <w:sz w:val="28"/>
+          <w:szCs w:val="24"/>
+          <w:u w:val="none"/>
+          <w:shd w:fill="auto" w:val="clear"/>
+        </w:rPr>
+        <w:t>dynamic object</w:t>
+      </w:r>
+      <w:r>
+        <w:rPr>
+          <w:rFonts w:ascii="Khmer OS" w:hAnsi="Khmer OS" w:cs="Khmer OS"/>
+          <w:b w:val="false"/>
+          <w:b w:val="false"/>
+          <w:bCs w:val="false"/>
+          <w:color w:val="000000"/>
+          <w:sz w:val="28"/>
+          <w:sz w:val="28"/>
+          <w:szCs w:val="24"/>
+          <w:u w:val="none"/>
+          <w:shd w:fill="auto" w:val="clear"/>
+        </w:rPr>
+        <w:t>មួយ ដោយ</w:t>
+      </w:r>
+      <w:r>
+        <w:rPr>
+          <w:rFonts w:cs="Khmer OS" w:ascii="Khmer OS" w:hAnsi="Khmer OS"/>
+          <w:b w:val="false"/>
+          <w:bCs w:val="false"/>
+          <w:color w:val="000000"/>
+          <w:sz w:val="28"/>
+          <w:szCs w:val="24"/>
+          <w:u w:val="none"/>
+          <w:shd w:fill="auto" w:val="clear"/>
+        </w:rPr>
+        <w:tab/>
+        <w:tab/>
+      </w:r>
+      <w:r>
+        <w:rPr>
+          <w:rFonts w:ascii="Khmer OS" w:hAnsi="Khmer OS" w:cs="Khmer OS"/>
+          <w:b w:val="false"/>
+          <w:b w:val="false"/>
+          <w:bCs w:val="false"/>
+          <w:color w:val="000000"/>
+          <w:sz w:val="28"/>
+          <w:sz w:val="28"/>
+          <w:szCs w:val="24"/>
+          <w:u w:val="none"/>
+          <w:shd w:fill="auto" w:val="clear"/>
+        </w:rPr>
+        <w:t>ផ្តើមតម្លៃតាមរយះ</w:t>
+      </w:r>
+      <w:r>
+        <w:rPr>
+          <w:rFonts w:eastAsia="Arial" w:cs="Khmer OS" w:ascii="Khmer OS" w:hAnsi="Khmer OS"/>
+          <w:b/>
+          <w:bCs/>
+          <w:color w:val="000000"/>
+          <w:kern w:val="0"/>
+          <w:sz w:val="28"/>
+          <w:szCs w:val="24"/>
+          <w:u w:val="none"/>
+          <w:shd w:fill="auto" w:val="clear"/>
+          <w:lang w:val="en" w:eastAsia="zh-CN" w:bidi="hi-IN"/>
+        </w:rPr>
+        <w:t>Default construtor</w:t>
+      </w:r>
+      <w:r>
+        <w:rPr>
+          <w:rFonts w:ascii="Khmer OS" w:hAnsi="Khmer OS" w:eastAsia="Arial" w:cs="Khmer OS"/>
+          <w:b w:val="false"/>
+          <w:b w:val="false"/>
+          <w:bCs w:val="false"/>
+          <w:color w:val="000000"/>
+          <w:kern w:val="0"/>
+          <w:sz w:val="28"/>
+          <w:sz w:val="28"/>
+          <w:szCs w:val="24"/>
+          <w:u w:val="none"/>
+          <w:shd w:fill="auto" w:val="clear"/>
+          <w:lang w:val="en" w:eastAsia="zh-CN" w:bidi="hi-IN"/>
+        </w:rPr>
+        <w:t>។</w:t>
+      </w:r>
+    </w:p>
+    <w:p>
+      <w:pPr>
+        <w:pStyle w:val="Normal"/>
+        <w:bidi w:val="0"/>
+        <w:spacing w:lineRule="auto" w:line="240" w:before="240" w:after="0"/>
+        <w:jc w:val="left"/>
+        <w:rPr>
+          <w:rFonts w:ascii="Khmer OS" w:hAnsi="Khmer OS" w:cs="Khmer OS"/>
+          <w:b w:val="false"/>
+          <w:b w:val="false"/>
+          <w:bCs w:val="false"/>
+          <w:color w:val="000000"/>
+          <w:sz w:val="28"/>
+          <w:szCs w:val="24"/>
+          <w:u w:val="none"/>
+          <w:shd w:fill="auto" w:val="clear"/>
+        </w:rPr>
+      </w:pPr>
+      <w:r>
+        <w:rPr>
+          <w:rFonts w:eastAsia="Arial" w:cs="Khmer OS" w:ascii="Khmer OS" w:hAnsi="Khmer OS"/>
+          <w:b w:val="false"/>
+          <w:bCs w:val="false"/>
+          <w:color w:val="000000"/>
+          <w:kern w:val="0"/>
+          <w:sz w:val="28"/>
+          <w:szCs w:val="24"/>
+          <w:u w:val="none"/>
+          <w:shd w:fill="auto" w:val="clear"/>
+          <w:lang w:val="en" w:eastAsia="zh-CN" w:bidi="hi-IN"/>
+        </w:rPr>
+        <w:tab/>
+        <w:t xml:space="preserve">Ex: </w:t>
+        <w:tab/>
+        <w:t>1- static:</w:t>
+        <w:tab/>
+        <w:t>float a[100];</w:t>
+      </w:r>
+    </w:p>
+    <w:p>
+      <w:pPr>
+        <w:pStyle w:val="Normal"/>
+        <w:bidi w:val="0"/>
+        <w:spacing w:lineRule="auto" w:line="240" w:before="240" w:after="0"/>
+        <w:jc w:val="left"/>
+        <w:rPr>
+          <w:rFonts w:ascii="Khmer OS" w:hAnsi="Khmer OS" w:cs="Khmer OS"/>
+          <w:b w:val="false"/>
+          <w:b w:val="false"/>
+          <w:bCs w:val="false"/>
+          <w:color w:val="000000"/>
+          <w:sz w:val="28"/>
+          <w:szCs w:val="24"/>
+          <w:u w:val="none"/>
+          <w:shd w:fill="auto" w:val="clear"/>
+        </w:rPr>
+      </w:pPr>
+      <w:r>
+        <w:rPr>
+          <w:rFonts w:eastAsia="Arial" w:cs="Khmer OS" w:ascii="Khmer OS" w:hAnsi="Khmer OS"/>
+          <w:b w:val="false"/>
+          <w:bCs w:val="false"/>
+          <w:color w:val="000000"/>
+          <w:kern w:val="0"/>
+          <w:sz w:val="28"/>
+          <w:szCs w:val="24"/>
+          <w:u w:val="none"/>
+          <w:shd w:fill="auto" w:val="clear"/>
+          <w:lang w:val="en" w:eastAsia="zh-CN" w:bidi="hi-IN"/>
+        </w:rPr>
+        <w:tab/>
+        <w:tab/>
+        <w:t>2- Dynamic: float *a; a = new float[n];</w:t>
       </w:r>
     </w:p>
     <w:sectPr>
@@ -1948,7 +3237,7 @@
     <w:pPr>
       <w:widowControl w:val="false"/>
       <w:suppressAutoHyphens w:val="true"/>
-      <w:overflowPunct w:val="true"/>
+      <w:overflowPunct w:val="false"/>
       <w:bidi w:val="0"/>
       <w:spacing w:lineRule="auto" w:line="276" w:before="0" w:after="0"/>
       <w:jc w:val="left"/>
@@ -2118,7 +3407,7 @@
     <w:pPr>
       <w:widowControl/>
       <w:suppressAutoHyphens w:val="true"/>
-      <w:overflowPunct w:val="true"/>
+      <w:overflowPunct w:val="false"/>
       <w:bidi w:val="0"/>
       <w:spacing w:before="0" w:after="0"/>
       <w:jc w:val="left"/>

</xml_diff>

<commit_message>
new operator, this, destructor and example, date 09/Mar/21
</commit_message>
<xml_diff>
--- a/chapter2/chapter2.docx
+++ b/chapter2/chapter2.docx
@@ -2161,37 +2161,7 @@
           <w:shd w:fill="18A303" w:val="clear"/>
           <w:lang w:val="en" w:eastAsia="zh-CN" w:bidi="hi-IN"/>
         </w:rPr>
-        <w:t>04</w:t>
-      </w:r>
-      <w:r>
-        <w:rPr>
-          <w:rFonts w:eastAsia="Arial" w:cs="Khmer OS" w:ascii="Khmer OS" w:hAnsi="Khmer OS"/>
-          <w:b/>
-          <w:bCs/>
-          <w:color w:val="FFFFFF"/>
-          <w:kern w:val="0"/>
-          <w:sz w:val="36"/>
-          <w:szCs w:val="24"/>
-          <w:u w:val="none"/>
-          <w:shd w:fill="18A303" w:val="clear"/>
-          <w:lang w:val="en" w:eastAsia="zh-CN" w:bidi="hi-IN"/>
-        </w:rPr>
-        <w:t>/</w:t>
-      </w:r>
-      <w:r>
-        <w:rPr>
-          <w:rFonts w:eastAsia="Arial" w:cs="Khmer OS" w:ascii="Khmer OS" w:hAnsi="Khmer OS"/>
-          <w:b/>
-          <w:bCs/>
-          <w:color w:val="FFFFFF"/>
-          <w:kern w:val="0"/>
-          <w:sz w:val="36"/>
-          <w:szCs w:val="24"/>
-          <w:u w:val="none"/>
-          <w:shd w:fill="18A303" w:val="clear"/>
-          <w:lang w:val="en" w:eastAsia="zh-CN" w:bidi="hi-IN"/>
-        </w:rPr>
-        <w:t>Mar</w:t>
+        <w:t>04/Mar</w:t>
       </w:r>
       <w:r>
         <w:rPr>
@@ -2283,343 +2253,902 @@
           <w:u w:val="single"/>
           <w:shd w:fill="auto" w:val="clear"/>
         </w:rPr>
+        <w:t>. Dynamic Memory Allocation:</w:t>
+      </w:r>
+    </w:p>
+    <w:p>
+      <w:pPr>
+        <w:pStyle w:val="Normal"/>
+        <w:bidi w:val="0"/>
+        <w:spacing w:lineRule="auto" w:line="240" w:before="240" w:after="0"/>
+        <w:jc w:val="left"/>
+        <w:rPr>
+          <w:rFonts w:ascii="Khmer OS" w:hAnsi="Khmer OS" w:cs="Khmer OS"/>
+          <w:b w:val="false"/>
+          <w:b w:val="false"/>
+          <w:bCs w:val="false"/>
+          <w:color w:val="000000"/>
+          <w:sz w:val="28"/>
+          <w:szCs w:val="24"/>
+          <w:u w:val="none"/>
+          <w:shd w:fill="auto" w:val="clear"/>
+        </w:rPr>
+      </w:pPr>
+      <w:r>
+        <w:rPr>
+          <w:rFonts w:cs="Khmer OS" w:ascii="Khmer OS" w:hAnsi="Khmer OS"/>
+          <w:b w:val="false"/>
+          <w:bCs w:val="false"/>
+          <w:color w:val="000000"/>
+          <w:sz w:val="28"/>
+          <w:szCs w:val="24"/>
+          <w:u w:val="none"/>
+          <w:shd w:fill="auto" w:val="clear"/>
+        </w:rPr>
+        <w:tab/>
+      </w:r>
+      <w:r>
+        <w:rPr>
+          <w:rFonts w:ascii="Khmer OS" w:hAnsi="Khmer OS" w:cs="Khmer OS"/>
+          <w:b w:val="false"/>
+          <w:b w:val="false"/>
+          <w:bCs w:val="false"/>
+          <w:color w:val="000000"/>
+          <w:sz w:val="28"/>
+          <w:sz w:val="28"/>
+          <w:szCs w:val="24"/>
+          <w:u w:val="none"/>
+          <w:shd w:fill="auto" w:val="clear"/>
+        </w:rPr>
+        <w:t xml:space="preserve">បង្កើត </w:t>
+      </w:r>
+      <w:r>
+        <w:rPr>
+          <w:rFonts w:cs="Khmer OS" w:ascii="Khmer OS" w:hAnsi="Khmer OS"/>
+          <w:b w:val="false"/>
+          <w:bCs w:val="false"/>
+          <w:color w:val="000000"/>
+          <w:sz w:val="28"/>
+          <w:szCs w:val="24"/>
+          <w:u w:val="none"/>
+          <w:shd w:fill="auto" w:val="clear"/>
+        </w:rPr>
+        <w:t xml:space="preserve">Memory space </w:t>
+      </w:r>
+      <w:r>
+        <w:rPr>
+          <w:rFonts w:ascii="Khmer OS" w:hAnsi="Khmer OS" w:cs="Khmer OS"/>
+          <w:b w:val="false"/>
+          <w:b w:val="false"/>
+          <w:bCs w:val="false"/>
+          <w:color w:val="000000"/>
+          <w:sz w:val="28"/>
+          <w:sz w:val="28"/>
+          <w:szCs w:val="24"/>
+          <w:u w:val="none"/>
+          <w:shd w:fill="auto" w:val="clear"/>
+        </w:rPr>
+        <w:t>ក្នុងពេល</w:t>
+      </w:r>
+      <w:r>
+        <w:rPr>
+          <w:rFonts w:cs="Khmer OS" w:ascii="Khmer OS" w:hAnsi="Khmer OS"/>
+          <w:b w:val="false"/>
+          <w:bCs w:val="false"/>
+          <w:color w:val="000000"/>
+          <w:sz w:val="28"/>
+          <w:szCs w:val="24"/>
+          <w:u w:val="none"/>
+          <w:shd w:fill="auto" w:val="clear"/>
+        </w:rPr>
+        <w:t xml:space="preserve">Run </w:t>
+      </w:r>
+      <w:r>
+        <w:rPr>
+          <w:rFonts w:ascii="Khmer OS" w:hAnsi="Khmer OS" w:cs="Khmer OS"/>
+          <w:b w:val="false"/>
+          <w:b w:val="false"/>
+          <w:bCs w:val="false"/>
+          <w:color w:val="000000"/>
+          <w:sz w:val="28"/>
+          <w:sz w:val="28"/>
+          <w:szCs w:val="24"/>
+          <w:u w:val="none"/>
+          <w:shd w:fill="auto" w:val="clear"/>
+        </w:rPr>
+        <w:t>សំរាប់ផ្ទុក</w:t>
+      </w:r>
+      <w:r>
+        <w:rPr>
+          <w:rFonts w:cs="Khmer OS" w:ascii="Khmer OS" w:hAnsi="Khmer OS"/>
+          <w:b w:val="false"/>
+          <w:bCs w:val="false"/>
+          <w:color w:val="000000"/>
+          <w:sz w:val="28"/>
+          <w:szCs w:val="24"/>
+          <w:u w:val="none"/>
+          <w:shd w:fill="auto" w:val="clear"/>
+        </w:rPr>
+        <w:t>Data</w:t>
+      </w:r>
+      <w:r>
+        <w:rPr>
+          <w:rFonts w:ascii="Khmer OS" w:hAnsi="Khmer OS" w:cs="Khmer OS"/>
+          <w:b w:val="false"/>
+          <w:b w:val="false"/>
+          <w:bCs w:val="false"/>
+          <w:color w:val="000000"/>
+          <w:sz w:val="28"/>
+          <w:sz w:val="28"/>
+          <w:szCs w:val="24"/>
+          <w:u w:val="none"/>
+          <w:shd w:fill="auto" w:val="clear"/>
+        </w:rPr>
+        <w:t xml:space="preserve">។ប្រើប្រមាណវិធី </w:t>
+      </w:r>
+      <w:r>
+        <w:rPr>
+          <w:rFonts w:cs="Khmer OS" w:ascii="Khmer OS" w:hAnsi="Khmer OS"/>
+          <w:b w:val="false"/>
+          <w:bCs w:val="false"/>
+          <w:color w:val="000000"/>
+          <w:sz w:val="28"/>
+          <w:szCs w:val="24"/>
+          <w:u w:val="none"/>
+          <w:shd w:fill="auto" w:val="clear"/>
+        </w:rPr>
+        <w:t xml:space="preserve">new </w:t>
+        <w:tab/>
+      </w:r>
+      <w:r>
+        <w:rPr>
+          <w:rFonts w:ascii="Khmer OS" w:hAnsi="Khmer OS" w:cs="Khmer OS"/>
+          <w:b w:val="false"/>
+          <w:b w:val="false"/>
+          <w:bCs w:val="false"/>
+          <w:color w:val="000000"/>
+          <w:sz w:val="28"/>
+          <w:sz w:val="28"/>
+          <w:szCs w:val="24"/>
+          <w:u w:val="none"/>
+          <w:shd w:fill="auto" w:val="clear"/>
+        </w:rPr>
+        <w:t xml:space="preserve">ហើយ </w:t>
+      </w:r>
+      <w:r>
+        <w:rPr>
+          <w:rFonts w:cs="Khmer OS" w:ascii="Khmer OS" w:hAnsi="Khmer OS"/>
+          <w:b w:val="false"/>
+          <w:bCs w:val="false"/>
+          <w:color w:val="000000"/>
+          <w:sz w:val="28"/>
+          <w:szCs w:val="24"/>
+          <w:u w:val="none"/>
+          <w:shd w:fill="auto" w:val="clear"/>
+        </w:rPr>
+        <w:t xml:space="preserve">deallocate </w:t>
+      </w:r>
+      <w:r>
+        <w:rPr>
+          <w:rFonts w:ascii="Khmer OS" w:hAnsi="Khmer OS" w:cs="Khmer OS"/>
+          <w:b w:val="false"/>
+          <w:b w:val="false"/>
+          <w:bCs w:val="false"/>
+          <w:color w:val="000000"/>
+          <w:sz w:val="28"/>
+          <w:sz w:val="28"/>
+          <w:szCs w:val="24"/>
+          <w:u w:val="none"/>
+          <w:shd w:fill="auto" w:val="clear"/>
+        </w:rPr>
+        <w:t xml:space="preserve">វិញ </w:t>
+      </w:r>
+      <w:r>
+        <w:rPr>
+          <w:rFonts w:cs="Khmer OS" w:ascii="Khmer OS" w:hAnsi="Khmer OS"/>
+          <w:b w:val="false"/>
+          <w:bCs w:val="false"/>
+          <w:color w:val="000000"/>
+          <w:sz w:val="28"/>
+          <w:szCs w:val="24"/>
+          <w:u w:val="none"/>
+          <w:shd w:fill="auto" w:val="clear"/>
+        </w:rPr>
+        <w:t>delete</w:t>
+      </w:r>
+    </w:p>
+    <w:p>
+      <w:pPr>
+        <w:pStyle w:val="Normal"/>
+        <w:bidi w:val="0"/>
+        <w:spacing w:lineRule="auto" w:line="240" w:before="240" w:after="0"/>
+        <w:jc w:val="left"/>
+        <w:rPr>
+          <w:rFonts w:ascii="Khmer OS" w:hAnsi="Khmer OS" w:cs="Khmer OS"/>
+          <w:b w:val="false"/>
+          <w:b w:val="false"/>
+          <w:bCs w:val="false"/>
+          <w:color w:val="000000"/>
+          <w:sz w:val="28"/>
+          <w:szCs w:val="24"/>
+          <w:u w:val="none"/>
+          <w:shd w:fill="auto" w:val="clear"/>
+        </w:rPr>
+      </w:pPr>
+      <w:r>
+        <w:rPr>
+          <w:rFonts w:cs="Khmer OS" w:ascii="Khmer OS" w:hAnsi="Khmer OS"/>
+          <w:b w:val="false"/>
+          <w:bCs w:val="false"/>
+          <w:color w:val="000000"/>
+          <w:sz w:val="28"/>
+          <w:szCs w:val="24"/>
+          <w:u w:val="none"/>
+          <w:shd w:fill="auto" w:val="clear"/>
+        </w:rPr>
+        <w:tab/>
+      </w:r>
+    </w:p>
+    <w:p>
+      <w:pPr>
+        <w:pStyle w:val="Normal"/>
+        <w:bidi w:val="0"/>
+        <w:spacing w:lineRule="auto" w:line="240" w:before="240" w:after="0"/>
+        <w:jc w:val="left"/>
+        <w:rPr>
+          <w:rFonts w:ascii="Khmer OS" w:hAnsi="Khmer OS" w:cs="Khmer OS"/>
+          <w:b w:val="false"/>
+          <w:b w:val="false"/>
+          <w:bCs w:val="false"/>
+          <w:color w:val="000000"/>
+          <w:sz w:val="28"/>
+          <w:szCs w:val="24"/>
+          <w:u w:val="none"/>
+          <w:shd w:fill="auto" w:val="clear"/>
+        </w:rPr>
+      </w:pPr>
+      <w:r>
+        <w:rPr>
+          <w:rFonts w:cs="Khmer OS" w:ascii="Khmer OS" w:hAnsi="Khmer OS"/>
+          <w:b w:val="false"/>
+          <w:bCs w:val="false"/>
+          <w:color w:val="000000"/>
+          <w:sz w:val="28"/>
+          <w:szCs w:val="24"/>
+          <w:u w:val="none"/>
+          <w:shd w:fill="auto" w:val="clear"/>
+        </w:rPr>
+        <w:tab/>
+      </w:r>
+      <w:r>
+        <w:rPr>
+          <w:rFonts w:cs="Khmer OS" w:ascii="Khmer OS" w:hAnsi="Khmer OS"/>
+          <w:b w:val="false"/>
+          <w:bCs w:val="false"/>
+          <w:color w:val="000000"/>
+          <w:sz w:val="28"/>
+          <w:szCs w:val="24"/>
+          <w:u w:val="none"/>
+          <w:shd w:fill="auto" w:val="clear"/>
+        </w:rPr>
+        <w:t>delete p;</w:t>
+      </w:r>
+    </w:p>
+    <w:p>
+      <w:pPr>
+        <w:pStyle w:val="Normal"/>
+        <w:bidi w:val="0"/>
+        <w:spacing w:lineRule="auto" w:line="240" w:before="240" w:after="0"/>
+        <w:jc w:val="left"/>
+        <w:rPr>
+          <w:rFonts w:ascii="Khmer OS" w:hAnsi="Khmer OS" w:cs="Khmer OS"/>
+          <w:b w:val="false"/>
+          <w:b w:val="false"/>
+          <w:bCs w:val="false"/>
+          <w:color w:val="000000"/>
+          <w:sz w:val="28"/>
+          <w:szCs w:val="24"/>
+          <w:u w:val="none"/>
+          <w:shd w:fill="auto" w:val="clear"/>
+        </w:rPr>
+      </w:pPr>
+      <w:r>
+        <w:rPr>
+          <w:rFonts w:cs="Khmer OS" w:ascii="Khmer OS" w:hAnsi="Khmer OS"/>
+          <w:b w:val="false"/>
+          <w:bCs w:val="false"/>
+          <w:color w:val="000000"/>
+          <w:sz w:val="28"/>
+          <w:szCs w:val="24"/>
+          <w:u w:val="none"/>
+          <w:shd w:fill="auto" w:val="clear"/>
+        </w:rPr>
+        <w:tab/>
+        <w:t>example: delete[] a;</w:t>
+      </w:r>
+    </w:p>
+    <w:p>
+      <w:pPr>
+        <w:pStyle w:val="Normal"/>
+        <w:bidi w:val="0"/>
+        <w:spacing w:lineRule="auto" w:line="240" w:before="240" w:after="0"/>
+        <w:jc w:val="left"/>
+        <w:rPr>
+          <w:rFonts w:ascii="Khmer OS" w:hAnsi="Khmer OS" w:cs="Khmer OS"/>
+          <w:b w:val="false"/>
+          <w:b w:val="false"/>
+          <w:bCs w:val="false"/>
+          <w:color w:val="000000"/>
+          <w:sz w:val="28"/>
+          <w:szCs w:val="24"/>
+          <w:u w:val="none"/>
+          <w:shd w:fill="auto" w:val="clear"/>
+        </w:rPr>
+      </w:pPr>
+      <w:r>
+        <w:rPr>
+          <w:rFonts w:eastAsia="Arial" w:cs="Khmer OS" w:ascii="Khmer OS" w:hAnsi="Khmer OS"/>
+          <w:b/>
+          <w:bCs/>
+          <w:color w:val="000000"/>
+          <w:kern w:val="0"/>
+          <w:sz w:val="32"/>
+          <w:szCs w:val="24"/>
+          <w:u w:val="single"/>
+          <w:shd w:fill="auto" w:val="clear"/>
+          <w:lang w:val="en" w:eastAsia="zh-CN" w:bidi="hi-IN"/>
+        </w:rPr>
+        <w:t>8</w:t>
+      </w:r>
+      <w:r>
+        <w:rPr>
+          <w:rFonts w:cs="Khmer OS" w:ascii="Khmer OS" w:hAnsi="Khmer OS"/>
+          <w:b/>
+          <w:bCs/>
+          <w:color w:val="000000"/>
+          <w:sz w:val="32"/>
+          <w:szCs w:val="24"/>
+          <w:u w:val="single"/>
+          <w:shd w:fill="auto" w:val="clear"/>
+        </w:rPr>
         <w:t xml:space="preserve">. </w:t>
       </w:r>
       <w:r>
         <w:rPr>
-          <w:rFonts w:cs="Khmer OS" w:ascii="Khmer OS" w:hAnsi="Khmer OS"/>
+          <w:rFonts w:eastAsia="Arial" w:cs="Khmer OS" w:ascii="Khmer OS" w:hAnsi="Khmer OS"/>
           <w:b/>
           <w:bCs/>
           <w:color w:val="000000"/>
+          <w:kern w:val="0"/>
           <w:sz w:val="32"/>
           <w:szCs w:val="24"/>
           <w:u w:val="single"/>
           <w:shd w:fill="auto" w:val="clear"/>
-        </w:rPr>
-        <w:t>Dynamic Memory Allocation:</w:t>
-      </w:r>
-    </w:p>
-    <w:p>
-      <w:pPr>
-        <w:pStyle w:val="Normal"/>
-        <w:bidi w:val="0"/>
-        <w:spacing w:lineRule="auto" w:line="240" w:before="240" w:after="0"/>
-        <w:jc w:val="left"/>
-        <w:rPr>
-          <w:rFonts w:ascii="Khmer OS" w:hAnsi="Khmer OS" w:cs="Khmer OS"/>
-          <w:b w:val="false"/>
-          <w:b w:val="false"/>
-          <w:bCs w:val="false"/>
-          <w:color w:val="000000"/>
-          <w:sz w:val="28"/>
-          <w:szCs w:val="24"/>
-          <w:u w:val="none"/>
-          <w:shd w:fill="auto" w:val="clear"/>
-        </w:rPr>
-      </w:pPr>
-      <w:r>
-        <w:rPr>
-          <w:rFonts w:cs="Khmer OS" w:ascii="Khmer OS" w:hAnsi="Khmer OS"/>
-          <w:b w:val="false"/>
-          <w:bCs w:val="false"/>
-          <w:color w:val="000000"/>
-          <w:sz w:val="28"/>
-          <w:szCs w:val="24"/>
-          <w:u w:val="none"/>
-          <w:shd w:fill="auto" w:val="clear"/>
-        </w:rPr>
-        <w:tab/>
-      </w:r>
-      <w:r>
-        <w:rPr>
-          <w:rFonts w:ascii="Khmer OS" w:hAnsi="Khmer OS" w:cs="Khmer OS"/>
-          <w:b w:val="false"/>
-          <w:b w:val="false"/>
-          <w:bCs w:val="false"/>
-          <w:color w:val="000000"/>
-          <w:sz w:val="28"/>
-          <w:sz w:val="28"/>
-          <w:szCs w:val="24"/>
-          <w:u w:val="none"/>
-          <w:shd w:fill="auto" w:val="clear"/>
-        </w:rPr>
-        <w:t xml:space="preserve">បង្កើត </w:t>
-      </w:r>
-      <w:r>
-        <w:rPr>
-          <w:rFonts w:cs="Khmer OS" w:ascii="Khmer OS" w:hAnsi="Khmer OS"/>
-          <w:b w:val="false"/>
-          <w:bCs w:val="false"/>
-          <w:color w:val="000000"/>
-          <w:sz w:val="28"/>
-          <w:szCs w:val="24"/>
-          <w:u w:val="none"/>
-          <w:shd w:fill="auto" w:val="clear"/>
-        </w:rPr>
-        <w:t xml:space="preserve">Memory space </w:t>
-      </w:r>
-      <w:r>
-        <w:rPr>
-          <w:rFonts w:ascii="Khmer OS" w:hAnsi="Khmer OS" w:cs="Khmer OS"/>
-          <w:b w:val="false"/>
-          <w:b w:val="false"/>
-          <w:bCs w:val="false"/>
-          <w:color w:val="000000"/>
-          <w:sz w:val="28"/>
-          <w:sz w:val="28"/>
-          <w:szCs w:val="24"/>
-          <w:u w:val="none"/>
-          <w:shd w:fill="auto" w:val="clear"/>
-        </w:rPr>
-        <w:t>ក្នុងពេល</w:t>
-      </w:r>
-      <w:r>
-        <w:rPr>
-          <w:rFonts w:cs="Khmer OS" w:ascii="Khmer OS" w:hAnsi="Khmer OS"/>
-          <w:b w:val="false"/>
-          <w:bCs w:val="false"/>
-          <w:color w:val="000000"/>
-          <w:sz w:val="28"/>
-          <w:szCs w:val="24"/>
-          <w:u w:val="none"/>
-          <w:shd w:fill="auto" w:val="clear"/>
-        </w:rPr>
-        <w:t xml:space="preserve">Run </w:t>
-      </w:r>
-      <w:r>
-        <w:rPr>
-          <w:rFonts w:ascii="Khmer OS" w:hAnsi="Khmer OS" w:cs="Khmer OS"/>
-          <w:b w:val="false"/>
-          <w:b w:val="false"/>
-          <w:bCs w:val="false"/>
-          <w:color w:val="000000"/>
-          <w:sz w:val="28"/>
-          <w:sz w:val="28"/>
-          <w:szCs w:val="24"/>
-          <w:u w:val="none"/>
-          <w:shd w:fill="auto" w:val="clear"/>
-        </w:rPr>
-        <w:t>សំរាប់ផ្ទុក</w:t>
-      </w:r>
-      <w:r>
-        <w:rPr>
-          <w:rFonts w:cs="Khmer OS" w:ascii="Khmer OS" w:hAnsi="Khmer OS"/>
-          <w:b w:val="false"/>
-          <w:bCs w:val="false"/>
-          <w:color w:val="000000"/>
-          <w:sz w:val="28"/>
-          <w:szCs w:val="24"/>
-          <w:u w:val="none"/>
-          <w:shd w:fill="auto" w:val="clear"/>
-        </w:rPr>
-        <w:t>Data</w:t>
-      </w:r>
-      <w:r>
-        <w:rPr>
-          <w:rFonts w:ascii="Khmer OS" w:hAnsi="Khmer OS" w:cs="Khmer OS"/>
-          <w:b w:val="false"/>
-          <w:b w:val="false"/>
-          <w:bCs w:val="false"/>
-          <w:color w:val="000000"/>
-          <w:sz w:val="28"/>
-          <w:sz w:val="28"/>
-          <w:szCs w:val="24"/>
-          <w:u w:val="none"/>
-          <w:shd w:fill="auto" w:val="clear"/>
-        </w:rPr>
-        <w:t xml:space="preserve">។ប្រើប្រមាណវិធី </w:t>
-      </w:r>
-      <w:r>
-        <w:rPr>
-          <w:rFonts w:cs="Khmer OS" w:ascii="Khmer OS" w:hAnsi="Khmer OS"/>
-          <w:b w:val="false"/>
-          <w:bCs w:val="false"/>
-          <w:color w:val="000000"/>
-          <w:sz w:val="28"/>
-          <w:szCs w:val="24"/>
-          <w:u w:val="none"/>
-          <w:shd w:fill="auto" w:val="clear"/>
-        </w:rPr>
-        <w:t xml:space="preserve">new </w:t>
-        <w:tab/>
-      </w:r>
-      <w:r>
-        <w:rPr>
-          <w:rFonts w:ascii="Khmer OS" w:hAnsi="Khmer OS" w:cs="Khmer OS"/>
-          <w:b w:val="false"/>
-          <w:b w:val="false"/>
-          <w:bCs w:val="false"/>
-          <w:color w:val="000000"/>
-          <w:sz w:val="28"/>
-          <w:sz w:val="28"/>
-          <w:szCs w:val="24"/>
-          <w:u w:val="none"/>
-          <w:shd w:fill="auto" w:val="clear"/>
-        </w:rPr>
-        <w:t xml:space="preserve">ហើយ </w:t>
-      </w:r>
-      <w:r>
-        <w:rPr>
-          <w:rFonts w:cs="Khmer OS" w:ascii="Khmer OS" w:hAnsi="Khmer OS"/>
-          <w:b w:val="false"/>
-          <w:bCs w:val="false"/>
-          <w:color w:val="000000"/>
-          <w:sz w:val="28"/>
-          <w:szCs w:val="24"/>
-          <w:u w:val="none"/>
-          <w:shd w:fill="auto" w:val="clear"/>
-        </w:rPr>
-        <w:t xml:space="preserve">deallocate </w:t>
-      </w:r>
-      <w:r>
-        <w:rPr>
-          <w:rFonts w:ascii="Khmer OS" w:hAnsi="Khmer OS" w:cs="Khmer OS"/>
-          <w:b w:val="false"/>
-          <w:b w:val="false"/>
-          <w:bCs w:val="false"/>
-          <w:color w:val="000000"/>
-          <w:sz w:val="28"/>
-          <w:sz w:val="28"/>
-          <w:szCs w:val="24"/>
-          <w:u w:val="none"/>
-          <w:shd w:fill="auto" w:val="clear"/>
-        </w:rPr>
-        <w:t xml:space="preserve">វិញ </w:t>
-      </w:r>
-      <w:r>
-        <w:rPr>
-          <w:rFonts w:cs="Khmer OS" w:ascii="Khmer OS" w:hAnsi="Khmer OS"/>
-          <w:b w:val="false"/>
-          <w:bCs w:val="false"/>
-          <w:color w:val="000000"/>
-          <w:sz w:val="28"/>
-          <w:szCs w:val="24"/>
-          <w:u w:val="none"/>
-          <w:shd w:fill="auto" w:val="clear"/>
-        </w:rPr>
-        <w:t>delete</w:t>
-      </w:r>
-    </w:p>
-    <w:p>
-      <w:pPr>
-        <w:pStyle w:val="Normal"/>
-        <w:bidi w:val="0"/>
-        <w:spacing w:lineRule="auto" w:line="240" w:before="240" w:after="0"/>
-        <w:jc w:val="left"/>
-        <w:rPr>
-          <w:rFonts w:ascii="Khmer OS" w:hAnsi="Khmer OS" w:cs="Khmer OS"/>
-          <w:b w:val="false"/>
-          <w:b w:val="false"/>
-          <w:bCs w:val="false"/>
-          <w:color w:val="000000"/>
-          <w:sz w:val="28"/>
-          <w:szCs w:val="24"/>
-          <w:u w:val="none"/>
-          <w:shd w:fill="auto" w:val="clear"/>
-        </w:rPr>
-      </w:pPr>
-      <w:r>
-        <w:rPr/>
-        <w:tab/>
-      </w:r>
-      <w:r>
-        <w:rPr>
-          <w:rFonts w:eastAsia="Arial" w:cs="Khmer OS" w:ascii="Khmer OS" w:hAnsi="Khmer OS"/>
+          <w:lang w:val="en" w:eastAsia="zh-CN" w:bidi="hi-IN"/>
+        </w:rPr>
+        <w:t>Pointer this</w:t>
+      </w:r>
+      <w:r>
+        <w:rPr>
+          <w:rFonts w:cs="Khmer OS" w:ascii="Khmer OS" w:hAnsi="Khmer OS"/>
           <w:b/>
           <w:bCs/>
           <w:color w:val="000000"/>
-          <w:kern w:val="0"/>
-          <w:sz w:val="28"/>
-          <w:szCs w:val="24"/>
-          <w:u w:val="none"/>
-          <w:shd w:fill="auto" w:val="clear"/>
-          <w:lang w:val="en" w:eastAsia="zh-CN" w:bidi="hi-IN"/>
-        </w:rPr>
-        <w:t>new</w:t>
-      </w:r>
-      <w:r>
-        <w:rPr>
-          <w:rFonts w:cs="Khmer OS" w:ascii="Khmer OS" w:hAnsi="Khmer OS"/>
-          <w:b w:val="false"/>
-          <w:bCs w:val="false"/>
-          <w:color w:val="000000"/>
-          <w:sz w:val="28"/>
-          <w:szCs w:val="24"/>
-          <w:u w:val="none"/>
-          <w:shd w:fill="auto" w:val="clear"/>
-        </w:rPr>
-        <w:t xml:space="preserve"> is an operator</w:t>
-      </w:r>
-    </w:p>
-    <w:p>
-      <w:pPr>
-        <w:pStyle w:val="Normal"/>
-        <w:bidi w:val="0"/>
-        <w:spacing w:lineRule="auto" w:line="240" w:before="240" w:after="0"/>
-        <w:jc w:val="left"/>
-        <w:rPr>
-          <w:rFonts w:ascii="Khmer OS" w:hAnsi="Khmer OS" w:cs="Khmer OS"/>
-          <w:b w:val="false"/>
-          <w:b w:val="false"/>
-          <w:bCs w:val="false"/>
-          <w:color w:val="000000"/>
-          <w:sz w:val="28"/>
-          <w:szCs w:val="24"/>
-          <w:u w:val="none"/>
-          <w:shd w:fill="auto" w:val="clear"/>
-        </w:rPr>
-      </w:pPr>
-      <w:r>
-        <w:rPr>
-          <w:rFonts w:cs="Khmer OS" w:ascii="Khmer OS" w:hAnsi="Khmer OS"/>
-          <w:b w:val="false"/>
-          <w:bCs w:val="false"/>
-          <w:color w:val="000000"/>
-          <w:sz w:val="28"/>
-          <w:szCs w:val="24"/>
-          <w:u w:val="none"/>
-          <w:shd w:fill="auto" w:val="clear"/>
-        </w:rPr>
-        <w:tab/>
-      </w:r>
-      <w:r>
-        <w:rPr>
-          <w:rFonts w:cs="Khmer OS" w:ascii="Khmer OS" w:hAnsi="Khmer OS"/>
+          <w:sz w:val="32"/>
+          <w:szCs w:val="24"/>
+          <w:u w:val="single"/>
+          <w:shd w:fill="auto" w:val="clear"/>
+        </w:rPr>
+        <w:t>:</w:t>
+      </w:r>
+    </w:p>
+    <w:p>
+      <w:pPr>
+        <w:pStyle w:val="Normal"/>
+        <w:bidi w:val="0"/>
+        <w:spacing w:lineRule="auto" w:line="240" w:before="240" w:after="0"/>
+        <w:jc w:val="left"/>
+        <w:rPr>
+          <w:rFonts w:ascii="Khmer OS" w:hAnsi="Khmer OS" w:cs="Khmer OS"/>
+          <w:b w:val="false"/>
+          <w:b w:val="false"/>
+          <w:bCs w:val="false"/>
+          <w:color w:val="000000"/>
+          <w:sz w:val="28"/>
+          <w:szCs w:val="24"/>
+          <w:u w:val="none"/>
+          <w:shd w:fill="auto" w:val="clear"/>
+        </w:rPr>
+      </w:pPr>
+      <w:r>
+        <w:rPr>
+          <w:rFonts w:cs="Khmer OS" w:ascii="Khmer OS" w:hAnsi="Khmer OS"/>
+          <w:b w:val="false"/>
+          <w:bCs w:val="false"/>
+          <w:color w:val="000000"/>
+          <w:sz w:val="28"/>
+          <w:szCs w:val="24"/>
+          <w:u w:val="none"/>
+          <w:shd w:fill="auto" w:val="clear"/>
+        </w:rPr>
+        <w:tab/>
+      </w:r>
+      <w:r>
+        <w:rPr>
+          <w:rFonts w:ascii="Khmer OS" w:hAnsi="Khmer OS" w:eastAsia="Arial" w:cs="Khmer OS"/>
+          <w:b w:val="false"/>
+          <w:b w:val="false"/>
+          <w:bCs w:val="false"/>
+          <w:color w:val="000000"/>
+          <w:kern w:val="0"/>
+          <w:sz w:val="28"/>
+          <w:sz w:val="28"/>
+          <w:szCs w:val="24"/>
+          <w:u w:val="none"/>
+          <w:shd w:fill="auto" w:val="clear"/>
+          <w:lang w:val="en" w:eastAsia="zh-CN" w:bidi="hi-IN"/>
+        </w:rPr>
+        <w:t>ជា</w:t>
+      </w:r>
+      <w:r>
+        <w:rPr>
+          <w:rFonts w:eastAsia="Arial" w:cs="Khmer OS" w:ascii="Khmer OS" w:hAnsi="Khmer OS"/>
+          <w:b w:val="false"/>
+          <w:bCs w:val="false"/>
+          <w:color w:val="000000"/>
+          <w:kern w:val="0"/>
+          <w:sz w:val="28"/>
+          <w:szCs w:val="24"/>
+          <w:u w:val="none"/>
+          <w:shd w:fill="auto" w:val="clear"/>
+          <w:lang w:val="en" w:eastAsia="zh-CN" w:bidi="hi-IN"/>
+        </w:rPr>
+        <w:t xml:space="preserve">Pointer </w:t>
+      </w:r>
+      <w:r>
+        <w:rPr>
+          <w:rFonts w:ascii="Khmer OS" w:hAnsi="Khmer OS" w:eastAsia="Arial" w:cs="Khmer OS"/>
+          <w:b w:val="false"/>
+          <w:b w:val="false"/>
+          <w:bCs w:val="false"/>
+          <w:color w:val="000000"/>
+          <w:kern w:val="0"/>
+          <w:sz w:val="28"/>
+          <w:sz w:val="28"/>
+          <w:szCs w:val="24"/>
+          <w:u w:val="none"/>
+          <w:shd w:fill="auto" w:val="clear"/>
+          <w:lang w:val="en" w:eastAsia="zh-CN" w:bidi="hi-IN"/>
+        </w:rPr>
+        <w:t xml:space="preserve">ដែលកើតឡើងដោយស្វ័យប្រវត្តិនៅពេល </w:t>
+      </w:r>
+      <w:r>
+        <w:rPr>
+          <w:rFonts w:eastAsia="Arial" w:cs="Khmer OS" w:ascii="Khmer OS" w:hAnsi="Khmer OS"/>
+          <w:b w:val="false"/>
+          <w:bCs w:val="false"/>
+          <w:color w:val="000000"/>
+          <w:kern w:val="0"/>
+          <w:sz w:val="28"/>
+          <w:szCs w:val="24"/>
+          <w:u w:val="none"/>
+          <w:shd w:fill="auto" w:val="clear"/>
+          <w:lang w:val="en" w:eastAsia="zh-CN" w:bidi="hi-IN"/>
+        </w:rPr>
+        <w:t>object</w:t>
+      </w:r>
+      <w:r>
+        <w:rPr>
+          <w:rFonts w:ascii="Khmer OS" w:hAnsi="Khmer OS" w:eastAsia="Arial" w:cs="Khmer OS"/>
+          <w:b w:val="false"/>
+          <w:b w:val="false"/>
+          <w:bCs w:val="false"/>
+          <w:color w:val="000000"/>
+          <w:kern w:val="0"/>
+          <w:sz w:val="28"/>
+          <w:sz w:val="28"/>
+          <w:szCs w:val="24"/>
+          <w:u w:val="none"/>
+          <w:shd w:fill="auto" w:val="clear"/>
+          <w:lang w:val="en" w:eastAsia="zh-CN" w:bidi="hi-IN"/>
+        </w:rPr>
+        <w:t xml:space="preserve">កើតឡើងហើយវា </w:t>
+      </w:r>
+      <w:r>
+        <w:rPr>
+          <w:rFonts w:eastAsia="Arial" w:cs="Khmer OS" w:ascii="Khmer OS" w:hAnsi="Khmer OS"/>
+          <w:b w:val="false"/>
+          <w:bCs w:val="false"/>
+          <w:color w:val="000000"/>
+          <w:kern w:val="0"/>
+          <w:sz w:val="28"/>
+          <w:szCs w:val="24"/>
+          <w:u w:val="none"/>
+          <w:shd w:fill="auto" w:val="clear"/>
+          <w:lang w:val="en" w:eastAsia="zh-CN" w:bidi="hi-IN"/>
+        </w:rPr>
+        <w:tab/>
+        <w:t xml:space="preserve">Point </w:t>
+      </w:r>
+      <w:r>
+        <w:rPr>
+          <w:rFonts w:ascii="Khmer OS" w:hAnsi="Khmer OS" w:eastAsia="Arial" w:cs="Khmer OS"/>
+          <w:b w:val="false"/>
+          <w:b w:val="false"/>
+          <w:bCs w:val="false"/>
+          <w:color w:val="000000"/>
+          <w:kern w:val="0"/>
+          <w:sz w:val="28"/>
+          <w:sz w:val="28"/>
+          <w:szCs w:val="24"/>
+          <w:u w:val="none"/>
+          <w:shd w:fill="auto" w:val="clear"/>
+          <w:lang w:val="en" w:eastAsia="zh-CN" w:bidi="hi-IN"/>
+        </w:rPr>
+        <w:t xml:space="preserve">ទៅកាន់ </w:t>
+      </w:r>
+      <w:r>
+        <w:rPr>
+          <w:rFonts w:eastAsia="Arial" w:cs="Khmer OS" w:ascii="Khmer OS" w:hAnsi="Khmer OS"/>
+          <w:b w:val="false"/>
+          <w:bCs w:val="false"/>
+          <w:color w:val="000000"/>
+          <w:kern w:val="0"/>
+          <w:sz w:val="28"/>
+          <w:szCs w:val="24"/>
+          <w:u w:val="none"/>
+          <w:shd w:fill="auto" w:val="clear"/>
+          <w:lang w:val="en" w:eastAsia="zh-CN" w:bidi="hi-IN"/>
+        </w:rPr>
+        <w:t>object</w:t>
+      </w:r>
+      <w:r>
+        <w:rPr>
+          <w:rFonts w:ascii="Khmer OS" w:hAnsi="Khmer OS" w:eastAsia="Arial" w:cs="Khmer OS"/>
+          <w:b w:val="false"/>
+          <w:b w:val="false"/>
+          <w:bCs w:val="false"/>
+          <w:color w:val="000000"/>
+          <w:kern w:val="0"/>
+          <w:sz w:val="28"/>
+          <w:sz w:val="28"/>
+          <w:szCs w:val="24"/>
+          <w:u w:val="none"/>
+          <w:shd w:fill="auto" w:val="clear"/>
+          <w:lang w:val="en" w:eastAsia="zh-CN" w:bidi="hi-IN"/>
+        </w:rPr>
+        <w:t xml:space="preserve">នោះ។ គេមាន </w:t>
+      </w:r>
+      <w:r>
+        <w:rPr>
+          <w:rFonts w:eastAsia="Arial" w:cs="Khmer OS" w:ascii="Khmer OS" w:hAnsi="Khmer OS"/>
+          <w:b w:val="false"/>
+          <w:bCs w:val="false"/>
+          <w:color w:val="000000"/>
+          <w:kern w:val="0"/>
+          <w:sz w:val="28"/>
+          <w:szCs w:val="24"/>
+          <w:u w:val="none"/>
+          <w:shd w:fill="auto" w:val="clear"/>
+          <w:lang w:val="en" w:eastAsia="zh-CN" w:bidi="hi-IN"/>
+        </w:rPr>
+        <w:t xml:space="preserve">Access </w:t>
+      </w:r>
+      <w:r>
+        <w:rPr>
+          <w:rFonts w:ascii="Khmer OS" w:hAnsi="Khmer OS" w:eastAsia="Arial" w:cs="Khmer OS"/>
+          <w:b w:val="false"/>
+          <w:b w:val="false"/>
+          <w:bCs w:val="false"/>
+          <w:color w:val="000000"/>
+          <w:kern w:val="0"/>
+          <w:sz w:val="28"/>
+          <w:sz w:val="28"/>
+          <w:szCs w:val="24"/>
+          <w:u w:val="none"/>
+          <w:shd w:fill="auto" w:val="clear"/>
+          <w:lang w:val="en" w:eastAsia="zh-CN" w:bidi="hi-IN"/>
+        </w:rPr>
+        <w:t xml:space="preserve">វាបានតែក្នុង </w:t>
+      </w:r>
+      <w:r>
+        <w:rPr>
+          <w:rFonts w:eastAsia="Arial" w:cs="Khmer OS" w:ascii="Khmer OS" w:hAnsi="Khmer OS"/>
+          <w:b w:val="false"/>
+          <w:bCs w:val="false"/>
+          <w:color w:val="000000"/>
+          <w:kern w:val="0"/>
+          <w:sz w:val="28"/>
+          <w:szCs w:val="24"/>
+          <w:u w:val="none"/>
+          <w:shd w:fill="auto" w:val="clear"/>
+          <w:lang w:val="en" w:eastAsia="zh-CN" w:bidi="hi-IN"/>
+        </w:rPr>
+        <w:t xml:space="preserve">Definition </w:t>
+      </w:r>
+      <w:r>
+        <w:rPr>
+          <w:rFonts w:ascii="Khmer OS" w:hAnsi="Khmer OS" w:eastAsia="Arial" w:cs="Khmer OS"/>
+          <w:b w:val="false"/>
+          <w:b w:val="false"/>
+          <w:bCs w:val="false"/>
+          <w:color w:val="000000"/>
+          <w:kern w:val="0"/>
+          <w:sz w:val="28"/>
+          <w:sz w:val="28"/>
+          <w:szCs w:val="24"/>
+          <w:u w:val="none"/>
+          <w:shd w:fill="auto" w:val="clear"/>
+          <w:lang w:val="en" w:eastAsia="zh-CN" w:bidi="hi-IN"/>
+        </w:rPr>
+        <w:t xml:space="preserve">របស់ </w:t>
+      </w:r>
+      <w:r>
+        <w:rPr>
+          <w:rFonts w:eastAsia="Arial" w:cs="Khmer OS" w:ascii="Khmer OS" w:hAnsi="Khmer OS"/>
+          <w:b w:val="false"/>
+          <w:bCs w:val="false"/>
+          <w:color w:val="000000"/>
+          <w:kern w:val="0"/>
+          <w:sz w:val="28"/>
+          <w:szCs w:val="24"/>
+          <w:u w:val="none"/>
+          <w:shd w:fill="auto" w:val="clear"/>
+          <w:lang w:val="en" w:eastAsia="zh-CN" w:bidi="hi-IN"/>
+        </w:rPr>
+        <w:tab/>
+        <w:t xml:space="preserve">Function </w:t>
+      </w:r>
+      <w:r>
+        <w:rPr>
+          <w:rFonts w:ascii="Khmer OS" w:hAnsi="Khmer OS" w:eastAsia="Arial" w:cs="Khmer OS"/>
+          <w:b w:val="false"/>
+          <w:b w:val="false"/>
+          <w:bCs w:val="false"/>
+          <w:color w:val="000000"/>
+          <w:kern w:val="0"/>
+          <w:sz w:val="28"/>
+          <w:sz w:val="28"/>
+          <w:szCs w:val="24"/>
+          <w:u w:val="none"/>
+          <w:shd w:fill="auto" w:val="clear"/>
+          <w:lang w:val="en" w:eastAsia="zh-CN" w:bidi="hi-IN"/>
+        </w:rPr>
+        <w:t>តែប៉ុណ្ណោះ។</w:t>
+      </w:r>
+    </w:p>
+    <w:p>
+      <w:pPr>
+        <w:pStyle w:val="Normal"/>
+        <w:bidi w:val="0"/>
+        <w:spacing w:lineRule="auto" w:line="240" w:before="240" w:after="0"/>
+        <w:jc w:val="left"/>
+        <w:rPr>
+          <w:rFonts w:ascii="Khmer OS" w:hAnsi="Khmer OS" w:cs="Khmer OS"/>
+          <w:b w:val="false"/>
+          <w:b w:val="false"/>
+          <w:bCs w:val="false"/>
+          <w:color w:val="000000"/>
+          <w:sz w:val="28"/>
+          <w:szCs w:val="24"/>
+          <w:u w:val="none"/>
+          <w:shd w:fill="auto" w:val="clear"/>
+        </w:rPr>
+      </w:pPr>
+      <w:r>
+        <w:rPr>
+          <w:rFonts w:eastAsia="Arial" w:cs="Khmer OS" w:ascii="Khmer OS" w:hAnsi="Khmer OS"/>
+          <w:b w:val="false"/>
+          <w:bCs w:val="false"/>
+          <w:color w:val="000000"/>
+          <w:kern w:val="0"/>
+          <w:sz w:val="28"/>
+          <w:szCs w:val="24"/>
+          <w:u w:val="none"/>
+          <w:shd w:fill="auto" w:val="clear"/>
+          <w:lang w:val="en" w:eastAsia="zh-CN" w:bidi="hi-IN"/>
+        </w:rPr>
+        <w:tab/>
+        <w:t xml:space="preserve">Ex: </w:t>
+        <w:tab/>
+      </w:r>
+      <w:r>
+        <w:rPr>
+          <w:rFonts w:eastAsia="Arial" w:cs="Khmer OS" w:ascii="Khmer OS" w:hAnsi="Khmer OS"/>
           <w:b/>
           <w:bCs/>
           <w:color w:val="000000"/>
-          <w:sz w:val="28"/>
-          <w:szCs w:val="24"/>
-          <w:u w:val="none"/>
-          <w:shd w:fill="auto" w:val="clear"/>
-        </w:rPr>
-        <w:t xml:space="preserve">+Syntax: </w:t>
-      </w:r>
-      <w:r>
-        <w:rPr>
-          <w:rFonts w:ascii="Khmer OS" w:hAnsi="Khmer OS" w:cs="Khmer OS"/>
-          <w:b/>
+          <w:kern w:val="0"/>
+          <w:sz w:val="28"/>
+          <w:szCs w:val="24"/>
+          <w:u w:val="none"/>
+          <w:shd w:fill="auto" w:val="clear"/>
+          <w:lang w:val="en" w:eastAsia="zh-CN" w:bidi="hi-IN"/>
+        </w:rPr>
+        <w:t>class</w:t>
+      </w:r>
+      <w:r>
+        <w:rPr>
+          <w:rFonts w:eastAsia="Arial" w:cs="Khmer OS" w:ascii="Khmer OS" w:hAnsi="Khmer OS"/>
+          <w:b w:val="false"/>
+          <w:bCs w:val="false"/>
+          <w:color w:val="000000"/>
+          <w:kern w:val="0"/>
+          <w:sz w:val="28"/>
+          <w:szCs w:val="24"/>
+          <w:u w:val="none"/>
+          <w:shd w:fill="auto" w:val="clear"/>
+          <w:lang w:val="en" w:eastAsia="zh-CN" w:bidi="hi-IN"/>
+        </w:rPr>
+        <w:t xml:space="preserve"> ClassThis{</w:t>
+      </w:r>
+    </w:p>
+    <w:p>
+      <w:pPr>
+        <w:pStyle w:val="Normal"/>
+        <w:bidi w:val="0"/>
+        <w:spacing w:lineRule="auto" w:line="240" w:before="240" w:after="0"/>
+        <w:jc w:val="left"/>
+        <w:rPr>
+          <w:rFonts w:ascii="Khmer OS" w:hAnsi="Khmer OS" w:cs="Khmer OS"/>
+          <w:b w:val="false"/>
+          <w:b w:val="false"/>
+          <w:bCs w:val="false"/>
+          <w:color w:val="000000"/>
+          <w:sz w:val="28"/>
+          <w:szCs w:val="24"/>
+          <w:u w:val="none"/>
+          <w:shd w:fill="auto" w:val="clear"/>
+        </w:rPr>
+      </w:pPr>
+      <w:r>
+        <w:rPr>
+          <w:rFonts w:eastAsia="Arial" w:cs="Khmer OS" w:ascii="Khmer OS" w:hAnsi="Khmer OS"/>
+          <w:b w:val="false"/>
+          <w:bCs w:val="false"/>
+          <w:color w:val="000000"/>
+          <w:kern w:val="0"/>
+          <w:sz w:val="28"/>
+          <w:szCs w:val="24"/>
+          <w:u w:val="none"/>
+          <w:shd w:fill="auto" w:val="clear"/>
+          <w:lang w:val="en" w:eastAsia="zh-CN" w:bidi="hi-IN"/>
+        </w:rPr>
+        <w:tab/>
+        <w:tab/>
+        <w:tab/>
+      </w:r>
+      <w:r>
+        <w:rPr>
+          <w:rFonts w:eastAsia="Arial" w:cs="Khmer OS" w:ascii="Khmer OS" w:hAnsi="Khmer OS"/>
           <w:b/>
           <w:bCs/>
           <w:color w:val="000000"/>
-          <w:sz w:val="28"/>
-          <w:sz w:val="28"/>
-          <w:szCs w:val="24"/>
-          <w:u w:val="none"/>
-          <w:shd w:fill="auto" w:val="clear"/>
-        </w:rPr>
-        <w:t>មានបីគឺ</w:t>
-      </w:r>
-      <w:r>
-        <w:rPr>
-          <w:rFonts w:cs="Khmer OS" w:ascii="Khmer OS" w:hAnsi="Khmer OS"/>
+          <w:kern w:val="0"/>
+          <w:sz w:val="28"/>
+          <w:szCs w:val="24"/>
+          <w:u w:val="none"/>
+          <w:shd w:fill="auto" w:val="clear"/>
+          <w:lang w:val="en" w:eastAsia="zh-CN" w:bidi="hi-IN"/>
+        </w:rPr>
+        <w:t>private</w:t>
+      </w:r>
+      <w:r>
+        <w:rPr>
+          <w:rFonts w:eastAsia="Arial" w:cs="Khmer OS" w:ascii="Khmer OS" w:hAnsi="Khmer OS"/>
+          <w:b w:val="false"/>
+          <w:bCs w:val="false"/>
+          <w:color w:val="000000"/>
+          <w:kern w:val="0"/>
+          <w:sz w:val="28"/>
+          <w:szCs w:val="24"/>
+          <w:u w:val="none"/>
+          <w:shd w:fill="auto" w:val="clear"/>
+          <w:lang w:val="en" w:eastAsia="zh-CN" w:bidi="hi-IN"/>
+        </w:rPr>
+        <w:t>:</w:t>
+      </w:r>
+    </w:p>
+    <w:p>
+      <w:pPr>
+        <w:pStyle w:val="Normal"/>
+        <w:bidi w:val="0"/>
+        <w:spacing w:lineRule="auto" w:line="240" w:before="240" w:after="0"/>
+        <w:jc w:val="left"/>
+        <w:rPr>
+          <w:rFonts w:ascii="Khmer OS" w:hAnsi="Khmer OS" w:cs="Khmer OS"/>
+          <w:b w:val="false"/>
+          <w:b w:val="false"/>
+          <w:bCs w:val="false"/>
+          <w:color w:val="000000"/>
+          <w:sz w:val="28"/>
+          <w:szCs w:val="24"/>
+          <w:u w:val="none"/>
+          <w:shd w:fill="auto" w:val="clear"/>
+        </w:rPr>
+      </w:pPr>
+      <w:r>
+        <w:rPr>
+          <w:rFonts w:eastAsia="Arial" w:cs="Khmer OS" w:ascii="Khmer OS" w:hAnsi="Khmer OS"/>
+          <w:b w:val="false"/>
+          <w:bCs w:val="false"/>
+          <w:color w:val="000000"/>
+          <w:kern w:val="0"/>
+          <w:sz w:val="28"/>
+          <w:szCs w:val="24"/>
+          <w:u w:val="none"/>
+          <w:shd w:fill="auto" w:val="clear"/>
+          <w:lang w:val="en" w:eastAsia="zh-CN" w:bidi="hi-IN"/>
+        </w:rPr>
+        <w:tab/>
+        <w:tab/>
+        <w:tab/>
+        <w:tab/>
+        <w:t>int x;</w:t>
+      </w:r>
+    </w:p>
+    <w:p>
+      <w:pPr>
+        <w:pStyle w:val="Normal"/>
+        <w:bidi w:val="0"/>
+        <w:spacing w:lineRule="auto" w:line="240" w:before="240" w:after="0"/>
+        <w:jc w:val="left"/>
+        <w:rPr>
+          <w:rFonts w:ascii="Khmer OS" w:hAnsi="Khmer OS" w:cs="Khmer OS"/>
+          <w:b w:val="false"/>
+          <w:b w:val="false"/>
+          <w:bCs w:val="false"/>
+          <w:color w:val="000000"/>
+          <w:sz w:val="28"/>
+          <w:szCs w:val="24"/>
+          <w:u w:val="none"/>
+          <w:shd w:fill="auto" w:val="clear"/>
+        </w:rPr>
+      </w:pPr>
+      <w:r>
+        <w:rPr>
+          <w:rFonts w:eastAsia="Arial" w:cs="Khmer OS" w:ascii="Khmer OS" w:hAnsi="Khmer OS"/>
+          <w:b w:val="false"/>
+          <w:bCs w:val="false"/>
+          <w:color w:val="000000"/>
+          <w:kern w:val="0"/>
+          <w:sz w:val="28"/>
+          <w:szCs w:val="24"/>
+          <w:u w:val="none"/>
+          <w:shd w:fill="auto" w:val="clear"/>
+          <w:lang w:val="en" w:eastAsia="zh-CN" w:bidi="hi-IN"/>
+        </w:rPr>
+        <w:tab/>
+        <w:tab/>
+        <w:tab/>
+      </w:r>
+      <w:r>
+        <w:rPr>
+          <w:rFonts w:eastAsia="Arial" w:cs="Khmer OS" w:ascii="Khmer OS" w:hAnsi="Khmer OS"/>
           <w:b/>
           <w:bCs/>
           <w:color w:val="000000"/>
-          <w:sz w:val="28"/>
-          <w:szCs w:val="24"/>
-          <w:u w:val="none"/>
-          <w:shd w:fill="auto" w:val="clear"/>
+          <w:kern w:val="0"/>
+          <w:sz w:val="28"/>
+          <w:szCs w:val="24"/>
+          <w:u w:val="none"/>
+          <w:shd w:fill="auto" w:val="clear"/>
+          <w:lang w:val="en" w:eastAsia="zh-CN" w:bidi="hi-IN"/>
+        </w:rPr>
+        <w:t>public</w:t>
+      </w:r>
+      <w:r>
+        <w:rPr>
+          <w:rFonts w:eastAsia="Arial" w:cs="Khmer OS" w:ascii="Khmer OS" w:hAnsi="Khmer OS"/>
+          <w:b w:val="false"/>
+          <w:bCs w:val="false"/>
+          <w:color w:val="000000"/>
+          <w:kern w:val="0"/>
+          <w:sz w:val="28"/>
+          <w:szCs w:val="24"/>
+          <w:u w:val="none"/>
+          <w:shd w:fill="auto" w:val="clear"/>
+          <w:lang w:val="en" w:eastAsia="zh-CN" w:bidi="hi-IN"/>
         </w:rPr>
         <w:t>:</w:t>
       </w:r>
@@ -2644,561 +3173,1085 @@
       </w:pPr>
       <w:r>
         <w:rPr>
-          <w:rFonts w:cs="Khmer OS" w:ascii="Khmer OS" w:hAnsi="Khmer OS"/>
+          <w:rFonts w:eastAsia="Arial" w:cs="Khmer OS" w:ascii="Khmer OS" w:hAnsi="Khmer OS"/>
+          <w:b w:val="false"/>
+          <w:bCs w:val="false"/>
+          <w:color w:val="000000"/>
+          <w:kern w:val="0"/>
+          <w:sz w:val="28"/>
+          <w:szCs w:val="24"/>
+          <w:u w:val="none"/>
+          <w:shd w:fill="auto" w:val="clear"/>
+          <w:lang w:val="en" w:eastAsia="zh-CN" w:bidi="hi-IN"/>
+        </w:rPr>
+        <w:tab/>
+        <w:tab/>
+        <w:tab/>
+        <w:tab/>
+        <w:t xml:space="preserve">ClassThis() { </w:t>
+      </w:r>
+      <w:r>
+        <w:rPr>
+          <w:rFonts w:eastAsia="Arial" w:cs="Khmer OS" w:ascii="Khmer OS" w:hAnsi="Khmer OS"/>
           <w:b/>
           <w:bCs/>
           <w:color w:val="000000"/>
-          <w:sz w:val="28"/>
-          <w:szCs w:val="24"/>
-          <w:u w:val="none"/>
-          <w:shd w:fill="auto" w:val="clear"/>
-        </w:rPr>
-        <w:tab/>
-        <w:tab/>
-        <w:t>1- new objectType:</w:t>
-      </w:r>
-      <w:r>
-        <w:rPr>
-          <w:rFonts w:cs="Khmer OS" w:ascii="Khmer OS" w:hAnsi="Khmer OS"/>
-          <w:b w:val="false"/>
-          <w:bCs w:val="false"/>
-          <w:color w:val="000000"/>
-          <w:sz w:val="28"/>
-          <w:szCs w:val="24"/>
-          <w:u w:val="none"/>
-          <w:shd w:fill="auto" w:val="clear"/>
+          <w:kern w:val="0"/>
+          <w:sz w:val="28"/>
+          <w:szCs w:val="24"/>
+          <w:u w:val="none"/>
+          <w:shd w:fill="auto" w:val="clear"/>
+          <w:lang w:val="en" w:eastAsia="zh-CN" w:bidi="hi-IN"/>
+        </w:rPr>
+        <w:t xml:space="preserve">this-&gt; </w:t>
+      </w:r>
+      <w:r>
+        <w:rPr>
+          <w:rFonts w:eastAsia="Arial" w:cs="Khmer OS" w:ascii="Khmer OS" w:hAnsi="Khmer OS"/>
+          <w:b w:val="false"/>
+          <w:bCs w:val="false"/>
+          <w:color w:val="000000"/>
+          <w:kern w:val="0"/>
+          <w:sz w:val="28"/>
+          <w:szCs w:val="24"/>
+          <w:u w:val="none"/>
+          <w:shd w:fill="auto" w:val="clear"/>
+          <w:lang w:val="en" w:eastAsia="zh-CN" w:bidi="hi-IN"/>
+        </w:rPr>
+        <w:t>x=10; }</w:t>
+      </w:r>
+    </w:p>
+    <w:p>
+      <w:pPr>
+        <w:pStyle w:val="Normal"/>
+        <w:bidi w:val="0"/>
+        <w:spacing w:lineRule="auto" w:line="240" w:before="240" w:after="0"/>
+        <w:jc w:val="left"/>
+        <w:rPr>
+          <w:rFonts w:ascii="Khmer OS" w:hAnsi="Khmer OS" w:cs="Khmer OS"/>
+          <w:b w:val="false"/>
+          <w:b w:val="false"/>
+          <w:bCs w:val="false"/>
+          <w:color w:val="000000"/>
+          <w:sz w:val="28"/>
+          <w:szCs w:val="24"/>
+          <w:u w:val="none"/>
+          <w:shd w:fill="auto" w:val="clear"/>
+        </w:rPr>
+      </w:pPr>
+      <w:r>
+        <w:rPr>
+          <w:rFonts w:eastAsia="Arial" w:cs="Khmer OS" w:ascii="Khmer OS" w:hAnsi="Khmer OS"/>
+          <w:b w:val="false"/>
+          <w:bCs w:val="false"/>
+          <w:color w:val="000000"/>
+          <w:kern w:val="0"/>
+          <w:sz w:val="28"/>
+          <w:szCs w:val="24"/>
+          <w:u w:val="none"/>
+          <w:shd w:fill="auto" w:val="clear"/>
+          <w:lang w:val="en" w:eastAsia="zh-CN" w:bidi="hi-IN"/>
+        </w:rPr>
+        <w:tab/>
+        <w:tab/>
+        <w:tab/>
+        <w:tab/>
+        <w:t xml:space="preserve">ClassThis(int a)  { </w:t>
+      </w:r>
+      <w:r>
+        <w:rPr>
+          <w:rFonts w:eastAsia="Arial" w:cs="Khmer OS" w:ascii="Khmer OS" w:hAnsi="Khmer OS"/>
+          <w:b/>
+          <w:bCs/>
+          <w:color w:val="000000"/>
+          <w:kern w:val="0"/>
+          <w:sz w:val="28"/>
+          <w:szCs w:val="24"/>
+          <w:u w:val="none"/>
+          <w:shd w:fill="auto" w:val="clear"/>
+          <w:lang w:val="en" w:eastAsia="zh-CN" w:bidi="hi-IN"/>
+        </w:rPr>
+        <w:t xml:space="preserve">this-&gt; </w:t>
+      </w:r>
+      <w:r>
+        <w:rPr>
+          <w:rFonts w:eastAsia="Arial" w:cs="Khmer OS" w:ascii="Khmer OS" w:hAnsi="Khmer OS"/>
+          <w:b w:val="false"/>
+          <w:bCs w:val="false"/>
+          <w:color w:val="000000"/>
+          <w:kern w:val="0"/>
+          <w:sz w:val="28"/>
+          <w:szCs w:val="24"/>
+          <w:u w:val="none"/>
+          <w:shd w:fill="auto" w:val="clear"/>
+          <w:lang w:val="en" w:eastAsia="zh-CN" w:bidi="hi-IN"/>
+        </w:rPr>
+        <w:t>x=10; }</w:t>
+      </w:r>
+    </w:p>
+    <w:p>
+      <w:pPr>
+        <w:pStyle w:val="Normal"/>
+        <w:bidi w:val="0"/>
+        <w:spacing w:lineRule="auto" w:line="240" w:before="240" w:after="0"/>
+        <w:jc w:val="left"/>
+        <w:rPr>
+          <w:rFonts w:ascii="Khmer OS" w:hAnsi="Khmer OS" w:cs="Khmer OS"/>
+          <w:b w:val="false"/>
+          <w:b w:val="false"/>
+          <w:bCs w:val="false"/>
+          <w:color w:val="000000"/>
+          <w:sz w:val="28"/>
+          <w:szCs w:val="24"/>
+          <w:u w:val="none"/>
+          <w:shd w:fill="auto" w:val="clear"/>
+        </w:rPr>
+      </w:pPr>
+      <w:r>
+        <w:rPr>
+          <w:rFonts w:eastAsia="Arial" w:cs="Khmer OS" w:ascii="Khmer OS" w:hAnsi="Khmer OS"/>
+          <w:b w:val="false"/>
+          <w:bCs w:val="false"/>
+          <w:color w:val="000000"/>
+          <w:kern w:val="0"/>
+          <w:sz w:val="28"/>
+          <w:szCs w:val="24"/>
+          <w:u w:val="none"/>
+          <w:shd w:fill="auto" w:val="clear"/>
+          <w:lang w:val="en" w:eastAsia="zh-CN" w:bidi="hi-IN"/>
+        </w:rPr>
+        <w:tab/>
+        <w:tab/>
+        <w:tab/>
+        <w:tab/>
+        <w:t>void input() { cout&lt;&lt;”input x”; cin&gt;&gt;</w:t>
+      </w:r>
+      <w:r>
+        <w:rPr>
+          <w:rFonts w:eastAsia="Arial" w:cs="Khmer OS" w:ascii="Khmer OS" w:hAnsi="Khmer OS"/>
+          <w:b/>
+          <w:bCs/>
+          <w:color w:val="000000"/>
+          <w:kern w:val="0"/>
+          <w:sz w:val="28"/>
+          <w:szCs w:val="24"/>
+          <w:u w:val="none"/>
+          <w:shd w:fill="auto" w:val="clear"/>
+          <w:lang w:val="en" w:eastAsia="zh-CN" w:bidi="hi-IN"/>
+        </w:rPr>
+        <w:t>this-</w:t>
+      </w:r>
+      <w:r>
+        <w:rPr>
+          <w:rFonts w:eastAsia="Arial" w:cs="Khmer OS" w:ascii="Khmer OS" w:hAnsi="Khmer OS"/>
+          <w:b w:val="false"/>
+          <w:bCs w:val="false"/>
+          <w:color w:val="000000"/>
+          <w:kern w:val="0"/>
+          <w:sz w:val="28"/>
+          <w:szCs w:val="24"/>
+          <w:u w:val="none"/>
+          <w:shd w:fill="auto" w:val="clear"/>
+          <w:lang w:val="en" w:eastAsia="zh-CN" w:bidi="hi-IN"/>
+        </w:rPr>
+        <w:t>&gt;x; }</w:t>
+      </w:r>
+    </w:p>
+    <w:p>
+      <w:pPr>
+        <w:pStyle w:val="Normal"/>
+        <w:bidi w:val="0"/>
+        <w:spacing w:lineRule="auto" w:line="240" w:before="240" w:after="0"/>
+        <w:jc w:val="left"/>
+        <w:rPr>
+          <w:rFonts w:ascii="Khmer OS" w:hAnsi="Khmer OS" w:cs="Khmer OS"/>
+          <w:b w:val="false"/>
+          <w:b w:val="false"/>
+          <w:bCs w:val="false"/>
+          <w:color w:val="000000"/>
+          <w:sz w:val="28"/>
+          <w:szCs w:val="24"/>
+          <w:u w:val="none"/>
+          <w:shd w:fill="auto" w:val="clear"/>
+        </w:rPr>
+      </w:pPr>
+      <w:r>
+        <w:rPr>
+          <w:rFonts w:eastAsia="Arial" w:cs="Khmer OS" w:ascii="Khmer OS" w:hAnsi="Khmer OS"/>
+          <w:b w:val="false"/>
+          <w:bCs w:val="false"/>
+          <w:color w:val="000000"/>
+          <w:kern w:val="0"/>
+          <w:sz w:val="28"/>
+          <w:szCs w:val="24"/>
+          <w:u w:val="none"/>
+          <w:shd w:fill="auto" w:val="clear"/>
+          <w:lang w:val="en" w:eastAsia="zh-CN" w:bidi="hi-IN"/>
+        </w:rPr>
+        <w:tab/>
+        <w:tab/>
+        <w:tab/>
+        <w:tab/>
+        <w:t xml:space="preserve">void output() { cout&lt;&lt;”x= ”&lt;&lt; </w:t>
+      </w:r>
+      <w:r>
+        <w:rPr>
+          <w:rFonts w:eastAsia="Arial" w:cs="Khmer OS" w:ascii="Khmer OS" w:hAnsi="Khmer OS"/>
+          <w:b/>
+          <w:bCs/>
+          <w:color w:val="000000"/>
+          <w:kern w:val="0"/>
+          <w:sz w:val="28"/>
+          <w:szCs w:val="24"/>
+          <w:u w:val="none"/>
+          <w:shd w:fill="auto" w:val="clear"/>
+          <w:lang w:val="en" w:eastAsia="zh-CN" w:bidi="hi-IN"/>
+        </w:rPr>
+        <w:t>this-&gt;</w:t>
+      </w:r>
+      <w:r>
+        <w:rPr>
+          <w:rFonts w:eastAsia="Arial" w:cs="Khmer OS" w:ascii="Khmer OS" w:hAnsi="Khmer OS"/>
+          <w:b w:val="false"/>
+          <w:bCs w:val="false"/>
+          <w:color w:val="000000"/>
+          <w:kern w:val="0"/>
+          <w:sz w:val="28"/>
+          <w:szCs w:val="24"/>
+          <w:u w:val="none"/>
+          <w:shd w:fill="auto" w:val="clear"/>
+          <w:lang w:val="en" w:eastAsia="zh-CN" w:bidi="hi-IN"/>
+        </w:rPr>
+        <w:t>x&lt;&lt;</w:t>
+      </w:r>
+      <w:r>
+        <w:rPr>
+          <w:rFonts w:eastAsia="Arial" w:cs="Khmer OS" w:ascii="Khmer OS" w:hAnsi="Khmer OS"/>
+          <w:b/>
+          <w:bCs/>
+          <w:color w:val="000000"/>
+          <w:kern w:val="0"/>
+          <w:sz w:val="28"/>
+          <w:szCs w:val="24"/>
+          <w:u w:val="none"/>
+          <w:shd w:fill="auto" w:val="clear"/>
+          <w:lang w:val="en" w:eastAsia="zh-CN" w:bidi="hi-IN"/>
+        </w:rPr>
+        <w:t>endl</w:t>
+      </w:r>
+      <w:r>
+        <w:rPr>
+          <w:rFonts w:eastAsia="Arial" w:cs="Khmer OS" w:ascii="Khmer OS" w:hAnsi="Khmer OS"/>
+          <w:b w:val="false"/>
+          <w:bCs w:val="false"/>
+          <w:color w:val="000000"/>
+          <w:kern w:val="0"/>
+          <w:sz w:val="28"/>
+          <w:szCs w:val="24"/>
+          <w:u w:val="none"/>
+          <w:shd w:fill="auto" w:val="clear"/>
+          <w:lang w:val="en" w:eastAsia="zh-CN" w:bidi="hi-IN"/>
+        </w:rPr>
+        <w:t>;</w:t>
+      </w:r>
+    </w:p>
+    <w:p>
+      <w:pPr>
+        <w:pStyle w:val="Normal"/>
+        <w:bidi w:val="0"/>
+        <w:spacing w:lineRule="auto" w:line="240" w:before="240" w:after="0"/>
+        <w:jc w:val="left"/>
+        <w:rPr>
+          <w:rFonts w:ascii="Khmer OS" w:hAnsi="Khmer OS" w:cs="Khmer OS"/>
+          <w:b w:val="false"/>
+          <w:b w:val="false"/>
+          <w:bCs w:val="false"/>
+          <w:color w:val="000000"/>
+          <w:sz w:val="28"/>
+          <w:szCs w:val="24"/>
+          <w:u w:val="none"/>
+          <w:shd w:fill="auto" w:val="clear"/>
+        </w:rPr>
+      </w:pPr>
+      <w:r>
+        <w:rPr>
+          <w:rFonts w:eastAsia="Arial" w:cs="Khmer OS" w:ascii="Khmer OS" w:hAnsi="Khmer OS"/>
+          <w:b w:val="false"/>
+          <w:bCs w:val="false"/>
+          <w:color w:val="000000"/>
+          <w:kern w:val="0"/>
+          <w:sz w:val="28"/>
+          <w:szCs w:val="24"/>
+          <w:u w:val="none"/>
+          <w:shd w:fill="auto" w:val="clear"/>
+          <w:lang w:val="en" w:eastAsia="zh-CN" w:bidi="hi-IN"/>
+        </w:rPr>
+        <w:tab/>
+        <w:tab/>
+        <w:t>}</w:t>
+      </w:r>
+    </w:p>
+    <w:p>
+      <w:pPr>
+        <w:pStyle w:val="Normal"/>
+        <w:bidi w:val="0"/>
+        <w:spacing w:lineRule="auto" w:line="240" w:before="240" w:after="0"/>
+        <w:jc w:val="left"/>
+        <w:rPr>
+          <w:rFonts w:ascii="Khmer OS" w:hAnsi="Khmer OS" w:cs="Khmer OS"/>
+          <w:b w:val="false"/>
+          <w:b w:val="false"/>
+          <w:bCs w:val="false"/>
+          <w:color w:val="000000"/>
+          <w:sz w:val="28"/>
+          <w:szCs w:val="24"/>
+          <w:u w:val="none"/>
+          <w:shd w:fill="auto" w:val="clear"/>
+        </w:rPr>
+      </w:pPr>
+      <w:r>
+        <w:rPr>
+          <w:rFonts w:eastAsia="Arial" w:cs="Khmer OS" w:ascii="Khmer OS" w:hAnsi="Khmer OS"/>
+          <w:b/>
+          <w:bCs/>
+          <w:color w:val="000000"/>
+          <w:kern w:val="0"/>
+          <w:sz w:val="32"/>
+          <w:szCs w:val="24"/>
+          <w:u w:val="single"/>
+          <w:shd w:fill="auto" w:val="clear"/>
+          <w:lang w:val="en" w:eastAsia="zh-CN" w:bidi="hi-IN"/>
+        </w:rPr>
+        <w:t>8. Destructor:</w:t>
+      </w:r>
+    </w:p>
+    <w:p>
+      <w:pPr>
+        <w:pStyle w:val="Normal"/>
+        <w:bidi w:val="0"/>
+        <w:spacing w:lineRule="auto" w:line="240" w:before="240" w:after="0"/>
+        <w:jc w:val="left"/>
+        <w:rPr>
+          <w:rFonts w:ascii="Khmer OS" w:hAnsi="Khmer OS" w:cs="Khmer OS"/>
+          <w:b w:val="false"/>
+          <w:b w:val="false"/>
+          <w:bCs w:val="false"/>
+          <w:color w:val="000000"/>
+          <w:sz w:val="28"/>
+          <w:szCs w:val="24"/>
+          <w:u w:val="none"/>
+          <w:shd w:fill="auto" w:val="clear"/>
+        </w:rPr>
+      </w:pPr>
+      <w:r>
+        <w:rPr>
+          <w:rFonts w:eastAsia="Arial" w:cs="Khmer OS" w:ascii="Khmer OS" w:hAnsi="Khmer OS"/>
+          <w:b w:val="false"/>
+          <w:bCs w:val="false"/>
+          <w:color w:val="000000"/>
+          <w:kern w:val="0"/>
+          <w:sz w:val="28"/>
+          <w:szCs w:val="24"/>
+          <w:u w:val="none"/>
+          <w:shd w:fill="auto" w:val="clear"/>
+          <w:lang w:val="en" w:eastAsia="zh-CN" w:bidi="hi-IN"/>
+        </w:rPr>
+        <w:tab/>
+      </w:r>
+      <w:r>
+        <w:rPr>
+          <w:rFonts w:ascii="Khmer OS" w:hAnsi="Khmer OS" w:eastAsia="Arial" w:cs="Khmer OS"/>
+          <w:b w:val="false"/>
+          <w:b w:val="false"/>
+          <w:bCs w:val="false"/>
+          <w:color w:val="000000"/>
+          <w:kern w:val="0"/>
+          <w:sz w:val="28"/>
+          <w:sz w:val="28"/>
+          <w:szCs w:val="24"/>
+          <w:u w:val="none"/>
+          <w:shd w:fill="auto" w:val="clear"/>
+          <w:lang w:val="en" w:eastAsia="zh-CN" w:bidi="hi-IN"/>
+        </w:rPr>
+        <w:t>ជា</w:t>
+      </w:r>
+      <w:r>
+        <w:rPr>
+          <w:rFonts w:eastAsia="Arial" w:cs="Khmer OS" w:ascii="Khmer OS" w:hAnsi="Khmer OS"/>
+          <w:b w:val="false"/>
+          <w:bCs w:val="false"/>
+          <w:color w:val="000000"/>
+          <w:kern w:val="0"/>
+          <w:sz w:val="28"/>
+          <w:szCs w:val="24"/>
+          <w:u w:val="none"/>
+          <w:shd w:fill="auto" w:val="clear"/>
+          <w:lang w:val="en" w:eastAsia="zh-CN" w:bidi="hi-IN"/>
+        </w:rPr>
+        <w:t xml:space="preserve">Function member (Manager function) </w:t>
+      </w:r>
+      <w:r>
+        <w:rPr>
+          <w:rFonts w:ascii="Khmer OS" w:hAnsi="Khmer OS" w:eastAsia="Arial" w:cs="Khmer OS"/>
+          <w:b w:val="false"/>
+          <w:b w:val="false"/>
+          <w:bCs w:val="false"/>
+          <w:color w:val="000000"/>
+          <w:kern w:val="0"/>
+          <w:sz w:val="28"/>
+          <w:sz w:val="28"/>
+          <w:szCs w:val="24"/>
+          <w:u w:val="none"/>
+          <w:shd w:fill="auto" w:val="clear"/>
+          <w:lang w:val="en" w:eastAsia="zh-CN" w:bidi="hi-IN"/>
+        </w:rPr>
+        <w:t xml:space="preserve">វាអនុវត្តជាស្វ័យប្រវត្តិនៅពេល </w:t>
+      </w:r>
+      <w:r>
+        <w:rPr>
+          <w:rFonts w:eastAsia="Arial" w:cs="Khmer OS" w:ascii="Khmer OS" w:hAnsi="Khmer OS"/>
+          <w:b w:val="false"/>
+          <w:bCs w:val="false"/>
+          <w:color w:val="000000"/>
+          <w:kern w:val="0"/>
+          <w:sz w:val="28"/>
+          <w:szCs w:val="24"/>
+          <w:u w:val="none"/>
+          <w:shd w:fill="auto" w:val="clear"/>
+          <w:lang w:val="en" w:eastAsia="zh-CN" w:bidi="hi-IN"/>
+        </w:rPr>
+        <w:tab/>
+        <w:t xml:space="preserve">object </w:t>
+      </w:r>
+      <w:r>
+        <w:rPr>
+          <w:rFonts w:ascii="Khmer OS" w:hAnsi="Khmer OS" w:eastAsia="Arial" w:cs="Khmer OS"/>
+          <w:b w:val="false"/>
+          <w:b w:val="false"/>
+          <w:bCs w:val="false"/>
+          <w:color w:val="000000"/>
+          <w:kern w:val="0"/>
+          <w:sz w:val="28"/>
+          <w:sz w:val="28"/>
+          <w:szCs w:val="24"/>
+          <w:u w:val="none"/>
+          <w:shd w:fill="auto" w:val="clear"/>
+          <w:lang w:val="en" w:eastAsia="zh-CN" w:bidi="hi-IN"/>
+        </w:rPr>
+        <w:t xml:space="preserve">បាត់បង់។វាមានឈ្មោះដូច </w:t>
+      </w:r>
+      <w:r>
+        <w:rPr>
+          <w:rFonts w:eastAsia="Arial" w:cs="Khmer OS" w:ascii="Khmer OS" w:hAnsi="Khmer OS"/>
+          <w:b w:val="false"/>
+          <w:bCs w:val="false"/>
+          <w:color w:val="000000"/>
+          <w:kern w:val="0"/>
+          <w:sz w:val="28"/>
+          <w:szCs w:val="24"/>
+          <w:u w:val="none"/>
+          <w:shd w:fill="auto" w:val="clear"/>
+          <w:lang w:val="en" w:eastAsia="zh-CN" w:bidi="hi-IN"/>
+        </w:rPr>
+        <w:t xml:space="preserve">class </w:t>
+      </w:r>
+      <w:r>
+        <w:rPr>
+          <w:rFonts w:ascii="Khmer OS" w:hAnsi="Khmer OS" w:eastAsia="Arial" w:cs="Khmer OS"/>
+          <w:b w:val="false"/>
+          <w:b w:val="false"/>
+          <w:bCs w:val="false"/>
+          <w:color w:val="000000"/>
+          <w:kern w:val="0"/>
+          <w:sz w:val="28"/>
+          <w:sz w:val="28"/>
+          <w:szCs w:val="24"/>
+          <w:u w:val="none"/>
+          <w:shd w:fill="auto" w:val="clear"/>
+          <w:lang w:val="en" w:eastAsia="zh-CN" w:bidi="hi-IN"/>
+        </w:rPr>
+        <w:t xml:space="preserve">គ្មាន </w:t>
+      </w:r>
+      <w:r>
+        <w:rPr>
+          <w:rFonts w:eastAsia="Arial" w:cs="Khmer OS" w:ascii="Khmer OS" w:hAnsi="Khmer OS"/>
+          <w:b w:val="false"/>
+          <w:bCs w:val="false"/>
+          <w:color w:val="000000"/>
+          <w:kern w:val="0"/>
+          <w:sz w:val="28"/>
+          <w:szCs w:val="24"/>
+          <w:u w:val="none"/>
+          <w:shd w:fill="auto" w:val="clear"/>
+          <w:lang w:val="en" w:eastAsia="zh-CN" w:bidi="hi-IN"/>
+        </w:rPr>
+        <w:t xml:space="preserve">returnType </w:t>
+      </w:r>
+      <w:r>
+        <w:rPr>
+          <w:rFonts w:ascii="Khmer OS" w:hAnsi="Khmer OS" w:eastAsia="Arial" w:cs="Khmer OS"/>
+          <w:b w:val="false"/>
+          <w:b w:val="false"/>
+          <w:bCs w:val="false"/>
+          <w:color w:val="000000"/>
+          <w:kern w:val="0"/>
+          <w:sz w:val="28"/>
+          <w:sz w:val="28"/>
+          <w:szCs w:val="24"/>
+          <w:u w:val="none"/>
+          <w:shd w:fill="auto" w:val="clear"/>
+          <w:lang w:val="en" w:eastAsia="zh-CN" w:bidi="hi-IN"/>
+        </w:rPr>
+        <w:t>ទេហើយនាំមុខដោយ</w:t>
+      </w:r>
+      <w:r>
+        <w:rPr>
+          <w:rFonts w:eastAsia="Arial" w:cs="Khmer OS" w:ascii="Khmer OS" w:hAnsi="Khmer OS"/>
+          <w:b w:val="false"/>
+          <w:bCs w:val="false"/>
+          <w:color w:val="000000"/>
+          <w:kern w:val="0"/>
+          <w:sz w:val="28"/>
+          <w:szCs w:val="24"/>
+          <w:u w:val="none"/>
+          <w:shd w:fill="auto" w:val="clear"/>
+          <w:lang w:val="en" w:eastAsia="zh-CN" w:bidi="hi-IN"/>
+        </w:rPr>
+        <w:tab/>
+      </w:r>
+      <w:r>
+        <w:rPr>
+          <w:rFonts w:ascii="Khmer OS" w:hAnsi="Khmer OS" w:eastAsia="Arial" w:cs="Khmer OS"/>
+          <w:b w:val="false"/>
+          <w:b w:val="false"/>
+          <w:bCs w:val="false"/>
+          <w:color w:val="000000"/>
+          <w:kern w:val="0"/>
+          <w:sz w:val="28"/>
+          <w:sz w:val="28"/>
+          <w:szCs w:val="24"/>
+          <w:u w:val="none"/>
+          <w:shd w:fill="auto" w:val="clear"/>
+          <w:lang w:val="en" w:eastAsia="zh-CN" w:bidi="hi-IN"/>
+        </w:rPr>
+        <w:t xml:space="preserve">សញ្ញា </w:t>
+      </w:r>
+      <w:r>
+        <w:rPr>
+          <w:rFonts w:eastAsia="Arial" w:cs="Khmer OS" w:ascii="Khmer OS" w:hAnsi="Khmer OS"/>
+          <w:b w:val="false"/>
+          <w:bCs w:val="false"/>
+          <w:color w:val="000000"/>
+          <w:kern w:val="0"/>
+          <w:sz w:val="28"/>
+          <w:szCs w:val="24"/>
+          <w:u w:val="none"/>
+          <w:shd w:fill="auto" w:val="clear"/>
+          <w:lang w:val="en" w:eastAsia="zh-CN" w:bidi="hi-IN"/>
+        </w:rPr>
+        <w:t>~ (tide)</w:t>
+      </w:r>
+      <w:r>
+        <w:rPr>
+          <w:rFonts w:ascii="Khmer OS" w:hAnsi="Khmer OS" w:eastAsia="Arial" w:cs="Khmer OS"/>
+          <w:b w:val="false"/>
+          <w:b w:val="false"/>
+          <w:bCs w:val="false"/>
+          <w:color w:val="000000"/>
+          <w:kern w:val="0"/>
+          <w:sz w:val="28"/>
+          <w:sz w:val="28"/>
+          <w:szCs w:val="24"/>
+          <w:u w:val="none"/>
+          <w:shd w:fill="auto" w:val="clear"/>
+          <w:lang w:val="en" w:eastAsia="zh-CN" w:bidi="hi-IN"/>
+        </w:rPr>
+        <w:t>។</w:t>
+      </w:r>
+    </w:p>
+    <w:p>
+      <w:pPr>
+        <w:pStyle w:val="Normal"/>
+        <w:bidi w:val="0"/>
+        <w:spacing w:lineRule="auto" w:line="240" w:before="240" w:after="0"/>
+        <w:jc w:val="left"/>
+        <w:rPr>
+          <w:rFonts w:ascii="Khmer OS" w:hAnsi="Khmer OS" w:cs="Khmer OS"/>
+          <w:b w:val="false"/>
+          <w:b w:val="false"/>
+          <w:bCs w:val="false"/>
+          <w:color w:val="000000"/>
+          <w:sz w:val="28"/>
+          <w:szCs w:val="24"/>
+          <w:u w:val="none"/>
+          <w:shd w:fill="auto" w:val="clear"/>
+        </w:rPr>
+      </w:pPr>
+      <w:r>
+        <w:rPr>
+          <w:rFonts w:eastAsia="Arial" w:cs="Khmer OS" w:ascii="Khmer OS" w:hAnsi="Khmer OS"/>
+          <w:b w:val="false"/>
+          <w:bCs w:val="false"/>
+          <w:color w:val="000000"/>
+          <w:kern w:val="0"/>
+          <w:sz w:val="28"/>
+          <w:szCs w:val="24"/>
+          <w:u w:val="none"/>
+          <w:shd w:fill="auto" w:val="clear"/>
+          <w:lang w:val="en" w:eastAsia="zh-CN" w:bidi="hi-IN"/>
+        </w:rPr>
+        <w:tab/>
+      </w:r>
+      <w:r>
+        <w:rPr>
+          <w:rFonts w:eastAsia="Arial" w:cs="Khmer OS" w:ascii="Khmer OS" w:hAnsi="Khmer OS"/>
+          <w:b/>
+          <w:bCs/>
+          <w:color w:val="000000"/>
+          <w:kern w:val="0"/>
+          <w:sz w:val="28"/>
+          <w:szCs w:val="24"/>
+          <w:u w:val="single"/>
+          <w:shd w:fill="auto" w:val="clear"/>
+          <w:lang w:val="en" w:eastAsia="zh-CN" w:bidi="hi-IN"/>
+        </w:rPr>
+        <w:t>*Syntax:</w:t>
+      </w:r>
+      <w:r>
+        <w:rPr>
+          <w:rFonts w:eastAsia="Arial" w:cs="Khmer OS" w:ascii="Khmer OS" w:hAnsi="Khmer OS"/>
+          <w:b w:val="false"/>
+          <w:bCs w:val="false"/>
+          <w:color w:val="000000"/>
+          <w:kern w:val="0"/>
+          <w:sz w:val="28"/>
+          <w:szCs w:val="24"/>
+          <w:u w:val="none"/>
+          <w:shd w:fill="auto" w:val="clear"/>
+          <w:lang w:val="en" w:eastAsia="zh-CN" w:bidi="hi-IN"/>
         </w:rPr>
         <w:t xml:space="preserve"> </w:t>
       </w:r>
-      <w:r>
-        <w:rPr>
-          <w:rFonts w:ascii="Khmer OS" w:hAnsi="Khmer OS" w:cs="Khmer OS"/>
-          <w:b w:val="false"/>
-          <w:b w:val="false"/>
-          <w:bCs w:val="false"/>
-          <w:color w:val="000000"/>
-          <w:sz w:val="28"/>
-          <w:sz w:val="28"/>
-          <w:szCs w:val="24"/>
-          <w:u w:val="none"/>
-          <w:shd w:fill="auto" w:val="clear"/>
-        </w:rPr>
-        <w:t xml:space="preserve">បង្កើត </w:t>
-      </w:r>
-      <w:r>
-        <w:rPr>
-          <w:rFonts w:cs="Khmer OS" w:ascii="Khmer OS" w:hAnsi="Khmer OS"/>
-          <w:b w:val="false"/>
-          <w:bCs w:val="false"/>
-          <w:color w:val="000000"/>
-          <w:sz w:val="28"/>
-          <w:szCs w:val="24"/>
-          <w:u w:val="none"/>
-          <w:shd w:fill="auto" w:val="clear"/>
-        </w:rPr>
-        <w:t>dynamic object</w:t>
-      </w:r>
-      <w:r>
-        <w:rPr>
-          <w:rFonts w:ascii="Khmer OS" w:hAnsi="Khmer OS" w:cs="Khmer OS"/>
-          <w:b w:val="false"/>
-          <w:b w:val="false"/>
-          <w:bCs w:val="false"/>
-          <w:color w:val="000000"/>
-          <w:sz w:val="28"/>
-          <w:sz w:val="28"/>
-          <w:szCs w:val="24"/>
-          <w:u w:val="none"/>
-          <w:shd w:fill="auto" w:val="clear"/>
-        </w:rPr>
-        <w:t>មួយ ដោយផ្តើមតម្លៃតាម</w:t>
-      </w:r>
-      <w:r>
-        <w:rPr>
-          <w:rFonts w:cs="Khmer OS" w:ascii="Khmer OS" w:hAnsi="Khmer OS"/>
-          <w:b w:val="false"/>
-          <w:bCs w:val="false"/>
-          <w:color w:val="000000"/>
-          <w:sz w:val="28"/>
-          <w:szCs w:val="24"/>
-          <w:u w:val="none"/>
-          <w:shd w:fill="auto" w:val="clear"/>
-        </w:rPr>
-        <w:tab/>
-        <w:tab/>
-      </w:r>
-      <w:r>
-        <w:rPr>
-          <w:rFonts w:ascii="Khmer OS" w:hAnsi="Khmer OS" w:cs="Khmer OS"/>
-          <w:b w:val="false"/>
-          <w:b w:val="false"/>
-          <w:bCs w:val="false"/>
-          <w:color w:val="000000"/>
-          <w:sz w:val="28"/>
-          <w:sz w:val="28"/>
-          <w:szCs w:val="24"/>
-          <w:u w:val="none"/>
-          <w:shd w:fill="auto" w:val="clear"/>
-        </w:rPr>
-        <w:t>រយះ</w:t>
-      </w:r>
-      <w:r>
-        <w:rPr>
-          <w:rFonts w:cs="Khmer OS" w:ascii="Khmer OS" w:hAnsi="Khmer OS"/>
+    </w:p>
+    <w:p>
+      <w:pPr>
+        <w:pStyle w:val="Normal"/>
+        <w:bidi w:val="0"/>
+        <w:spacing w:lineRule="auto" w:line="240" w:before="240" w:after="0"/>
+        <w:jc w:val="left"/>
+        <w:rPr>
+          <w:rFonts w:ascii="Khmer OS" w:hAnsi="Khmer OS" w:cs="Khmer OS"/>
+          <w:b w:val="false"/>
+          <w:b w:val="false"/>
+          <w:bCs w:val="false"/>
+          <w:color w:val="000000"/>
+          <w:sz w:val="28"/>
+          <w:szCs w:val="24"/>
+          <w:u w:val="none"/>
+          <w:shd w:fill="auto" w:val="clear"/>
+        </w:rPr>
+      </w:pPr>
+      <w:r>
+        <w:rPr>
+          <w:rFonts w:eastAsia="Arial" w:cs="Khmer OS" w:ascii="Khmer OS" w:hAnsi="Khmer OS"/>
+          <w:b w:val="false"/>
+          <w:bCs w:val="false"/>
+          <w:color w:val="000000"/>
+          <w:kern w:val="0"/>
+          <w:sz w:val="28"/>
+          <w:szCs w:val="24"/>
+          <w:u w:val="none"/>
+          <w:shd w:fill="auto" w:val="clear"/>
+          <w:lang w:val="en" w:eastAsia="zh-CN" w:bidi="hi-IN"/>
+        </w:rPr>
+        <w:tab/>
+        <w:tab/>
+      </w:r>
+      <w:r>
+        <w:rPr>
+          <w:rFonts w:eastAsia="Arial" w:cs="Khmer OS" w:ascii="Khmer OS" w:hAnsi="Khmer OS"/>
           <w:b/>
           <w:bCs/>
           <w:color w:val="000000"/>
-          <w:sz w:val="28"/>
-          <w:szCs w:val="24"/>
-          <w:u w:val="none"/>
-          <w:shd w:fill="auto" w:val="clear"/>
-        </w:rPr>
-        <w:t>Default construtor</w:t>
-      </w:r>
-      <w:r>
-        <w:rPr>
-          <w:rFonts w:ascii="Khmer OS" w:hAnsi="Khmer OS" w:cs="Khmer OS"/>
-          <w:b w:val="false"/>
-          <w:b w:val="false"/>
-          <w:bCs w:val="false"/>
-          <w:color w:val="000000"/>
-          <w:sz w:val="28"/>
-          <w:sz w:val="28"/>
-          <w:szCs w:val="24"/>
-          <w:u w:val="none"/>
-          <w:shd w:fill="auto" w:val="clear"/>
-        </w:rPr>
-        <w:t>។</w:t>
-      </w:r>
-    </w:p>
-    <w:p>
-      <w:pPr>
-        <w:pStyle w:val="Normal"/>
-        <w:bidi w:val="0"/>
-        <w:spacing w:lineRule="auto" w:line="240" w:before="240" w:after="0"/>
-        <w:jc w:val="left"/>
-        <w:rPr>
-          <w:rFonts w:ascii="Khmer OS" w:hAnsi="Khmer OS" w:cs="Khmer OS"/>
-          <w:b w:val="false"/>
-          <w:b w:val="false"/>
-          <w:bCs w:val="false"/>
-          <w:color w:val="000000"/>
-          <w:sz w:val="28"/>
-          <w:szCs w:val="24"/>
-          <w:u w:val="none"/>
-          <w:shd w:fill="auto" w:val="clear"/>
-        </w:rPr>
-      </w:pPr>
-      <w:r>
-        <w:rPr>
-          <w:rFonts w:cs="Khmer OS" w:ascii="Khmer OS" w:hAnsi="Khmer OS"/>
-          <w:b w:val="false"/>
-          <w:bCs w:val="false"/>
-          <w:color w:val="000000"/>
-          <w:sz w:val="28"/>
-          <w:szCs w:val="24"/>
-          <w:u w:val="none"/>
-          <w:shd w:fill="auto" w:val="clear"/>
-        </w:rPr>
-        <w:tab/>
-        <w:tab/>
-      </w:r>
-      <w:r>
-        <w:rPr>
-          <w:rFonts w:cs="Khmer OS" w:ascii="Khmer OS" w:hAnsi="Khmer OS"/>
+          <w:kern w:val="0"/>
+          <w:sz w:val="28"/>
+          <w:szCs w:val="24"/>
+          <w:u w:val="none"/>
+          <w:shd w:fill="auto" w:val="clear"/>
+          <w:lang w:val="en" w:eastAsia="zh-CN" w:bidi="hi-IN"/>
+        </w:rPr>
+        <w:t>~</w:t>
+      </w:r>
+      <w:r>
+        <w:rPr>
+          <w:rFonts w:eastAsia="Arial" w:cs="Khmer OS" w:ascii="Khmer OS" w:hAnsi="Khmer OS"/>
+          <w:b w:val="false"/>
+          <w:bCs w:val="false"/>
+          <w:color w:val="000000"/>
+          <w:kern w:val="0"/>
+          <w:sz w:val="28"/>
+          <w:szCs w:val="24"/>
+          <w:u w:val="none"/>
+          <w:shd w:fill="auto" w:val="clear"/>
+          <w:lang w:val="en" w:eastAsia="zh-CN" w:bidi="hi-IN"/>
+        </w:rPr>
+        <w:t>className(){..................}</w:t>
+      </w:r>
+    </w:p>
+    <w:p>
+      <w:pPr>
+        <w:pStyle w:val="Normal"/>
+        <w:bidi w:val="0"/>
+        <w:spacing w:lineRule="auto" w:line="240" w:before="240" w:after="0"/>
+        <w:jc w:val="left"/>
+        <w:rPr>
+          <w:rFonts w:ascii="Khmer OS" w:hAnsi="Khmer OS" w:cs="Khmer OS"/>
+          <w:b w:val="false"/>
+          <w:b w:val="false"/>
+          <w:bCs w:val="false"/>
+          <w:color w:val="000000"/>
+          <w:sz w:val="28"/>
+          <w:szCs w:val="24"/>
+          <w:u w:val="none"/>
+          <w:shd w:fill="auto" w:val="clear"/>
+        </w:rPr>
+      </w:pPr>
+      <w:r>
+        <w:rPr>
+          <w:rFonts w:eastAsia="Arial" w:cs="Khmer OS" w:ascii="Khmer OS" w:hAnsi="Khmer OS"/>
+          <w:b w:val="false"/>
+          <w:bCs w:val="false"/>
+          <w:color w:val="000000"/>
+          <w:kern w:val="0"/>
+          <w:sz w:val="28"/>
+          <w:szCs w:val="24"/>
+          <w:u w:val="none"/>
+          <w:shd w:fill="auto" w:val="clear"/>
+          <w:lang w:val="en" w:eastAsia="zh-CN" w:bidi="hi-IN"/>
+        </w:rPr>
+        <w:tab/>
+        <w:t>Ex:..................</w:t>
+      </w:r>
+    </w:p>
+    <w:p>
+      <w:pPr>
+        <w:pStyle w:val="Normal"/>
+        <w:bidi w:val="0"/>
+        <w:spacing w:lineRule="auto" w:line="240" w:before="240" w:after="0"/>
+        <w:jc w:val="left"/>
+        <w:rPr>
+          <w:rFonts w:ascii="Khmer OS" w:hAnsi="Khmer OS" w:cs="Khmer OS"/>
+          <w:b w:val="false"/>
+          <w:b w:val="false"/>
+          <w:bCs w:val="false"/>
+          <w:color w:val="000000"/>
+          <w:sz w:val="28"/>
+          <w:szCs w:val="24"/>
+          <w:u w:val="none"/>
+          <w:shd w:fill="auto" w:val="clear"/>
+        </w:rPr>
+      </w:pPr>
+      <w:r>
+        <w:rPr>
+          <w:rFonts w:eastAsia="Arial" w:cs="Khmer OS" w:ascii="Khmer OS" w:hAnsi="Khmer OS"/>
+          <w:b w:val="false"/>
+          <w:bCs w:val="false"/>
+          <w:color w:val="000000"/>
+          <w:kern w:val="0"/>
+          <w:sz w:val="28"/>
+          <w:szCs w:val="24"/>
+          <w:u w:val="none"/>
+          <w:shd w:fill="auto" w:val="clear"/>
+          <w:lang w:val="en" w:eastAsia="zh-CN" w:bidi="hi-IN"/>
+        </w:rPr>
+        <w:tab/>
+        <w:tab/>
+        <w:t>class Sample{</w:t>
+      </w:r>
+    </w:p>
+    <w:p>
+      <w:pPr>
+        <w:pStyle w:val="Normal"/>
+        <w:bidi w:val="0"/>
+        <w:spacing w:lineRule="auto" w:line="240" w:before="240" w:after="0"/>
+        <w:jc w:val="left"/>
+        <w:rPr>
+          <w:rFonts w:ascii="Khmer OS" w:hAnsi="Khmer OS" w:cs="Khmer OS"/>
+          <w:b w:val="false"/>
+          <w:b w:val="false"/>
+          <w:bCs w:val="false"/>
+          <w:color w:val="000000"/>
+          <w:sz w:val="28"/>
+          <w:szCs w:val="24"/>
+          <w:u w:val="none"/>
+          <w:shd w:fill="auto" w:val="clear"/>
+        </w:rPr>
+      </w:pPr>
+      <w:r>
+        <w:rPr>
+          <w:rFonts w:eastAsia="Arial" w:cs="Khmer OS" w:ascii="Khmer OS" w:hAnsi="Khmer OS"/>
+          <w:b w:val="false"/>
+          <w:bCs w:val="false"/>
+          <w:color w:val="000000"/>
+          <w:kern w:val="0"/>
+          <w:sz w:val="28"/>
+          <w:szCs w:val="24"/>
+          <w:u w:val="none"/>
+          <w:shd w:fill="auto" w:val="clear"/>
+          <w:lang w:val="en" w:eastAsia="zh-CN" w:bidi="hi-IN"/>
+        </w:rPr>
+        <w:tab/>
+        <w:tab/>
+        <w:t>private:</w:t>
+      </w:r>
+    </w:p>
+    <w:p>
+      <w:pPr>
+        <w:pStyle w:val="Normal"/>
+        <w:bidi w:val="0"/>
+        <w:spacing w:lineRule="auto" w:line="240" w:before="240" w:after="0"/>
+        <w:jc w:val="left"/>
+        <w:rPr>
+          <w:rFonts w:ascii="Khmer OS" w:hAnsi="Khmer OS" w:cs="Khmer OS"/>
+          <w:b w:val="false"/>
+          <w:b w:val="false"/>
+          <w:bCs w:val="false"/>
+          <w:color w:val="000000"/>
+          <w:sz w:val="28"/>
+          <w:szCs w:val="24"/>
+          <w:u w:val="none"/>
+          <w:shd w:fill="auto" w:val="clear"/>
+        </w:rPr>
+      </w:pPr>
+      <w:r>
+        <w:rPr>
+          <w:rFonts w:eastAsia="Arial" w:cs="Khmer OS" w:ascii="Khmer OS" w:hAnsi="Khmer OS"/>
+          <w:b w:val="false"/>
+          <w:bCs w:val="false"/>
+          <w:color w:val="000000"/>
+          <w:kern w:val="0"/>
+          <w:sz w:val="28"/>
+          <w:szCs w:val="24"/>
+          <w:u w:val="none"/>
+          <w:shd w:fill="auto" w:val="clear"/>
+          <w:lang w:val="en" w:eastAsia="zh-CN" w:bidi="hi-IN"/>
+        </w:rPr>
+        <w:tab/>
+        <w:tab/>
+        <w:tab/>
+        <w:t>.......................</w:t>
+      </w:r>
+    </w:p>
+    <w:p>
+      <w:pPr>
+        <w:pStyle w:val="Normal"/>
+        <w:bidi w:val="0"/>
+        <w:spacing w:lineRule="auto" w:line="240" w:before="240" w:after="0"/>
+        <w:jc w:val="left"/>
+        <w:rPr>
+          <w:rFonts w:ascii="Khmer OS" w:hAnsi="Khmer OS" w:cs="Khmer OS"/>
+          <w:b w:val="false"/>
+          <w:b w:val="false"/>
+          <w:bCs w:val="false"/>
+          <w:color w:val="000000"/>
+          <w:sz w:val="28"/>
+          <w:szCs w:val="24"/>
+          <w:u w:val="none"/>
+          <w:shd w:fill="auto" w:val="clear"/>
+        </w:rPr>
+      </w:pPr>
+      <w:r>
+        <w:rPr>
+          <w:rFonts w:eastAsia="Arial" w:cs="Khmer OS" w:ascii="Khmer OS" w:hAnsi="Khmer OS"/>
+          <w:b w:val="false"/>
+          <w:bCs w:val="false"/>
+          <w:color w:val="000000"/>
+          <w:kern w:val="0"/>
+          <w:sz w:val="28"/>
+          <w:szCs w:val="24"/>
+          <w:u w:val="none"/>
+          <w:shd w:fill="auto" w:val="clear"/>
+          <w:lang w:val="en" w:eastAsia="zh-CN" w:bidi="hi-IN"/>
+        </w:rPr>
+        <w:tab/>
+        <w:tab/>
+        <w:t>public:</w:t>
+      </w:r>
+    </w:p>
+    <w:p>
+      <w:pPr>
+        <w:pStyle w:val="Normal"/>
+        <w:bidi w:val="0"/>
+        <w:spacing w:lineRule="auto" w:line="240" w:before="240" w:after="0"/>
+        <w:jc w:val="left"/>
+        <w:rPr>
+          <w:rFonts w:ascii="Khmer OS" w:hAnsi="Khmer OS" w:cs="Khmer OS"/>
+          <w:b w:val="false"/>
+          <w:b w:val="false"/>
+          <w:bCs w:val="false"/>
+          <w:color w:val="000000"/>
+          <w:sz w:val="28"/>
+          <w:szCs w:val="24"/>
+          <w:u w:val="none"/>
+          <w:shd w:fill="auto" w:val="clear"/>
+        </w:rPr>
+      </w:pPr>
+      <w:r>
+        <w:rPr>
+          <w:rFonts w:eastAsia="Arial" w:cs="Khmer OS" w:ascii="Khmer OS" w:hAnsi="Khmer OS"/>
+          <w:b w:val="false"/>
+          <w:bCs w:val="false"/>
+          <w:color w:val="000000"/>
+          <w:kern w:val="0"/>
+          <w:sz w:val="28"/>
+          <w:szCs w:val="24"/>
+          <w:u w:val="none"/>
+          <w:shd w:fill="auto" w:val="clear"/>
+          <w:lang w:val="en" w:eastAsia="zh-CN" w:bidi="hi-IN"/>
+        </w:rPr>
+        <w:tab/>
+        <w:tab/>
+        <w:tab/>
+        <w:t>Sample(); // Default constructor</w:t>
+      </w:r>
+    </w:p>
+    <w:p>
+      <w:pPr>
+        <w:pStyle w:val="Normal"/>
+        <w:bidi w:val="0"/>
+        <w:spacing w:lineRule="auto" w:line="240" w:before="240" w:after="0"/>
+        <w:jc w:val="left"/>
+        <w:rPr>
+          <w:rFonts w:ascii="Khmer OS" w:hAnsi="Khmer OS" w:cs="Khmer OS"/>
+          <w:b w:val="false"/>
+          <w:b w:val="false"/>
+          <w:bCs w:val="false"/>
+          <w:color w:val="000000"/>
+          <w:sz w:val="28"/>
+          <w:szCs w:val="24"/>
+          <w:u w:val="none"/>
+          <w:shd w:fill="auto" w:val="clear"/>
+        </w:rPr>
+      </w:pPr>
+      <w:r>
+        <w:rPr>
+          <w:rFonts w:eastAsia="Arial" w:cs="Khmer OS" w:ascii="Khmer OS" w:hAnsi="Khmer OS"/>
+          <w:b w:val="false"/>
+          <w:bCs w:val="false"/>
+          <w:color w:val="000000"/>
+          <w:kern w:val="0"/>
+          <w:sz w:val="28"/>
+          <w:szCs w:val="24"/>
+          <w:u w:val="none"/>
+          <w:shd w:fill="auto" w:val="clear"/>
+          <w:lang w:val="en" w:eastAsia="zh-CN" w:bidi="hi-IN"/>
+        </w:rPr>
+        <w:tab/>
+        <w:tab/>
+        <w:tab/>
+      </w:r>
+      <w:r>
+        <w:rPr>
+          <w:rFonts w:eastAsia="Arial" w:cs="Khmer OS" w:ascii="Khmer OS" w:hAnsi="Khmer OS"/>
           <w:b/>
           <w:bCs/>
           <w:color w:val="000000"/>
-          <w:sz w:val="28"/>
-          <w:szCs w:val="24"/>
-          <w:u w:val="none"/>
-          <w:shd w:fill="auto" w:val="clear"/>
-        </w:rPr>
-        <w:t>2- new objectType(Initialization):</w:t>
-      </w:r>
-      <w:r>
-        <w:rPr>
-          <w:rFonts w:cs="Khmer OS" w:ascii="Khmer OS" w:hAnsi="Khmer OS"/>
-          <w:b w:val="false"/>
-          <w:bCs w:val="false"/>
-          <w:color w:val="000000"/>
-          <w:sz w:val="28"/>
-          <w:szCs w:val="24"/>
-          <w:u w:val="none"/>
-          <w:shd w:fill="auto" w:val="clear"/>
-        </w:rPr>
-        <w:t xml:space="preserve"> </w:t>
-      </w:r>
-      <w:r>
-        <w:rPr>
-          <w:rFonts w:ascii="Khmer OS" w:hAnsi="Khmer OS" w:cs="Khmer OS"/>
-          <w:b w:val="false"/>
-          <w:b w:val="false"/>
-          <w:bCs w:val="false"/>
-          <w:color w:val="000000"/>
-          <w:sz w:val="28"/>
-          <w:sz w:val="28"/>
-          <w:szCs w:val="24"/>
-          <w:u w:val="none"/>
-          <w:shd w:fill="auto" w:val="clear"/>
-        </w:rPr>
-        <w:t xml:space="preserve">បង្កើត </w:t>
-      </w:r>
-      <w:r>
-        <w:rPr>
-          <w:rFonts w:cs="Khmer OS" w:ascii="Khmer OS" w:hAnsi="Khmer OS"/>
-          <w:b w:val="false"/>
-          <w:bCs w:val="false"/>
-          <w:color w:val="000000"/>
-          <w:sz w:val="28"/>
-          <w:szCs w:val="24"/>
-          <w:u w:val="none"/>
-          <w:shd w:fill="auto" w:val="clear"/>
-        </w:rPr>
-        <w:t>dynamic object</w:t>
-      </w:r>
-      <w:r>
-        <w:rPr>
-          <w:rFonts w:ascii="Khmer OS" w:hAnsi="Khmer OS" w:cs="Khmer OS"/>
-          <w:b w:val="false"/>
-          <w:b w:val="false"/>
-          <w:bCs w:val="false"/>
-          <w:color w:val="000000"/>
-          <w:sz w:val="28"/>
-          <w:sz w:val="28"/>
-          <w:szCs w:val="24"/>
-          <w:u w:val="none"/>
-          <w:shd w:fill="auto" w:val="clear"/>
-        </w:rPr>
-        <w:t>មួយ ដោយ</w:t>
-      </w:r>
-      <w:r>
-        <w:rPr>
-          <w:rFonts w:cs="Khmer OS" w:ascii="Khmer OS" w:hAnsi="Khmer OS"/>
-          <w:b w:val="false"/>
-          <w:bCs w:val="false"/>
-          <w:color w:val="000000"/>
-          <w:sz w:val="28"/>
-          <w:szCs w:val="24"/>
-          <w:u w:val="none"/>
-          <w:shd w:fill="auto" w:val="clear"/>
-        </w:rPr>
-        <w:tab/>
-        <w:tab/>
-      </w:r>
-      <w:r>
-        <w:rPr>
-          <w:rFonts w:ascii="Khmer OS" w:hAnsi="Khmer OS" w:cs="Khmer OS"/>
-          <w:b w:val="false"/>
-          <w:b w:val="false"/>
-          <w:bCs w:val="false"/>
-          <w:color w:val="000000"/>
-          <w:sz w:val="28"/>
-          <w:sz w:val="28"/>
-          <w:szCs w:val="24"/>
-          <w:u w:val="none"/>
-          <w:shd w:fill="auto" w:val="clear"/>
-        </w:rPr>
-        <w:t>ផ្តើមតម្លៃតាមរយះ</w:t>
-      </w:r>
-      <w:r>
-        <w:rPr>
-          <w:rFonts w:eastAsia="Arial" w:cs="Khmer OS" w:ascii="Khmer OS" w:hAnsi="Khmer OS"/>
-          <w:b/>
-          <w:bCs/>
-          <w:color w:val="000000"/>
-          <w:kern w:val="0"/>
-          <w:sz w:val="28"/>
-          <w:szCs w:val="24"/>
-          <w:u w:val="none"/>
-          <w:shd w:fill="auto" w:val="clear"/>
-          <w:lang w:val="en" w:eastAsia="zh-CN" w:bidi="hi-IN"/>
-        </w:rPr>
-        <w:t>Initialize</w:t>
-      </w:r>
-      <w:r>
-        <w:rPr>
-          <w:rFonts w:ascii="Khmer OS" w:hAnsi="Khmer OS" w:eastAsia="Arial" w:cs="Khmer OS"/>
-          <w:b w:val="false"/>
-          <w:b w:val="false"/>
-          <w:bCs w:val="false"/>
-          <w:color w:val="000000"/>
-          <w:kern w:val="0"/>
-          <w:sz w:val="28"/>
-          <w:sz w:val="28"/>
-          <w:szCs w:val="24"/>
-          <w:u w:val="none"/>
-          <w:shd w:fill="auto" w:val="clear"/>
-          <w:lang w:val="en" w:eastAsia="zh-CN" w:bidi="hi-IN"/>
-        </w:rPr>
-        <w:t>។</w:t>
-      </w:r>
-    </w:p>
-    <w:p>
-      <w:pPr>
-        <w:pStyle w:val="Normal"/>
-        <w:bidi w:val="0"/>
-        <w:spacing w:lineRule="auto" w:line="240" w:before="240" w:after="0"/>
-        <w:jc w:val="left"/>
-        <w:rPr>
-          <w:rFonts w:ascii="Khmer OS" w:hAnsi="Khmer OS" w:cs="Khmer OS"/>
-          <w:b w:val="false"/>
-          <w:b w:val="false"/>
-          <w:bCs w:val="false"/>
-          <w:color w:val="000000"/>
-          <w:sz w:val="28"/>
-          <w:szCs w:val="24"/>
-          <w:u w:val="none"/>
-          <w:shd w:fill="auto" w:val="clear"/>
-        </w:rPr>
-      </w:pPr>
-      <w:r>
-        <w:rPr>
-          <w:rFonts w:cs="Khmer OS" w:ascii="Khmer OS" w:hAnsi="Khmer OS"/>
-          <w:b w:val="false"/>
-          <w:bCs w:val="false"/>
-          <w:color w:val="000000"/>
-          <w:sz w:val="28"/>
-          <w:szCs w:val="24"/>
-          <w:u w:val="none"/>
-          <w:shd w:fill="auto" w:val="clear"/>
-        </w:rPr>
-        <w:tab/>
-        <w:tab/>
-        <w:t>3</w:t>
-      </w:r>
-      <w:r>
-        <w:rPr>
-          <w:rFonts w:cs="Khmer OS" w:ascii="Khmer OS" w:hAnsi="Khmer OS"/>
-          <w:b/>
-          <w:bCs/>
-          <w:color w:val="000000"/>
-          <w:sz w:val="28"/>
-          <w:szCs w:val="24"/>
-          <w:u w:val="none"/>
-          <w:shd w:fill="auto" w:val="clear"/>
-        </w:rPr>
-        <w:t>- new objectType</w:t>
-      </w:r>
-      <w:r>
-        <w:rPr>
-          <w:rFonts w:eastAsia="Arial" w:cs="Khmer OS" w:ascii="Khmer OS" w:hAnsi="Khmer OS"/>
-          <w:b/>
-          <w:bCs/>
-          <w:color w:val="000000"/>
-          <w:kern w:val="0"/>
-          <w:sz w:val="28"/>
-          <w:szCs w:val="24"/>
-          <w:u w:val="none"/>
-          <w:shd w:fill="auto" w:val="clear"/>
-          <w:lang w:val="en" w:eastAsia="zh-CN" w:bidi="hi-IN"/>
-        </w:rPr>
-        <w:t>[number]</w:t>
-      </w:r>
-      <w:r>
-        <w:rPr>
-          <w:rFonts w:cs="Khmer OS" w:ascii="Khmer OS" w:hAnsi="Khmer OS"/>
-          <w:b/>
-          <w:bCs/>
-          <w:color w:val="000000"/>
-          <w:sz w:val="28"/>
-          <w:szCs w:val="24"/>
-          <w:u w:val="none"/>
-          <w:shd w:fill="auto" w:val="clear"/>
-        </w:rPr>
-        <w:t>:</w:t>
-      </w:r>
-      <w:r>
-        <w:rPr>
-          <w:rFonts w:cs="Khmer OS" w:ascii="Khmer OS" w:hAnsi="Khmer OS"/>
-          <w:b w:val="false"/>
-          <w:bCs w:val="false"/>
-          <w:color w:val="000000"/>
-          <w:sz w:val="28"/>
-          <w:szCs w:val="24"/>
-          <w:u w:val="none"/>
-          <w:shd w:fill="auto" w:val="clear"/>
-        </w:rPr>
-        <w:t xml:space="preserve"> </w:t>
-      </w:r>
-      <w:r>
-        <w:rPr>
-          <w:rFonts w:ascii="Khmer OS" w:hAnsi="Khmer OS" w:cs="Khmer OS"/>
-          <w:b w:val="false"/>
-          <w:b w:val="false"/>
-          <w:bCs w:val="false"/>
-          <w:color w:val="000000"/>
-          <w:sz w:val="28"/>
-          <w:sz w:val="28"/>
-          <w:szCs w:val="24"/>
-          <w:u w:val="none"/>
-          <w:shd w:fill="auto" w:val="clear"/>
-        </w:rPr>
-        <w:t xml:space="preserve">បង្កើត </w:t>
-      </w:r>
-      <w:r>
-        <w:rPr>
-          <w:rFonts w:cs="Khmer OS" w:ascii="Khmer OS" w:hAnsi="Khmer OS"/>
-          <w:b w:val="false"/>
-          <w:bCs w:val="false"/>
-          <w:color w:val="000000"/>
-          <w:sz w:val="28"/>
-          <w:szCs w:val="24"/>
-          <w:u w:val="none"/>
-          <w:shd w:fill="auto" w:val="clear"/>
-        </w:rPr>
-        <w:t>dynamic object</w:t>
-      </w:r>
-      <w:r>
-        <w:rPr>
-          <w:rFonts w:ascii="Khmer OS" w:hAnsi="Khmer OS" w:cs="Khmer OS"/>
-          <w:b w:val="false"/>
-          <w:b w:val="false"/>
-          <w:bCs w:val="false"/>
-          <w:color w:val="000000"/>
-          <w:sz w:val="28"/>
-          <w:sz w:val="28"/>
-          <w:szCs w:val="24"/>
-          <w:u w:val="none"/>
-          <w:shd w:fill="auto" w:val="clear"/>
-        </w:rPr>
-        <w:t>មួយ ដោយ</w:t>
-      </w:r>
-      <w:r>
-        <w:rPr>
-          <w:rFonts w:cs="Khmer OS" w:ascii="Khmer OS" w:hAnsi="Khmer OS"/>
-          <w:b w:val="false"/>
-          <w:bCs w:val="false"/>
-          <w:color w:val="000000"/>
-          <w:sz w:val="28"/>
-          <w:szCs w:val="24"/>
-          <w:u w:val="none"/>
-          <w:shd w:fill="auto" w:val="clear"/>
-        </w:rPr>
-        <w:tab/>
-        <w:tab/>
-      </w:r>
-      <w:r>
-        <w:rPr>
-          <w:rFonts w:ascii="Khmer OS" w:hAnsi="Khmer OS" w:cs="Khmer OS"/>
-          <w:b w:val="false"/>
-          <w:b w:val="false"/>
-          <w:bCs w:val="false"/>
-          <w:color w:val="000000"/>
-          <w:sz w:val="28"/>
-          <w:sz w:val="28"/>
-          <w:szCs w:val="24"/>
-          <w:u w:val="none"/>
-          <w:shd w:fill="auto" w:val="clear"/>
-        </w:rPr>
-        <w:t>ផ្តើមតម្លៃតាមរយះ</w:t>
-      </w:r>
-      <w:r>
-        <w:rPr>
-          <w:rFonts w:eastAsia="Arial" w:cs="Khmer OS" w:ascii="Khmer OS" w:hAnsi="Khmer OS"/>
-          <w:b/>
-          <w:bCs/>
-          <w:color w:val="000000"/>
-          <w:kern w:val="0"/>
-          <w:sz w:val="28"/>
-          <w:szCs w:val="24"/>
-          <w:u w:val="none"/>
-          <w:shd w:fill="auto" w:val="clear"/>
-          <w:lang w:val="en" w:eastAsia="zh-CN" w:bidi="hi-IN"/>
-        </w:rPr>
-        <w:t>Default construtor</w:t>
-      </w:r>
-      <w:r>
-        <w:rPr>
-          <w:rFonts w:ascii="Khmer OS" w:hAnsi="Khmer OS" w:eastAsia="Arial" w:cs="Khmer OS"/>
-          <w:b w:val="false"/>
-          <w:b w:val="false"/>
-          <w:bCs w:val="false"/>
-          <w:color w:val="000000"/>
-          <w:kern w:val="0"/>
-          <w:sz w:val="28"/>
-          <w:sz w:val="28"/>
-          <w:szCs w:val="24"/>
-          <w:u w:val="none"/>
-          <w:shd w:fill="auto" w:val="clear"/>
-          <w:lang w:val="en" w:eastAsia="zh-CN" w:bidi="hi-IN"/>
-        </w:rPr>
-        <w:t>។</w:t>
-      </w:r>
-    </w:p>
-    <w:p>
-      <w:pPr>
-        <w:pStyle w:val="Normal"/>
-        <w:bidi w:val="0"/>
-        <w:spacing w:lineRule="auto" w:line="240" w:before="240" w:after="0"/>
-        <w:jc w:val="left"/>
-        <w:rPr>
-          <w:rFonts w:ascii="Khmer OS" w:hAnsi="Khmer OS" w:cs="Khmer OS"/>
-          <w:b w:val="false"/>
-          <w:b w:val="false"/>
-          <w:bCs w:val="false"/>
-          <w:color w:val="000000"/>
-          <w:sz w:val="28"/>
-          <w:szCs w:val="24"/>
-          <w:u w:val="none"/>
-          <w:shd w:fill="auto" w:val="clear"/>
-        </w:rPr>
-      </w:pPr>
-      <w:r>
-        <w:rPr>
-          <w:rFonts w:eastAsia="Arial" w:cs="Khmer OS" w:ascii="Khmer OS" w:hAnsi="Khmer OS"/>
-          <w:b w:val="false"/>
-          <w:bCs w:val="false"/>
-          <w:color w:val="000000"/>
-          <w:kern w:val="0"/>
-          <w:sz w:val="28"/>
-          <w:szCs w:val="24"/>
-          <w:u w:val="none"/>
-          <w:shd w:fill="auto" w:val="clear"/>
-          <w:lang w:val="en" w:eastAsia="zh-CN" w:bidi="hi-IN"/>
-        </w:rPr>
-        <w:tab/>
-        <w:t xml:space="preserve">Ex: </w:t>
-        <w:tab/>
-        <w:t>1- static:</w:t>
-        <w:tab/>
-        <w:t>float a[100];</w:t>
-      </w:r>
-    </w:p>
-    <w:p>
-      <w:pPr>
-        <w:pStyle w:val="Normal"/>
-        <w:bidi w:val="0"/>
-        <w:spacing w:lineRule="auto" w:line="240" w:before="240" w:after="0"/>
-        <w:jc w:val="left"/>
-        <w:rPr>
-          <w:rFonts w:ascii="Khmer OS" w:hAnsi="Khmer OS" w:cs="Khmer OS"/>
-          <w:b w:val="false"/>
-          <w:b w:val="false"/>
-          <w:bCs w:val="false"/>
-          <w:color w:val="000000"/>
-          <w:sz w:val="28"/>
-          <w:szCs w:val="24"/>
-          <w:u w:val="none"/>
-          <w:shd w:fill="auto" w:val="clear"/>
-        </w:rPr>
-      </w:pPr>
-      <w:r>
-        <w:rPr>
-          <w:rFonts w:eastAsia="Arial" w:cs="Khmer OS" w:ascii="Khmer OS" w:hAnsi="Khmer OS"/>
-          <w:b w:val="false"/>
-          <w:bCs w:val="false"/>
-          <w:color w:val="000000"/>
-          <w:kern w:val="0"/>
-          <w:sz w:val="28"/>
-          <w:szCs w:val="24"/>
-          <w:u w:val="none"/>
-          <w:shd w:fill="auto" w:val="clear"/>
-          <w:lang w:val="en" w:eastAsia="zh-CN" w:bidi="hi-IN"/>
-        </w:rPr>
-        <w:tab/>
-        <w:tab/>
-        <w:t>2- Dynamic: float *a; a = new float[n];</w:t>
+          <w:kern w:val="0"/>
+          <w:sz w:val="28"/>
+          <w:szCs w:val="24"/>
+          <w:u w:val="none"/>
+          <w:shd w:fill="auto" w:val="clear"/>
+          <w:lang w:val="en" w:eastAsia="zh-CN" w:bidi="hi-IN"/>
+        </w:rPr>
+        <w:t>~</w:t>
+      </w:r>
+      <w:r>
+        <w:rPr>
+          <w:rFonts w:eastAsia="Arial" w:cs="Khmer OS" w:ascii="Khmer OS" w:hAnsi="Khmer OS"/>
+          <w:b w:val="false"/>
+          <w:bCs w:val="false"/>
+          <w:color w:val="000000"/>
+          <w:kern w:val="0"/>
+          <w:sz w:val="28"/>
+          <w:szCs w:val="24"/>
+          <w:u w:val="none"/>
+          <w:shd w:fill="auto" w:val="clear"/>
+          <w:lang w:val="en" w:eastAsia="zh-CN" w:bidi="hi-IN"/>
+        </w:rPr>
+        <w:t>Sample(){ ......................... } // Destructor</w:t>
+      </w:r>
+    </w:p>
+    <w:p>
+      <w:pPr>
+        <w:pStyle w:val="Normal"/>
+        <w:bidi w:val="0"/>
+        <w:spacing w:lineRule="auto" w:line="240" w:before="240" w:after="0"/>
+        <w:jc w:val="left"/>
+        <w:rPr>
+          <w:rFonts w:ascii="Khmer OS" w:hAnsi="Khmer OS" w:cs="Khmer OS"/>
+          <w:b w:val="false"/>
+          <w:b w:val="false"/>
+          <w:bCs w:val="false"/>
+          <w:color w:val="000000"/>
+          <w:sz w:val="28"/>
+          <w:szCs w:val="24"/>
+          <w:u w:val="none"/>
+          <w:shd w:fill="auto" w:val="clear"/>
+        </w:rPr>
+      </w:pPr>
+      <w:r>
+        <w:rPr>
+          <w:rFonts w:eastAsia="Arial" w:cs="Khmer OS" w:ascii="Khmer OS" w:hAnsi="Khmer OS"/>
+          <w:b w:val="false"/>
+          <w:bCs w:val="false"/>
+          <w:color w:val="000000"/>
+          <w:kern w:val="0"/>
+          <w:sz w:val="28"/>
+          <w:szCs w:val="24"/>
+          <w:u w:val="none"/>
+          <w:shd w:fill="auto" w:val="clear"/>
+          <w:lang w:val="en" w:eastAsia="zh-CN" w:bidi="hi-IN"/>
+        </w:rPr>
+        <w:tab/>
+        <w:tab/>
+        <w:tab/>
+        <w:t>.........................</w:t>
+        <w:tab/>
+      </w:r>
+    </w:p>
+    <w:p>
+      <w:pPr>
+        <w:pStyle w:val="Normal"/>
+        <w:bidi w:val="0"/>
+        <w:spacing w:lineRule="auto" w:line="240" w:before="240" w:after="0"/>
+        <w:jc w:val="left"/>
+        <w:rPr>
+          <w:rFonts w:ascii="Khmer OS" w:hAnsi="Khmer OS" w:cs="Khmer OS"/>
+          <w:b w:val="false"/>
+          <w:b w:val="false"/>
+          <w:bCs w:val="false"/>
+          <w:color w:val="000000"/>
+          <w:sz w:val="28"/>
+          <w:szCs w:val="24"/>
+          <w:u w:val="none"/>
+          <w:shd w:fill="auto" w:val="clear"/>
+        </w:rPr>
+      </w:pPr>
+      <w:r>
+        <w:rPr>
+          <w:rFonts w:eastAsia="Arial" w:cs="Khmer OS" w:ascii="Khmer OS" w:hAnsi="Khmer OS"/>
+          <w:b w:val="false"/>
+          <w:bCs w:val="false"/>
+          <w:color w:val="000000"/>
+          <w:kern w:val="0"/>
+          <w:sz w:val="28"/>
+          <w:szCs w:val="24"/>
+          <w:u w:val="none"/>
+          <w:shd w:fill="auto" w:val="clear"/>
+          <w:lang w:val="en" w:eastAsia="zh-CN" w:bidi="hi-IN"/>
+        </w:rPr>
+        <w:tab/>
+        <w:t>}</w:t>
       </w:r>
     </w:p>
     <w:sectPr>
@@ -3237,7 +4290,7 @@
     <w:pPr>
       <w:widowControl w:val="false"/>
       <w:suppressAutoHyphens w:val="true"/>
-      <w:overflowPunct w:val="false"/>
+      <w:overflowPunct w:val="true"/>
       <w:bidi w:val="0"/>
       <w:spacing w:lineRule="auto" w:line="276" w:before="0" w:after="0"/>
       <w:jc w:val="left"/>
@@ -3407,7 +4460,7 @@
     <w:pPr>
       <w:widowControl/>
       <w:suppressAutoHyphens w:val="true"/>
-      <w:overflowPunct w:val="false"/>
+      <w:overflowPunct w:val="true"/>
       <w:bidi w:val="0"/>
       <w:spacing w:before="0" w:after="0"/>
       <w:jc w:val="left"/>

</xml_diff>

<commit_message>
inline function, static, date 11/Mar/21
</commit_message>
<xml_diff>
--- a/chapter2/chapter2.docx
+++ b/chapter2/chapter2.docx
@@ -2519,18 +2519,6 @@
           <w:shd w:fill="auto" w:val="clear"/>
         </w:rPr>
         <w:tab/>
-      </w:r>
-      <w:r>
-        <w:rPr>
-          <w:rFonts w:cs="Khmer OS" w:ascii="Khmer OS" w:hAnsi="Khmer OS"/>
-          <w:b w:val="false"/>
-          <w:bCs w:val="false"/>
-          <w:color w:val="000000"/>
-          <w:sz w:val="28"/>
-          <w:szCs w:val="24"/>
-          <w:u w:val="none"/>
-          <w:shd w:fill="auto" w:val="clear"/>
-        </w:rPr>
         <w:t>delete p;</w:t>
       </w:r>
     </w:p>
@@ -4252,6 +4240,1553 @@
         </w:rPr>
         <w:tab/>
         <w:t>}</w:t>
+      </w:r>
+    </w:p>
+    <w:p>
+      <w:pPr>
+        <w:pStyle w:val="Normal"/>
+        <w:bidi w:val="0"/>
+        <w:spacing w:lineRule="auto" w:line="240" w:before="240" w:after="0"/>
+        <w:jc w:val="left"/>
+        <w:rPr>
+          <w:rFonts w:ascii="Khmer OS" w:hAnsi="Khmer OS" w:cs="Khmer OS"/>
+          <w:b w:val="false"/>
+          <w:b w:val="false"/>
+          <w:bCs w:val="false"/>
+          <w:color w:val="000000"/>
+          <w:sz w:val="28"/>
+          <w:szCs w:val="24"/>
+          <w:u w:val="none"/>
+          <w:shd w:fill="auto" w:val="clear"/>
+        </w:rPr>
+      </w:pPr>
+      <w:r>
+        <w:rPr/>
+      </w:r>
+    </w:p>
+    <w:p>
+      <w:pPr>
+        <w:pStyle w:val="Normal"/>
+        <w:bidi w:val="0"/>
+        <w:spacing w:lineRule="auto" w:line="240" w:before="240" w:after="0"/>
+        <w:jc w:val="left"/>
+        <w:rPr>
+          <w:rFonts w:ascii="Khmer OS" w:hAnsi="Khmer OS" w:cs="Khmer OS"/>
+        </w:rPr>
+      </w:pPr>
+      <w:r>
+        <w:rPr>
+          <w:rFonts w:cs="Khmer OS" w:ascii="Khmer OS" w:hAnsi="Khmer OS"/>
+        </w:rPr>
+        <w:t>______________________________________________</w:t>
+      </w:r>
+    </w:p>
+    <w:p>
+      <w:pPr>
+        <w:pStyle w:val="Normal"/>
+        <w:bidi w:val="0"/>
+        <w:spacing w:lineRule="auto" w:line="240" w:before="240" w:after="0"/>
+        <w:jc w:val="left"/>
+        <w:rPr>
+          <w:rFonts w:ascii="Khmer OS" w:hAnsi="Khmer OS" w:cs="Khmer OS"/>
+          <w:b w:val="false"/>
+          <w:b w:val="false"/>
+          <w:bCs w:val="false"/>
+          <w:color w:val="000000"/>
+          <w:sz w:val="28"/>
+          <w:szCs w:val="24"/>
+          <w:u w:val="none"/>
+          <w:shd w:fill="auto" w:val="clear"/>
+        </w:rPr>
+      </w:pPr>
+      <w:r>
+        <w:rPr>
+          <w:rFonts w:eastAsia="Arial" w:cs="Khmer OS" w:ascii="Khmer OS" w:hAnsi="Khmer OS"/>
+          <w:b/>
+          <w:bCs/>
+          <w:color w:val="FFFFFF"/>
+          <w:kern w:val="0"/>
+          <w:sz w:val="36"/>
+          <w:szCs w:val="24"/>
+          <w:u w:val="none"/>
+          <w:shd w:fill="18A303" w:val="clear"/>
+          <w:lang w:val="en" w:eastAsia="zh-CN" w:bidi="hi-IN"/>
+        </w:rPr>
+        <w:t>Date: 04/Mar/2021</w:t>
+      </w:r>
+    </w:p>
+    <w:p>
+      <w:pPr>
+        <w:pStyle w:val="Normal"/>
+        <w:bidi w:val="0"/>
+        <w:spacing w:lineRule="auto" w:line="240" w:before="240" w:after="0"/>
+        <w:jc w:val="left"/>
+        <w:rPr>
+          <w:rFonts w:ascii="Khmer OS" w:hAnsi="Khmer OS" w:cs="Khmer OS"/>
+          <w:b w:val="false"/>
+          <w:b w:val="false"/>
+          <w:bCs w:val="false"/>
+          <w:color w:val="000000"/>
+          <w:sz w:val="28"/>
+          <w:szCs w:val="24"/>
+          <w:u w:val="none"/>
+          <w:shd w:fill="auto" w:val="clear"/>
+        </w:rPr>
+      </w:pPr>
+      <w:r>
+        <w:rPr>
+          <w:rFonts w:eastAsia="Arial" w:cs="Khmer OS" w:ascii="Khmer OS" w:hAnsi="Khmer OS"/>
+          <w:b/>
+          <w:bCs/>
+          <w:color w:val="000000"/>
+          <w:kern w:val="0"/>
+          <w:sz w:val="32"/>
+          <w:szCs w:val="24"/>
+          <w:u w:val="single"/>
+          <w:shd w:fill="auto" w:val="clear"/>
+          <w:lang w:val="en" w:eastAsia="zh-CN" w:bidi="hi-IN"/>
+        </w:rPr>
+        <w:t>9</w:t>
+      </w:r>
+      <w:r>
+        <w:rPr>
+          <w:rFonts w:eastAsia="Arial" w:cs="Khmer OS" w:ascii="Khmer OS" w:hAnsi="Khmer OS"/>
+          <w:b/>
+          <w:bCs/>
+          <w:color w:val="000000"/>
+          <w:kern w:val="0"/>
+          <w:sz w:val="32"/>
+          <w:szCs w:val="24"/>
+          <w:u w:val="single"/>
+          <w:shd w:fill="auto" w:val="clear"/>
+          <w:lang w:val="en" w:eastAsia="zh-CN" w:bidi="hi-IN"/>
+        </w:rPr>
+        <w:t xml:space="preserve">. </w:t>
+      </w:r>
+      <w:r>
+        <w:rPr>
+          <w:rFonts w:eastAsia="Arial" w:cs="Khmer OS" w:ascii="Khmer OS" w:hAnsi="Khmer OS"/>
+          <w:b/>
+          <w:bCs/>
+          <w:color w:val="000000"/>
+          <w:kern w:val="0"/>
+          <w:sz w:val="32"/>
+          <w:szCs w:val="24"/>
+          <w:u w:val="single"/>
+          <w:shd w:fill="auto" w:val="clear"/>
+          <w:lang w:val="en" w:eastAsia="zh-CN" w:bidi="hi-IN"/>
+        </w:rPr>
+        <w:t>Inline</w:t>
+      </w:r>
+      <w:r>
+        <w:rPr>
+          <w:rFonts w:eastAsia="Arial" w:cs="Khmer OS" w:ascii="Khmer OS" w:hAnsi="Khmer OS"/>
+          <w:b/>
+          <w:bCs/>
+          <w:color w:val="000000"/>
+          <w:kern w:val="0"/>
+          <w:sz w:val="32"/>
+          <w:szCs w:val="24"/>
+          <w:u w:val="single"/>
+          <w:shd w:fill="auto" w:val="clear"/>
+          <w:lang w:val="en" w:eastAsia="zh-CN" w:bidi="hi-IN"/>
+        </w:rPr>
+        <w:t>:</w:t>
+      </w:r>
+    </w:p>
+    <w:p>
+      <w:pPr>
+        <w:pStyle w:val="Normal"/>
+        <w:bidi w:val="0"/>
+        <w:spacing w:lineRule="auto" w:line="240" w:before="240" w:after="0"/>
+        <w:jc w:val="left"/>
+        <w:rPr>
+          <w:u w:val="none"/>
+        </w:rPr>
+      </w:pPr>
+      <w:r>
+        <w:rPr>
+          <w:rFonts w:eastAsia="Arial" w:cs="Khmer OS" w:ascii="Khmer OS" w:hAnsi="Khmer OS"/>
+          <w:b/>
+          <w:bCs/>
+          <w:color w:val="000000"/>
+          <w:kern w:val="0"/>
+          <w:sz w:val="32"/>
+          <w:szCs w:val="24"/>
+          <w:u w:val="none"/>
+          <w:shd w:fill="auto" w:val="clear"/>
+          <w:lang w:val="en" w:eastAsia="zh-CN" w:bidi="hi-IN"/>
+        </w:rPr>
+        <w:tab/>
+      </w:r>
+      <w:r>
+        <w:rPr>
+          <w:rFonts w:eastAsia="Arial" w:cs="Khmer OS" w:ascii="Khmer OS" w:hAnsi="Khmer OS"/>
+          <w:b/>
+          <w:bCs/>
+          <w:color w:val="000000"/>
+          <w:kern w:val="0"/>
+          <w:sz w:val="32"/>
+          <w:szCs w:val="24"/>
+          <w:u w:val="none"/>
+          <w:shd w:fill="auto" w:val="clear"/>
+          <w:lang w:val="en" w:eastAsia="zh-CN" w:bidi="hi-IN"/>
+        </w:rPr>
+        <w:t>inline</w:t>
+      </w:r>
+      <w:r>
+        <w:rPr>
+          <w:rFonts w:eastAsia="Arial" w:cs="Khmer OS" w:ascii="Khmer OS" w:hAnsi="Khmer OS"/>
+          <w:b w:val="false"/>
+          <w:bCs w:val="false"/>
+          <w:color w:val="000000"/>
+          <w:kern w:val="0"/>
+          <w:sz w:val="32"/>
+          <w:szCs w:val="24"/>
+          <w:u w:val="none"/>
+          <w:shd w:fill="auto" w:val="clear"/>
+          <w:lang w:val="en" w:eastAsia="zh-CN" w:bidi="hi-IN"/>
+        </w:rPr>
+        <w:t xml:space="preserve"> function use for make function execute fast than </w:t>
+        <w:tab/>
+        <w:t>without inline</w:t>
+      </w:r>
+    </w:p>
+    <w:p>
+      <w:pPr>
+        <w:pStyle w:val="Normal"/>
+        <w:bidi w:val="0"/>
+        <w:spacing w:lineRule="auto" w:line="240" w:before="240" w:after="0"/>
+        <w:jc w:val="left"/>
+        <w:rPr>
+          <w:rFonts w:ascii="Khmer OS" w:hAnsi="Khmer OS" w:cs="Khmer OS"/>
+          <w:b w:val="false"/>
+          <w:b w:val="false"/>
+          <w:bCs w:val="false"/>
+          <w:color w:val="000000"/>
+          <w:sz w:val="28"/>
+          <w:szCs w:val="24"/>
+          <w:u w:val="none"/>
+          <w:shd w:fill="auto" w:val="clear"/>
+        </w:rPr>
+      </w:pPr>
+      <w:r>
+        <w:rPr/>
+      </w:r>
+    </w:p>
+    <w:p>
+      <w:pPr>
+        <w:pStyle w:val="Normal"/>
+        <w:bidi w:val="0"/>
+        <w:spacing w:lineRule="auto" w:line="240" w:before="240" w:after="0"/>
+        <w:jc w:val="left"/>
+        <w:rPr>
+          <w:rFonts w:ascii="Khmer OS" w:hAnsi="Khmer OS" w:cs="Khmer OS"/>
+          <w:b w:val="false"/>
+          <w:b w:val="false"/>
+          <w:bCs w:val="false"/>
+          <w:color w:val="000000"/>
+          <w:sz w:val="28"/>
+          <w:szCs w:val="24"/>
+          <w:u w:val="none"/>
+          <w:shd w:fill="auto" w:val="clear"/>
+        </w:rPr>
+      </w:pPr>
+      <w:r>
+        <w:rPr>
+          <w:rFonts w:eastAsia="Arial" w:cs="Khmer OS" w:ascii="Khmer OS" w:hAnsi="Khmer OS"/>
+          <w:b/>
+          <w:bCs/>
+          <w:color w:val="000000"/>
+          <w:kern w:val="0"/>
+          <w:sz w:val="32"/>
+          <w:szCs w:val="24"/>
+          <w:u w:val="single"/>
+          <w:shd w:fill="auto" w:val="clear"/>
+          <w:lang w:val="en" w:eastAsia="zh-CN" w:bidi="hi-IN"/>
+        </w:rPr>
+        <w:t>11. Static class Member:</w:t>
+      </w:r>
+    </w:p>
+    <w:p>
+      <w:pPr>
+        <w:pStyle w:val="Normal"/>
+        <w:bidi w:val="0"/>
+        <w:spacing w:lineRule="auto" w:line="240" w:before="240" w:after="0"/>
+        <w:jc w:val="left"/>
+        <w:rPr>
+          <w:b w:val="false"/>
+          <w:b w:val="false"/>
+          <w:bCs w:val="false"/>
+          <w:u w:val="none"/>
+        </w:rPr>
+      </w:pPr>
+      <w:r>
+        <w:rPr>
+          <w:rFonts w:eastAsia="Arial" w:cs="Khmer OS" w:ascii="Khmer OS" w:hAnsi="Khmer OS"/>
+          <w:b w:val="false"/>
+          <w:bCs w:val="false"/>
+          <w:color w:val="000000"/>
+          <w:kern w:val="0"/>
+          <w:sz w:val="32"/>
+          <w:szCs w:val="24"/>
+          <w:u w:val="none"/>
+          <w:shd w:fill="auto" w:val="clear"/>
+          <w:lang w:val="en" w:eastAsia="zh-CN" w:bidi="hi-IN"/>
+        </w:rPr>
+        <w:tab/>
+      </w:r>
+      <w:r>
+        <w:rPr>
+          <w:rFonts w:ascii="Khmer OS" w:hAnsi="Khmer OS" w:eastAsia="Arial" w:cs="Khmer OS"/>
+          <w:b w:val="false"/>
+          <w:b w:val="false"/>
+          <w:bCs w:val="false"/>
+          <w:color w:val="000000"/>
+          <w:kern w:val="0"/>
+          <w:sz w:val="32"/>
+          <w:sz w:val="32"/>
+          <w:szCs w:val="24"/>
+          <w:u w:val="none"/>
+          <w:shd w:fill="auto" w:val="clear"/>
+          <w:lang w:val="en" w:eastAsia="zh-CN" w:bidi="hi-IN"/>
+        </w:rPr>
+        <w:t xml:space="preserve">ជា </w:t>
+      </w:r>
+      <w:r>
+        <w:rPr>
+          <w:rFonts w:eastAsia="Arial" w:cs="Khmer OS" w:ascii="Khmer OS" w:hAnsi="Khmer OS"/>
+          <w:b w:val="false"/>
+          <w:bCs w:val="false"/>
+          <w:color w:val="000000"/>
+          <w:kern w:val="0"/>
+          <w:sz w:val="32"/>
+          <w:szCs w:val="24"/>
+          <w:u w:val="none"/>
+          <w:shd w:fill="auto" w:val="clear"/>
+          <w:lang w:val="en" w:eastAsia="zh-CN" w:bidi="hi-IN"/>
+        </w:rPr>
+        <w:t xml:space="preserve">members </w:t>
+      </w:r>
+      <w:r>
+        <w:rPr>
+          <w:rFonts w:ascii="Khmer OS" w:hAnsi="Khmer OS" w:eastAsia="Arial" w:cs="Khmer OS"/>
+          <w:b w:val="false"/>
+          <w:b w:val="false"/>
+          <w:bCs w:val="false"/>
+          <w:color w:val="000000"/>
+          <w:kern w:val="0"/>
+          <w:sz w:val="32"/>
+          <w:sz w:val="32"/>
+          <w:szCs w:val="24"/>
+          <w:u w:val="none"/>
+          <w:shd w:fill="auto" w:val="clear"/>
+          <w:lang w:val="en" w:eastAsia="zh-CN" w:bidi="hi-IN"/>
+        </w:rPr>
+        <w:t xml:space="preserve">របស់ </w:t>
+      </w:r>
+      <w:r>
+        <w:rPr>
+          <w:rFonts w:eastAsia="Arial" w:cs="Khmer OS" w:ascii="Khmer OS" w:hAnsi="Khmer OS"/>
+          <w:b w:val="false"/>
+          <w:bCs w:val="false"/>
+          <w:color w:val="000000"/>
+          <w:kern w:val="0"/>
+          <w:sz w:val="32"/>
+          <w:szCs w:val="24"/>
+          <w:u w:val="none"/>
+          <w:shd w:fill="auto" w:val="clear"/>
+          <w:lang w:val="en" w:eastAsia="zh-CN" w:bidi="hi-IN"/>
+        </w:rPr>
+        <w:t xml:space="preserve">class </w:t>
+      </w:r>
+      <w:r>
+        <w:rPr>
+          <w:rFonts w:ascii="Khmer OS" w:hAnsi="Khmer OS" w:eastAsia="Arial" w:cs="Khmer OS"/>
+          <w:b w:val="false"/>
+          <w:b w:val="false"/>
+          <w:bCs w:val="false"/>
+          <w:color w:val="000000"/>
+          <w:kern w:val="0"/>
+          <w:sz w:val="32"/>
+          <w:sz w:val="32"/>
+          <w:szCs w:val="24"/>
+          <w:u w:val="none"/>
+          <w:shd w:fill="auto" w:val="clear"/>
+          <w:lang w:val="en" w:eastAsia="zh-CN" w:bidi="hi-IN"/>
+        </w:rPr>
+        <w:t xml:space="preserve">ដែលមិនមែនជា </w:t>
+      </w:r>
+      <w:r>
+        <w:rPr>
+          <w:rFonts w:eastAsia="Arial" w:cs="Khmer OS" w:ascii="Khmer OS" w:hAnsi="Khmer OS"/>
+          <w:b w:val="false"/>
+          <w:bCs w:val="false"/>
+          <w:color w:val="000000"/>
+          <w:kern w:val="0"/>
+          <w:sz w:val="32"/>
+          <w:szCs w:val="24"/>
+          <w:u w:val="none"/>
+          <w:shd w:fill="auto" w:val="clear"/>
+          <w:lang w:val="en" w:eastAsia="zh-CN" w:bidi="hi-IN"/>
+        </w:rPr>
+        <w:t xml:space="preserve">member </w:t>
+      </w:r>
+      <w:r>
+        <w:rPr>
+          <w:rFonts w:ascii="Khmer OS" w:hAnsi="Khmer OS" w:eastAsia="Arial" w:cs="Khmer OS"/>
+          <w:b w:val="false"/>
+          <w:b w:val="false"/>
+          <w:bCs w:val="false"/>
+          <w:color w:val="000000"/>
+          <w:kern w:val="0"/>
+          <w:sz w:val="32"/>
+          <w:sz w:val="32"/>
+          <w:szCs w:val="24"/>
+          <w:u w:val="none"/>
+          <w:shd w:fill="auto" w:val="clear"/>
+          <w:lang w:val="en" w:eastAsia="zh-CN" w:bidi="hi-IN"/>
+        </w:rPr>
+        <w:t xml:space="preserve">របស់ </w:t>
+      </w:r>
+      <w:r>
+        <w:rPr>
+          <w:rFonts w:eastAsia="Arial" w:cs="Khmer OS" w:ascii="Khmer OS" w:hAnsi="Khmer OS"/>
+          <w:b w:val="false"/>
+          <w:bCs w:val="false"/>
+          <w:color w:val="000000"/>
+          <w:kern w:val="0"/>
+          <w:sz w:val="32"/>
+          <w:szCs w:val="24"/>
+          <w:u w:val="none"/>
+          <w:shd w:fill="auto" w:val="clear"/>
+          <w:lang w:val="en" w:eastAsia="zh-CN" w:bidi="hi-IN"/>
+        </w:rPr>
+        <w:t>object</w:t>
+      </w:r>
+      <w:r>
+        <w:rPr>
+          <w:rFonts w:ascii="Khmer OS" w:hAnsi="Khmer OS" w:eastAsia="Arial" w:cs="Khmer OS"/>
+          <w:b w:val="false"/>
+          <w:b w:val="false"/>
+          <w:bCs w:val="false"/>
+          <w:color w:val="000000"/>
+          <w:kern w:val="0"/>
+          <w:sz w:val="32"/>
+          <w:sz w:val="32"/>
+          <w:szCs w:val="24"/>
+          <w:u w:val="none"/>
+          <w:shd w:fill="auto" w:val="clear"/>
+          <w:lang w:val="en" w:eastAsia="zh-CN" w:bidi="hi-IN"/>
+        </w:rPr>
+        <w:t>ទេ</w:t>
+      </w:r>
+      <w:r>
+        <w:rPr>
+          <w:rFonts w:eastAsia="Arial" w:cs="Khmer OS" w:ascii="Khmer OS" w:hAnsi="Khmer OS"/>
+          <w:b w:val="false"/>
+          <w:bCs w:val="false"/>
+          <w:color w:val="000000"/>
+          <w:kern w:val="0"/>
+          <w:sz w:val="32"/>
+          <w:szCs w:val="24"/>
+          <w:u w:val="none"/>
+          <w:shd w:fill="auto" w:val="clear"/>
+          <w:lang w:val="en" w:eastAsia="zh-CN" w:bidi="hi-IN"/>
+        </w:rPr>
+        <w:t>(</w:t>
+      </w:r>
+      <w:r>
+        <w:rPr>
+          <w:rFonts w:ascii="Khmer OS" w:hAnsi="Khmer OS" w:eastAsia="Arial" w:cs="Khmer OS"/>
+          <w:b w:val="false"/>
+          <w:b w:val="false"/>
+          <w:bCs w:val="false"/>
+          <w:color w:val="000000"/>
+          <w:kern w:val="0"/>
+          <w:sz w:val="32"/>
+          <w:sz w:val="32"/>
+          <w:szCs w:val="24"/>
+          <w:u w:val="none"/>
+          <w:shd w:fill="auto" w:val="clear"/>
+          <w:lang w:val="en" w:eastAsia="zh-CN" w:bidi="hi-IN"/>
+        </w:rPr>
+        <w:t>មិន</w:t>
+      </w:r>
+      <w:r>
+        <w:rPr>
+          <w:rFonts w:eastAsia="Arial" w:cs="Khmer OS" w:ascii="Khmer OS" w:hAnsi="Khmer OS"/>
+          <w:b w:val="false"/>
+          <w:bCs w:val="false"/>
+          <w:color w:val="000000"/>
+          <w:kern w:val="0"/>
+          <w:sz w:val="32"/>
+          <w:szCs w:val="24"/>
+          <w:u w:val="none"/>
+          <w:shd w:fill="auto" w:val="clear"/>
+          <w:lang w:val="en" w:eastAsia="zh-CN" w:bidi="hi-IN"/>
+        </w:rPr>
+        <w:tab/>
+      </w:r>
+      <w:r>
+        <w:rPr>
+          <w:rFonts w:ascii="Khmer OS" w:hAnsi="Khmer OS" w:eastAsia="Arial" w:cs="Khmer OS"/>
+          <w:b w:val="false"/>
+          <w:b w:val="false"/>
+          <w:bCs w:val="false"/>
+          <w:color w:val="000000"/>
+          <w:kern w:val="0"/>
+          <w:sz w:val="32"/>
+          <w:sz w:val="32"/>
+          <w:szCs w:val="24"/>
+          <w:u w:val="none"/>
+          <w:shd w:fill="auto" w:val="clear"/>
+          <w:lang w:val="en" w:eastAsia="zh-CN" w:bidi="hi-IN"/>
+        </w:rPr>
+        <w:t>មែនកម្មសិទ្ធរបស់</w:t>
+      </w:r>
+      <w:r>
+        <w:rPr>
+          <w:rFonts w:eastAsia="Arial" w:cs="Khmer OS" w:ascii="Khmer OS" w:hAnsi="Khmer OS"/>
+          <w:b w:val="false"/>
+          <w:bCs w:val="false"/>
+          <w:color w:val="000000"/>
+          <w:kern w:val="0"/>
+          <w:sz w:val="32"/>
+          <w:szCs w:val="24"/>
+          <w:u w:val="none"/>
+          <w:shd w:fill="auto" w:val="clear"/>
+          <w:lang w:val="en" w:eastAsia="zh-CN" w:bidi="hi-IN"/>
+        </w:rPr>
+        <w:t>objects)</w:t>
+      </w:r>
+      <w:r>
+        <w:rPr>
+          <w:rFonts w:ascii="Khmer OS" w:hAnsi="Khmer OS" w:eastAsia="Arial" w:cs="Khmer OS"/>
+          <w:b w:val="false"/>
+          <w:b w:val="false"/>
+          <w:bCs w:val="false"/>
+          <w:color w:val="000000"/>
+          <w:kern w:val="0"/>
+          <w:sz w:val="32"/>
+          <w:sz w:val="32"/>
+          <w:szCs w:val="24"/>
+          <w:u w:val="none"/>
+          <w:shd w:fill="auto" w:val="clear"/>
+          <w:lang w:val="en" w:eastAsia="zh-CN" w:bidi="hi-IN"/>
+        </w:rPr>
+        <w:t>។ ហើយមាន២ប្រភេទគឺ</w:t>
+      </w:r>
+      <w:r>
+        <w:rPr>
+          <w:rFonts w:eastAsia="Arial" w:cs="Khmer OS" w:ascii="Khmer OS" w:hAnsi="Khmer OS"/>
+          <w:b w:val="false"/>
+          <w:bCs w:val="false"/>
+          <w:color w:val="000000"/>
+          <w:kern w:val="0"/>
+          <w:sz w:val="32"/>
+          <w:szCs w:val="24"/>
+          <w:u w:val="none"/>
+          <w:shd w:fill="auto" w:val="clear"/>
+          <w:lang w:val="en" w:eastAsia="zh-CN" w:bidi="hi-IN"/>
+        </w:rPr>
+        <w:t>:</w:t>
+      </w:r>
+    </w:p>
+    <w:p>
+      <w:pPr>
+        <w:pStyle w:val="Normal"/>
+        <w:bidi w:val="0"/>
+        <w:spacing w:lineRule="auto" w:line="240" w:before="240" w:after="0"/>
+        <w:jc w:val="left"/>
+        <w:rPr>
+          <w:b w:val="false"/>
+          <w:b w:val="false"/>
+          <w:bCs w:val="false"/>
+          <w:u w:val="none"/>
+        </w:rPr>
+      </w:pPr>
+      <w:r>
+        <w:rPr>
+          <w:rFonts w:eastAsia="Arial" w:cs="Khmer OS" w:ascii="Khmer OS" w:hAnsi="Khmer OS"/>
+          <w:b w:val="false"/>
+          <w:bCs w:val="false"/>
+          <w:color w:val="000000"/>
+          <w:kern w:val="0"/>
+          <w:sz w:val="32"/>
+          <w:szCs w:val="24"/>
+          <w:u w:val="none"/>
+          <w:shd w:fill="auto" w:val="clear"/>
+          <w:lang w:val="en" w:eastAsia="zh-CN" w:bidi="hi-IN"/>
+        </w:rPr>
+        <w:tab/>
+      </w:r>
+      <w:r>
+        <w:rPr>
+          <w:rFonts w:eastAsia="Arial" w:cs="Khmer OS" w:ascii="Khmer OS" w:hAnsi="Khmer OS"/>
+          <w:b w:val="false"/>
+          <w:bCs w:val="false"/>
+          <w:color w:val="000000"/>
+          <w:kern w:val="0"/>
+          <w:sz w:val="32"/>
+          <w:szCs w:val="24"/>
+          <w:u w:val="single"/>
+          <w:shd w:fill="auto" w:val="clear"/>
+          <w:lang w:val="en" w:eastAsia="zh-CN" w:bidi="hi-IN"/>
+        </w:rPr>
+        <w:t>a- Static data members</w:t>
+      </w:r>
+    </w:p>
+    <w:p>
+      <w:pPr>
+        <w:pStyle w:val="Normal"/>
+        <w:bidi w:val="0"/>
+        <w:spacing w:lineRule="auto" w:line="240" w:before="240" w:after="0"/>
+        <w:jc w:val="left"/>
+        <w:rPr>
+          <w:b w:val="false"/>
+          <w:b w:val="false"/>
+          <w:bCs w:val="false"/>
+          <w:u w:val="none"/>
+        </w:rPr>
+      </w:pPr>
+      <w:r>
+        <w:rPr>
+          <w:rFonts w:eastAsia="Arial" w:cs="Khmer OS" w:ascii="Khmer OS" w:hAnsi="Khmer OS"/>
+          <w:b w:val="false"/>
+          <w:bCs w:val="false"/>
+          <w:color w:val="000000"/>
+          <w:kern w:val="0"/>
+          <w:sz w:val="32"/>
+          <w:szCs w:val="24"/>
+          <w:u w:val="none"/>
+          <w:shd w:fill="auto" w:val="clear"/>
+          <w:lang w:val="en" w:eastAsia="zh-CN" w:bidi="hi-IN"/>
+        </w:rPr>
+        <w:tab/>
+        <w:tab/>
+      </w:r>
+      <w:r>
+        <w:rPr>
+          <w:rFonts w:ascii="Khmer OS" w:hAnsi="Khmer OS" w:eastAsia="Arial" w:cs="Khmer OS"/>
+          <w:b w:val="false"/>
+          <w:b w:val="false"/>
+          <w:bCs w:val="false"/>
+          <w:color w:val="000000"/>
+          <w:kern w:val="0"/>
+          <w:sz w:val="32"/>
+          <w:sz w:val="32"/>
+          <w:szCs w:val="24"/>
+          <w:u w:val="none"/>
+          <w:shd w:fill="auto" w:val="clear"/>
+          <w:lang w:val="en" w:eastAsia="zh-CN" w:bidi="hi-IN"/>
+        </w:rPr>
+        <w:t>ជា</w:t>
+      </w:r>
+      <w:r>
+        <w:rPr>
+          <w:rFonts w:eastAsia="Arial" w:cs="Khmer OS" w:ascii="Khmer OS" w:hAnsi="Khmer OS"/>
+          <w:b w:val="false"/>
+          <w:bCs w:val="false"/>
+          <w:color w:val="000000"/>
+          <w:kern w:val="0"/>
+          <w:sz w:val="32"/>
+          <w:szCs w:val="24"/>
+          <w:u w:val="none"/>
+          <w:shd w:fill="auto" w:val="clear"/>
+          <w:lang w:val="en" w:eastAsia="zh-CN" w:bidi="hi-IN"/>
+        </w:rPr>
+        <w:t>data</w:t>
+      </w:r>
+      <w:r>
+        <w:rPr>
+          <w:rFonts w:ascii="Khmer OS" w:hAnsi="Khmer OS" w:eastAsia="Arial" w:cs="Khmer OS"/>
+          <w:b w:val="false"/>
+          <w:b w:val="false"/>
+          <w:bCs w:val="false"/>
+          <w:color w:val="000000"/>
+          <w:kern w:val="0"/>
+          <w:sz w:val="32"/>
+          <w:sz w:val="32"/>
+          <w:szCs w:val="24"/>
+          <w:u w:val="none"/>
+          <w:shd w:fill="auto" w:val="clear"/>
+          <w:lang w:val="en" w:eastAsia="zh-CN" w:bidi="hi-IN"/>
+        </w:rPr>
+        <w:t>របស់</w:t>
+      </w:r>
+      <w:r>
+        <w:rPr>
+          <w:rFonts w:eastAsia="Arial" w:cs="Khmer OS" w:ascii="Khmer OS" w:hAnsi="Khmer OS"/>
+          <w:b w:val="false"/>
+          <w:bCs w:val="false"/>
+          <w:color w:val="000000"/>
+          <w:kern w:val="0"/>
+          <w:sz w:val="32"/>
+          <w:szCs w:val="24"/>
+          <w:u w:val="none"/>
+          <w:shd w:fill="auto" w:val="clear"/>
+          <w:lang w:val="en" w:eastAsia="zh-CN" w:bidi="hi-IN"/>
+        </w:rPr>
+        <w:t>class</w:t>
+      </w:r>
+      <w:r>
+        <w:rPr>
+          <w:rFonts w:ascii="Khmer OS" w:hAnsi="Khmer OS" w:eastAsia="Arial" w:cs="Khmer OS"/>
+          <w:b w:val="false"/>
+          <w:b w:val="false"/>
+          <w:bCs w:val="false"/>
+          <w:color w:val="000000"/>
+          <w:kern w:val="0"/>
+          <w:sz w:val="32"/>
+          <w:sz w:val="32"/>
+          <w:szCs w:val="24"/>
+          <w:u w:val="none"/>
+          <w:shd w:fill="auto" w:val="clear"/>
+          <w:lang w:val="en" w:eastAsia="zh-CN" w:bidi="hi-IN"/>
+        </w:rPr>
+        <w:t>ដែលមានលក្ខណះរួមទៅគ្រប់</w:t>
+      </w:r>
+      <w:r>
+        <w:rPr>
+          <w:rFonts w:eastAsia="Arial" w:cs="Khmer OS" w:ascii="Khmer OS" w:hAnsi="Khmer OS"/>
+          <w:b w:val="false"/>
+          <w:bCs w:val="false"/>
+          <w:color w:val="000000"/>
+          <w:kern w:val="0"/>
+          <w:sz w:val="32"/>
+          <w:szCs w:val="24"/>
+          <w:u w:val="none"/>
+          <w:shd w:fill="auto" w:val="clear"/>
+          <w:lang w:val="en" w:eastAsia="zh-CN" w:bidi="hi-IN"/>
+        </w:rPr>
+        <w:t>object</w:t>
+      </w:r>
+      <w:r>
+        <w:rPr>
+          <w:rFonts w:ascii="Khmer OS" w:hAnsi="Khmer OS" w:eastAsia="Arial" w:cs="Khmer OS"/>
+          <w:b w:val="false"/>
+          <w:b w:val="false"/>
+          <w:bCs w:val="false"/>
+          <w:color w:val="000000"/>
+          <w:kern w:val="0"/>
+          <w:sz w:val="32"/>
+          <w:sz w:val="32"/>
+          <w:szCs w:val="24"/>
+          <w:u w:val="none"/>
+          <w:shd w:fill="auto" w:val="clear"/>
+          <w:lang w:val="en" w:eastAsia="zh-CN" w:bidi="hi-IN"/>
+        </w:rPr>
+        <w:t>ទាំងអស់</w:t>
+      </w:r>
+    </w:p>
+    <w:p>
+      <w:pPr>
+        <w:pStyle w:val="Normal"/>
+        <w:bidi w:val="0"/>
+        <w:spacing w:lineRule="auto" w:line="240" w:before="240" w:after="0"/>
+        <w:jc w:val="left"/>
+        <w:rPr>
+          <w:b w:val="false"/>
+          <w:b w:val="false"/>
+          <w:bCs w:val="false"/>
+          <w:u w:val="none"/>
+        </w:rPr>
+      </w:pPr>
+      <w:r>
+        <w:rPr>
+          <w:rFonts w:eastAsia="Arial" w:cs="Khmer OS" w:ascii="Khmer OS" w:hAnsi="Khmer OS"/>
+          <w:b w:val="false"/>
+          <w:bCs w:val="false"/>
+          <w:color w:val="000000"/>
+          <w:kern w:val="0"/>
+          <w:sz w:val="32"/>
+          <w:szCs w:val="24"/>
+          <w:u w:val="none"/>
+          <w:shd w:fill="auto" w:val="clear"/>
+          <w:lang w:val="en" w:eastAsia="zh-CN" w:bidi="hi-IN"/>
+        </w:rPr>
+        <w:tab/>
+        <w:tab/>
+      </w:r>
+      <w:r>
+        <w:rPr>
+          <w:rFonts w:eastAsia="Arial" w:cs="Khmer OS" w:ascii="Khmer OS" w:hAnsi="Khmer OS"/>
+          <w:b/>
+          <w:bCs/>
+          <w:color w:val="000000"/>
+          <w:kern w:val="0"/>
+          <w:sz w:val="32"/>
+          <w:szCs w:val="24"/>
+          <w:u w:val="none"/>
+          <w:shd w:fill="auto" w:val="clear"/>
+          <w:lang w:val="en" w:eastAsia="zh-CN" w:bidi="hi-IN"/>
+        </w:rPr>
+        <w:t>Note:</w:t>
+      </w:r>
+      <w:r>
+        <w:rPr>
+          <w:rFonts w:eastAsia="Arial" w:cs="Khmer OS" w:ascii="Khmer OS" w:hAnsi="Khmer OS"/>
+          <w:b w:val="false"/>
+          <w:bCs w:val="false"/>
+          <w:color w:val="000000"/>
+          <w:kern w:val="0"/>
+          <w:sz w:val="32"/>
+          <w:szCs w:val="24"/>
+          <w:u w:val="none"/>
+          <w:shd w:fill="auto" w:val="clear"/>
+          <w:lang w:val="en" w:eastAsia="zh-CN" w:bidi="hi-IN"/>
+        </w:rPr>
+        <w:t xml:space="preserve"> static </w:t>
+      </w:r>
+      <w:r>
+        <w:rPr>
+          <w:rFonts w:ascii="Khmer OS" w:hAnsi="Khmer OS" w:eastAsia="Arial" w:cs="Khmer OS"/>
+          <w:b w:val="false"/>
+          <w:b w:val="false"/>
+          <w:bCs w:val="false"/>
+          <w:color w:val="000000"/>
+          <w:kern w:val="0"/>
+          <w:sz w:val="32"/>
+          <w:sz w:val="32"/>
+          <w:szCs w:val="24"/>
+          <w:u w:val="none"/>
+          <w:shd w:fill="auto" w:val="clear"/>
+          <w:lang w:val="en" w:eastAsia="zh-CN" w:bidi="hi-IN"/>
+        </w:rPr>
+        <w:t xml:space="preserve">មិនអាចបញ្ចូលពី </w:t>
+      </w:r>
+      <w:r>
+        <w:rPr>
+          <w:rFonts w:eastAsia="Arial" w:cs="Khmer OS" w:ascii="Khmer OS" w:hAnsi="Khmer OS"/>
+          <w:b w:val="false"/>
+          <w:bCs w:val="false"/>
+          <w:color w:val="000000"/>
+          <w:kern w:val="0"/>
+          <w:sz w:val="32"/>
+          <w:szCs w:val="24"/>
+          <w:u w:val="none"/>
+          <w:shd w:fill="auto" w:val="clear"/>
+          <w:lang w:val="en" w:eastAsia="zh-CN" w:bidi="hi-IN"/>
+        </w:rPr>
+        <w:t>Keyboard</w:t>
+      </w:r>
+      <w:r>
+        <w:rPr>
+          <w:rFonts w:ascii="Khmer OS" w:hAnsi="Khmer OS" w:eastAsia="Arial" w:cs="Khmer OS"/>
+          <w:b w:val="false"/>
+          <w:b w:val="false"/>
+          <w:bCs w:val="false"/>
+          <w:color w:val="000000"/>
+          <w:kern w:val="0"/>
+          <w:sz w:val="32"/>
+          <w:sz w:val="32"/>
+          <w:szCs w:val="24"/>
+          <w:u w:val="none"/>
+          <w:shd w:fill="auto" w:val="clear"/>
+          <w:lang w:val="en" w:eastAsia="zh-CN" w:bidi="hi-IN"/>
+        </w:rPr>
+        <w:t>ទេ</w:t>
+      </w:r>
+    </w:p>
+    <w:p>
+      <w:pPr>
+        <w:pStyle w:val="Normal"/>
+        <w:bidi w:val="0"/>
+        <w:spacing w:lineRule="auto" w:line="240" w:before="240" w:after="0"/>
+        <w:jc w:val="left"/>
+        <w:rPr>
+          <w:b w:val="false"/>
+          <w:b w:val="false"/>
+          <w:bCs w:val="false"/>
+          <w:u w:val="none"/>
+        </w:rPr>
+      </w:pPr>
+      <w:r>
+        <w:rPr>
+          <w:rFonts w:eastAsia="Arial" w:cs="Khmer OS" w:ascii="Khmer OS" w:hAnsi="Khmer OS"/>
+          <w:b w:val="false"/>
+          <w:bCs w:val="false"/>
+          <w:color w:val="000000"/>
+          <w:kern w:val="0"/>
+          <w:sz w:val="32"/>
+          <w:szCs w:val="24"/>
+          <w:u w:val="none"/>
+          <w:shd w:fill="auto" w:val="clear"/>
+          <w:lang w:val="en" w:eastAsia="zh-CN" w:bidi="hi-IN"/>
+        </w:rPr>
+        <w:tab/>
+        <w:tab/>
+      </w:r>
+      <w:r>
+        <w:rPr>
+          <w:rFonts w:eastAsia="Arial" w:cs="Khmer OS" w:ascii="Khmer OS" w:hAnsi="Khmer OS"/>
+          <w:b/>
+          <w:bCs/>
+          <w:color w:val="000000"/>
+          <w:kern w:val="0"/>
+          <w:sz w:val="32"/>
+          <w:szCs w:val="24"/>
+          <w:u w:val="none"/>
+          <w:shd w:fill="auto" w:val="clear"/>
+          <w:lang w:val="en" w:eastAsia="zh-CN" w:bidi="hi-IN"/>
+        </w:rPr>
+        <w:t>Ex:</w:t>
+      </w:r>
+      <w:r>
+        <w:rPr>
+          <w:rFonts w:eastAsia="Arial" w:cs="Khmer OS" w:ascii="Khmer OS" w:hAnsi="Khmer OS"/>
+          <w:b w:val="false"/>
+          <w:bCs w:val="false"/>
+          <w:color w:val="000000"/>
+          <w:kern w:val="0"/>
+          <w:sz w:val="32"/>
+          <w:szCs w:val="24"/>
+          <w:u w:val="none"/>
+          <w:shd w:fill="auto" w:val="clear"/>
+          <w:lang w:val="en" w:eastAsia="zh-CN" w:bidi="hi-IN"/>
+        </w:rPr>
+        <w:t xml:space="preserve"> </w:t>
+      </w:r>
+      <w:r>
+        <w:rPr>
+          <w:rFonts w:ascii="Khmer OS" w:hAnsi="Khmer OS" w:eastAsia="Arial" w:cs="Khmer OS"/>
+          <w:b w:val="false"/>
+          <w:b w:val="false"/>
+          <w:bCs w:val="false"/>
+          <w:color w:val="000000"/>
+          <w:kern w:val="0"/>
+          <w:sz w:val="32"/>
+          <w:sz w:val="32"/>
+          <w:szCs w:val="24"/>
+          <w:u w:val="none"/>
+          <w:shd w:fill="auto" w:val="clear"/>
+          <w:lang w:val="en" w:eastAsia="zh-CN" w:bidi="hi-IN"/>
+        </w:rPr>
+        <w:t xml:space="preserve">បើកម្មករទាំងអស់ទទូលកំរៃ </w:t>
+      </w:r>
+      <w:r>
+        <w:rPr>
+          <w:rFonts w:eastAsia="Arial" w:cs="Khmer OS" w:ascii="Khmer OS" w:hAnsi="Khmer OS"/>
+          <w:b w:val="false"/>
+          <w:bCs w:val="false"/>
+          <w:color w:val="000000"/>
+          <w:kern w:val="0"/>
+          <w:sz w:val="32"/>
+          <w:szCs w:val="24"/>
+          <w:u w:val="none"/>
+          <w:shd w:fill="auto" w:val="clear"/>
+          <w:lang w:val="en" w:eastAsia="zh-CN" w:bidi="hi-IN"/>
+        </w:rPr>
+        <w:t xml:space="preserve">3.5$ </w:t>
+      </w:r>
+      <w:r>
+        <w:rPr>
+          <w:rFonts w:ascii="Khmer OS" w:hAnsi="Khmer OS" w:eastAsia="Arial" w:cs="Khmer OS"/>
+          <w:b w:val="false"/>
+          <w:b w:val="false"/>
+          <w:bCs w:val="false"/>
+          <w:color w:val="000000"/>
+          <w:kern w:val="0"/>
+          <w:sz w:val="32"/>
+          <w:sz w:val="32"/>
+          <w:szCs w:val="24"/>
+          <w:u w:val="none"/>
+          <w:shd w:fill="auto" w:val="clear"/>
+          <w:lang w:val="en" w:eastAsia="zh-CN" w:bidi="hi-IN"/>
+        </w:rPr>
+        <w:t>ក្នុង១ម៉ោង</w:t>
+      </w:r>
+    </w:p>
+    <w:p>
+      <w:pPr>
+        <w:pStyle w:val="Normal"/>
+        <w:bidi w:val="0"/>
+        <w:spacing w:lineRule="auto" w:line="240" w:before="240" w:after="0"/>
+        <w:jc w:val="left"/>
+        <w:rPr>
+          <w:b w:val="false"/>
+          <w:b w:val="false"/>
+          <w:bCs w:val="false"/>
+          <w:u w:val="none"/>
+        </w:rPr>
+      </w:pPr>
+      <w:r>
+        <w:rPr>
+          <w:rFonts w:eastAsia="Arial" w:cs="Khmer OS" w:ascii="Khmer OS" w:hAnsi="Khmer OS"/>
+          <w:b w:val="false"/>
+          <w:bCs w:val="false"/>
+          <w:color w:val="000000"/>
+          <w:kern w:val="0"/>
+          <w:sz w:val="32"/>
+          <w:szCs w:val="24"/>
+          <w:u w:val="none"/>
+          <w:shd w:fill="auto" w:val="clear"/>
+          <w:lang w:val="en" w:eastAsia="zh-CN" w:bidi="hi-IN"/>
+        </w:rPr>
+        <w:tab/>
+        <w:tab/>
+        <w:t>class Worker{</w:t>
+      </w:r>
+    </w:p>
+    <w:p>
+      <w:pPr>
+        <w:pStyle w:val="Normal"/>
+        <w:bidi w:val="0"/>
+        <w:spacing w:lineRule="auto" w:line="240" w:before="240" w:after="0"/>
+        <w:jc w:val="left"/>
+        <w:rPr>
+          <w:b w:val="false"/>
+          <w:b w:val="false"/>
+          <w:bCs w:val="false"/>
+          <w:u w:val="none"/>
+        </w:rPr>
+      </w:pPr>
+      <w:r>
+        <w:rPr>
+          <w:rFonts w:eastAsia="Arial" w:cs="Khmer OS" w:ascii="Khmer OS" w:hAnsi="Khmer OS"/>
+          <w:b w:val="false"/>
+          <w:bCs w:val="false"/>
+          <w:color w:val="000000"/>
+          <w:kern w:val="0"/>
+          <w:sz w:val="32"/>
+          <w:szCs w:val="24"/>
+          <w:u w:val="none"/>
+          <w:shd w:fill="auto" w:val="clear"/>
+          <w:lang w:val="en" w:eastAsia="zh-CN" w:bidi="hi-IN"/>
+        </w:rPr>
+        <w:tab/>
+        <w:tab/>
+        <w:tab/>
+      </w:r>
+      <w:r>
+        <w:rPr>
+          <w:rFonts w:eastAsia="Arial" w:cs="Khmer OS" w:ascii="Khmer OS" w:hAnsi="Khmer OS"/>
+          <w:b/>
+          <w:bCs/>
+          <w:color w:val="000000"/>
+          <w:kern w:val="0"/>
+          <w:sz w:val="32"/>
+          <w:szCs w:val="24"/>
+          <w:u w:val="none"/>
+          <w:shd w:fill="auto" w:val="clear"/>
+          <w:lang w:val="en" w:eastAsia="zh-CN" w:bidi="hi-IN"/>
+        </w:rPr>
+        <w:t>private:</w:t>
+      </w:r>
+    </w:p>
+    <w:p>
+      <w:pPr>
+        <w:pStyle w:val="Normal"/>
+        <w:bidi w:val="0"/>
+        <w:spacing w:lineRule="auto" w:line="240" w:before="240" w:after="0"/>
+        <w:jc w:val="left"/>
+        <w:rPr>
+          <w:b w:val="false"/>
+          <w:b w:val="false"/>
+          <w:bCs w:val="false"/>
+          <w:u w:val="none"/>
+        </w:rPr>
+      </w:pPr>
+      <w:r>
+        <w:rPr>
+          <w:rFonts w:eastAsia="Arial" w:cs="Khmer OS" w:ascii="Khmer OS" w:hAnsi="Khmer OS"/>
+          <w:b/>
+          <w:bCs/>
+          <w:color w:val="000000"/>
+          <w:kern w:val="0"/>
+          <w:sz w:val="32"/>
+          <w:szCs w:val="24"/>
+          <w:u w:val="none"/>
+          <w:shd w:fill="auto" w:val="clear"/>
+          <w:lang w:val="en" w:eastAsia="zh-CN" w:bidi="hi-IN"/>
+        </w:rPr>
+        <w:tab/>
+        <w:tab/>
+        <w:tab/>
+        <w:t>................................</w:t>
+      </w:r>
+    </w:p>
+    <w:p>
+      <w:pPr>
+        <w:pStyle w:val="Normal"/>
+        <w:bidi w:val="0"/>
+        <w:spacing w:lineRule="auto" w:line="240" w:before="240" w:after="0"/>
+        <w:jc w:val="left"/>
+        <w:rPr>
+          <w:b w:val="false"/>
+          <w:b w:val="false"/>
+          <w:bCs w:val="false"/>
+          <w:u w:val="none"/>
+        </w:rPr>
+      </w:pPr>
+      <w:r>
+        <w:rPr>
+          <w:rFonts w:eastAsia="Arial" w:cs="Khmer OS" w:ascii="Khmer OS" w:hAnsi="Khmer OS"/>
+          <w:b/>
+          <w:bCs/>
+          <w:color w:val="000000"/>
+          <w:kern w:val="0"/>
+          <w:sz w:val="32"/>
+          <w:szCs w:val="24"/>
+          <w:u w:val="none"/>
+          <w:shd w:fill="auto" w:val="clear"/>
+          <w:lang w:val="en" w:eastAsia="zh-CN" w:bidi="hi-IN"/>
+        </w:rPr>
+        <w:tab/>
+        <w:tab/>
+        <w:tab/>
+        <w:t xml:space="preserve">static float </w:t>
+      </w:r>
+      <w:r>
+        <w:rPr>
+          <w:rFonts w:eastAsia="Arial" w:cs="Khmer OS" w:ascii="Khmer OS" w:hAnsi="Khmer OS"/>
+          <w:b w:val="false"/>
+          <w:bCs w:val="false"/>
+          <w:color w:val="000000"/>
+          <w:kern w:val="0"/>
+          <w:sz w:val="32"/>
+          <w:szCs w:val="24"/>
+          <w:u w:val="none"/>
+          <w:shd w:fill="auto" w:val="clear"/>
+          <w:lang w:val="en" w:eastAsia="zh-CN" w:bidi="hi-IN"/>
+        </w:rPr>
+        <w:t>rate:</w:t>
+      </w:r>
+    </w:p>
+    <w:p>
+      <w:pPr>
+        <w:pStyle w:val="Normal"/>
+        <w:bidi w:val="0"/>
+        <w:spacing w:lineRule="auto" w:line="240" w:before="240" w:after="0"/>
+        <w:jc w:val="left"/>
+        <w:rPr>
+          <w:b w:val="false"/>
+          <w:b w:val="false"/>
+          <w:bCs w:val="false"/>
+          <w:u w:val="none"/>
+        </w:rPr>
+      </w:pPr>
+      <w:r>
+        <w:rPr>
+          <w:rFonts w:eastAsia="Arial" w:cs="Khmer OS" w:ascii="Khmer OS" w:hAnsi="Khmer OS"/>
+          <w:b w:val="false"/>
+          <w:bCs w:val="false"/>
+          <w:color w:val="000000"/>
+          <w:kern w:val="0"/>
+          <w:sz w:val="32"/>
+          <w:szCs w:val="24"/>
+          <w:u w:val="none"/>
+          <w:shd w:fill="auto" w:val="clear"/>
+          <w:lang w:val="en" w:eastAsia="zh-CN" w:bidi="hi-IN"/>
+        </w:rPr>
+        <w:tab/>
+        <w:tab/>
+        <w:tab/>
+        <w:t>................................</w:t>
+      </w:r>
+    </w:p>
+    <w:p>
+      <w:pPr>
+        <w:pStyle w:val="Normal"/>
+        <w:bidi w:val="0"/>
+        <w:spacing w:lineRule="auto" w:line="240" w:before="240" w:after="0"/>
+        <w:jc w:val="left"/>
+        <w:rPr>
+          <w:b w:val="false"/>
+          <w:b w:val="false"/>
+          <w:bCs w:val="false"/>
+          <w:u w:val="none"/>
+        </w:rPr>
+      </w:pPr>
+      <w:r>
+        <w:rPr>
+          <w:rFonts w:eastAsia="Arial" w:cs="Khmer OS" w:ascii="Khmer OS" w:hAnsi="Khmer OS"/>
+          <w:b w:val="false"/>
+          <w:bCs w:val="false"/>
+          <w:color w:val="000000"/>
+          <w:kern w:val="0"/>
+          <w:sz w:val="32"/>
+          <w:szCs w:val="24"/>
+          <w:u w:val="none"/>
+          <w:shd w:fill="auto" w:val="clear"/>
+          <w:lang w:val="en" w:eastAsia="zh-CN" w:bidi="hi-IN"/>
+        </w:rPr>
+        <w:tab/>
+        <w:tab/>
+        <w:t>};</w:t>
+      </w:r>
+    </w:p>
+    <w:p>
+      <w:pPr>
+        <w:pStyle w:val="Normal"/>
+        <w:bidi w:val="0"/>
+        <w:spacing w:lineRule="auto" w:line="240" w:before="240" w:after="0"/>
+        <w:jc w:val="left"/>
+        <w:rPr>
+          <w:b w:val="false"/>
+          <w:b w:val="false"/>
+          <w:bCs w:val="false"/>
+          <w:u w:val="none"/>
+        </w:rPr>
+      </w:pPr>
+      <w:r>
+        <w:rPr>
+          <w:rFonts w:eastAsia="Arial" w:cs="Khmer OS" w:ascii="Khmer OS" w:hAnsi="Khmer OS"/>
+          <w:b w:val="false"/>
+          <w:bCs w:val="false"/>
+          <w:color w:val="000000"/>
+          <w:kern w:val="0"/>
+          <w:sz w:val="32"/>
+          <w:szCs w:val="24"/>
+          <w:u w:val="none"/>
+          <w:shd w:fill="auto" w:val="clear"/>
+          <w:lang w:val="en" w:eastAsia="zh-CN" w:bidi="hi-IN"/>
+        </w:rPr>
+        <w:tab/>
+        <w:tab/>
+      </w:r>
+      <w:r>
+        <w:rPr>
+          <w:rFonts w:eastAsia="Arial" w:cs="Khmer OS" w:ascii="Khmer OS" w:hAnsi="Khmer OS"/>
+          <w:b/>
+          <w:bCs/>
+          <w:color w:val="000000"/>
+          <w:kern w:val="0"/>
+          <w:sz w:val="32"/>
+          <w:szCs w:val="24"/>
+          <w:u w:val="none"/>
+          <w:shd w:fill="auto" w:val="clear"/>
+          <w:lang w:val="en" w:eastAsia="zh-CN" w:bidi="hi-IN"/>
+        </w:rPr>
+        <w:t>float</w:t>
+      </w:r>
+      <w:r>
+        <w:rPr>
+          <w:rFonts w:eastAsia="Arial" w:cs="Khmer OS" w:ascii="Khmer OS" w:hAnsi="Khmer OS"/>
+          <w:b w:val="false"/>
+          <w:bCs w:val="false"/>
+          <w:color w:val="000000"/>
+          <w:kern w:val="0"/>
+          <w:sz w:val="32"/>
+          <w:szCs w:val="24"/>
+          <w:u w:val="none"/>
+          <w:shd w:fill="auto" w:val="clear"/>
+          <w:lang w:val="en" w:eastAsia="zh-CN" w:bidi="hi-IN"/>
+        </w:rPr>
+        <w:t xml:space="preserve"> Worker::rate=3.5;</w:t>
+      </w:r>
+    </w:p>
+    <w:p>
+      <w:pPr>
+        <w:pStyle w:val="Normal"/>
+        <w:bidi w:val="0"/>
+        <w:spacing w:lineRule="auto" w:line="240" w:before="240" w:after="0"/>
+        <w:jc w:val="left"/>
+        <w:rPr>
+          <w:b w:val="false"/>
+          <w:b w:val="false"/>
+          <w:bCs w:val="false"/>
+          <w:u w:val="none"/>
+        </w:rPr>
+      </w:pPr>
+      <w:r>
+        <w:rPr>
+          <w:rFonts w:eastAsia="Arial" w:cs="Khmer OS" w:ascii="Khmer OS" w:hAnsi="Khmer OS"/>
+          <w:b w:val="false"/>
+          <w:bCs w:val="false"/>
+          <w:color w:val="000000"/>
+          <w:kern w:val="0"/>
+          <w:sz w:val="32"/>
+          <w:szCs w:val="24"/>
+          <w:u w:val="none"/>
+          <w:shd w:fill="auto" w:val="clear"/>
+          <w:lang w:val="en" w:eastAsia="zh-CN" w:bidi="hi-IN"/>
+        </w:rPr>
+        <w:tab/>
+      </w:r>
+      <w:r>
+        <w:rPr>
+          <w:rFonts w:eastAsia="Arial" w:cs="Khmer OS" w:ascii="Khmer OS" w:hAnsi="Khmer OS"/>
+          <w:b w:val="false"/>
+          <w:bCs w:val="false"/>
+          <w:color w:val="000000"/>
+          <w:kern w:val="0"/>
+          <w:sz w:val="32"/>
+          <w:szCs w:val="24"/>
+          <w:u w:val="single"/>
+          <w:shd w:fill="auto" w:val="clear"/>
+          <w:lang w:val="en" w:eastAsia="zh-CN" w:bidi="hi-IN"/>
+        </w:rPr>
+        <w:t>b- Static Function Members</w:t>
+      </w:r>
+    </w:p>
+    <w:p>
+      <w:pPr>
+        <w:pStyle w:val="Normal"/>
+        <w:bidi w:val="0"/>
+        <w:spacing w:lineRule="auto" w:line="240" w:before="240" w:after="0"/>
+        <w:jc w:val="left"/>
+        <w:rPr>
+          <w:b w:val="false"/>
+          <w:b w:val="false"/>
+          <w:bCs w:val="false"/>
+          <w:u w:val="none"/>
+        </w:rPr>
+      </w:pPr>
+      <w:r>
+        <w:rPr>
+          <w:rFonts w:eastAsia="Arial" w:cs="Khmer OS" w:ascii="Khmer OS" w:hAnsi="Khmer OS"/>
+          <w:b w:val="false"/>
+          <w:bCs w:val="false"/>
+          <w:color w:val="000000"/>
+          <w:kern w:val="0"/>
+          <w:sz w:val="32"/>
+          <w:szCs w:val="24"/>
+          <w:u w:val="none"/>
+          <w:shd w:fill="auto" w:val="clear"/>
+          <w:lang w:val="en" w:eastAsia="zh-CN" w:bidi="hi-IN"/>
+        </w:rPr>
+        <w:tab/>
+        <w:tab/>
+      </w:r>
+      <w:r>
+        <w:rPr>
+          <w:rFonts w:ascii="Khmer OS" w:hAnsi="Khmer OS" w:eastAsia="Arial" w:cs="Khmer OS"/>
+          <w:b w:val="false"/>
+          <w:b w:val="false"/>
+          <w:bCs w:val="false"/>
+          <w:color w:val="000000"/>
+          <w:kern w:val="0"/>
+          <w:sz w:val="32"/>
+          <w:sz w:val="32"/>
+          <w:szCs w:val="24"/>
+          <w:u w:val="none"/>
+          <w:shd w:fill="auto" w:val="clear"/>
+          <w:lang w:val="en" w:eastAsia="zh-CN" w:bidi="hi-IN"/>
+        </w:rPr>
+        <w:t>ជា</w:t>
+      </w:r>
+      <w:r>
+        <w:rPr>
+          <w:rFonts w:eastAsia="Arial" w:cs="Khmer OS" w:ascii="Khmer OS" w:hAnsi="Khmer OS"/>
+          <w:b w:val="false"/>
+          <w:bCs w:val="false"/>
+          <w:color w:val="000000"/>
+          <w:kern w:val="0"/>
+          <w:sz w:val="32"/>
+          <w:szCs w:val="24"/>
+          <w:u w:val="none"/>
+          <w:shd w:fill="auto" w:val="clear"/>
+          <w:lang w:val="en" w:eastAsia="zh-CN" w:bidi="hi-IN"/>
+        </w:rPr>
+        <w:t xml:space="preserve">member </w:t>
+      </w:r>
+      <w:r>
+        <w:rPr>
+          <w:rFonts w:ascii="Khmer OS" w:hAnsi="Khmer OS" w:eastAsia="Arial" w:cs="Khmer OS"/>
+          <w:b w:val="false"/>
+          <w:b w:val="false"/>
+          <w:bCs w:val="false"/>
+          <w:color w:val="000000"/>
+          <w:kern w:val="0"/>
+          <w:sz w:val="32"/>
+          <w:sz w:val="32"/>
+          <w:szCs w:val="24"/>
+          <w:u w:val="none"/>
+          <w:shd w:fill="auto" w:val="clear"/>
+          <w:lang w:val="en" w:eastAsia="zh-CN" w:bidi="hi-IN"/>
+        </w:rPr>
+        <w:t xml:space="preserve">របស់ </w:t>
+      </w:r>
+      <w:r>
+        <w:rPr>
+          <w:rFonts w:eastAsia="Arial" w:cs="Khmer OS" w:ascii="Khmer OS" w:hAnsi="Khmer OS"/>
+          <w:b w:val="false"/>
+          <w:bCs w:val="false"/>
+          <w:color w:val="000000"/>
+          <w:kern w:val="0"/>
+          <w:sz w:val="32"/>
+          <w:szCs w:val="24"/>
+          <w:u w:val="none"/>
+          <w:shd w:fill="auto" w:val="clear"/>
+          <w:lang w:val="en" w:eastAsia="zh-CN" w:bidi="hi-IN"/>
+        </w:rPr>
+        <w:t>class</w:t>
+      </w:r>
+      <w:r>
+        <w:rPr>
+          <w:rFonts w:ascii="Khmer OS" w:hAnsi="Khmer OS" w:eastAsia="Arial" w:cs="Khmer OS"/>
+          <w:b w:val="false"/>
+          <w:b w:val="false"/>
+          <w:bCs w:val="false"/>
+          <w:color w:val="000000"/>
+          <w:kern w:val="0"/>
+          <w:sz w:val="32"/>
+          <w:sz w:val="32"/>
+          <w:szCs w:val="24"/>
+          <w:u w:val="none"/>
+          <w:shd w:fill="auto" w:val="clear"/>
+          <w:lang w:val="en" w:eastAsia="zh-CN" w:bidi="hi-IN"/>
+        </w:rPr>
+        <w:t>តែមិនមែនជាកម្មសិទ្ធសំរាប់ដោះស្រាយ</w:t>
+      </w:r>
+      <w:r>
+        <w:rPr>
+          <w:rFonts w:eastAsia="Arial" w:cs="Khmer OS" w:ascii="Khmer OS" w:hAnsi="Khmer OS"/>
+          <w:b w:val="false"/>
+          <w:bCs w:val="false"/>
+          <w:color w:val="000000"/>
+          <w:kern w:val="0"/>
+          <w:sz w:val="32"/>
+          <w:szCs w:val="24"/>
+          <w:u w:val="none"/>
+          <w:shd w:fill="auto" w:val="clear"/>
+          <w:lang w:val="en" w:eastAsia="zh-CN" w:bidi="hi-IN"/>
+        </w:rPr>
+        <w:tab/>
+        <w:tab/>
+        <w:tab/>
+      </w:r>
+      <w:r>
+        <w:rPr>
+          <w:rFonts w:ascii="Khmer OS" w:hAnsi="Khmer OS" w:eastAsia="Arial" w:cs="Khmer OS"/>
+          <w:b w:val="false"/>
+          <w:b w:val="false"/>
+          <w:bCs w:val="false"/>
+          <w:color w:val="000000"/>
+          <w:kern w:val="0"/>
+          <w:sz w:val="32"/>
+          <w:sz w:val="32"/>
+          <w:szCs w:val="24"/>
+          <w:u w:val="none"/>
+          <w:shd w:fill="auto" w:val="clear"/>
+          <w:lang w:val="en" w:eastAsia="zh-CN" w:bidi="hi-IN"/>
+        </w:rPr>
+        <w:t>លើ</w:t>
+      </w:r>
+      <w:r>
+        <w:rPr>
+          <w:rFonts w:eastAsia="Arial" w:cs="Khmer OS" w:ascii="Khmer OS" w:hAnsi="Khmer OS"/>
+          <w:b w:val="false"/>
+          <w:bCs w:val="false"/>
+          <w:color w:val="000000"/>
+          <w:kern w:val="0"/>
+          <w:sz w:val="32"/>
+          <w:szCs w:val="24"/>
+          <w:u w:val="none"/>
+          <w:shd w:fill="auto" w:val="clear"/>
+          <w:lang w:val="en" w:eastAsia="zh-CN" w:bidi="hi-IN"/>
+        </w:rPr>
+        <w:t>objects</w:t>
+      </w:r>
+      <w:r>
+        <w:rPr>
+          <w:rFonts w:ascii="Khmer OS" w:hAnsi="Khmer OS" w:eastAsia="Arial" w:cs="Khmer OS"/>
+          <w:b w:val="false"/>
+          <w:b w:val="false"/>
+          <w:bCs w:val="false"/>
+          <w:color w:val="000000"/>
+          <w:kern w:val="0"/>
+          <w:sz w:val="32"/>
+          <w:sz w:val="32"/>
+          <w:szCs w:val="24"/>
+          <w:u w:val="none"/>
+          <w:shd w:fill="auto" w:val="clear"/>
+          <w:lang w:val="en" w:eastAsia="zh-CN" w:bidi="hi-IN"/>
+        </w:rPr>
+        <w:t>ទាំងអស់រួមគ្នា។</w:t>
+      </w:r>
+    </w:p>
+    <w:p>
+      <w:pPr>
+        <w:pStyle w:val="Normal"/>
+        <w:bidi w:val="0"/>
+        <w:spacing w:lineRule="auto" w:line="240" w:before="240" w:after="0"/>
+        <w:jc w:val="left"/>
+        <w:rPr>
+          <w:b w:val="false"/>
+          <w:b w:val="false"/>
+          <w:bCs w:val="false"/>
+          <w:u w:val="none"/>
+        </w:rPr>
+      </w:pPr>
+      <w:r>
+        <w:rPr>
+          <w:rFonts w:eastAsia="Arial" w:cs="Khmer OS" w:ascii="Khmer OS" w:hAnsi="Khmer OS"/>
+          <w:b w:val="false"/>
+          <w:bCs w:val="false"/>
+          <w:color w:val="000000"/>
+          <w:kern w:val="0"/>
+          <w:sz w:val="32"/>
+          <w:szCs w:val="24"/>
+          <w:u w:val="none"/>
+          <w:shd w:fill="auto" w:val="clear"/>
+          <w:lang w:val="en" w:eastAsia="zh-CN" w:bidi="hi-IN"/>
+        </w:rPr>
+        <w:tab/>
+        <w:tab/>
+        <w:t>*Syntax:</w:t>
+      </w:r>
+    </w:p>
+    <w:p>
+      <w:pPr>
+        <w:pStyle w:val="Normal"/>
+        <w:bidi w:val="0"/>
+        <w:spacing w:lineRule="auto" w:line="240" w:before="240" w:after="0"/>
+        <w:jc w:val="left"/>
+        <w:rPr>
+          <w:b w:val="false"/>
+          <w:b w:val="false"/>
+          <w:bCs w:val="false"/>
+          <w:u w:val="none"/>
+        </w:rPr>
+      </w:pPr>
+      <w:r>
+        <w:rPr>
+          <w:rFonts w:eastAsia="Arial" w:cs="Khmer OS" w:ascii="Khmer OS" w:hAnsi="Khmer OS"/>
+          <w:b w:val="false"/>
+          <w:bCs w:val="false"/>
+          <w:color w:val="000000"/>
+          <w:kern w:val="0"/>
+          <w:sz w:val="32"/>
+          <w:szCs w:val="24"/>
+          <w:u w:val="none"/>
+          <w:shd w:fill="auto" w:val="clear"/>
+          <w:lang w:val="en" w:eastAsia="zh-CN" w:bidi="hi-IN"/>
+        </w:rPr>
+        <w:tab/>
+        <w:tab/>
+      </w:r>
+      <w:r>
+        <w:rPr>
+          <w:rFonts w:eastAsia="Arial" w:cs="Khmer OS" w:ascii="Khmer OS" w:hAnsi="Khmer OS"/>
+          <w:b/>
+          <w:bCs/>
+          <w:color w:val="000000"/>
+          <w:kern w:val="0"/>
+          <w:sz w:val="32"/>
+          <w:szCs w:val="24"/>
+          <w:u w:val="none"/>
+          <w:shd w:fill="auto" w:val="clear"/>
+          <w:lang w:val="en" w:eastAsia="zh-CN" w:bidi="hi-IN"/>
+        </w:rPr>
+        <w:t>static</w:t>
+      </w:r>
+      <w:r>
+        <w:rPr>
+          <w:rFonts w:eastAsia="Arial" w:cs="Khmer OS" w:ascii="Khmer OS" w:hAnsi="Khmer OS"/>
+          <w:b w:val="false"/>
+          <w:bCs w:val="false"/>
+          <w:color w:val="000000"/>
+          <w:kern w:val="0"/>
+          <w:sz w:val="32"/>
+          <w:szCs w:val="24"/>
+          <w:u w:val="none"/>
+          <w:shd w:fill="auto" w:val="clear"/>
+          <w:lang w:val="en" w:eastAsia="zh-CN" w:bidi="hi-IN"/>
+        </w:rPr>
+        <w:t xml:space="preserve"> returnType funcName(Parameters);</w:t>
       </w:r>
     </w:p>
     <w:sectPr>
@@ -4290,7 +5825,7 @@
     <w:pPr>
       <w:widowControl w:val="false"/>
       <w:suppressAutoHyphens w:val="true"/>
-      <w:overflowPunct w:val="true"/>
+      <w:overflowPunct w:val="false"/>
       <w:bidi w:val="0"/>
       <w:spacing w:lineRule="auto" w:line="276" w:before="0" w:after="0"/>
       <w:jc w:val="left"/>
@@ -4460,7 +5995,7 @@
     <w:pPr>
       <w:widowControl/>
       <w:suppressAutoHyphens w:val="true"/>
-      <w:overflowPunct w:val="true"/>
+      <w:overflowPunct w:val="false"/>
       <w:bidi w:val="0"/>
       <w:spacing w:before="0" w:after="0"/>
       <w:jc w:val="left"/>

</xml_diff>

<commit_message>
12. Friend Function, 13. Friend Class, 14. Common friend function:, date 16/Mar/21
</commit_message>
<xml_diff>
--- a/chapter2/chapter2.docx
+++ b/chapter2/chapter2.docx
@@ -4261,7 +4261,16 @@
         </w:rPr>
       </w:pPr>
       <w:r>
-        <w:rPr/>
+        <w:rPr>
+          <w:rFonts w:cs="Khmer OS" w:ascii="Khmer OS" w:hAnsi="Khmer OS"/>
+          <w:b w:val="false"/>
+          <w:bCs w:val="false"/>
+          <w:color w:val="000000"/>
+          <w:sz w:val="28"/>
+          <w:szCs w:val="24"/>
+          <w:u w:val="none"/>
+          <w:shd w:fill="auto" w:val="clear"/>
+        </w:rPr>
       </w:r>
     </w:p>
     <w:p>
@@ -4346,8 +4355,19 @@
           <w:shd w:fill="auto" w:val="clear"/>
           <w:lang w:val="en" w:eastAsia="zh-CN" w:bidi="hi-IN"/>
         </w:rPr>
-        <w:t>9</w:t>
-      </w:r>
+        <w:t>9. Inline:</w:t>
+      </w:r>
+    </w:p>
+    <w:p>
+      <w:pPr>
+        <w:pStyle w:val="Normal"/>
+        <w:bidi w:val="0"/>
+        <w:spacing w:lineRule="auto" w:line="240" w:before="240" w:after="0"/>
+        <w:jc w:val="left"/>
+        <w:rPr>
+          <w:u w:val="none"/>
+        </w:rPr>
+      </w:pPr>
       <w:r>
         <w:rPr>
           <w:rFonts w:eastAsia="Arial" w:cs="Khmer OS" w:ascii="Khmer OS" w:hAnsi="Khmer OS"/>
@@ -4357,12 +4377,80 @@
           <w:kern w:val="0"/>
           <w:sz w:val="32"/>
           <w:szCs w:val="24"/>
-          <w:u w:val="single"/>
-          <w:shd w:fill="auto" w:val="clear"/>
-          <w:lang w:val="en" w:eastAsia="zh-CN" w:bidi="hi-IN"/>
-        </w:rPr>
-        <w:t xml:space="preserve">. </w:t>
-      </w:r>
+          <w:u w:val="none"/>
+          <w:shd w:fill="auto" w:val="clear"/>
+          <w:lang w:val="en" w:eastAsia="zh-CN" w:bidi="hi-IN"/>
+        </w:rPr>
+        <w:tab/>
+        <w:t>inline</w:t>
+      </w:r>
+      <w:r>
+        <w:rPr>
+          <w:rFonts w:eastAsia="Arial" w:cs="Khmer OS" w:ascii="Khmer OS" w:hAnsi="Khmer OS"/>
+          <w:b w:val="false"/>
+          <w:bCs w:val="false"/>
+          <w:color w:val="000000"/>
+          <w:kern w:val="0"/>
+          <w:sz w:val="32"/>
+          <w:szCs w:val="24"/>
+          <w:u w:val="none"/>
+          <w:shd w:fill="auto" w:val="clear"/>
+          <w:lang w:val="en" w:eastAsia="zh-CN" w:bidi="hi-IN"/>
+        </w:rPr>
+        <w:t xml:space="preserve"> function use for make function execute fast than </w:t>
+        <w:tab/>
+        <w:t>without inline</w:t>
+      </w:r>
+    </w:p>
+    <w:p>
+      <w:pPr>
+        <w:pStyle w:val="Normal"/>
+        <w:bidi w:val="0"/>
+        <w:spacing w:lineRule="auto" w:line="240" w:before="240" w:after="0"/>
+        <w:jc w:val="left"/>
+        <w:rPr>
+          <w:rFonts w:ascii="Khmer OS" w:hAnsi="Khmer OS" w:cs="Khmer OS"/>
+          <w:b w:val="false"/>
+          <w:b w:val="false"/>
+          <w:bCs w:val="false"/>
+          <w:color w:val="000000"/>
+          <w:sz w:val="28"/>
+          <w:szCs w:val="24"/>
+          <w:u w:val="none"/>
+          <w:shd w:fill="auto" w:val="clear"/>
+        </w:rPr>
+      </w:pPr>
+      <w:r>
+        <w:rPr>
+          <w:rFonts w:cs="Khmer OS" w:ascii="Khmer OS" w:hAnsi="Khmer OS"/>
+          <w:b w:val="false"/>
+          <w:bCs w:val="false"/>
+          <w:color w:val="000000"/>
+          <w:sz w:val="28"/>
+          <w:szCs w:val="24"/>
+          <w:u w:val="none"/>
+          <w:shd w:fill="auto" w:val="clear"/>
+        </w:rPr>
+      </w:r>
+    </w:p>
+    <w:p>
+      <w:pPr>
+        <w:pStyle w:val="Normal"/>
+        <w:bidi w:val="0"/>
+        <w:spacing w:lineRule="auto" w:line="240" w:before="240" w:after="0"/>
+        <w:jc w:val="left"/>
+        <w:rPr>
+          <w:rFonts w:ascii="Khmer OS" w:hAnsi="Khmer OS" w:cs="Khmer OS"/>
+          <w:b w:val="false"/>
+          <w:b w:val="false"/>
+          <w:bCs w:val="false"/>
+          <w:color w:val="000000"/>
+          <w:sz w:val="28"/>
+          <w:szCs w:val="24"/>
+          <w:u w:val="none"/>
+          <w:shd w:fill="auto" w:val="clear"/>
+        </w:rPr>
+      </w:pPr>
       <w:r>
         <w:rPr>
           <w:rFonts w:eastAsia="Arial" w:cs="Khmer OS" w:ascii="Khmer OS" w:hAnsi="Khmer OS"/>
@@ -4376,7 +4464,509 @@
           <w:shd w:fill="auto" w:val="clear"/>
           <w:lang w:val="en" w:eastAsia="zh-CN" w:bidi="hi-IN"/>
         </w:rPr>
-        <w:t>Inline</w:t>
+        <w:t>11. Static class Member:</w:t>
+      </w:r>
+    </w:p>
+    <w:p>
+      <w:pPr>
+        <w:pStyle w:val="Normal"/>
+        <w:bidi w:val="0"/>
+        <w:spacing w:lineRule="auto" w:line="240" w:before="240" w:after="0"/>
+        <w:jc w:val="left"/>
+        <w:rPr>
+          <w:b w:val="false"/>
+          <w:b w:val="false"/>
+          <w:bCs w:val="false"/>
+          <w:u w:val="none"/>
+        </w:rPr>
+      </w:pPr>
+      <w:r>
+        <w:rPr>
+          <w:rFonts w:eastAsia="Arial" w:cs="Khmer OS" w:ascii="Khmer OS" w:hAnsi="Khmer OS"/>
+          <w:b w:val="false"/>
+          <w:bCs w:val="false"/>
+          <w:color w:val="000000"/>
+          <w:kern w:val="0"/>
+          <w:sz w:val="32"/>
+          <w:szCs w:val="24"/>
+          <w:u w:val="none"/>
+          <w:shd w:fill="auto" w:val="clear"/>
+          <w:lang w:val="en" w:eastAsia="zh-CN" w:bidi="hi-IN"/>
+        </w:rPr>
+        <w:tab/>
+      </w:r>
+      <w:r>
+        <w:rPr>
+          <w:rFonts w:ascii="Khmer OS" w:hAnsi="Khmer OS" w:eastAsia="Arial" w:cs="Khmer OS"/>
+          <w:b w:val="false"/>
+          <w:b w:val="false"/>
+          <w:bCs w:val="false"/>
+          <w:color w:val="000000"/>
+          <w:kern w:val="0"/>
+          <w:sz w:val="32"/>
+          <w:sz w:val="32"/>
+          <w:szCs w:val="24"/>
+          <w:u w:val="none"/>
+          <w:shd w:fill="auto" w:val="clear"/>
+          <w:lang w:val="en" w:eastAsia="zh-CN" w:bidi="hi-IN"/>
+        </w:rPr>
+        <w:t xml:space="preserve">ជា </w:t>
+      </w:r>
+      <w:r>
+        <w:rPr>
+          <w:rFonts w:eastAsia="Arial" w:cs="Khmer OS" w:ascii="Khmer OS" w:hAnsi="Khmer OS"/>
+          <w:b w:val="false"/>
+          <w:bCs w:val="false"/>
+          <w:color w:val="000000"/>
+          <w:kern w:val="0"/>
+          <w:sz w:val="32"/>
+          <w:szCs w:val="24"/>
+          <w:u w:val="none"/>
+          <w:shd w:fill="auto" w:val="clear"/>
+          <w:lang w:val="en" w:eastAsia="zh-CN" w:bidi="hi-IN"/>
+        </w:rPr>
+        <w:t xml:space="preserve">members </w:t>
+      </w:r>
+      <w:r>
+        <w:rPr>
+          <w:rFonts w:ascii="Khmer OS" w:hAnsi="Khmer OS" w:eastAsia="Arial" w:cs="Khmer OS"/>
+          <w:b w:val="false"/>
+          <w:b w:val="false"/>
+          <w:bCs w:val="false"/>
+          <w:color w:val="000000"/>
+          <w:kern w:val="0"/>
+          <w:sz w:val="32"/>
+          <w:sz w:val="32"/>
+          <w:szCs w:val="24"/>
+          <w:u w:val="none"/>
+          <w:shd w:fill="auto" w:val="clear"/>
+          <w:lang w:val="en" w:eastAsia="zh-CN" w:bidi="hi-IN"/>
+        </w:rPr>
+        <w:t xml:space="preserve">របស់ </w:t>
+      </w:r>
+      <w:r>
+        <w:rPr>
+          <w:rFonts w:eastAsia="Arial" w:cs="Khmer OS" w:ascii="Khmer OS" w:hAnsi="Khmer OS"/>
+          <w:b w:val="false"/>
+          <w:bCs w:val="false"/>
+          <w:color w:val="000000"/>
+          <w:kern w:val="0"/>
+          <w:sz w:val="32"/>
+          <w:szCs w:val="24"/>
+          <w:u w:val="none"/>
+          <w:shd w:fill="auto" w:val="clear"/>
+          <w:lang w:val="en" w:eastAsia="zh-CN" w:bidi="hi-IN"/>
+        </w:rPr>
+        <w:t xml:space="preserve">class </w:t>
+      </w:r>
+      <w:r>
+        <w:rPr>
+          <w:rFonts w:ascii="Khmer OS" w:hAnsi="Khmer OS" w:eastAsia="Arial" w:cs="Khmer OS"/>
+          <w:b w:val="false"/>
+          <w:b w:val="false"/>
+          <w:bCs w:val="false"/>
+          <w:color w:val="000000"/>
+          <w:kern w:val="0"/>
+          <w:sz w:val="32"/>
+          <w:sz w:val="32"/>
+          <w:szCs w:val="24"/>
+          <w:u w:val="none"/>
+          <w:shd w:fill="auto" w:val="clear"/>
+          <w:lang w:val="en" w:eastAsia="zh-CN" w:bidi="hi-IN"/>
+        </w:rPr>
+        <w:t xml:space="preserve">ដែលមិនមែនជា </w:t>
+      </w:r>
+      <w:r>
+        <w:rPr>
+          <w:rFonts w:eastAsia="Arial" w:cs="Khmer OS" w:ascii="Khmer OS" w:hAnsi="Khmer OS"/>
+          <w:b w:val="false"/>
+          <w:bCs w:val="false"/>
+          <w:color w:val="000000"/>
+          <w:kern w:val="0"/>
+          <w:sz w:val="32"/>
+          <w:szCs w:val="24"/>
+          <w:u w:val="none"/>
+          <w:shd w:fill="auto" w:val="clear"/>
+          <w:lang w:val="en" w:eastAsia="zh-CN" w:bidi="hi-IN"/>
+        </w:rPr>
+        <w:t xml:space="preserve">member </w:t>
+      </w:r>
+      <w:r>
+        <w:rPr>
+          <w:rFonts w:ascii="Khmer OS" w:hAnsi="Khmer OS" w:eastAsia="Arial" w:cs="Khmer OS"/>
+          <w:b w:val="false"/>
+          <w:b w:val="false"/>
+          <w:bCs w:val="false"/>
+          <w:color w:val="000000"/>
+          <w:kern w:val="0"/>
+          <w:sz w:val="32"/>
+          <w:sz w:val="32"/>
+          <w:szCs w:val="24"/>
+          <w:u w:val="none"/>
+          <w:shd w:fill="auto" w:val="clear"/>
+          <w:lang w:val="en" w:eastAsia="zh-CN" w:bidi="hi-IN"/>
+        </w:rPr>
+        <w:t xml:space="preserve">របស់ </w:t>
+      </w:r>
+      <w:r>
+        <w:rPr>
+          <w:rFonts w:eastAsia="Arial" w:cs="Khmer OS" w:ascii="Khmer OS" w:hAnsi="Khmer OS"/>
+          <w:b w:val="false"/>
+          <w:bCs w:val="false"/>
+          <w:color w:val="000000"/>
+          <w:kern w:val="0"/>
+          <w:sz w:val="32"/>
+          <w:szCs w:val="24"/>
+          <w:u w:val="none"/>
+          <w:shd w:fill="auto" w:val="clear"/>
+          <w:lang w:val="en" w:eastAsia="zh-CN" w:bidi="hi-IN"/>
+        </w:rPr>
+        <w:t>object</w:t>
+      </w:r>
+      <w:r>
+        <w:rPr>
+          <w:rFonts w:ascii="Khmer OS" w:hAnsi="Khmer OS" w:eastAsia="Arial" w:cs="Khmer OS"/>
+          <w:b w:val="false"/>
+          <w:b w:val="false"/>
+          <w:bCs w:val="false"/>
+          <w:color w:val="000000"/>
+          <w:kern w:val="0"/>
+          <w:sz w:val="32"/>
+          <w:sz w:val="32"/>
+          <w:szCs w:val="24"/>
+          <w:u w:val="none"/>
+          <w:shd w:fill="auto" w:val="clear"/>
+          <w:lang w:val="en" w:eastAsia="zh-CN" w:bidi="hi-IN"/>
+        </w:rPr>
+        <w:t>ទេ</w:t>
+      </w:r>
+      <w:r>
+        <w:rPr>
+          <w:rFonts w:eastAsia="Arial" w:cs="Khmer OS" w:ascii="Khmer OS" w:hAnsi="Khmer OS"/>
+          <w:b w:val="false"/>
+          <w:bCs w:val="false"/>
+          <w:color w:val="000000"/>
+          <w:kern w:val="0"/>
+          <w:sz w:val="32"/>
+          <w:szCs w:val="24"/>
+          <w:u w:val="none"/>
+          <w:shd w:fill="auto" w:val="clear"/>
+          <w:lang w:val="en" w:eastAsia="zh-CN" w:bidi="hi-IN"/>
+        </w:rPr>
+        <w:t>(</w:t>
+      </w:r>
+      <w:r>
+        <w:rPr>
+          <w:rFonts w:ascii="Khmer OS" w:hAnsi="Khmer OS" w:eastAsia="Arial" w:cs="Khmer OS"/>
+          <w:b w:val="false"/>
+          <w:b w:val="false"/>
+          <w:bCs w:val="false"/>
+          <w:color w:val="000000"/>
+          <w:kern w:val="0"/>
+          <w:sz w:val="32"/>
+          <w:sz w:val="32"/>
+          <w:szCs w:val="24"/>
+          <w:u w:val="none"/>
+          <w:shd w:fill="auto" w:val="clear"/>
+          <w:lang w:val="en" w:eastAsia="zh-CN" w:bidi="hi-IN"/>
+        </w:rPr>
+        <w:t>មិន</w:t>
+      </w:r>
+      <w:r>
+        <w:rPr>
+          <w:rFonts w:eastAsia="Arial" w:cs="Khmer OS" w:ascii="Khmer OS" w:hAnsi="Khmer OS"/>
+          <w:b w:val="false"/>
+          <w:bCs w:val="false"/>
+          <w:color w:val="000000"/>
+          <w:kern w:val="0"/>
+          <w:sz w:val="32"/>
+          <w:szCs w:val="24"/>
+          <w:u w:val="none"/>
+          <w:shd w:fill="auto" w:val="clear"/>
+          <w:lang w:val="en" w:eastAsia="zh-CN" w:bidi="hi-IN"/>
+        </w:rPr>
+        <w:tab/>
+      </w:r>
+      <w:r>
+        <w:rPr>
+          <w:rFonts w:ascii="Khmer OS" w:hAnsi="Khmer OS" w:eastAsia="Arial" w:cs="Khmer OS"/>
+          <w:b w:val="false"/>
+          <w:b w:val="false"/>
+          <w:bCs w:val="false"/>
+          <w:color w:val="000000"/>
+          <w:kern w:val="0"/>
+          <w:sz w:val="32"/>
+          <w:sz w:val="32"/>
+          <w:szCs w:val="24"/>
+          <w:u w:val="none"/>
+          <w:shd w:fill="auto" w:val="clear"/>
+          <w:lang w:val="en" w:eastAsia="zh-CN" w:bidi="hi-IN"/>
+        </w:rPr>
+        <w:t>មែនកម្មសិទ្ធរបស់</w:t>
+      </w:r>
+      <w:r>
+        <w:rPr>
+          <w:rFonts w:eastAsia="Arial" w:cs="Khmer OS" w:ascii="Khmer OS" w:hAnsi="Khmer OS"/>
+          <w:b w:val="false"/>
+          <w:bCs w:val="false"/>
+          <w:color w:val="000000"/>
+          <w:kern w:val="0"/>
+          <w:sz w:val="32"/>
+          <w:szCs w:val="24"/>
+          <w:u w:val="none"/>
+          <w:shd w:fill="auto" w:val="clear"/>
+          <w:lang w:val="en" w:eastAsia="zh-CN" w:bidi="hi-IN"/>
+        </w:rPr>
+        <w:t>objects)</w:t>
+      </w:r>
+      <w:r>
+        <w:rPr>
+          <w:rFonts w:ascii="Khmer OS" w:hAnsi="Khmer OS" w:eastAsia="Arial" w:cs="Khmer OS"/>
+          <w:b w:val="false"/>
+          <w:b w:val="false"/>
+          <w:bCs w:val="false"/>
+          <w:color w:val="000000"/>
+          <w:kern w:val="0"/>
+          <w:sz w:val="32"/>
+          <w:sz w:val="32"/>
+          <w:szCs w:val="24"/>
+          <w:u w:val="none"/>
+          <w:shd w:fill="auto" w:val="clear"/>
+          <w:lang w:val="en" w:eastAsia="zh-CN" w:bidi="hi-IN"/>
+        </w:rPr>
+        <w:t>។ ហើយមាន២ប្រភេទគឺ</w:t>
+      </w:r>
+      <w:r>
+        <w:rPr>
+          <w:rFonts w:eastAsia="Arial" w:cs="Khmer OS" w:ascii="Khmer OS" w:hAnsi="Khmer OS"/>
+          <w:b w:val="false"/>
+          <w:bCs w:val="false"/>
+          <w:color w:val="000000"/>
+          <w:kern w:val="0"/>
+          <w:sz w:val="32"/>
+          <w:szCs w:val="24"/>
+          <w:u w:val="none"/>
+          <w:shd w:fill="auto" w:val="clear"/>
+          <w:lang w:val="en" w:eastAsia="zh-CN" w:bidi="hi-IN"/>
+        </w:rPr>
+        <w:t>:</w:t>
+      </w:r>
+    </w:p>
+    <w:p>
+      <w:pPr>
+        <w:pStyle w:val="Normal"/>
+        <w:bidi w:val="0"/>
+        <w:spacing w:lineRule="auto" w:line="240" w:before="240" w:after="0"/>
+        <w:jc w:val="left"/>
+        <w:rPr>
+          <w:b w:val="false"/>
+          <w:b w:val="false"/>
+          <w:bCs w:val="false"/>
+          <w:u w:val="none"/>
+        </w:rPr>
+      </w:pPr>
+      <w:r>
+        <w:rPr>
+          <w:rFonts w:eastAsia="Arial" w:cs="Khmer OS" w:ascii="Khmer OS" w:hAnsi="Khmer OS"/>
+          <w:b w:val="false"/>
+          <w:bCs w:val="false"/>
+          <w:color w:val="000000"/>
+          <w:kern w:val="0"/>
+          <w:sz w:val="32"/>
+          <w:szCs w:val="24"/>
+          <w:u w:val="none"/>
+          <w:shd w:fill="auto" w:val="clear"/>
+          <w:lang w:val="en" w:eastAsia="zh-CN" w:bidi="hi-IN"/>
+        </w:rPr>
+        <w:tab/>
+      </w:r>
+      <w:r>
+        <w:rPr>
+          <w:rFonts w:eastAsia="Arial" w:cs="Khmer OS" w:ascii="Khmer OS" w:hAnsi="Khmer OS"/>
+          <w:b w:val="false"/>
+          <w:bCs w:val="false"/>
+          <w:color w:val="000000"/>
+          <w:kern w:val="0"/>
+          <w:sz w:val="32"/>
+          <w:szCs w:val="24"/>
+          <w:u w:val="single"/>
+          <w:shd w:fill="auto" w:val="clear"/>
+          <w:lang w:val="en" w:eastAsia="zh-CN" w:bidi="hi-IN"/>
+        </w:rPr>
+        <w:t>a- Static data members</w:t>
+      </w:r>
+    </w:p>
+    <w:p>
+      <w:pPr>
+        <w:pStyle w:val="Normal"/>
+        <w:bidi w:val="0"/>
+        <w:spacing w:lineRule="auto" w:line="240" w:before="240" w:after="0"/>
+        <w:jc w:val="left"/>
+        <w:rPr>
+          <w:b w:val="false"/>
+          <w:b w:val="false"/>
+          <w:bCs w:val="false"/>
+          <w:u w:val="none"/>
+        </w:rPr>
+      </w:pPr>
+      <w:r>
+        <w:rPr>
+          <w:rFonts w:eastAsia="Arial" w:cs="Khmer OS" w:ascii="Khmer OS" w:hAnsi="Khmer OS"/>
+          <w:b w:val="false"/>
+          <w:bCs w:val="false"/>
+          <w:color w:val="000000"/>
+          <w:kern w:val="0"/>
+          <w:sz w:val="32"/>
+          <w:szCs w:val="24"/>
+          <w:u w:val="none"/>
+          <w:shd w:fill="auto" w:val="clear"/>
+          <w:lang w:val="en" w:eastAsia="zh-CN" w:bidi="hi-IN"/>
+        </w:rPr>
+        <w:tab/>
+        <w:tab/>
+      </w:r>
+      <w:r>
+        <w:rPr>
+          <w:rFonts w:ascii="Khmer OS" w:hAnsi="Khmer OS" w:eastAsia="Arial" w:cs="Khmer OS"/>
+          <w:b w:val="false"/>
+          <w:b w:val="false"/>
+          <w:bCs w:val="false"/>
+          <w:color w:val="000000"/>
+          <w:kern w:val="0"/>
+          <w:sz w:val="32"/>
+          <w:sz w:val="32"/>
+          <w:szCs w:val="24"/>
+          <w:u w:val="none"/>
+          <w:shd w:fill="auto" w:val="clear"/>
+          <w:lang w:val="en" w:eastAsia="zh-CN" w:bidi="hi-IN"/>
+        </w:rPr>
+        <w:t>ជា</w:t>
+      </w:r>
+      <w:r>
+        <w:rPr>
+          <w:rFonts w:eastAsia="Arial" w:cs="Khmer OS" w:ascii="Khmer OS" w:hAnsi="Khmer OS"/>
+          <w:b w:val="false"/>
+          <w:bCs w:val="false"/>
+          <w:color w:val="000000"/>
+          <w:kern w:val="0"/>
+          <w:sz w:val="32"/>
+          <w:szCs w:val="24"/>
+          <w:u w:val="none"/>
+          <w:shd w:fill="auto" w:val="clear"/>
+          <w:lang w:val="en" w:eastAsia="zh-CN" w:bidi="hi-IN"/>
+        </w:rPr>
+        <w:t>data</w:t>
+      </w:r>
+      <w:r>
+        <w:rPr>
+          <w:rFonts w:ascii="Khmer OS" w:hAnsi="Khmer OS" w:eastAsia="Arial" w:cs="Khmer OS"/>
+          <w:b w:val="false"/>
+          <w:b w:val="false"/>
+          <w:bCs w:val="false"/>
+          <w:color w:val="000000"/>
+          <w:kern w:val="0"/>
+          <w:sz w:val="32"/>
+          <w:sz w:val="32"/>
+          <w:szCs w:val="24"/>
+          <w:u w:val="none"/>
+          <w:shd w:fill="auto" w:val="clear"/>
+          <w:lang w:val="en" w:eastAsia="zh-CN" w:bidi="hi-IN"/>
+        </w:rPr>
+        <w:t>របស់</w:t>
+      </w:r>
+      <w:r>
+        <w:rPr>
+          <w:rFonts w:eastAsia="Arial" w:cs="Khmer OS" w:ascii="Khmer OS" w:hAnsi="Khmer OS"/>
+          <w:b w:val="false"/>
+          <w:bCs w:val="false"/>
+          <w:color w:val="000000"/>
+          <w:kern w:val="0"/>
+          <w:sz w:val="32"/>
+          <w:szCs w:val="24"/>
+          <w:u w:val="none"/>
+          <w:shd w:fill="auto" w:val="clear"/>
+          <w:lang w:val="en" w:eastAsia="zh-CN" w:bidi="hi-IN"/>
+        </w:rPr>
+        <w:t>class</w:t>
+      </w:r>
+      <w:r>
+        <w:rPr>
+          <w:rFonts w:ascii="Khmer OS" w:hAnsi="Khmer OS" w:eastAsia="Arial" w:cs="Khmer OS"/>
+          <w:b w:val="false"/>
+          <w:b w:val="false"/>
+          <w:bCs w:val="false"/>
+          <w:color w:val="000000"/>
+          <w:kern w:val="0"/>
+          <w:sz w:val="32"/>
+          <w:sz w:val="32"/>
+          <w:szCs w:val="24"/>
+          <w:u w:val="none"/>
+          <w:shd w:fill="auto" w:val="clear"/>
+          <w:lang w:val="en" w:eastAsia="zh-CN" w:bidi="hi-IN"/>
+        </w:rPr>
+        <w:t>ដែលមានលក្ខណះរួមទៅគ្រប់</w:t>
+      </w:r>
+      <w:r>
+        <w:rPr>
+          <w:rFonts w:eastAsia="Arial" w:cs="Khmer OS" w:ascii="Khmer OS" w:hAnsi="Khmer OS"/>
+          <w:b w:val="false"/>
+          <w:bCs w:val="false"/>
+          <w:color w:val="000000"/>
+          <w:kern w:val="0"/>
+          <w:sz w:val="32"/>
+          <w:szCs w:val="24"/>
+          <w:u w:val="none"/>
+          <w:shd w:fill="auto" w:val="clear"/>
+          <w:lang w:val="en" w:eastAsia="zh-CN" w:bidi="hi-IN"/>
+        </w:rPr>
+        <w:t>object</w:t>
+      </w:r>
+      <w:r>
+        <w:rPr>
+          <w:rFonts w:ascii="Khmer OS" w:hAnsi="Khmer OS" w:eastAsia="Arial" w:cs="Khmer OS"/>
+          <w:b w:val="false"/>
+          <w:b w:val="false"/>
+          <w:bCs w:val="false"/>
+          <w:color w:val="000000"/>
+          <w:kern w:val="0"/>
+          <w:sz w:val="32"/>
+          <w:sz w:val="32"/>
+          <w:szCs w:val="24"/>
+          <w:u w:val="none"/>
+          <w:shd w:fill="auto" w:val="clear"/>
+          <w:lang w:val="en" w:eastAsia="zh-CN" w:bidi="hi-IN"/>
+        </w:rPr>
+        <w:t>ទាំងអស់</w:t>
+      </w:r>
+    </w:p>
+    <w:p>
+      <w:pPr>
+        <w:pStyle w:val="Normal"/>
+        <w:bidi w:val="0"/>
+        <w:spacing w:lineRule="auto" w:line="240" w:before="240" w:after="0"/>
+        <w:jc w:val="left"/>
+        <w:rPr>
+          <w:b w:val="false"/>
+          <w:b w:val="false"/>
+          <w:bCs w:val="false"/>
+          <w:u w:val="none"/>
+        </w:rPr>
+      </w:pPr>
+      <w:r>
+        <w:rPr>
+          <w:rFonts w:eastAsia="Arial" w:cs="Khmer OS" w:ascii="Khmer OS" w:hAnsi="Khmer OS"/>
+          <w:b w:val="false"/>
+          <w:bCs w:val="false"/>
+          <w:color w:val="000000"/>
+          <w:kern w:val="0"/>
+          <w:sz w:val="32"/>
+          <w:szCs w:val="24"/>
+          <w:u w:val="none"/>
+          <w:shd w:fill="auto" w:val="clear"/>
+          <w:lang w:val="en" w:eastAsia="zh-CN" w:bidi="hi-IN"/>
+        </w:rPr>
+        <w:tab/>
+        <w:tab/>
       </w:r>
       <w:r>
         <w:rPr>
@@ -4387,23 +4977,106 @@
           <w:kern w:val="0"/>
           <w:sz w:val="32"/>
           <w:szCs w:val="24"/>
-          <w:u w:val="single"/>
-          <w:shd w:fill="auto" w:val="clear"/>
-          <w:lang w:val="en" w:eastAsia="zh-CN" w:bidi="hi-IN"/>
-        </w:rPr>
-        <w:t>:</w:t>
-      </w:r>
-    </w:p>
-    <w:p>
-      <w:pPr>
-        <w:pStyle w:val="Normal"/>
-        <w:bidi w:val="0"/>
-        <w:spacing w:lineRule="auto" w:line="240" w:before="240" w:after="0"/>
-        <w:jc w:val="left"/>
-        <w:rPr>
-          <w:u w:val="none"/>
-        </w:rPr>
-      </w:pPr>
+          <w:u w:val="none"/>
+          <w:shd w:fill="auto" w:val="clear"/>
+          <w:lang w:val="en" w:eastAsia="zh-CN" w:bidi="hi-IN"/>
+        </w:rPr>
+        <w:t>Note:</w:t>
+      </w:r>
+      <w:r>
+        <w:rPr>
+          <w:rFonts w:eastAsia="Arial" w:cs="Khmer OS" w:ascii="Khmer OS" w:hAnsi="Khmer OS"/>
+          <w:b w:val="false"/>
+          <w:bCs w:val="false"/>
+          <w:color w:val="000000"/>
+          <w:kern w:val="0"/>
+          <w:sz w:val="32"/>
+          <w:szCs w:val="24"/>
+          <w:u w:val="none"/>
+          <w:shd w:fill="auto" w:val="clear"/>
+          <w:lang w:val="en" w:eastAsia="zh-CN" w:bidi="hi-IN"/>
+        </w:rPr>
+        <w:t xml:space="preserve"> static </w:t>
+      </w:r>
+      <w:r>
+        <w:rPr>
+          <w:rFonts w:ascii="Khmer OS" w:hAnsi="Khmer OS" w:eastAsia="Arial" w:cs="Khmer OS"/>
+          <w:b w:val="false"/>
+          <w:b w:val="false"/>
+          <w:bCs w:val="false"/>
+          <w:color w:val="000000"/>
+          <w:kern w:val="0"/>
+          <w:sz w:val="32"/>
+          <w:sz w:val="32"/>
+          <w:szCs w:val="24"/>
+          <w:u w:val="none"/>
+          <w:shd w:fill="auto" w:val="clear"/>
+          <w:lang w:val="en" w:eastAsia="zh-CN" w:bidi="hi-IN"/>
+        </w:rPr>
+        <w:t xml:space="preserve">មិនអាចបញ្ចូលពី </w:t>
+      </w:r>
+      <w:r>
+        <w:rPr>
+          <w:rFonts w:eastAsia="Arial" w:cs="Khmer OS" w:ascii="Khmer OS" w:hAnsi="Khmer OS"/>
+          <w:b w:val="false"/>
+          <w:bCs w:val="false"/>
+          <w:color w:val="000000"/>
+          <w:kern w:val="0"/>
+          <w:sz w:val="32"/>
+          <w:szCs w:val="24"/>
+          <w:u w:val="none"/>
+          <w:shd w:fill="auto" w:val="clear"/>
+          <w:lang w:val="en" w:eastAsia="zh-CN" w:bidi="hi-IN"/>
+        </w:rPr>
+        <w:t>Keyboard</w:t>
+      </w:r>
+      <w:r>
+        <w:rPr>
+          <w:rFonts w:ascii="Khmer OS" w:hAnsi="Khmer OS" w:eastAsia="Arial" w:cs="Khmer OS"/>
+          <w:b w:val="false"/>
+          <w:b w:val="false"/>
+          <w:bCs w:val="false"/>
+          <w:color w:val="000000"/>
+          <w:kern w:val="0"/>
+          <w:sz w:val="32"/>
+          <w:sz w:val="32"/>
+          <w:szCs w:val="24"/>
+          <w:u w:val="none"/>
+          <w:shd w:fill="auto" w:val="clear"/>
+          <w:lang w:val="en" w:eastAsia="zh-CN" w:bidi="hi-IN"/>
+        </w:rPr>
+        <w:t>ទេ</w:t>
+      </w:r>
+    </w:p>
+    <w:p>
+      <w:pPr>
+        <w:pStyle w:val="Normal"/>
+        <w:bidi w:val="0"/>
+        <w:spacing w:lineRule="auto" w:line="240" w:before="240" w:after="0"/>
+        <w:jc w:val="left"/>
+        <w:rPr>
+          <w:b w:val="false"/>
+          <w:b w:val="false"/>
+          <w:bCs w:val="false"/>
+          <w:u w:val="none"/>
+        </w:rPr>
+      </w:pPr>
+      <w:r>
+        <w:rPr>
+          <w:rFonts w:eastAsia="Arial" w:cs="Khmer OS" w:ascii="Khmer OS" w:hAnsi="Khmer OS"/>
+          <w:b w:val="false"/>
+          <w:bCs w:val="false"/>
+          <w:color w:val="000000"/>
+          <w:kern w:val="0"/>
+          <w:sz w:val="32"/>
+          <w:szCs w:val="24"/>
+          <w:u w:val="none"/>
+          <w:shd w:fill="auto" w:val="clear"/>
+          <w:lang w:val="en" w:eastAsia="zh-CN" w:bidi="hi-IN"/>
+        </w:rPr>
+        <w:tab/>
+        <w:tab/>
+      </w:r>
       <w:r>
         <w:rPr>
           <w:rFonts w:eastAsia="Arial" w:cs="Khmer OS" w:ascii="Khmer OS" w:hAnsi="Khmer OS"/>
@@ -4417,6 +5090,132 @@
           <w:shd w:fill="auto" w:val="clear"/>
           <w:lang w:val="en" w:eastAsia="zh-CN" w:bidi="hi-IN"/>
         </w:rPr>
+        <w:t>Ex:</w:t>
+      </w:r>
+      <w:r>
+        <w:rPr>
+          <w:rFonts w:eastAsia="Arial" w:cs="Khmer OS" w:ascii="Khmer OS" w:hAnsi="Khmer OS"/>
+          <w:b w:val="false"/>
+          <w:bCs w:val="false"/>
+          <w:color w:val="000000"/>
+          <w:kern w:val="0"/>
+          <w:sz w:val="32"/>
+          <w:szCs w:val="24"/>
+          <w:u w:val="none"/>
+          <w:shd w:fill="auto" w:val="clear"/>
+          <w:lang w:val="en" w:eastAsia="zh-CN" w:bidi="hi-IN"/>
+        </w:rPr>
+        <w:t xml:space="preserve"> </w:t>
+      </w:r>
+      <w:r>
+        <w:rPr>
+          <w:rFonts w:ascii="Khmer OS" w:hAnsi="Khmer OS" w:eastAsia="Arial" w:cs="Khmer OS"/>
+          <w:b w:val="false"/>
+          <w:b w:val="false"/>
+          <w:bCs w:val="false"/>
+          <w:color w:val="000000"/>
+          <w:kern w:val="0"/>
+          <w:sz w:val="32"/>
+          <w:sz w:val="32"/>
+          <w:szCs w:val="24"/>
+          <w:u w:val="none"/>
+          <w:shd w:fill="auto" w:val="clear"/>
+          <w:lang w:val="en" w:eastAsia="zh-CN" w:bidi="hi-IN"/>
+        </w:rPr>
+        <w:t xml:space="preserve">បើកម្មករទាំងអស់ទទូលកំរៃ </w:t>
+      </w:r>
+      <w:r>
+        <w:rPr>
+          <w:rFonts w:eastAsia="Arial" w:cs="Khmer OS" w:ascii="Khmer OS" w:hAnsi="Khmer OS"/>
+          <w:b w:val="false"/>
+          <w:bCs w:val="false"/>
+          <w:color w:val="000000"/>
+          <w:kern w:val="0"/>
+          <w:sz w:val="32"/>
+          <w:szCs w:val="24"/>
+          <w:u w:val="none"/>
+          <w:shd w:fill="auto" w:val="clear"/>
+          <w:lang w:val="en" w:eastAsia="zh-CN" w:bidi="hi-IN"/>
+        </w:rPr>
+        <w:t xml:space="preserve">3.5$ </w:t>
+      </w:r>
+      <w:r>
+        <w:rPr>
+          <w:rFonts w:ascii="Khmer OS" w:hAnsi="Khmer OS" w:eastAsia="Arial" w:cs="Khmer OS"/>
+          <w:b w:val="false"/>
+          <w:b w:val="false"/>
+          <w:bCs w:val="false"/>
+          <w:color w:val="000000"/>
+          <w:kern w:val="0"/>
+          <w:sz w:val="32"/>
+          <w:sz w:val="32"/>
+          <w:szCs w:val="24"/>
+          <w:u w:val="none"/>
+          <w:shd w:fill="auto" w:val="clear"/>
+          <w:lang w:val="en" w:eastAsia="zh-CN" w:bidi="hi-IN"/>
+        </w:rPr>
+        <w:t>ក្នុង១ម៉ោង</w:t>
+      </w:r>
+    </w:p>
+    <w:p>
+      <w:pPr>
+        <w:pStyle w:val="Normal"/>
+        <w:bidi w:val="0"/>
+        <w:spacing w:lineRule="auto" w:line="240" w:before="240" w:after="0"/>
+        <w:jc w:val="left"/>
+        <w:rPr>
+          <w:b w:val="false"/>
+          <w:b w:val="false"/>
+          <w:bCs w:val="false"/>
+          <w:u w:val="none"/>
+        </w:rPr>
+      </w:pPr>
+      <w:r>
+        <w:rPr>
+          <w:rFonts w:eastAsia="Arial" w:cs="Khmer OS" w:ascii="Khmer OS" w:hAnsi="Khmer OS"/>
+          <w:b w:val="false"/>
+          <w:bCs w:val="false"/>
+          <w:color w:val="000000"/>
+          <w:kern w:val="0"/>
+          <w:sz w:val="32"/>
+          <w:szCs w:val="24"/>
+          <w:u w:val="none"/>
+          <w:shd w:fill="auto" w:val="clear"/>
+          <w:lang w:val="en" w:eastAsia="zh-CN" w:bidi="hi-IN"/>
+        </w:rPr>
+        <w:tab/>
+        <w:tab/>
+        <w:t>class Worker{</w:t>
+      </w:r>
+    </w:p>
+    <w:p>
+      <w:pPr>
+        <w:pStyle w:val="Normal"/>
+        <w:bidi w:val="0"/>
+        <w:spacing w:lineRule="auto" w:line="240" w:before="240" w:after="0"/>
+        <w:jc w:val="left"/>
+        <w:rPr>
+          <w:b w:val="false"/>
+          <w:b w:val="false"/>
+          <w:bCs w:val="false"/>
+          <w:u w:val="none"/>
+        </w:rPr>
+      </w:pPr>
+      <w:r>
+        <w:rPr>
+          <w:rFonts w:eastAsia="Arial" w:cs="Khmer OS" w:ascii="Khmer OS" w:hAnsi="Khmer OS"/>
+          <w:b w:val="false"/>
+          <w:bCs w:val="false"/>
+          <w:color w:val="000000"/>
+          <w:kern w:val="0"/>
+          <w:sz w:val="32"/>
+          <w:szCs w:val="24"/>
+          <w:u w:val="none"/>
+          <w:shd w:fill="auto" w:val="clear"/>
+          <w:lang w:val="en" w:eastAsia="zh-CN" w:bidi="hi-IN"/>
+        </w:rPr>
+        <w:tab/>
+        <w:tab/>
         <w:tab/>
       </w:r>
       <w:r>
@@ -4432,64 +5231,20 @@
           <w:shd w:fill="auto" w:val="clear"/>
           <w:lang w:val="en" w:eastAsia="zh-CN" w:bidi="hi-IN"/>
         </w:rPr>
-        <w:t>inline</w:t>
-      </w:r>
-      <w:r>
-        <w:rPr>
-          <w:rFonts w:eastAsia="Arial" w:cs="Khmer OS" w:ascii="Khmer OS" w:hAnsi="Khmer OS"/>
-          <w:b w:val="false"/>
-          <w:bCs w:val="false"/>
-          <w:color w:val="000000"/>
-          <w:kern w:val="0"/>
-          <w:sz w:val="32"/>
-          <w:szCs w:val="24"/>
-          <w:u w:val="none"/>
-          <w:shd w:fill="auto" w:val="clear"/>
-          <w:lang w:val="en" w:eastAsia="zh-CN" w:bidi="hi-IN"/>
-        </w:rPr>
-        <w:t xml:space="preserve"> function use for make function execute fast than </w:t>
-        <w:tab/>
-        <w:t>without inline</w:t>
-      </w:r>
-    </w:p>
-    <w:p>
-      <w:pPr>
-        <w:pStyle w:val="Normal"/>
-        <w:bidi w:val="0"/>
-        <w:spacing w:lineRule="auto" w:line="240" w:before="240" w:after="0"/>
-        <w:jc w:val="left"/>
-        <w:rPr>
-          <w:rFonts w:ascii="Khmer OS" w:hAnsi="Khmer OS" w:cs="Khmer OS"/>
-          <w:b w:val="false"/>
-          <w:b w:val="false"/>
-          <w:bCs w:val="false"/>
-          <w:color w:val="000000"/>
-          <w:sz w:val="28"/>
-          <w:szCs w:val="24"/>
-          <w:u w:val="none"/>
-          <w:shd w:fill="auto" w:val="clear"/>
-        </w:rPr>
-      </w:pPr>
-      <w:r>
-        <w:rPr/>
-      </w:r>
-    </w:p>
-    <w:p>
-      <w:pPr>
-        <w:pStyle w:val="Normal"/>
-        <w:bidi w:val="0"/>
-        <w:spacing w:lineRule="auto" w:line="240" w:before="240" w:after="0"/>
-        <w:jc w:val="left"/>
-        <w:rPr>
-          <w:rFonts w:ascii="Khmer OS" w:hAnsi="Khmer OS" w:cs="Khmer OS"/>
-          <w:b w:val="false"/>
-          <w:b w:val="false"/>
-          <w:bCs w:val="false"/>
-          <w:color w:val="000000"/>
-          <w:sz w:val="28"/>
-          <w:szCs w:val="24"/>
-          <w:u w:val="none"/>
-          <w:shd w:fill="auto" w:val="clear"/>
+        <w:t>private:</w:t>
+      </w:r>
+    </w:p>
+    <w:p>
+      <w:pPr>
+        <w:pStyle w:val="Normal"/>
+        <w:bidi w:val="0"/>
+        <w:spacing w:lineRule="auto" w:line="240" w:before="240" w:after="0"/>
+        <w:jc w:val="left"/>
+        <w:rPr>
+          <w:b w:val="false"/>
+          <w:b w:val="false"/>
+          <w:bCs w:val="false"/>
+          <w:u w:val="none"/>
         </w:rPr>
       </w:pPr>
       <w:r>
@@ -4501,514 +5256,29 @@
           <w:kern w:val="0"/>
           <w:sz w:val="32"/>
           <w:szCs w:val="24"/>
-          <w:u w:val="single"/>
-          <w:shd w:fill="auto" w:val="clear"/>
-          <w:lang w:val="en" w:eastAsia="zh-CN" w:bidi="hi-IN"/>
-        </w:rPr>
-        <w:t>11. Static class Member:</w:t>
-      </w:r>
-    </w:p>
-    <w:p>
-      <w:pPr>
-        <w:pStyle w:val="Normal"/>
-        <w:bidi w:val="0"/>
-        <w:spacing w:lineRule="auto" w:line="240" w:before="240" w:after="0"/>
-        <w:jc w:val="left"/>
-        <w:rPr>
-          <w:b w:val="false"/>
-          <w:b w:val="false"/>
-          <w:bCs w:val="false"/>
-          <w:u w:val="none"/>
-        </w:rPr>
-      </w:pPr>
-      <w:r>
-        <w:rPr>
-          <w:rFonts w:eastAsia="Arial" w:cs="Khmer OS" w:ascii="Khmer OS" w:hAnsi="Khmer OS"/>
-          <w:b w:val="false"/>
-          <w:bCs w:val="false"/>
-          <w:color w:val="000000"/>
-          <w:kern w:val="0"/>
-          <w:sz w:val="32"/>
-          <w:szCs w:val="24"/>
-          <w:u w:val="none"/>
-          <w:shd w:fill="auto" w:val="clear"/>
-          <w:lang w:val="en" w:eastAsia="zh-CN" w:bidi="hi-IN"/>
-        </w:rPr>
-        <w:tab/>
-      </w:r>
-      <w:r>
-        <w:rPr>
-          <w:rFonts w:ascii="Khmer OS" w:hAnsi="Khmer OS" w:eastAsia="Arial" w:cs="Khmer OS"/>
-          <w:b w:val="false"/>
-          <w:b w:val="false"/>
-          <w:bCs w:val="false"/>
-          <w:color w:val="000000"/>
-          <w:kern w:val="0"/>
-          <w:sz w:val="32"/>
-          <w:sz w:val="32"/>
-          <w:szCs w:val="24"/>
-          <w:u w:val="none"/>
-          <w:shd w:fill="auto" w:val="clear"/>
-          <w:lang w:val="en" w:eastAsia="zh-CN" w:bidi="hi-IN"/>
-        </w:rPr>
-        <w:t xml:space="preserve">ជា </w:t>
-      </w:r>
-      <w:r>
-        <w:rPr>
-          <w:rFonts w:eastAsia="Arial" w:cs="Khmer OS" w:ascii="Khmer OS" w:hAnsi="Khmer OS"/>
-          <w:b w:val="false"/>
-          <w:bCs w:val="false"/>
-          <w:color w:val="000000"/>
-          <w:kern w:val="0"/>
-          <w:sz w:val="32"/>
-          <w:szCs w:val="24"/>
-          <w:u w:val="none"/>
-          <w:shd w:fill="auto" w:val="clear"/>
-          <w:lang w:val="en" w:eastAsia="zh-CN" w:bidi="hi-IN"/>
-        </w:rPr>
-        <w:t xml:space="preserve">members </w:t>
-      </w:r>
-      <w:r>
-        <w:rPr>
-          <w:rFonts w:ascii="Khmer OS" w:hAnsi="Khmer OS" w:eastAsia="Arial" w:cs="Khmer OS"/>
-          <w:b w:val="false"/>
-          <w:b w:val="false"/>
-          <w:bCs w:val="false"/>
-          <w:color w:val="000000"/>
-          <w:kern w:val="0"/>
-          <w:sz w:val="32"/>
-          <w:sz w:val="32"/>
-          <w:szCs w:val="24"/>
-          <w:u w:val="none"/>
-          <w:shd w:fill="auto" w:val="clear"/>
-          <w:lang w:val="en" w:eastAsia="zh-CN" w:bidi="hi-IN"/>
-        </w:rPr>
-        <w:t xml:space="preserve">របស់ </w:t>
-      </w:r>
-      <w:r>
-        <w:rPr>
-          <w:rFonts w:eastAsia="Arial" w:cs="Khmer OS" w:ascii="Khmer OS" w:hAnsi="Khmer OS"/>
-          <w:b w:val="false"/>
-          <w:bCs w:val="false"/>
-          <w:color w:val="000000"/>
-          <w:kern w:val="0"/>
-          <w:sz w:val="32"/>
-          <w:szCs w:val="24"/>
-          <w:u w:val="none"/>
-          <w:shd w:fill="auto" w:val="clear"/>
-          <w:lang w:val="en" w:eastAsia="zh-CN" w:bidi="hi-IN"/>
-        </w:rPr>
-        <w:t xml:space="preserve">class </w:t>
-      </w:r>
-      <w:r>
-        <w:rPr>
-          <w:rFonts w:ascii="Khmer OS" w:hAnsi="Khmer OS" w:eastAsia="Arial" w:cs="Khmer OS"/>
-          <w:b w:val="false"/>
-          <w:b w:val="false"/>
-          <w:bCs w:val="false"/>
-          <w:color w:val="000000"/>
-          <w:kern w:val="0"/>
-          <w:sz w:val="32"/>
-          <w:sz w:val="32"/>
-          <w:szCs w:val="24"/>
-          <w:u w:val="none"/>
-          <w:shd w:fill="auto" w:val="clear"/>
-          <w:lang w:val="en" w:eastAsia="zh-CN" w:bidi="hi-IN"/>
-        </w:rPr>
-        <w:t xml:space="preserve">ដែលមិនមែនជា </w:t>
-      </w:r>
-      <w:r>
-        <w:rPr>
-          <w:rFonts w:eastAsia="Arial" w:cs="Khmer OS" w:ascii="Khmer OS" w:hAnsi="Khmer OS"/>
-          <w:b w:val="false"/>
-          <w:bCs w:val="false"/>
-          <w:color w:val="000000"/>
-          <w:kern w:val="0"/>
-          <w:sz w:val="32"/>
-          <w:szCs w:val="24"/>
-          <w:u w:val="none"/>
-          <w:shd w:fill="auto" w:val="clear"/>
-          <w:lang w:val="en" w:eastAsia="zh-CN" w:bidi="hi-IN"/>
-        </w:rPr>
-        <w:t xml:space="preserve">member </w:t>
-      </w:r>
-      <w:r>
-        <w:rPr>
-          <w:rFonts w:ascii="Khmer OS" w:hAnsi="Khmer OS" w:eastAsia="Arial" w:cs="Khmer OS"/>
-          <w:b w:val="false"/>
-          <w:b w:val="false"/>
-          <w:bCs w:val="false"/>
-          <w:color w:val="000000"/>
-          <w:kern w:val="0"/>
-          <w:sz w:val="32"/>
-          <w:sz w:val="32"/>
-          <w:szCs w:val="24"/>
-          <w:u w:val="none"/>
-          <w:shd w:fill="auto" w:val="clear"/>
-          <w:lang w:val="en" w:eastAsia="zh-CN" w:bidi="hi-IN"/>
-        </w:rPr>
-        <w:t xml:space="preserve">របស់ </w:t>
-      </w:r>
-      <w:r>
-        <w:rPr>
-          <w:rFonts w:eastAsia="Arial" w:cs="Khmer OS" w:ascii="Khmer OS" w:hAnsi="Khmer OS"/>
-          <w:b w:val="false"/>
-          <w:bCs w:val="false"/>
-          <w:color w:val="000000"/>
-          <w:kern w:val="0"/>
-          <w:sz w:val="32"/>
-          <w:szCs w:val="24"/>
-          <w:u w:val="none"/>
-          <w:shd w:fill="auto" w:val="clear"/>
-          <w:lang w:val="en" w:eastAsia="zh-CN" w:bidi="hi-IN"/>
-        </w:rPr>
-        <w:t>object</w:t>
-      </w:r>
-      <w:r>
-        <w:rPr>
-          <w:rFonts w:ascii="Khmer OS" w:hAnsi="Khmer OS" w:eastAsia="Arial" w:cs="Khmer OS"/>
-          <w:b w:val="false"/>
-          <w:b w:val="false"/>
-          <w:bCs w:val="false"/>
-          <w:color w:val="000000"/>
-          <w:kern w:val="0"/>
-          <w:sz w:val="32"/>
-          <w:sz w:val="32"/>
-          <w:szCs w:val="24"/>
-          <w:u w:val="none"/>
-          <w:shd w:fill="auto" w:val="clear"/>
-          <w:lang w:val="en" w:eastAsia="zh-CN" w:bidi="hi-IN"/>
-        </w:rPr>
-        <w:t>ទេ</w:t>
-      </w:r>
-      <w:r>
-        <w:rPr>
-          <w:rFonts w:eastAsia="Arial" w:cs="Khmer OS" w:ascii="Khmer OS" w:hAnsi="Khmer OS"/>
-          <w:b w:val="false"/>
-          <w:bCs w:val="false"/>
-          <w:color w:val="000000"/>
-          <w:kern w:val="0"/>
-          <w:sz w:val="32"/>
-          <w:szCs w:val="24"/>
-          <w:u w:val="none"/>
-          <w:shd w:fill="auto" w:val="clear"/>
-          <w:lang w:val="en" w:eastAsia="zh-CN" w:bidi="hi-IN"/>
-        </w:rPr>
-        <w:t>(</w:t>
-      </w:r>
-      <w:r>
-        <w:rPr>
-          <w:rFonts w:ascii="Khmer OS" w:hAnsi="Khmer OS" w:eastAsia="Arial" w:cs="Khmer OS"/>
-          <w:b w:val="false"/>
-          <w:b w:val="false"/>
-          <w:bCs w:val="false"/>
-          <w:color w:val="000000"/>
-          <w:kern w:val="0"/>
-          <w:sz w:val="32"/>
-          <w:sz w:val="32"/>
-          <w:szCs w:val="24"/>
-          <w:u w:val="none"/>
-          <w:shd w:fill="auto" w:val="clear"/>
-          <w:lang w:val="en" w:eastAsia="zh-CN" w:bidi="hi-IN"/>
-        </w:rPr>
-        <w:t>មិន</w:t>
-      </w:r>
-      <w:r>
-        <w:rPr>
-          <w:rFonts w:eastAsia="Arial" w:cs="Khmer OS" w:ascii="Khmer OS" w:hAnsi="Khmer OS"/>
-          <w:b w:val="false"/>
-          <w:bCs w:val="false"/>
-          <w:color w:val="000000"/>
-          <w:kern w:val="0"/>
-          <w:sz w:val="32"/>
-          <w:szCs w:val="24"/>
-          <w:u w:val="none"/>
-          <w:shd w:fill="auto" w:val="clear"/>
-          <w:lang w:val="en" w:eastAsia="zh-CN" w:bidi="hi-IN"/>
-        </w:rPr>
-        <w:tab/>
-      </w:r>
-      <w:r>
-        <w:rPr>
-          <w:rFonts w:ascii="Khmer OS" w:hAnsi="Khmer OS" w:eastAsia="Arial" w:cs="Khmer OS"/>
-          <w:b w:val="false"/>
-          <w:b w:val="false"/>
-          <w:bCs w:val="false"/>
-          <w:color w:val="000000"/>
-          <w:kern w:val="0"/>
-          <w:sz w:val="32"/>
-          <w:sz w:val="32"/>
-          <w:szCs w:val="24"/>
-          <w:u w:val="none"/>
-          <w:shd w:fill="auto" w:val="clear"/>
-          <w:lang w:val="en" w:eastAsia="zh-CN" w:bidi="hi-IN"/>
-        </w:rPr>
-        <w:t>មែនកម្មសិទ្ធរបស់</w:t>
-      </w:r>
-      <w:r>
-        <w:rPr>
-          <w:rFonts w:eastAsia="Arial" w:cs="Khmer OS" w:ascii="Khmer OS" w:hAnsi="Khmer OS"/>
-          <w:b w:val="false"/>
-          <w:bCs w:val="false"/>
-          <w:color w:val="000000"/>
-          <w:kern w:val="0"/>
-          <w:sz w:val="32"/>
-          <w:szCs w:val="24"/>
-          <w:u w:val="none"/>
-          <w:shd w:fill="auto" w:val="clear"/>
-          <w:lang w:val="en" w:eastAsia="zh-CN" w:bidi="hi-IN"/>
-        </w:rPr>
-        <w:t>objects)</w:t>
-      </w:r>
-      <w:r>
-        <w:rPr>
-          <w:rFonts w:ascii="Khmer OS" w:hAnsi="Khmer OS" w:eastAsia="Arial" w:cs="Khmer OS"/>
-          <w:b w:val="false"/>
-          <w:b w:val="false"/>
-          <w:bCs w:val="false"/>
-          <w:color w:val="000000"/>
-          <w:kern w:val="0"/>
-          <w:sz w:val="32"/>
-          <w:sz w:val="32"/>
-          <w:szCs w:val="24"/>
-          <w:u w:val="none"/>
-          <w:shd w:fill="auto" w:val="clear"/>
-          <w:lang w:val="en" w:eastAsia="zh-CN" w:bidi="hi-IN"/>
-        </w:rPr>
-        <w:t>។ ហើយមាន២ប្រភេទគឺ</w:t>
-      </w:r>
-      <w:r>
-        <w:rPr>
-          <w:rFonts w:eastAsia="Arial" w:cs="Khmer OS" w:ascii="Khmer OS" w:hAnsi="Khmer OS"/>
-          <w:b w:val="false"/>
-          <w:bCs w:val="false"/>
-          <w:color w:val="000000"/>
-          <w:kern w:val="0"/>
-          <w:sz w:val="32"/>
-          <w:szCs w:val="24"/>
-          <w:u w:val="none"/>
-          <w:shd w:fill="auto" w:val="clear"/>
-          <w:lang w:val="en" w:eastAsia="zh-CN" w:bidi="hi-IN"/>
-        </w:rPr>
-        <w:t>:</w:t>
-      </w:r>
-    </w:p>
-    <w:p>
-      <w:pPr>
-        <w:pStyle w:val="Normal"/>
-        <w:bidi w:val="0"/>
-        <w:spacing w:lineRule="auto" w:line="240" w:before="240" w:after="0"/>
-        <w:jc w:val="left"/>
-        <w:rPr>
-          <w:b w:val="false"/>
-          <w:b w:val="false"/>
-          <w:bCs w:val="false"/>
-          <w:u w:val="none"/>
-        </w:rPr>
-      </w:pPr>
-      <w:r>
-        <w:rPr>
-          <w:rFonts w:eastAsia="Arial" w:cs="Khmer OS" w:ascii="Khmer OS" w:hAnsi="Khmer OS"/>
-          <w:b w:val="false"/>
-          <w:bCs w:val="false"/>
-          <w:color w:val="000000"/>
-          <w:kern w:val="0"/>
-          <w:sz w:val="32"/>
-          <w:szCs w:val="24"/>
-          <w:u w:val="none"/>
-          <w:shd w:fill="auto" w:val="clear"/>
-          <w:lang w:val="en" w:eastAsia="zh-CN" w:bidi="hi-IN"/>
-        </w:rPr>
-        <w:tab/>
-      </w:r>
-      <w:r>
-        <w:rPr>
-          <w:rFonts w:eastAsia="Arial" w:cs="Khmer OS" w:ascii="Khmer OS" w:hAnsi="Khmer OS"/>
-          <w:b w:val="false"/>
-          <w:bCs w:val="false"/>
-          <w:color w:val="000000"/>
-          <w:kern w:val="0"/>
-          <w:sz w:val="32"/>
-          <w:szCs w:val="24"/>
-          <w:u w:val="single"/>
-          <w:shd w:fill="auto" w:val="clear"/>
-          <w:lang w:val="en" w:eastAsia="zh-CN" w:bidi="hi-IN"/>
-        </w:rPr>
-        <w:t>a- Static data members</w:t>
-      </w:r>
-    </w:p>
-    <w:p>
-      <w:pPr>
-        <w:pStyle w:val="Normal"/>
-        <w:bidi w:val="0"/>
-        <w:spacing w:lineRule="auto" w:line="240" w:before="240" w:after="0"/>
-        <w:jc w:val="left"/>
-        <w:rPr>
-          <w:b w:val="false"/>
-          <w:b w:val="false"/>
-          <w:bCs w:val="false"/>
-          <w:u w:val="none"/>
-        </w:rPr>
-      </w:pPr>
-      <w:r>
-        <w:rPr>
-          <w:rFonts w:eastAsia="Arial" w:cs="Khmer OS" w:ascii="Khmer OS" w:hAnsi="Khmer OS"/>
-          <w:b w:val="false"/>
-          <w:bCs w:val="false"/>
-          <w:color w:val="000000"/>
-          <w:kern w:val="0"/>
-          <w:sz w:val="32"/>
-          <w:szCs w:val="24"/>
-          <w:u w:val="none"/>
-          <w:shd w:fill="auto" w:val="clear"/>
-          <w:lang w:val="en" w:eastAsia="zh-CN" w:bidi="hi-IN"/>
-        </w:rPr>
-        <w:tab/>
-        <w:tab/>
-      </w:r>
-      <w:r>
-        <w:rPr>
-          <w:rFonts w:ascii="Khmer OS" w:hAnsi="Khmer OS" w:eastAsia="Arial" w:cs="Khmer OS"/>
-          <w:b w:val="false"/>
-          <w:b w:val="false"/>
-          <w:bCs w:val="false"/>
-          <w:color w:val="000000"/>
-          <w:kern w:val="0"/>
-          <w:sz w:val="32"/>
-          <w:sz w:val="32"/>
-          <w:szCs w:val="24"/>
-          <w:u w:val="none"/>
-          <w:shd w:fill="auto" w:val="clear"/>
-          <w:lang w:val="en" w:eastAsia="zh-CN" w:bidi="hi-IN"/>
-        </w:rPr>
-        <w:t>ជា</w:t>
-      </w:r>
-      <w:r>
-        <w:rPr>
-          <w:rFonts w:eastAsia="Arial" w:cs="Khmer OS" w:ascii="Khmer OS" w:hAnsi="Khmer OS"/>
-          <w:b w:val="false"/>
-          <w:bCs w:val="false"/>
-          <w:color w:val="000000"/>
-          <w:kern w:val="0"/>
-          <w:sz w:val="32"/>
-          <w:szCs w:val="24"/>
-          <w:u w:val="none"/>
-          <w:shd w:fill="auto" w:val="clear"/>
-          <w:lang w:val="en" w:eastAsia="zh-CN" w:bidi="hi-IN"/>
-        </w:rPr>
-        <w:t>data</w:t>
-      </w:r>
-      <w:r>
-        <w:rPr>
-          <w:rFonts w:ascii="Khmer OS" w:hAnsi="Khmer OS" w:eastAsia="Arial" w:cs="Khmer OS"/>
-          <w:b w:val="false"/>
-          <w:b w:val="false"/>
-          <w:bCs w:val="false"/>
-          <w:color w:val="000000"/>
-          <w:kern w:val="0"/>
-          <w:sz w:val="32"/>
-          <w:sz w:val="32"/>
-          <w:szCs w:val="24"/>
-          <w:u w:val="none"/>
-          <w:shd w:fill="auto" w:val="clear"/>
-          <w:lang w:val="en" w:eastAsia="zh-CN" w:bidi="hi-IN"/>
-        </w:rPr>
-        <w:t>របស់</w:t>
-      </w:r>
-      <w:r>
-        <w:rPr>
-          <w:rFonts w:eastAsia="Arial" w:cs="Khmer OS" w:ascii="Khmer OS" w:hAnsi="Khmer OS"/>
-          <w:b w:val="false"/>
-          <w:bCs w:val="false"/>
-          <w:color w:val="000000"/>
-          <w:kern w:val="0"/>
-          <w:sz w:val="32"/>
-          <w:szCs w:val="24"/>
-          <w:u w:val="none"/>
-          <w:shd w:fill="auto" w:val="clear"/>
-          <w:lang w:val="en" w:eastAsia="zh-CN" w:bidi="hi-IN"/>
-        </w:rPr>
-        <w:t>class</w:t>
-      </w:r>
-      <w:r>
-        <w:rPr>
-          <w:rFonts w:ascii="Khmer OS" w:hAnsi="Khmer OS" w:eastAsia="Arial" w:cs="Khmer OS"/>
-          <w:b w:val="false"/>
-          <w:b w:val="false"/>
-          <w:bCs w:val="false"/>
-          <w:color w:val="000000"/>
-          <w:kern w:val="0"/>
-          <w:sz w:val="32"/>
-          <w:sz w:val="32"/>
-          <w:szCs w:val="24"/>
-          <w:u w:val="none"/>
-          <w:shd w:fill="auto" w:val="clear"/>
-          <w:lang w:val="en" w:eastAsia="zh-CN" w:bidi="hi-IN"/>
-        </w:rPr>
-        <w:t>ដែលមានលក្ខណះរួមទៅគ្រប់</w:t>
-      </w:r>
-      <w:r>
-        <w:rPr>
-          <w:rFonts w:eastAsia="Arial" w:cs="Khmer OS" w:ascii="Khmer OS" w:hAnsi="Khmer OS"/>
-          <w:b w:val="false"/>
-          <w:bCs w:val="false"/>
-          <w:color w:val="000000"/>
-          <w:kern w:val="0"/>
-          <w:sz w:val="32"/>
-          <w:szCs w:val="24"/>
-          <w:u w:val="none"/>
-          <w:shd w:fill="auto" w:val="clear"/>
-          <w:lang w:val="en" w:eastAsia="zh-CN" w:bidi="hi-IN"/>
-        </w:rPr>
-        <w:t>object</w:t>
-      </w:r>
-      <w:r>
-        <w:rPr>
-          <w:rFonts w:ascii="Khmer OS" w:hAnsi="Khmer OS" w:eastAsia="Arial" w:cs="Khmer OS"/>
-          <w:b w:val="false"/>
-          <w:b w:val="false"/>
-          <w:bCs w:val="false"/>
-          <w:color w:val="000000"/>
-          <w:kern w:val="0"/>
-          <w:sz w:val="32"/>
-          <w:sz w:val="32"/>
-          <w:szCs w:val="24"/>
-          <w:u w:val="none"/>
-          <w:shd w:fill="auto" w:val="clear"/>
-          <w:lang w:val="en" w:eastAsia="zh-CN" w:bidi="hi-IN"/>
-        </w:rPr>
-        <w:t>ទាំងអស់</w:t>
-      </w:r>
-    </w:p>
-    <w:p>
-      <w:pPr>
-        <w:pStyle w:val="Normal"/>
-        <w:bidi w:val="0"/>
-        <w:spacing w:lineRule="auto" w:line="240" w:before="240" w:after="0"/>
-        <w:jc w:val="left"/>
-        <w:rPr>
-          <w:b w:val="false"/>
-          <w:b w:val="false"/>
-          <w:bCs w:val="false"/>
-          <w:u w:val="none"/>
-        </w:rPr>
-      </w:pPr>
-      <w:r>
-        <w:rPr>
-          <w:rFonts w:eastAsia="Arial" w:cs="Khmer OS" w:ascii="Khmer OS" w:hAnsi="Khmer OS"/>
-          <w:b w:val="false"/>
-          <w:bCs w:val="false"/>
-          <w:color w:val="000000"/>
-          <w:kern w:val="0"/>
-          <w:sz w:val="32"/>
-          <w:szCs w:val="24"/>
-          <w:u w:val="none"/>
-          <w:shd w:fill="auto" w:val="clear"/>
-          <w:lang w:val="en" w:eastAsia="zh-CN" w:bidi="hi-IN"/>
-        </w:rPr>
-        <w:tab/>
-        <w:tab/>
-      </w:r>
+          <w:u w:val="none"/>
+          <w:shd w:fill="auto" w:val="clear"/>
+          <w:lang w:val="en" w:eastAsia="zh-CN" w:bidi="hi-IN"/>
+        </w:rPr>
+        <w:tab/>
+        <w:tab/>
+        <w:tab/>
+        <w:t>................................</w:t>
+      </w:r>
+    </w:p>
+    <w:p>
+      <w:pPr>
+        <w:pStyle w:val="Normal"/>
+        <w:bidi w:val="0"/>
+        <w:spacing w:lineRule="auto" w:line="240" w:before="240" w:after="0"/>
+        <w:jc w:val="left"/>
+        <w:rPr>
+          <w:b w:val="false"/>
+          <w:b w:val="false"/>
+          <w:bCs w:val="false"/>
+          <w:u w:val="none"/>
+        </w:rPr>
+      </w:pPr>
       <w:r>
         <w:rPr>
           <w:rFonts w:eastAsia="Arial" w:cs="Khmer OS" w:ascii="Khmer OS" w:hAnsi="Khmer OS"/>
@@ -5022,71 +5292,88 @@
           <w:shd w:fill="auto" w:val="clear"/>
           <w:lang w:val="en" w:eastAsia="zh-CN" w:bidi="hi-IN"/>
         </w:rPr>
-        <w:t>Note:</w:t>
-      </w:r>
-      <w:r>
-        <w:rPr>
-          <w:rFonts w:eastAsia="Arial" w:cs="Khmer OS" w:ascii="Khmer OS" w:hAnsi="Khmer OS"/>
-          <w:b w:val="false"/>
-          <w:bCs w:val="false"/>
-          <w:color w:val="000000"/>
-          <w:kern w:val="0"/>
-          <w:sz w:val="32"/>
-          <w:szCs w:val="24"/>
-          <w:u w:val="none"/>
-          <w:shd w:fill="auto" w:val="clear"/>
-          <w:lang w:val="en" w:eastAsia="zh-CN" w:bidi="hi-IN"/>
-        </w:rPr>
-        <w:t xml:space="preserve"> static </w:t>
-      </w:r>
-      <w:r>
-        <w:rPr>
-          <w:rFonts w:ascii="Khmer OS" w:hAnsi="Khmer OS" w:eastAsia="Arial" w:cs="Khmer OS"/>
-          <w:b w:val="false"/>
-          <w:b w:val="false"/>
-          <w:bCs w:val="false"/>
-          <w:color w:val="000000"/>
-          <w:kern w:val="0"/>
-          <w:sz w:val="32"/>
-          <w:sz w:val="32"/>
-          <w:szCs w:val="24"/>
-          <w:u w:val="none"/>
-          <w:shd w:fill="auto" w:val="clear"/>
-          <w:lang w:val="en" w:eastAsia="zh-CN" w:bidi="hi-IN"/>
-        </w:rPr>
-        <w:t xml:space="preserve">មិនអាចបញ្ចូលពី </w:t>
-      </w:r>
-      <w:r>
-        <w:rPr>
-          <w:rFonts w:eastAsia="Arial" w:cs="Khmer OS" w:ascii="Khmer OS" w:hAnsi="Khmer OS"/>
-          <w:b w:val="false"/>
-          <w:bCs w:val="false"/>
-          <w:color w:val="000000"/>
-          <w:kern w:val="0"/>
-          <w:sz w:val="32"/>
-          <w:szCs w:val="24"/>
-          <w:u w:val="none"/>
-          <w:shd w:fill="auto" w:val="clear"/>
-          <w:lang w:val="en" w:eastAsia="zh-CN" w:bidi="hi-IN"/>
-        </w:rPr>
-        <w:t>Keyboard</w:t>
-      </w:r>
-      <w:r>
-        <w:rPr>
-          <w:rFonts w:ascii="Khmer OS" w:hAnsi="Khmer OS" w:eastAsia="Arial" w:cs="Khmer OS"/>
-          <w:b w:val="false"/>
-          <w:b w:val="false"/>
-          <w:bCs w:val="false"/>
-          <w:color w:val="000000"/>
-          <w:kern w:val="0"/>
-          <w:sz w:val="32"/>
-          <w:sz w:val="32"/>
-          <w:szCs w:val="24"/>
-          <w:u w:val="none"/>
-          <w:shd w:fill="auto" w:val="clear"/>
-          <w:lang w:val="en" w:eastAsia="zh-CN" w:bidi="hi-IN"/>
-        </w:rPr>
-        <w:t>ទេ</w:t>
+        <w:tab/>
+        <w:tab/>
+        <w:tab/>
+        <w:t xml:space="preserve">static float </w:t>
+      </w:r>
+      <w:r>
+        <w:rPr>
+          <w:rFonts w:eastAsia="Arial" w:cs="Khmer OS" w:ascii="Khmer OS" w:hAnsi="Khmer OS"/>
+          <w:b w:val="false"/>
+          <w:bCs w:val="false"/>
+          <w:color w:val="000000"/>
+          <w:kern w:val="0"/>
+          <w:sz w:val="32"/>
+          <w:szCs w:val="24"/>
+          <w:u w:val="none"/>
+          <w:shd w:fill="auto" w:val="clear"/>
+          <w:lang w:val="en" w:eastAsia="zh-CN" w:bidi="hi-IN"/>
+        </w:rPr>
+        <w:t>rate:</w:t>
+      </w:r>
+    </w:p>
+    <w:p>
+      <w:pPr>
+        <w:pStyle w:val="Normal"/>
+        <w:bidi w:val="0"/>
+        <w:spacing w:lineRule="auto" w:line="240" w:before="240" w:after="0"/>
+        <w:jc w:val="left"/>
+        <w:rPr>
+          <w:b w:val="false"/>
+          <w:b w:val="false"/>
+          <w:bCs w:val="false"/>
+          <w:u w:val="none"/>
+        </w:rPr>
+      </w:pPr>
+      <w:r>
+        <w:rPr>
+          <w:rFonts w:eastAsia="Arial" w:cs="Khmer OS" w:ascii="Khmer OS" w:hAnsi="Khmer OS"/>
+          <w:b w:val="false"/>
+          <w:bCs w:val="false"/>
+          <w:color w:val="000000"/>
+          <w:kern w:val="0"/>
+          <w:sz w:val="32"/>
+          <w:szCs w:val="24"/>
+          <w:u w:val="none"/>
+          <w:shd w:fill="auto" w:val="clear"/>
+          <w:lang w:val="en" w:eastAsia="zh-CN" w:bidi="hi-IN"/>
+        </w:rPr>
+        <w:tab/>
+        <w:tab/>
+        <w:tab/>
+        <w:t>................................</w:t>
+      </w:r>
+    </w:p>
+    <w:p>
+      <w:pPr>
+        <w:pStyle w:val="Normal"/>
+        <w:bidi w:val="0"/>
+        <w:spacing w:lineRule="auto" w:line="240" w:before="240" w:after="0"/>
+        <w:jc w:val="left"/>
+        <w:rPr>
+          <w:b w:val="false"/>
+          <w:b w:val="false"/>
+          <w:bCs w:val="false"/>
+          <w:u w:val="none"/>
+        </w:rPr>
+      </w:pPr>
+      <w:r>
+        <w:rPr>
+          <w:rFonts w:eastAsia="Arial" w:cs="Khmer OS" w:ascii="Khmer OS" w:hAnsi="Khmer OS"/>
+          <w:b w:val="false"/>
+          <w:bCs w:val="false"/>
+          <w:color w:val="000000"/>
+          <w:kern w:val="0"/>
+          <w:sz w:val="32"/>
+          <w:szCs w:val="24"/>
+          <w:u w:val="none"/>
+          <w:shd w:fill="auto" w:val="clear"/>
+          <w:lang w:val="en" w:eastAsia="zh-CN" w:bidi="hi-IN"/>
+        </w:rPr>
+        <w:tab/>
+        <w:tab/>
+        <w:t>};</w:t>
       </w:r>
     </w:p>
     <w:p>
@@ -5131,131 +5418,302 @@
           <w:shd w:fill="auto" w:val="clear"/>
           <w:lang w:val="en" w:eastAsia="zh-CN" w:bidi="hi-IN"/>
         </w:rPr>
-        <w:t>Ex:</w:t>
-      </w:r>
-      <w:r>
-        <w:rPr>
-          <w:rFonts w:eastAsia="Arial" w:cs="Khmer OS" w:ascii="Khmer OS" w:hAnsi="Khmer OS"/>
-          <w:b w:val="false"/>
-          <w:bCs w:val="false"/>
-          <w:color w:val="000000"/>
-          <w:kern w:val="0"/>
-          <w:sz w:val="32"/>
-          <w:szCs w:val="24"/>
-          <w:u w:val="none"/>
-          <w:shd w:fill="auto" w:val="clear"/>
-          <w:lang w:val="en" w:eastAsia="zh-CN" w:bidi="hi-IN"/>
-        </w:rPr>
-        <w:t xml:space="preserve"> </w:t>
-      </w:r>
-      <w:r>
-        <w:rPr>
-          <w:rFonts w:ascii="Khmer OS" w:hAnsi="Khmer OS" w:eastAsia="Arial" w:cs="Khmer OS"/>
-          <w:b w:val="false"/>
-          <w:b w:val="false"/>
-          <w:bCs w:val="false"/>
-          <w:color w:val="000000"/>
-          <w:kern w:val="0"/>
-          <w:sz w:val="32"/>
-          <w:sz w:val="32"/>
-          <w:szCs w:val="24"/>
-          <w:u w:val="none"/>
-          <w:shd w:fill="auto" w:val="clear"/>
-          <w:lang w:val="en" w:eastAsia="zh-CN" w:bidi="hi-IN"/>
-        </w:rPr>
-        <w:t xml:space="preserve">បើកម្មករទាំងអស់ទទូលកំរៃ </w:t>
-      </w:r>
-      <w:r>
-        <w:rPr>
-          <w:rFonts w:eastAsia="Arial" w:cs="Khmer OS" w:ascii="Khmer OS" w:hAnsi="Khmer OS"/>
-          <w:b w:val="false"/>
-          <w:bCs w:val="false"/>
-          <w:color w:val="000000"/>
-          <w:kern w:val="0"/>
-          <w:sz w:val="32"/>
-          <w:szCs w:val="24"/>
-          <w:u w:val="none"/>
-          <w:shd w:fill="auto" w:val="clear"/>
-          <w:lang w:val="en" w:eastAsia="zh-CN" w:bidi="hi-IN"/>
-        </w:rPr>
-        <w:t xml:space="preserve">3.5$ </w:t>
-      </w:r>
-      <w:r>
-        <w:rPr>
-          <w:rFonts w:ascii="Khmer OS" w:hAnsi="Khmer OS" w:eastAsia="Arial" w:cs="Khmer OS"/>
-          <w:b w:val="false"/>
-          <w:b w:val="false"/>
-          <w:bCs w:val="false"/>
-          <w:color w:val="000000"/>
-          <w:kern w:val="0"/>
-          <w:sz w:val="32"/>
-          <w:sz w:val="32"/>
-          <w:szCs w:val="24"/>
-          <w:u w:val="none"/>
-          <w:shd w:fill="auto" w:val="clear"/>
-          <w:lang w:val="en" w:eastAsia="zh-CN" w:bidi="hi-IN"/>
-        </w:rPr>
-        <w:t>ក្នុង១ម៉ោង</w:t>
-      </w:r>
-    </w:p>
-    <w:p>
-      <w:pPr>
-        <w:pStyle w:val="Normal"/>
-        <w:bidi w:val="0"/>
-        <w:spacing w:lineRule="auto" w:line="240" w:before="240" w:after="0"/>
-        <w:jc w:val="left"/>
-        <w:rPr>
-          <w:b w:val="false"/>
-          <w:b w:val="false"/>
-          <w:bCs w:val="false"/>
-          <w:u w:val="none"/>
-        </w:rPr>
-      </w:pPr>
-      <w:r>
-        <w:rPr>
-          <w:rFonts w:eastAsia="Arial" w:cs="Khmer OS" w:ascii="Khmer OS" w:hAnsi="Khmer OS"/>
-          <w:b w:val="false"/>
-          <w:bCs w:val="false"/>
-          <w:color w:val="000000"/>
-          <w:kern w:val="0"/>
-          <w:sz w:val="32"/>
-          <w:szCs w:val="24"/>
-          <w:u w:val="none"/>
-          <w:shd w:fill="auto" w:val="clear"/>
-          <w:lang w:val="en" w:eastAsia="zh-CN" w:bidi="hi-IN"/>
-        </w:rPr>
-        <w:tab/>
-        <w:tab/>
-        <w:t>class Worker{</w:t>
-      </w:r>
-    </w:p>
-    <w:p>
-      <w:pPr>
-        <w:pStyle w:val="Normal"/>
-        <w:bidi w:val="0"/>
-        <w:spacing w:lineRule="auto" w:line="240" w:before="240" w:after="0"/>
-        <w:jc w:val="left"/>
-        <w:rPr>
-          <w:b w:val="false"/>
-          <w:b w:val="false"/>
-          <w:bCs w:val="false"/>
-          <w:u w:val="none"/>
-        </w:rPr>
-      </w:pPr>
-      <w:r>
-        <w:rPr>
-          <w:rFonts w:eastAsia="Arial" w:cs="Khmer OS" w:ascii="Khmer OS" w:hAnsi="Khmer OS"/>
-          <w:b w:val="false"/>
-          <w:bCs w:val="false"/>
-          <w:color w:val="000000"/>
-          <w:kern w:val="0"/>
-          <w:sz w:val="32"/>
-          <w:szCs w:val="24"/>
-          <w:u w:val="none"/>
-          <w:shd w:fill="auto" w:val="clear"/>
-          <w:lang w:val="en" w:eastAsia="zh-CN" w:bidi="hi-IN"/>
-        </w:rPr>
-        <w:tab/>
+        <w:t>float</w:t>
+      </w:r>
+      <w:r>
+        <w:rPr>
+          <w:rFonts w:eastAsia="Arial" w:cs="Khmer OS" w:ascii="Khmer OS" w:hAnsi="Khmer OS"/>
+          <w:b w:val="false"/>
+          <w:bCs w:val="false"/>
+          <w:color w:val="000000"/>
+          <w:kern w:val="0"/>
+          <w:sz w:val="32"/>
+          <w:szCs w:val="24"/>
+          <w:u w:val="none"/>
+          <w:shd w:fill="auto" w:val="clear"/>
+          <w:lang w:val="en" w:eastAsia="zh-CN" w:bidi="hi-IN"/>
+        </w:rPr>
+        <w:t xml:space="preserve"> Worker::rate=3.5;</w:t>
+      </w:r>
+    </w:p>
+    <w:p>
+      <w:pPr>
+        <w:pStyle w:val="Normal"/>
+        <w:bidi w:val="0"/>
+        <w:spacing w:lineRule="auto" w:line="240" w:before="240" w:after="0"/>
+        <w:jc w:val="left"/>
+        <w:rPr>
+          <w:b w:val="false"/>
+          <w:b w:val="false"/>
+          <w:bCs w:val="false"/>
+          <w:u w:val="none"/>
+        </w:rPr>
+      </w:pPr>
+      <w:r>
+        <w:rPr>
+          <w:rFonts w:eastAsia="Arial" w:cs="Khmer OS" w:ascii="Khmer OS" w:hAnsi="Khmer OS"/>
+          <w:b w:val="false"/>
+          <w:bCs w:val="false"/>
+          <w:color w:val="000000"/>
+          <w:kern w:val="0"/>
+          <w:sz w:val="32"/>
+          <w:szCs w:val="24"/>
+          <w:u w:val="none"/>
+          <w:shd w:fill="auto" w:val="clear"/>
+          <w:lang w:val="en" w:eastAsia="zh-CN" w:bidi="hi-IN"/>
+        </w:rPr>
+        <w:tab/>
+      </w:r>
+      <w:r>
+        <w:rPr>
+          <w:rFonts w:eastAsia="Arial" w:cs="Khmer OS" w:ascii="Khmer OS" w:hAnsi="Khmer OS"/>
+          <w:b w:val="false"/>
+          <w:bCs w:val="false"/>
+          <w:color w:val="000000"/>
+          <w:kern w:val="0"/>
+          <w:sz w:val="32"/>
+          <w:szCs w:val="24"/>
+          <w:u w:val="single"/>
+          <w:shd w:fill="auto" w:val="clear"/>
+          <w:lang w:val="en" w:eastAsia="zh-CN" w:bidi="hi-IN"/>
+        </w:rPr>
+        <w:t>b- Static Function Members</w:t>
+      </w:r>
+    </w:p>
+    <w:p>
+      <w:pPr>
+        <w:pStyle w:val="Normal"/>
+        <w:bidi w:val="0"/>
+        <w:spacing w:lineRule="auto" w:line="240" w:before="240" w:after="0"/>
+        <w:jc w:val="left"/>
+        <w:rPr>
+          <w:b w:val="false"/>
+          <w:b w:val="false"/>
+          <w:bCs w:val="false"/>
+          <w:u w:val="none"/>
+        </w:rPr>
+      </w:pPr>
+      <w:r>
+        <w:rPr>
+          <w:rFonts w:eastAsia="Arial" w:cs="Khmer OS" w:ascii="Khmer OS" w:hAnsi="Khmer OS"/>
+          <w:b w:val="false"/>
+          <w:bCs w:val="false"/>
+          <w:color w:val="000000"/>
+          <w:kern w:val="0"/>
+          <w:sz w:val="32"/>
+          <w:szCs w:val="24"/>
+          <w:u w:val="none"/>
+          <w:shd w:fill="auto" w:val="clear"/>
+          <w:lang w:val="en" w:eastAsia="zh-CN" w:bidi="hi-IN"/>
+        </w:rPr>
+        <w:tab/>
+        <w:tab/>
+      </w:r>
+      <w:r>
+        <w:rPr>
+          <w:rFonts w:ascii="Khmer OS" w:hAnsi="Khmer OS" w:eastAsia="Arial" w:cs="Khmer OS"/>
+          <w:b w:val="false"/>
+          <w:b w:val="false"/>
+          <w:bCs w:val="false"/>
+          <w:color w:val="000000"/>
+          <w:kern w:val="0"/>
+          <w:sz w:val="32"/>
+          <w:sz w:val="32"/>
+          <w:szCs w:val="24"/>
+          <w:u w:val="none"/>
+          <w:shd w:fill="auto" w:val="clear"/>
+          <w:lang w:val="en" w:eastAsia="zh-CN" w:bidi="hi-IN"/>
+        </w:rPr>
+        <w:t>ជា</w:t>
+      </w:r>
+      <w:r>
+        <w:rPr>
+          <w:rFonts w:eastAsia="Arial" w:cs="Khmer OS" w:ascii="Khmer OS" w:hAnsi="Khmer OS"/>
+          <w:b w:val="false"/>
+          <w:bCs w:val="false"/>
+          <w:color w:val="000000"/>
+          <w:kern w:val="0"/>
+          <w:sz w:val="32"/>
+          <w:szCs w:val="24"/>
+          <w:u w:val="none"/>
+          <w:shd w:fill="auto" w:val="clear"/>
+          <w:lang w:val="en" w:eastAsia="zh-CN" w:bidi="hi-IN"/>
+        </w:rPr>
+        <w:t xml:space="preserve">member </w:t>
+      </w:r>
+      <w:r>
+        <w:rPr>
+          <w:rFonts w:ascii="Khmer OS" w:hAnsi="Khmer OS" w:eastAsia="Arial" w:cs="Khmer OS"/>
+          <w:b w:val="false"/>
+          <w:b w:val="false"/>
+          <w:bCs w:val="false"/>
+          <w:color w:val="000000"/>
+          <w:kern w:val="0"/>
+          <w:sz w:val="32"/>
+          <w:sz w:val="32"/>
+          <w:szCs w:val="24"/>
+          <w:u w:val="none"/>
+          <w:shd w:fill="auto" w:val="clear"/>
+          <w:lang w:val="en" w:eastAsia="zh-CN" w:bidi="hi-IN"/>
+        </w:rPr>
+        <w:t xml:space="preserve">របស់ </w:t>
+      </w:r>
+      <w:r>
+        <w:rPr>
+          <w:rFonts w:eastAsia="Arial" w:cs="Khmer OS" w:ascii="Khmer OS" w:hAnsi="Khmer OS"/>
+          <w:b w:val="false"/>
+          <w:bCs w:val="false"/>
+          <w:color w:val="000000"/>
+          <w:kern w:val="0"/>
+          <w:sz w:val="32"/>
+          <w:szCs w:val="24"/>
+          <w:u w:val="none"/>
+          <w:shd w:fill="auto" w:val="clear"/>
+          <w:lang w:val="en" w:eastAsia="zh-CN" w:bidi="hi-IN"/>
+        </w:rPr>
+        <w:t>class</w:t>
+      </w:r>
+      <w:r>
+        <w:rPr>
+          <w:rFonts w:ascii="Khmer OS" w:hAnsi="Khmer OS" w:eastAsia="Arial" w:cs="Khmer OS"/>
+          <w:b w:val="false"/>
+          <w:b w:val="false"/>
+          <w:bCs w:val="false"/>
+          <w:color w:val="000000"/>
+          <w:kern w:val="0"/>
+          <w:sz w:val="32"/>
+          <w:sz w:val="32"/>
+          <w:szCs w:val="24"/>
+          <w:u w:val="none"/>
+          <w:shd w:fill="auto" w:val="clear"/>
+          <w:lang w:val="en" w:eastAsia="zh-CN" w:bidi="hi-IN"/>
+        </w:rPr>
+        <w:t>តែមិនមែនជាកម្មសិទ្ធសំរាប់ដោះស្រាយ</w:t>
+      </w:r>
+      <w:r>
+        <w:rPr>
+          <w:rFonts w:eastAsia="Arial" w:cs="Khmer OS" w:ascii="Khmer OS" w:hAnsi="Khmer OS"/>
+          <w:b w:val="false"/>
+          <w:bCs w:val="false"/>
+          <w:color w:val="000000"/>
+          <w:kern w:val="0"/>
+          <w:sz w:val="32"/>
+          <w:szCs w:val="24"/>
+          <w:u w:val="none"/>
+          <w:shd w:fill="auto" w:val="clear"/>
+          <w:lang w:val="en" w:eastAsia="zh-CN" w:bidi="hi-IN"/>
+        </w:rPr>
+        <w:tab/>
+        <w:tab/>
+        <w:tab/>
+      </w:r>
+      <w:r>
+        <w:rPr>
+          <w:rFonts w:ascii="Khmer OS" w:hAnsi="Khmer OS" w:eastAsia="Arial" w:cs="Khmer OS"/>
+          <w:b w:val="false"/>
+          <w:b w:val="false"/>
+          <w:bCs w:val="false"/>
+          <w:color w:val="000000"/>
+          <w:kern w:val="0"/>
+          <w:sz w:val="32"/>
+          <w:sz w:val="32"/>
+          <w:szCs w:val="24"/>
+          <w:u w:val="none"/>
+          <w:shd w:fill="auto" w:val="clear"/>
+          <w:lang w:val="en" w:eastAsia="zh-CN" w:bidi="hi-IN"/>
+        </w:rPr>
+        <w:t>លើ</w:t>
+      </w:r>
+      <w:r>
+        <w:rPr>
+          <w:rFonts w:eastAsia="Arial" w:cs="Khmer OS" w:ascii="Khmer OS" w:hAnsi="Khmer OS"/>
+          <w:b w:val="false"/>
+          <w:bCs w:val="false"/>
+          <w:color w:val="000000"/>
+          <w:kern w:val="0"/>
+          <w:sz w:val="32"/>
+          <w:szCs w:val="24"/>
+          <w:u w:val="none"/>
+          <w:shd w:fill="auto" w:val="clear"/>
+          <w:lang w:val="en" w:eastAsia="zh-CN" w:bidi="hi-IN"/>
+        </w:rPr>
+        <w:t>objects</w:t>
+      </w:r>
+      <w:r>
+        <w:rPr>
+          <w:rFonts w:ascii="Khmer OS" w:hAnsi="Khmer OS" w:eastAsia="Arial" w:cs="Khmer OS"/>
+          <w:b w:val="false"/>
+          <w:b w:val="false"/>
+          <w:bCs w:val="false"/>
+          <w:color w:val="000000"/>
+          <w:kern w:val="0"/>
+          <w:sz w:val="32"/>
+          <w:sz w:val="32"/>
+          <w:szCs w:val="24"/>
+          <w:u w:val="none"/>
+          <w:shd w:fill="auto" w:val="clear"/>
+          <w:lang w:val="en" w:eastAsia="zh-CN" w:bidi="hi-IN"/>
+        </w:rPr>
+        <w:t>ទាំងអស់រួមគ្នា។</w:t>
+      </w:r>
+    </w:p>
+    <w:p>
+      <w:pPr>
+        <w:pStyle w:val="Normal"/>
+        <w:bidi w:val="0"/>
+        <w:spacing w:lineRule="auto" w:line="240" w:before="240" w:after="0"/>
+        <w:jc w:val="left"/>
+        <w:rPr>
+          <w:b w:val="false"/>
+          <w:b w:val="false"/>
+          <w:bCs w:val="false"/>
+          <w:u w:val="none"/>
+        </w:rPr>
+      </w:pPr>
+      <w:r>
+        <w:rPr>
+          <w:rFonts w:eastAsia="Arial" w:cs="Khmer OS" w:ascii="Khmer OS" w:hAnsi="Khmer OS"/>
+          <w:b w:val="false"/>
+          <w:bCs w:val="false"/>
+          <w:color w:val="000000"/>
+          <w:kern w:val="0"/>
+          <w:sz w:val="32"/>
+          <w:szCs w:val="24"/>
+          <w:u w:val="none"/>
+          <w:shd w:fill="auto" w:val="clear"/>
+          <w:lang w:val="en" w:eastAsia="zh-CN" w:bidi="hi-IN"/>
+        </w:rPr>
+        <w:tab/>
+        <w:tab/>
+        <w:t>*Syntax:</w:t>
+      </w:r>
+    </w:p>
+    <w:p>
+      <w:pPr>
+        <w:pStyle w:val="Normal"/>
+        <w:bidi w:val="0"/>
+        <w:spacing w:lineRule="auto" w:line="240" w:before="240" w:after="0"/>
+        <w:jc w:val="left"/>
+        <w:rPr>
+          <w:b w:val="false"/>
+          <w:b w:val="false"/>
+          <w:bCs w:val="false"/>
+          <w:u w:val="none"/>
+        </w:rPr>
+      </w:pPr>
+      <w:r>
+        <w:rPr>
+          <w:rFonts w:eastAsia="Arial" w:cs="Khmer OS" w:ascii="Khmer OS" w:hAnsi="Khmer OS"/>
+          <w:b w:val="false"/>
+          <w:bCs w:val="false"/>
+          <w:color w:val="000000"/>
+          <w:kern w:val="0"/>
+          <w:sz w:val="32"/>
+          <w:szCs w:val="24"/>
+          <w:u w:val="none"/>
+          <w:shd w:fill="auto" w:val="clear"/>
+          <w:lang w:val="en" w:eastAsia="zh-CN" w:bidi="hi-IN"/>
+        </w:rPr>
         <w:tab/>
         <w:tab/>
       </w:r>
@@ -5272,20 +5730,88 @@
           <w:shd w:fill="auto" w:val="clear"/>
           <w:lang w:val="en" w:eastAsia="zh-CN" w:bidi="hi-IN"/>
         </w:rPr>
-        <w:t>private:</w:t>
-      </w:r>
-    </w:p>
-    <w:p>
-      <w:pPr>
-        <w:pStyle w:val="Normal"/>
-        <w:bidi w:val="0"/>
-        <w:spacing w:lineRule="auto" w:line="240" w:before="240" w:after="0"/>
-        <w:jc w:val="left"/>
-        <w:rPr>
-          <w:b w:val="false"/>
-          <w:b w:val="false"/>
-          <w:bCs w:val="false"/>
-          <w:u w:val="none"/>
+        <w:t>static</w:t>
+      </w:r>
+      <w:r>
+        <w:rPr>
+          <w:rFonts w:eastAsia="Arial" w:cs="Khmer OS" w:ascii="Khmer OS" w:hAnsi="Khmer OS"/>
+          <w:b w:val="false"/>
+          <w:bCs w:val="false"/>
+          <w:color w:val="000000"/>
+          <w:kern w:val="0"/>
+          <w:sz w:val="32"/>
+          <w:szCs w:val="24"/>
+          <w:u w:val="none"/>
+          <w:shd w:fill="auto" w:val="clear"/>
+          <w:lang w:val="en" w:eastAsia="zh-CN" w:bidi="hi-IN"/>
+        </w:rPr>
+        <w:t xml:space="preserve"> returnType funcName(Parameters);</w:t>
+      </w:r>
+    </w:p>
+    <w:p>
+      <w:pPr>
+        <w:pStyle w:val="Normal"/>
+        <w:bidi w:val="0"/>
+        <w:spacing w:lineRule="auto" w:line="240" w:before="240" w:after="0"/>
+        <w:jc w:val="left"/>
+        <w:rPr>
+          <w:rFonts w:ascii="Khmer OS" w:hAnsi="Khmer OS" w:cs="Khmer OS"/>
+          <w:b w:val="false"/>
+          <w:b w:val="false"/>
+          <w:bCs w:val="false"/>
+          <w:color w:val="000000"/>
+          <w:sz w:val="28"/>
+          <w:szCs w:val="24"/>
+          <w:u w:val="none"/>
+          <w:shd w:fill="auto" w:val="clear"/>
+        </w:rPr>
+      </w:pPr>
+      <w:r>
+        <w:rPr>
+          <w:rFonts w:cs="Khmer OS" w:ascii="Khmer OS" w:hAnsi="Khmer OS"/>
+          <w:b w:val="false"/>
+          <w:bCs w:val="false"/>
+          <w:color w:val="000000"/>
+          <w:sz w:val="28"/>
+          <w:szCs w:val="24"/>
+          <w:u w:val="none"/>
+          <w:shd w:fill="auto" w:val="clear"/>
+        </w:rPr>
+      </w:r>
+    </w:p>
+    <w:p>
+      <w:pPr>
+        <w:pStyle w:val="Normal"/>
+        <w:bidi w:val="0"/>
+        <w:spacing w:lineRule="auto" w:line="240" w:before="240" w:after="0"/>
+        <w:jc w:val="left"/>
+        <w:rPr>
+          <w:rFonts w:ascii="Khmer OS" w:hAnsi="Khmer OS" w:cs="Khmer OS"/>
+        </w:rPr>
+      </w:pPr>
+      <w:r>
+        <w:rPr>
+          <w:rFonts w:cs="Khmer OS" w:ascii="Khmer OS" w:hAnsi="Khmer OS"/>
+        </w:rPr>
+        <w:t>______________________________________________</w:t>
+      </w:r>
+    </w:p>
+    <w:p>
+      <w:pPr>
+        <w:pStyle w:val="Normal"/>
+        <w:bidi w:val="0"/>
+        <w:spacing w:lineRule="auto" w:line="240" w:before="240" w:after="0"/>
+        <w:jc w:val="left"/>
+        <w:rPr>
+          <w:rFonts w:ascii="Khmer OS" w:hAnsi="Khmer OS" w:cs="Khmer OS"/>
+          <w:b w:val="false"/>
+          <w:b w:val="false"/>
+          <w:bCs w:val="false"/>
+          <w:color w:val="000000"/>
+          <w:sz w:val="28"/>
+          <w:szCs w:val="24"/>
+          <w:u w:val="none"/>
+          <w:shd w:fill="auto" w:val="clear"/>
         </w:rPr>
       </w:pPr>
       <w:r>
@@ -5293,471 +5819,65 @@
           <w:rFonts w:eastAsia="Arial" w:cs="Khmer OS" w:ascii="Khmer OS" w:hAnsi="Khmer OS"/>
           <w:b/>
           <w:bCs/>
-          <w:color w:val="000000"/>
-          <w:kern w:val="0"/>
-          <w:sz w:val="32"/>
-          <w:szCs w:val="24"/>
-          <w:u w:val="none"/>
-          <w:shd w:fill="auto" w:val="clear"/>
-          <w:lang w:val="en" w:eastAsia="zh-CN" w:bidi="hi-IN"/>
-        </w:rPr>
-        <w:tab/>
-        <w:tab/>
-        <w:tab/>
-        <w:t>................................</w:t>
-      </w:r>
-    </w:p>
-    <w:p>
-      <w:pPr>
-        <w:pStyle w:val="Normal"/>
-        <w:bidi w:val="0"/>
-        <w:spacing w:lineRule="auto" w:line="240" w:before="240" w:after="0"/>
-        <w:jc w:val="left"/>
-        <w:rPr>
-          <w:b w:val="false"/>
-          <w:b w:val="false"/>
-          <w:bCs w:val="false"/>
-          <w:u w:val="none"/>
-        </w:rPr>
-      </w:pPr>
+          <w:color w:val="FFFFFF"/>
+          <w:kern w:val="0"/>
+          <w:sz w:val="36"/>
+          <w:szCs w:val="24"/>
+          <w:u w:val="none"/>
+          <w:shd w:fill="18A303" w:val="clear"/>
+          <w:lang w:val="en" w:eastAsia="zh-CN" w:bidi="hi-IN"/>
+        </w:rPr>
+        <w:t xml:space="preserve">Date: </w:t>
+      </w:r>
       <w:r>
         <w:rPr>
           <w:rFonts w:eastAsia="Arial" w:cs="Khmer OS" w:ascii="Khmer OS" w:hAnsi="Khmer OS"/>
           <w:b/>
           <w:bCs/>
-          <w:color w:val="000000"/>
-          <w:kern w:val="0"/>
-          <w:sz w:val="32"/>
-          <w:szCs w:val="24"/>
-          <w:u w:val="none"/>
-          <w:shd w:fill="auto" w:val="clear"/>
-          <w:lang w:val="en" w:eastAsia="zh-CN" w:bidi="hi-IN"/>
-        </w:rPr>
-        <w:tab/>
-        <w:tab/>
-        <w:tab/>
-        <w:t xml:space="preserve">static float </w:t>
-      </w:r>
-      <w:r>
-        <w:rPr>
-          <w:rFonts w:eastAsia="Arial" w:cs="Khmer OS" w:ascii="Khmer OS" w:hAnsi="Khmer OS"/>
-          <w:b w:val="false"/>
-          <w:bCs w:val="false"/>
-          <w:color w:val="000000"/>
-          <w:kern w:val="0"/>
-          <w:sz w:val="32"/>
-          <w:szCs w:val="24"/>
-          <w:u w:val="none"/>
-          <w:shd w:fill="auto" w:val="clear"/>
-          <w:lang w:val="en" w:eastAsia="zh-CN" w:bidi="hi-IN"/>
-        </w:rPr>
-        <w:t>rate:</w:t>
-      </w:r>
-    </w:p>
-    <w:p>
-      <w:pPr>
-        <w:pStyle w:val="Normal"/>
-        <w:bidi w:val="0"/>
-        <w:spacing w:lineRule="auto" w:line="240" w:before="240" w:after="0"/>
-        <w:jc w:val="left"/>
-        <w:rPr>
-          <w:b w:val="false"/>
-          <w:b w:val="false"/>
-          <w:bCs w:val="false"/>
-          <w:u w:val="none"/>
-        </w:rPr>
-      </w:pPr>
-      <w:r>
-        <w:rPr>
-          <w:rFonts w:eastAsia="Arial" w:cs="Khmer OS" w:ascii="Khmer OS" w:hAnsi="Khmer OS"/>
-          <w:b w:val="false"/>
-          <w:bCs w:val="false"/>
-          <w:color w:val="000000"/>
-          <w:kern w:val="0"/>
-          <w:sz w:val="32"/>
-          <w:szCs w:val="24"/>
-          <w:u w:val="none"/>
-          <w:shd w:fill="auto" w:val="clear"/>
-          <w:lang w:val="en" w:eastAsia="zh-CN" w:bidi="hi-IN"/>
-        </w:rPr>
-        <w:tab/>
-        <w:tab/>
-        <w:tab/>
-        <w:t>................................</w:t>
-      </w:r>
-    </w:p>
-    <w:p>
-      <w:pPr>
-        <w:pStyle w:val="Normal"/>
-        <w:bidi w:val="0"/>
-        <w:spacing w:lineRule="auto" w:line="240" w:before="240" w:after="0"/>
-        <w:jc w:val="left"/>
-        <w:rPr>
-          <w:b w:val="false"/>
-          <w:b w:val="false"/>
-          <w:bCs w:val="false"/>
-          <w:u w:val="none"/>
-        </w:rPr>
-      </w:pPr>
-      <w:r>
-        <w:rPr>
-          <w:rFonts w:eastAsia="Arial" w:cs="Khmer OS" w:ascii="Khmer OS" w:hAnsi="Khmer OS"/>
-          <w:b w:val="false"/>
-          <w:bCs w:val="false"/>
-          <w:color w:val="000000"/>
-          <w:kern w:val="0"/>
-          <w:sz w:val="32"/>
-          <w:szCs w:val="24"/>
-          <w:u w:val="none"/>
-          <w:shd w:fill="auto" w:val="clear"/>
-          <w:lang w:val="en" w:eastAsia="zh-CN" w:bidi="hi-IN"/>
-        </w:rPr>
-        <w:tab/>
-        <w:tab/>
-        <w:t>};</w:t>
-      </w:r>
-    </w:p>
-    <w:p>
-      <w:pPr>
-        <w:pStyle w:val="Normal"/>
-        <w:bidi w:val="0"/>
-        <w:spacing w:lineRule="auto" w:line="240" w:before="240" w:after="0"/>
-        <w:jc w:val="left"/>
-        <w:rPr>
-          <w:b w:val="false"/>
-          <w:b w:val="false"/>
-          <w:bCs w:val="false"/>
-          <w:u w:val="none"/>
-        </w:rPr>
-      </w:pPr>
-      <w:r>
-        <w:rPr>
-          <w:rFonts w:eastAsia="Arial" w:cs="Khmer OS" w:ascii="Khmer OS" w:hAnsi="Khmer OS"/>
-          <w:b w:val="false"/>
-          <w:bCs w:val="false"/>
-          <w:color w:val="000000"/>
-          <w:kern w:val="0"/>
-          <w:sz w:val="32"/>
-          <w:szCs w:val="24"/>
-          <w:u w:val="none"/>
-          <w:shd w:fill="auto" w:val="clear"/>
-          <w:lang w:val="en" w:eastAsia="zh-CN" w:bidi="hi-IN"/>
-        </w:rPr>
-        <w:tab/>
-        <w:tab/>
+          <w:color w:val="FFFFFF"/>
+          <w:kern w:val="0"/>
+          <w:sz w:val="36"/>
+          <w:szCs w:val="24"/>
+          <w:u w:val="none"/>
+          <w:shd w:fill="18A303" w:val="clear"/>
+          <w:lang w:val="en" w:eastAsia="zh-CN" w:bidi="hi-IN"/>
+        </w:rPr>
+        <w:t>16</w:t>
       </w:r>
       <w:r>
         <w:rPr>
           <w:rFonts w:eastAsia="Arial" w:cs="Khmer OS" w:ascii="Khmer OS" w:hAnsi="Khmer OS"/>
           <w:b/>
           <w:bCs/>
-          <w:color w:val="000000"/>
-          <w:kern w:val="0"/>
-          <w:sz w:val="32"/>
-          <w:szCs w:val="24"/>
-          <w:u w:val="none"/>
-          <w:shd w:fill="auto" w:val="clear"/>
-          <w:lang w:val="en" w:eastAsia="zh-CN" w:bidi="hi-IN"/>
-        </w:rPr>
-        <w:t>float</w:t>
-      </w:r>
-      <w:r>
-        <w:rPr>
-          <w:rFonts w:eastAsia="Arial" w:cs="Khmer OS" w:ascii="Khmer OS" w:hAnsi="Khmer OS"/>
-          <w:b w:val="false"/>
-          <w:bCs w:val="false"/>
-          <w:color w:val="000000"/>
-          <w:kern w:val="0"/>
-          <w:sz w:val="32"/>
-          <w:szCs w:val="24"/>
-          <w:u w:val="none"/>
-          <w:shd w:fill="auto" w:val="clear"/>
-          <w:lang w:val="en" w:eastAsia="zh-CN" w:bidi="hi-IN"/>
-        </w:rPr>
-        <w:t xml:space="preserve"> Worker::rate=3.5;</w:t>
-      </w:r>
-    </w:p>
-    <w:p>
-      <w:pPr>
-        <w:pStyle w:val="Normal"/>
-        <w:bidi w:val="0"/>
-        <w:spacing w:lineRule="auto" w:line="240" w:before="240" w:after="0"/>
-        <w:jc w:val="left"/>
-        <w:rPr>
-          <w:b w:val="false"/>
-          <w:b w:val="false"/>
-          <w:bCs w:val="false"/>
-          <w:u w:val="none"/>
-        </w:rPr>
-      </w:pPr>
-      <w:r>
-        <w:rPr>
-          <w:rFonts w:eastAsia="Arial" w:cs="Khmer OS" w:ascii="Khmer OS" w:hAnsi="Khmer OS"/>
-          <w:b w:val="false"/>
-          <w:bCs w:val="false"/>
-          <w:color w:val="000000"/>
-          <w:kern w:val="0"/>
-          <w:sz w:val="32"/>
-          <w:szCs w:val="24"/>
-          <w:u w:val="none"/>
-          <w:shd w:fill="auto" w:val="clear"/>
-          <w:lang w:val="en" w:eastAsia="zh-CN" w:bidi="hi-IN"/>
-        </w:rPr>
-        <w:tab/>
-      </w:r>
-      <w:r>
-        <w:rPr>
-          <w:rFonts w:eastAsia="Arial" w:cs="Khmer OS" w:ascii="Khmer OS" w:hAnsi="Khmer OS"/>
-          <w:b w:val="false"/>
-          <w:bCs w:val="false"/>
-          <w:color w:val="000000"/>
-          <w:kern w:val="0"/>
-          <w:sz w:val="32"/>
-          <w:szCs w:val="24"/>
-          <w:u w:val="single"/>
-          <w:shd w:fill="auto" w:val="clear"/>
-          <w:lang w:val="en" w:eastAsia="zh-CN" w:bidi="hi-IN"/>
-        </w:rPr>
-        <w:t>b- Static Function Members</w:t>
-      </w:r>
-    </w:p>
-    <w:p>
-      <w:pPr>
-        <w:pStyle w:val="Normal"/>
-        <w:bidi w:val="0"/>
-        <w:spacing w:lineRule="auto" w:line="240" w:before="240" w:after="0"/>
-        <w:jc w:val="left"/>
-        <w:rPr>
-          <w:b w:val="false"/>
-          <w:b w:val="false"/>
-          <w:bCs w:val="false"/>
-          <w:u w:val="none"/>
-        </w:rPr>
-      </w:pPr>
-      <w:r>
-        <w:rPr>
-          <w:rFonts w:eastAsia="Arial" w:cs="Khmer OS" w:ascii="Khmer OS" w:hAnsi="Khmer OS"/>
-          <w:b w:val="false"/>
-          <w:bCs w:val="false"/>
-          <w:color w:val="000000"/>
-          <w:kern w:val="0"/>
-          <w:sz w:val="32"/>
-          <w:szCs w:val="24"/>
-          <w:u w:val="none"/>
-          <w:shd w:fill="auto" w:val="clear"/>
-          <w:lang w:val="en" w:eastAsia="zh-CN" w:bidi="hi-IN"/>
-        </w:rPr>
-        <w:tab/>
-        <w:tab/>
-      </w:r>
-      <w:r>
-        <w:rPr>
-          <w:rFonts w:ascii="Khmer OS" w:hAnsi="Khmer OS" w:eastAsia="Arial" w:cs="Khmer OS"/>
-          <w:b w:val="false"/>
-          <w:b w:val="false"/>
-          <w:bCs w:val="false"/>
-          <w:color w:val="000000"/>
-          <w:kern w:val="0"/>
-          <w:sz w:val="32"/>
-          <w:sz w:val="32"/>
-          <w:szCs w:val="24"/>
-          <w:u w:val="none"/>
-          <w:shd w:fill="auto" w:val="clear"/>
-          <w:lang w:val="en" w:eastAsia="zh-CN" w:bidi="hi-IN"/>
-        </w:rPr>
-        <w:t>ជា</w:t>
-      </w:r>
-      <w:r>
-        <w:rPr>
-          <w:rFonts w:eastAsia="Arial" w:cs="Khmer OS" w:ascii="Khmer OS" w:hAnsi="Khmer OS"/>
-          <w:b w:val="false"/>
-          <w:bCs w:val="false"/>
-          <w:color w:val="000000"/>
-          <w:kern w:val="0"/>
-          <w:sz w:val="32"/>
-          <w:szCs w:val="24"/>
-          <w:u w:val="none"/>
-          <w:shd w:fill="auto" w:val="clear"/>
-          <w:lang w:val="en" w:eastAsia="zh-CN" w:bidi="hi-IN"/>
-        </w:rPr>
-        <w:t xml:space="preserve">member </w:t>
-      </w:r>
-      <w:r>
-        <w:rPr>
-          <w:rFonts w:ascii="Khmer OS" w:hAnsi="Khmer OS" w:eastAsia="Arial" w:cs="Khmer OS"/>
-          <w:b w:val="false"/>
-          <w:b w:val="false"/>
-          <w:bCs w:val="false"/>
-          <w:color w:val="000000"/>
-          <w:kern w:val="0"/>
-          <w:sz w:val="32"/>
-          <w:sz w:val="32"/>
-          <w:szCs w:val="24"/>
-          <w:u w:val="none"/>
-          <w:shd w:fill="auto" w:val="clear"/>
-          <w:lang w:val="en" w:eastAsia="zh-CN" w:bidi="hi-IN"/>
-        </w:rPr>
-        <w:t xml:space="preserve">របស់ </w:t>
-      </w:r>
-      <w:r>
-        <w:rPr>
-          <w:rFonts w:eastAsia="Arial" w:cs="Khmer OS" w:ascii="Khmer OS" w:hAnsi="Khmer OS"/>
-          <w:b w:val="false"/>
-          <w:bCs w:val="false"/>
-          <w:color w:val="000000"/>
-          <w:kern w:val="0"/>
-          <w:sz w:val="32"/>
-          <w:szCs w:val="24"/>
-          <w:u w:val="none"/>
-          <w:shd w:fill="auto" w:val="clear"/>
-          <w:lang w:val="en" w:eastAsia="zh-CN" w:bidi="hi-IN"/>
-        </w:rPr>
-        <w:t>class</w:t>
-      </w:r>
-      <w:r>
-        <w:rPr>
-          <w:rFonts w:ascii="Khmer OS" w:hAnsi="Khmer OS" w:eastAsia="Arial" w:cs="Khmer OS"/>
-          <w:b w:val="false"/>
-          <w:b w:val="false"/>
-          <w:bCs w:val="false"/>
-          <w:color w:val="000000"/>
-          <w:kern w:val="0"/>
-          <w:sz w:val="32"/>
-          <w:sz w:val="32"/>
-          <w:szCs w:val="24"/>
-          <w:u w:val="none"/>
-          <w:shd w:fill="auto" w:val="clear"/>
-          <w:lang w:val="en" w:eastAsia="zh-CN" w:bidi="hi-IN"/>
-        </w:rPr>
-        <w:t>តែមិនមែនជាកម្មសិទ្ធសំរាប់ដោះស្រាយ</w:t>
-      </w:r>
-      <w:r>
-        <w:rPr>
-          <w:rFonts w:eastAsia="Arial" w:cs="Khmer OS" w:ascii="Khmer OS" w:hAnsi="Khmer OS"/>
-          <w:b w:val="false"/>
-          <w:bCs w:val="false"/>
-          <w:color w:val="000000"/>
-          <w:kern w:val="0"/>
-          <w:sz w:val="32"/>
-          <w:szCs w:val="24"/>
-          <w:u w:val="none"/>
-          <w:shd w:fill="auto" w:val="clear"/>
-          <w:lang w:val="en" w:eastAsia="zh-CN" w:bidi="hi-IN"/>
-        </w:rPr>
-        <w:tab/>
-        <w:tab/>
-        <w:tab/>
-      </w:r>
-      <w:r>
-        <w:rPr>
-          <w:rFonts w:ascii="Khmer OS" w:hAnsi="Khmer OS" w:eastAsia="Arial" w:cs="Khmer OS"/>
-          <w:b w:val="false"/>
-          <w:b w:val="false"/>
-          <w:bCs w:val="false"/>
-          <w:color w:val="000000"/>
-          <w:kern w:val="0"/>
-          <w:sz w:val="32"/>
-          <w:sz w:val="32"/>
-          <w:szCs w:val="24"/>
-          <w:u w:val="none"/>
-          <w:shd w:fill="auto" w:val="clear"/>
-          <w:lang w:val="en" w:eastAsia="zh-CN" w:bidi="hi-IN"/>
-        </w:rPr>
-        <w:t>លើ</w:t>
-      </w:r>
-      <w:r>
-        <w:rPr>
-          <w:rFonts w:eastAsia="Arial" w:cs="Khmer OS" w:ascii="Khmer OS" w:hAnsi="Khmer OS"/>
-          <w:b w:val="false"/>
-          <w:bCs w:val="false"/>
-          <w:color w:val="000000"/>
-          <w:kern w:val="0"/>
-          <w:sz w:val="32"/>
-          <w:szCs w:val="24"/>
-          <w:u w:val="none"/>
-          <w:shd w:fill="auto" w:val="clear"/>
-          <w:lang w:val="en" w:eastAsia="zh-CN" w:bidi="hi-IN"/>
-        </w:rPr>
-        <w:t>objects</w:t>
-      </w:r>
-      <w:r>
-        <w:rPr>
-          <w:rFonts w:ascii="Khmer OS" w:hAnsi="Khmer OS" w:eastAsia="Arial" w:cs="Khmer OS"/>
-          <w:b w:val="false"/>
-          <w:b w:val="false"/>
-          <w:bCs w:val="false"/>
-          <w:color w:val="000000"/>
-          <w:kern w:val="0"/>
-          <w:sz w:val="32"/>
-          <w:sz w:val="32"/>
-          <w:szCs w:val="24"/>
-          <w:u w:val="none"/>
-          <w:shd w:fill="auto" w:val="clear"/>
-          <w:lang w:val="en" w:eastAsia="zh-CN" w:bidi="hi-IN"/>
-        </w:rPr>
-        <w:t>ទាំងអស់រួមគ្នា។</w:t>
-      </w:r>
-    </w:p>
-    <w:p>
-      <w:pPr>
-        <w:pStyle w:val="Normal"/>
-        <w:bidi w:val="0"/>
-        <w:spacing w:lineRule="auto" w:line="240" w:before="240" w:after="0"/>
-        <w:jc w:val="left"/>
-        <w:rPr>
-          <w:b w:val="false"/>
-          <w:b w:val="false"/>
-          <w:bCs w:val="false"/>
-          <w:u w:val="none"/>
-        </w:rPr>
-      </w:pPr>
-      <w:r>
-        <w:rPr>
-          <w:rFonts w:eastAsia="Arial" w:cs="Khmer OS" w:ascii="Khmer OS" w:hAnsi="Khmer OS"/>
-          <w:b w:val="false"/>
-          <w:bCs w:val="false"/>
-          <w:color w:val="000000"/>
-          <w:kern w:val="0"/>
-          <w:sz w:val="32"/>
-          <w:szCs w:val="24"/>
-          <w:u w:val="none"/>
-          <w:shd w:fill="auto" w:val="clear"/>
-          <w:lang w:val="en" w:eastAsia="zh-CN" w:bidi="hi-IN"/>
-        </w:rPr>
-        <w:tab/>
-        <w:tab/>
-        <w:t>*Syntax:</w:t>
-      </w:r>
-    </w:p>
-    <w:p>
-      <w:pPr>
-        <w:pStyle w:val="Normal"/>
-        <w:bidi w:val="0"/>
-        <w:spacing w:lineRule="auto" w:line="240" w:before="240" w:after="0"/>
-        <w:jc w:val="left"/>
-        <w:rPr>
-          <w:b w:val="false"/>
-          <w:b w:val="false"/>
-          <w:bCs w:val="false"/>
-          <w:u w:val="none"/>
-        </w:rPr>
-      </w:pPr>
-      <w:r>
-        <w:rPr>
-          <w:rFonts w:eastAsia="Arial" w:cs="Khmer OS" w:ascii="Khmer OS" w:hAnsi="Khmer OS"/>
-          <w:b w:val="false"/>
-          <w:bCs w:val="false"/>
-          <w:color w:val="000000"/>
-          <w:kern w:val="0"/>
-          <w:sz w:val="32"/>
-          <w:szCs w:val="24"/>
-          <w:u w:val="none"/>
-          <w:shd w:fill="auto" w:val="clear"/>
-          <w:lang w:val="en" w:eastAsia="zh-CN" w:bidi="hi-IN"/>
-        </w:rPr>
-        <w:tab/>
-        <w:tab/>
-      </w:r>
+          <w:color w:val="FFFFFF"/>
+          <w:kern w:val="0"/>
+          <w:sz w:val="36"/>
+          <w:szCs w:val="24"/>
+          <w:u w:val="none"/>
+          <w:shd w:fill="18A303" w:val="clear"/>
+          <w:lang w:val="en" w:eastAsia="zh-CN" w:bidi="hi-IN"/>
+        </w:rPr>
+        <w:t>/Mar/2021</w:t>
+      </w:r>
+    </w:p>
+    <w:p>
+      <w:pPr>
+        <w:pStyle w:val="Normal"/>
+        <w:bidi w:val="0"/>
+        <w:spacing w:lineRule="auto" w:line="240" w:before="240" w:after="0"/>
+        <w:jc w:val="left"/>
+        <w:rPr>
+          <w:rFonts w:ascii="Khmer OS" w:hAnsi="Khmer OS" w:cs="Khmer OS"/>
+          <w:b w:val="false"/>
+          <w:b w:val="false"/>
+          <w:bCs w:val="false"/>
+          <w:color w:val="000000"/>
+          <w:sz w:val="28"/>
+          <w:szCs w:val="24"/>
+          <w:u w:val="none"/>
+          <w:shd w:fill="auto" w:val="clear"/>
+        </w:rPr>
+      </w:pPr>
       <w:r>
         <w:rPr>
           <w:rFonts w:eastAsia="Arial" w:cs="Khmer OS" w:ascii="Khmer OS" w:hAnsi="Khmer OS"/>
@@ -5767,26 +5887,1954 @@
           <w:kern w:val="0"/>
           <w:sz w:val="32"/>
           <w:szCs w:val="24"/>
-          <w:u w:val="none"/>
-          <w:shd w:fill="auto" w:val="clear"/>
-          <w:lang w:val="en" w:eastAsia="zh-CN" w:bidi="hi-IN"/>
-        </w:rPr>
-        <w:t>static</w:t>
-      </w:r>
-      <w:r>
-        <w:rPr>
-          <w:rFonts w:eastAsia="Arial" w:cs="Khmer OS" w:ascii="Khmer OS" w:hAnsi="Khmer OS"/>
-          <w:b w:val="false"/>
-          <w:bCs w:val="false"/>
-          <w:color w:val="000000"/>
-          <w:kern w:val="0"/>
-          <w:sz w:val="32"/>
-          <w:szCs w:val="24"/>
-          <w:u w:val="none"/>
-          <w:shd w:fill="auto" w:val="clear"/>
-          <w:lang w:val="en" w:eastAsia="zh-CN" w:bidi="hi-IN"/>
-        </w:rPr>
-        <w:t xml:space="preserve"> returnType funcName(Parameters);</w:t>
+          <w:u w:val="single"/>
+          <w:shd w:fill="auto" w:val="clear"/>
+          <w:lang w:val="en" w:eastAsia="zh-CN" w:bidi="hi-IN"/>
+        </w:rPr>
+        <w:t>12. Friend Function:</w:t>
+      </w:r>
+    </w:p>
+    <w:p>
+      <w:pPr>
+        <w:pStyle w:val="Normal"/>
+        <w:bidi w:val="0"/>
+        <w:spacing w:lineRule="auto" w:line="240" w:before="240" w:after="0"/>
+        <w:jc w:val="left"/>
+        <w:rPr>
+          <w:b w:val="false"/>
+          <w:b w:val="false"/>
+          <w:bCs w:val="false"/>
+          <w:u w:val="none"/>
+        </w:rPr>
+      </w:pPr>
+      <w:r>
+        <w:rPr/>
+      </w:r>
+    </w:p>
+    <w:p>
+      <w:pPr>
+        <w:pStyle w:val="Normal"/>
+        <w:bidi w:val="0"/>
+        <w:spacing w:lineRule="auto" w:line="240" w:before="240" w:after="0"/>
+        <w:jc w:val="left"/>
+        <w:rPr>
+          <w:b w:val="false"/>
+          <w:b w:val="false"/>
+          <w:bCs w:val="false"/>
+          <w:u w:val="none"/>
+        </w:rPr>
+      </w:pPr>
+      <w:r>
+        <w:rPr>
+          <w:rFonts w:eastAsia="Arial" w:cs="Khmer OS" w:ascii="Khmer OS" w:hAnsi="Khmer OS"/>
+          <w:b w:val="false"/>
+          <w:bCs w:val="false"/>
+          <w:color w:val="000000"/>
+          <w:kern w:val="0"/>
+          <w:sz w:val="32"/>
+          <w:szCs w:val="24"/>
+          <w:u w:val="none"/>
+          <w:shd w:fill="auto" w:val="clear"/>
+          <w:lang w:val="en" w:eastAsia="zh-CN" w:bidi="hi-IN"/>
+        </w:rPr>
+        <w:tab/>
+      </w:r>
+      <w:r>
+        <w:rPr>
+          <w:rFonts w:ascii="Khmer OS" w:hAnsi="Khmer OS" w:eastAsia="Arial" w:cs="Khmer OS"/>
+          <w:b w:val="false"/>
+          <w:b w:val="false"/>
+          <w:bCs w:val="false"/>
+          <w:color w:val="000000"/>
+          <w:kern w:val="0"/>
+          <w:sz w:val="32"/>
+          <w:sz w:val="32"/>
+          <w:szCs w:val="24"/>
+          <w:u w:val="none"/>
+          <w:shd w:fill="auto" w:val="clear"/>
+          <w:lang w:val="en" w:eastAsia="zh-CN" w:bidi="hi-IN"/>
+        </w:rPr>
+        <w:t>ជា</w:t>
+      </w:r>
+      <w:r>
+        <w:rPr>
+          <w:rFonts w:eastAsia="Arial" w:cs="Khmer OS" w:ascii="Khmer OS" w:hAnsi="Khmer OS"/>
+          <w:b w:val="false"/>
+          <w:bCs w:val="false"/>
+          <w:color w:val="000000"/>
+          <w:kern w:val="0"/>
+          <w:sz w:val="32"/>
+          <w:szCs w:val="24"/>
+          <w:u w:val="none"/>
+          <w:shd w:fill="auto" w:val="clear"/>
+          <w:lang w:val="en" w:eastAsia="zh-CN" w:bidi="hi-IN"/>
+        </w:rPr>
+        <w:t xml:space="preserve">Non function Member </w:t>
+      </w:r>
+      <w:r>
+        <w:rPr>
+          <w:rFonts w:ascii="Khmer OS" w:hAnsi="Khmer OS" w:eastAsia="Arial" w:cs="Khmer OS"/>
+          <w:b w:val="false"/>
+          <w:b w:val="false"/>
+          <w:bCs w:val="false"/>
+          <w:color w:val="000000"/>
+          <w:kern w:val="0"/>
+          <w:sz w:val="32"/>
+          <w:sz w:val="32"/>
+          <w:szCs w:val="24"/>
+          <w:u w:val="none"/>
+          <w:shd w:fill="auto" w:val="clear"/>
+          <w:lang w:val="en" w:eastAsia="zh-CN" w:bidi="hi-IN"/>
+        </w:rPr>
+        <w:t>ដែលអាច</w:t>
+      </w:r>
+      <w:r>
+        <w:rPr>
+          <w:rFonts w:eastAsia="Arial" w:cs="Khmer OS" w:ascii="Khmer OS" w:hAnsi="Khmer OS"/>
+          <w:b w:val="false"/>
+          <w:bCs w:val="false"/>
+          <w:color w:val="000000"/>
+          <w:kern w:val="0"/>
+          <w:sz w:val="32"/>
+          <w:szCs w:val="24"/>
+          <w:u w:val="none"/>
+          <w:shd w:fill="auto" w:val="clear"/>
+          <w:lang w:val="en" w:eastAsia="zh-CN" w:bidi="hi-IN"/>
+        </w:rPr>
+        <w:t xml:space="preserve">Access </w:t>
+      </w:r>
+      <w:r>
+        <w:rPr>
+          <w:rFonts w:ascii="Khmer OS" w:hAnsi="Khmer OS" w:eastAsia="Arial" w:cs="Khmer OS"/>
+          <w:b w:val="false"/>
+          <w:b w:val="false"/>
+          <w:bCs w:val="false"/>
+          <w:color w:val="000000"/>
+          <w:kern w:val="0"/>
+          <w:sz w:val="32"/>
+          <w:sz w:val="32"/>
+          <w:szCs w:val="24"/>
+          <w:u w:val="none"/>
+          <w:shd w:fill="auto" w:val="clear"/>
+          <w:lang w:val="en" w:eastAsia="zh-CN" w:bidi="hi-IN"/>
+        </w:rPr>
+        <w:t xml:space="preserve">គ្រប់ </w:t>
+      </w:r>
+      <w:r>
+        <w:rPr>
+          <w:rFonts w:eastAsia="Arial" w:cs="Khmer OS" w:ascii="Khmer OS" w:hAnsi="Khmer OS"/>
+          <w:b w:val="false"/>
+          <w:bCs w:val="false"/>
+          <w:color w:val="000000"/>
+          <w:kern w:val="0"/>
+          <w:sz w:val="32"/>
+          <w:szCs w:val="24"/>
+          <w:u w:val="none"/>
+          <w:shd w:fill="auto" w:val="clear"/>
+          <w:lang w:val="en" w:eastAsia="zh-CN" w:bidi="hi-IN"/>
+        </w:rPr>
+        <w:t>members(</w:t>
+      </w:r>
+      <w:r>
+        <w:rPr>
+          <w:rFonts w:ascii="Khmer OS" w:hAnsi="Khmer OS" w:eastAsia="Arial" w:cs="Khmer OS"/>
+          <w:b w:val="false"/>
+          <w:b w:val="false"/>
+          <w:bCs w:val="false"/>
+          <w:color w:val="000000"/>
+          <w:kern w:val="0"/>
+          <w:sz w:val="32"/>
+          <w:sz w:val="32"/>
+          <w:szCs w:val="24"/>
+          <w:u w:val="none"/>
+          <w:shd w:fill="auto" w:val="clear"/>
+          <w:lang w:val="en" w:eastAsia="zh-CN" w:bidi="hi-IN"/>
+        </w:rPr>
+        <w:t>ដែល</w:t>
+      </w:r>
+      <w:r>
+        <w:rPr>
+          <w:rFonts w:eastAsia="Arial" w:cs="Khmer OS" w:ascii="Khmer OS" w:hAnsi="Khmer OS"/>
+          <w:b w:val="false"/>
+          <w:bCs w:val="false"/>
+          <w:color w:val="000000"/>
+          <w:kern w:val="0"/>
+          <w:sz w:val="32"/>
+          <w:szCs w:val="24"/>
+          <w:u w:val="none"/>
+          <w:shd w:fill="auto" w:val="clear"/>
+          <w:lang w:val="en" w:eastAsia="zh-CN" w:bidi="hi-IN"/>
+        </w:rPr>
+        <w:tab/>
+      </w:r>
+      <w:r>
+        <w:rPr>
+          <w:rFonts w:ascii="Khmer OS" w:hAnsi="Khmer OS" w:eastAsia="Arial" w:cs="Khmer OS"/>
+          <w:b w:val="false"/>
+          <w:b w:val="false"/>
+          <w:bCs w:val="false"/>
+          <w:color w:val="000000"/>
+          <w:kern w:val="0"/>
+          <w:sz w:val="32"/>
+          <w:sz w:val="32"/>
+          <w:szCs w:val="24"/>
+          <w:u w:val="none"/>
+          <w:shd w:fill="auto" w:val="clear"/>
+          <w:lang w:val="en" w:eastAsia="zh-CN" w:bidi="hi-IN"/>
+        </w:rPr>
+        <w:t>ជា</w:t>
+      </w:r>
+      <w:r>
+        <w:rPr>
+          <w:rFonts w:eastAsia="Arial" w:cs="Khmer OS" w:ascii="Khmer OS" w:hAnsi="Khmer OS"/>
+          <w:b w:val="false"/>
+          <w:bCs w:val="false"/>
+          <w:color w:val="000000"/>
+          <w:kern w:val="0"/>
+          <w:sz w:val="32"/>
+          <w:szCs w:val="24"/>
+          <w:u w:val="none"/>
+          <w:shd w:fill="auto" w:val="clear"/>
+          <w:lang w:val="en" w:eastAsia="zh-CN" w:bidi="hi-IN"/>
+        </w:rPr>
+        <w:t xml:space="preserve">Private) </w:t>
+      </w:r>
+      <w:r>
+        <w:rPr>
+          <w:rFonts w:ascii="Khmer OS" w:hAnsi="Khmer OS" w:eastAsia="Arial" w:cs="Khmer OS"/>
+          <w:b w:val="false"/>
+          <w:b w:val="false"/>
+          <w:bCs w:val="false"/>
+          <w:color w:val="000000"/>
+          <w:kern w:val="0"/>
+          <w:sz w:val="32"/>
+          <w:sz w:val="32"/>
+          <w:szCs w:val="24"/>
+          <w:u w:val="none"/>
+          <w:shd w:fill="auto" w:val="clear"/>
+          <w:lang w:val="en" w:eastAsia="zh-CN" w:bidi="hi-IN"/>
+        </w:rPr>
+        <w:t xml:space="preserve">តាមរយះ </w:t>
+      </w:r>
+      <w:r>
+        <w:rPr>
+          <w:rFonts w:eastAsia="Arial" w:cs="Khmer OS" w:ascii="Khmer OS" w:hAnsi="Khmer OS"/>
+          <w:b w:val="false"/>
+          <w:bCs w:val="false"/>
+          <w:color w:val="000000"/>
+          <w:kern w:val="0"/>
+          <w:sz w:val="32"/>
+          <w:szCs w:val="24"/>
+          <w:u w:val="none"/>
+          <w:shd w:fill="auto" w:val="clear"/>
+          <w:lang w:val="en" w:eastAsia="zh-CN" w:bidi="hi-IN"/>
+        </w:rPr>
+        <w:t xml:space="preserve">object </w:t>
+      </w:r>
+      <w:r>
+        <w:rPr>
+          <w:rFonts w:ascii="Khmer OS" w:hAnsi="Khmer OS" w:eastAsia="Arial" w:cs="Khmer OS"/>
+          <w:b w:val="false"/>
+          <w:b w:val="false"/>
+          <w:bCs w:val="false"/>
+          <w:color w:val="000000"/>
+          <w:kern w:val="0"/>
+          <w:sz w:val="32"/>
+          <w:sz w:val="32"/>
+          <w:szCs w:val="24"/>
+          <w:u w:val="none"/>
+          <w:shd w:fill="auto" w:val="clear"/>
+          <w:lang w:val="en" w:eastAsia="zh-CN" w:bidi="hi-IN"/>
+        </w:rPr>
+        <w:t>ណាមួយ។</w:t>
+      </w:r>
+    </w:p>
+    <w:p>
+      <w:pPr>
+        <w:pStyle w:val="Normal"/>
+        <w:bidi w:val="0"/>
+        <w:spacing w:lineRule="auto" w:line="240" w:before="240" w:after="0"/>
+        <w:jc w:val="left"/>
+        <w:rPr>
+          <w:b w:val="false"/>
+          <w:b w:val="false"/>
+          <w:bCs w:val="false"/>
+          <w:u w:val="none"/>
+        </w:rPr>
+      </w:pPr>
+      <w:r>
+        <w:rPr>
+          <w:rFonts w:eastAsia="Arial" w:cs="Khmer OS" w:ascii="Khmer OS" w:hAnsi="Khmer OS"/>
+          <w:b w:val="false"/>
+          <w:bCs w:val="false"/>
+          <w:color w:val="000000"/>
+          <w:kern w:val="0"/>
+          <w:sz w:val="32"/>
+          <w:szCs w:val="24"/>
+          <w:u w:val="none"/>
+          <w:shd w:fill="auto" w:val="clear"/>
+          <w:lang w:val="en" w:eastAsia="zh-CN" w:bidi="hi-IN"/>
+        </w:rPr>
+        <w:tab/>
+      </w:r>
+      <w:r>
+        <w:rPr>
+          <w:rFonts w:eastAsia="Arial" w:cs="Khmer OS" w:ascii="Khmer OS" w:hAnsi="Khmer OS"/>
+          <w:b w:val="false"/>
+          <w:bCs w:val="false"/>
+          <w:color w:val="000000"/>
+          <w:kern w:val="0"/>
+          <w:sz w:val="32"/>
+          <w:szCs w:val="24"/>
+          <w:u w:val="single"/>
+          <w:shd w:fill="auto" w:val="clear"/>
+          <w:lang w:val="en" w:eastAsia="zh-CN" w:bidi="hi-IN"/>
+        </w:rPr>
+        <w:t>*Syntax:</w:t>
+      </w:r>
+    </w:p>
+    <w:p>
+      <w:pPr>
+        <w:pStyle w:val="Normal"/>
+        <w:bidi w:val="0"/>
+        <w:spacing w:lineRule="auto" w:line="240" w:before="240" w:after="0"/>
+        <w:jc w:val="left"/>
+        <w:rPr>
+          <w:u w:val="none"/>
+        </w:rPr>
+      </w:pPr>
+      <w:r>
+        <w:rPr>
+          <w:rFonts w:eastAsia="Arial" w:cs="Khmer OS" w:ascii="Khmer OS" w:hAnsi="Khmer OS"/>
+          <w:b w:val="false"/>
+          <w:bCs w:val="false"/>
+          <w:color w:val="000000"/>
+          <w:kern w:val="0"/>
+          <w:sz w:val="32"/>
+          <w:szCs w:val="24"/>
+          <w:u w:val="none"/>
+          <w:shd w:fill="auto" w:val="clear"/>
+          <w:lang w:val="en" w:eastAsia="zh-CN" w:bidi="hi-IN"/>
+        </w:rPr>
+        <w:tab/>
+        <w:tab/>
+        <w:t>friend rerturnType funcName(parameters);</w:t>
+      </w:r>
+    </w:p>
+    <w:p>
+      <w:pPr>
+        <w:pStyle w:val="Normal"/>
+        <w:bidi w:val="0"/>
+        <w:spacing w:lineRule="auto" w:line="240" w:before="240" w:after="0"/>
+        <w:jc w:val="left"/>
+        <w:rPr>
+          <w:rFonts w:ascii="Khmer OS" w:hAnsi="Khmer OS" w:eastAsia="Arial" w:cs="Khmer OS"/>
+          <w:b w:val="false"/>
+          <w:b w:val="false"/>
+          <w:bCs w:val="false"/>
+          <w:color w:val="000000"/>
+          <w:kern w:val="0"/>
+          <w:sz w:val="32"/>
+          <w:szCs w:val="24"/>
+          <w:shd w:fill="auto" w:val="clear"/>
+          <w:lang w:val="en" w:eastAsia="zh-CN" w:bidi="hi-IN"/>
+        </w:rPr>
+      </w:pPr>
+      <w:r>
+        <w:rPr>
+          <w:u w:val="none"/>
+        </w:rPr>
+      </w:r>
+    </w:p>
+    <w:p>
+      <w:pPr>
+        <w:pStyle w:val="Normal"/>
+        <w:bidi w:val="0"/>
+        <w:spacing w:lineRule="auto" w:line="240" w:before="240" w:after="0"/>
+        <w:jc w:val="left"/>
+        <w:rPr>
+          <w:rFonts w:ascii="Khmer OS" w:hAnsi="Khmer OS" w:cs="Khmer OS"/>
+          <w:b w:val="false"/>
+          <w:b w:val="false"/>
+          <w:bCs w:val="false"/>
+          <w:color w:val="000000"/>
+          <w:sz w:val="28"/>
+          <w:szCs w:val="24"/>
+          <w:u w:val="none"/>
+          <w:shd w:fill="auto" w:val="clear"/>
+        </w:rPr>
+      </w:pPr>
+      <w:r>
+        <w:rPr>
+          <w:rFonts w:eastAsia="Arial" w:cs="Khmer OS" w:ascii="Khmer OS" w:hAnsi="Khmer OS"/>
+          <w:b/>
+          <w:bCs/>
+          <w:color w:val="000000"/>
+          <w:kern w:val="0"/>
+          <w:sz w:val="32"/>
+          <w:szCs w:val="24"/>
+          <w:u w:val="single"/>
+          <w:shd w:fill="auto" w:val="clear"/>
+          <w:lang w:val="en" w:eastAsia="zh-CN" w:bidi="hi-IN"/>
+        </w:rPr>
+        <w:t>12. Friend Class:</w:t>
+      </w:r>
+    </w:p>
+    <w:p>
+      <w:pPr>
+        <w:pStyle w:val="Normal"/>
+        <w:bidi w:val="0"/>
+        <w:spacing w:lineRule="auto" w:line="240" w:before="240" w:after="0"/>
+        <w:jc w:val="left"/>
+        <w:rPr>
+          <w:b w:val="false"/>
+          <w:b w:val="false"/>
+          <w:bCs w:val="false"/>
+          <w:u w:val="none"/>
+        </w:rPr>
+      </w:pPr>
+      <w:r>
+        <w:rPr>
+          <w:rFonts w:eastAsia="Arial" w:cs="Khmer OS" w:ascii="Khmer OS" w:hAnsi="Khmer OS"/>
+          <w:b w:val="false"/>
+          <w:bCs w:val="false"/>
+          <w:color w:val="000000"/>
+          <w:kern w:val="0"/>
+          <w:sz w:val="32"/>
+          <w:szCs w:val="24"/>
+          <w:u w:val="none"/>
+          <w:shd w:fill="auto" w:val="clear"/>
+          <w:lang w:val="en" w:eastAsia="zh-CN" w:bidi="hi-IN"/>
+        </w:rPr>
+        <w:tab/>
+        <w:t xml:space="preserve">Class </w:t>
+      </w:r>
+      <w:r>
+        <w:rPr>
+          <w:rFonts w:ascii="Khmer OS" w:hAnsi="Khmer OS" w:eastAsia="Arial" w:cs="Khmer OS"/>
+          <w:b w:val="false"/>
+          <w:b w:val="false"/>
+          <w:bCs w:val="false"/>
+          <w:color w:val="000000"/>
+          <w:kern w:val="0"/>
+          <w:sz w:val="32"/>
+          <w:sz w:val="32"/>
+          <w:szCs w:val="24"/>
+          <w:u w:val="none"/>
+          <w:shd w:fill="auto" w:val="clear"/>
+          <w:lang w:val="en" w:eastAsia="zh-CN" w:bidi="hi-IN"/>
+        </w:rPr>
+        <w:t>ដែលផ្តល់</w:t>
+      </w:r>
+      <w:r>
+        <w:rPr>
+          <w:rFonts w:eastAsia="Arial" w:cs="Khmer OS" w:ascii="Khmer OS" w:hAnsi="Khmer OS"/>
+          <w:b w:val="false"/>
+          <w:bCs w:val="false"/>
+          <w:color w:val="000000"/>
+          <w:kern w:val="0"/>
+          <w:sz w:val="32"/>
+          <w:szCs w:val="24"/>
+          <w:u w:val="none"/>
+          <w:shd w:fill="auto" w:val="clear"/>
+          <w:lang w:val="en" w:eastAsia="zh-CN" w:bidi="hi-IN"/>
+        </w:rPr>
+        <w:t>friendship</w:t>
+      </w:r>
+      <w:r>
+        <w:rPr>
+          <w:rFonts w:ascii="Khmer OS" w:hAnsi="Khmer OS" w:eastAsia="Arial" w:cs="Khmer OS"/>
+          <w:b w:val="false"/>
+          <w:b w:val="false"/>
+          <w:bCs w:val="false"/>
+          <w:color w:val="000000"/>
+          <w:kern w:val="0"/>
+          <w:sz w:val="32"/>
+          <w:sz w:val="32"/>
+          <w:szCs w:val="24"/>
+          <w:u w:val="none"/>
+          <w:shd w:fill="auto" w:val="clear"/>
+          <w:lang w:val="en" w:eastAsia="zh-CN" w:bidi="hi-IN"/>
+        </w:rPr>
+        <w:t>គឺ</w:t>
+      </w:r>
+      <w:r>
+        <w:rPr>
+          <w:rFonts w:eastAsia="Arial" w:cs="Khmer OS" w:ascii="Khmer OS" w:hAnsi="Khmer OS"/>
+          <w:b w:val="false"/>
+          <w:bCs w:val="false"/>
+          <w:color w:val="000000"/>
+          <w:kern w:val="0"/>
+          <w:sz w:val="32"/>
+          <w:szCs w:val="24"/>
+          <w:u w:val="none"/>
+          <w:shd w:fill="auto" w:val="clear"/>
+          <w:lang w:val="en" w:eastAsia="zh-CN" w:bidi="hi-IN"/>
+        </w:rPr>
+        <w:t xml:space="preserve">class </w:t>
+      </w:r>
+      <w:r>
+        <w:rPr>
+          <w:rFonts w:ascii="Khmer OS" w:hAnsi="Khmer OS" w:eastAsia="Arial" w:cs="Khmer OS"/>
+          <w:b w:val="false"/>
+          <w:b w:val="false"/>
+          <w:bCs w:val="false"/>
+          <w:color w:val="000000"/>
+          <w:kern w:val="0"/>
+          <w:sz w:val="32"/>
+          <w:sz w:val="32"/>
+          <w:szCs w:val="24"/>
+          <w:u w:val="none"/>
+          <w:shd w:fill="auto" w:val="clear"/>
+          <w:lang w:val="en" w:eastAsia="zh-CN" w:bidi="hi-IN"/>
+        </w:rPr>
+        <w:t xml:space="preserve">ណាមួយ ហៅថា </w:t>
+      </w:r>
+      <w:r>
+        <w:rPr>
+          <w:rFonts w:eastAsia="Arial" w:cs="Khmer OS" w:ascii="Khmer OS" w:hAnsi="Khmer OS"/>
+          <w:b w:val="false"/>
+          <w:bCs w:val="false"/>
+          <w:i w:val="false"/>
+          <w:iCs w:val="false"/>
+          <w:color w:val="000000"/>
+          <w:kern w:val="0"/>
+          <w:sz w:val="32"/>
+          <w:szCs w:val="24"/>
+          <w:u w:val="none"/>
+          <w:shd w:fill="auto" w:val="clear"/>
+          <w:lang w:val="en" w:eastAsia="zh-CN" w:bidi="hi-IN"/>
+        </w:rPr>
+        <w:t>friend</w:t>
+      </w:r>
+      <w:r>
+        <w:rPr>
+          <w:rFonts w:eastAsia="Arial" w:cs="Khmer OS" w:ascii="Khmer OS" w:hAnsi="Khmer OS"/>
+          <w:b w:val="false"/>
+          <w:bCs w:val="false"/>
+          <w:color w:val="000000"/>
+          <w:kern w:val="0"/>
+          <w:sz w:val="32"/>
+          <w:szCs w:val="24"/>
+          <w:u w:val="none"/>
+          <w:shd w:fill="auto" w:val="clear"/>
+          <w:lang w:val="en" w:eastAsia="zh-CN" w:bidi="hi-IN"/>
+        </w:rPr>
+        <w:t xml:space="preserve"> class</w:t>
+      </w:r>
+      <w:r>
+        <w:rPr>
+          <w:rFonts w:ascii="Khmer OS" w:hAnsi="Khmer OS" w:eastAsia="Arial" w:cs="Khmer OS"/>
+          <w:b w:val="false"/>
+          <w:b w:val="false"/>
+          <w:bCs w:val="false"/>
+          <w:color w:val="000000"/>
+          <w:kern w:val="0"/>
+          <w:sz w:val="32"/>
+          <w:sz w:val="32"/>
+          <w:szCs w:val="24"/>
+          <w:u w:val="none"/>
+          <w:shd w:fill="auto" w:val="clear"/>
+          <w:lang w:val="en" w:eastAsia="zh-CN" w:bidi="hi-IN"/>
+        </w:rPr>
+        <w:t xml:space="preserve">។ </w:t>
+      </w:r>
+      <w:r>
+        <w:rPr>
+          <w:rFonts w:eastAsia="Arial" w:cs="Khmer OS" w:ascii="Khmer OS" w:hAnsi="Khmer OS"/>
+          <w:b w:val="false"/>
+          <w:bCs w:val="false"/>
+          <w:color w:val="000000"/>
+          <w:kern w:val="0"/>
+          <w:sz w:val="32"/>
+          <w:szCs w:val="24"/>
+          <w:u w:val="none"/>
+          <w:shd w:fill="auto" w:val="clear"/>
+          <w:lang w:val="en" w:eastAsia="zh-CN" w:bidi="hi-IN"/>
+        </w:rPr>
+        <w:tab/>
+      </w:r>
+      <w:r>
+        <w:rPr>
+          <w:rFonts w:ascii="Khmer OS" w:hAnsi="Khmer OS" w:eastAsia="Arial" w:cs="Khmer OS"/>
+          <w:b w:val="false"/>
+          <w:b w:val="false"/>
+          <w:bCs w:val="false"/>
+          <w:color w:val="000000"/>
+          <w:kern w:val="0"/>
+          <w:sz w:val="32"/>
+          <w:sz w:val="32"/>
+          <w:szCs w:val="24"/>
+          <w:u w:val="none"/>
+          <w:shd w:fill="auto" w:val="clear"/>
+          <w:lang w:val="en" w:eastAsia="zh-CN" w:bidi="hi-IN"/>
+        </w:rPr>
+        <w:t xml:space="preserve">ប្រយោជន៍គឺវាអាច </w:t>
+      </w:r>
+      <w:r>
+        <w:rPr>
+          <w:rFonts w:eastAsia="Arial" w:cs="Khmer OS" w:ascii="Khmer OS" w:hAnsi="Khmer OS"/>
+          <w:b w:val="false"/>
+          <w:bCs w:val="false"/>
+          <w:color w:val="000000"/>
+          <w:kern w:val="0"/>
+          <w:sz w:val="32"/>
+          <w:szCs w:val="24"/>
+          <w:u w:val="none"/>
+          <w:shd w:fill="auto" w:val="clear"/>
+          <w:lang w:val="en" w:eastAsia="zh-CN" w:bidi="hi-IN"/>
+        </w:rPr>
+        <w:t xml:space="preserve">access </w:t>
+      </w:r>
+      <w:r>
+        <w:rPr>
+          <w:rFonts w:ascii="Khmer OS" w:hAnsi="Khmer OS" w:eastAsia="Arial" w:cs="Khmer OS"/>
+          <w:b w:val="false"/>
+          <w:b w:val="false"/>
+          <w:bCs w:val="false"/>
+          <w:color w:val="000000"/>
+          <w:kern w:val="0"/>
+          <w:sz w:val="32"/>
+          <w:sz w:val="32"/>
+          <w:szCs w:val="24"/>
+          <w:u w:val="none"/>
+          <w:shd w:fill="auto" w:val="clear"/>
+          <w:lang w:val="en" w:eastAsia="zh-CN" w:bidi="hi-IN"/>
+        </w:rPr>
+        <w:t>បានគ្រប់</w:t>
+      </w:r>
+      <w:r>
+        <w:rPr>
+          <w:rFonts w:eastAsia="Arial" w:cs="Khmer OS" w:ascii="Khmer OS" w:hAnsi="Khmer OS"/>
+          <w:b w:val="false"/>
+          <w:bCs w:val="false"/>
+          <w:color w:val="000000"/>
+          <w:kern w:val="0"/>
+          <w:sz w:val="32"/>
+          <w:szCs w:val="24"/>
+          <w:u w:val="none"/>
+          <w:shd w:fill="auto" w:val="clear"/>
+          <w:lang w:val="en" w:eastAsia="zh-CN" w:bidi="hi-IN"/>
+        </w:rPr>
+        <w:t>members(</w:t>
+      </w:r>
+      <w:r>
+        <w:rPr>
+          <w:rFonts w:ascii="Khmer OS" w:hAnsi="Khmer OS" w:eastAsia="Arial" w:cs="Khmer OS"/>
+          <w:b w:val="false"/>
+          <w:b w:val="false"/>
+          <w:bCs w:val="false"/>
+          <w:color w:val="000000"/>
+          <w:kern w:val="0"/>
+          <w:sz w:val="32"/>
+          <w:sz w:val="32"/>
+          <w:szCs w:val="24"/>
+          <w:u w:val="none"/>
+          <w:shd w:fill="auto" w:val="clear"/>
+          <w:lang w:val="en" w:eastAsia="zh-CN" w:bidi="hi-IN"/>
+        </w:rPr>
+        <w:t xml:space="preserve">ដែលជា </w:t>
+      </w:r>
+      <w:r>
+        <w:rPr>
+          <w:rFonts w:eastAsia="Arial" w:cs="Khmer OS" w:ascii="Khmer OS" w:hAnsi="Khmer OS"/>
+          <w:b w:val="false"/>
+          <w:bCs w:val="false"/>
+          <w:color w:val="000000"/>
+          <w:kern w:val="0"/>
+          <w:sz w:val="32"/>
+          <w:szCs w:val="24"/>
+          <w:u w:val="none"/>
+          <w:shd w:fill="auto" w:val="clear"/>
+          <w:lang w:val="en" w:eastAsia="zh-CN" w:bidi="hi-IN"/>
+        </w:rPr>
+        <w:t xml:space="preserve">private) </w:t>
+      </w:r>
+      <w:r>
+        <w:rPr>
+          <w:rFonts w:ascii="Khmer OS" w:hAnsi="Khmer OS" w:eastAsia="Arial" w:cs="Khmer OS"/>
+          <w:b w:val="false"/>
+          <w:b w:val="false"/>
+          <w:bCs w:val="false"/>
+          <w:color w:val="000000"/>
+          <w:kern w:val="0"/>
+          <w:sz w:val="32"/>
+          <w:sz w:val="32"/>
+          <w:szCs w:val="24"/>
+          <w:u w:val="none"/>
+          <w:shd w:fill="auto" w:val="clear"/>
+          <w:lang w:val="en" w:eastAsia="zh-CN" w:bidi="hi-IN"/>
+        </w:rPr>
+        <w:t xml:space="preserve">របស់ </w:t>
+      </w:r>
+      <w:r>
+        <w:rPr>
+          <w:rFonts w:eastAsia="Arial" w:cs="Khmer OS" w:ascii="Khmer OS" w:hAnsi="Khmer OS"/>
+          <w:b w:val="false"/>
+          <w:bCs w:val="false"/>
+          <w:color w:val="000000"/>
+          <w:kern w:val="0"/>
+          <w:sz w:val="32"/>
+          <w:szCs w:val="24"/>
+          <w:u w:val="none"/>
+          <w:shd w:fill="auto" w:val="clear"/>
+          <w:lang w:val="en" w:eastAsia="zh-CN" w:bidi="hi-IN"/>
+        </w:rPr>
+        <w:tab/>
+        <w:t xml:space="preserve">class </w:t>
+      </w:r>
+      <w:r>
+        <w:rPr>
+          <w:rFonts w:ascii="Khmer OS" w:hAnsi="Khmer OS" w:eastAsia="Arial" w:cs="Khmer OS"/>
+          <w:b w:val="false"/>
+          <w:b w:val="false"/>
+          <w:bCs w:val="false"/>
+          <w:color w:val="000000"/>
+          <w:kern w:val="0"/>
+          <w:sz w:val="32"/>
+          <w:sz w:val="32"/>
+          <w:szCs w:val="24"/>
+          <w:u w:val="none"/>
+          <w:shd w:fill="auto" w:val="clear"/>
+          <w:lang w:val="en" w:eastAsia="zh-CN" w:bidi="hi-IN"/>
+        </w:rPr>
+        <w:t xml:space="preserve">ដែលផ្តល់ </w:t>
+      </w:r>
+      <w:r>
+        <w:rPr>
+          <w:rFonts w:eastAsia="Arial" w:cs="Khmer OS" w:ascii="Khmer OS" w:hAnsi="Khmer OS"/>
+          <w:b w:val="false"/>
+          <w:bCs w:val="false"/>
+          <w:color w:val="000000"/>
+          <w:kern w:val="0"/>
+          <w:sz w:val="32"/>
+          <w:szCs w:val="24"/>
+          <w:u w:val="none"/>
+          <w:shd w:fill="auto" w:val="clear"/>
+          <w:lang w:val="en" w:eastAsia="zh-CN" w:bidi="hi-IN"/>
+        </w:rPr>
+        <w:t xml:space="preserve">friendship </w:t>
+      </w:r>
+      <w:r>
+        <w:rPr>
+          <w:rFonts w:ascii="Khmer OS" w:hAnsi="Khmer OS" w:eastAsia="Arial" w:cs="Khmer OS"/>
+          <w:b w:val="false"/>
+          <w:b w:val="false"/>
+          <w:bCs w:val="false"/>
+          <w:color w:val="000000"/>
+          <w:kern w:val="0"/>
+          <w:sz w:val="32"/>
+          <w:sz w:val="32"/>
+          <w:szCs w:val="24"/>
+          <w:u w:val="none"/>
+          <w:shd w:fill="auto" w:val="clear"/>
+          <w:lang w:val="en" w:eastAsia="zh-CN" w:bidi="hi-IN"/>
+        </w:rPr>
+        <w:t>ទៅគេ។</w:t>
+      </w:r>
+    </w:p>
+    <w:p>
+      <w:pPr>
+        <w:pStyle w:val="Normal"/>
+        <w:bidi w:val="0"/>
+        <w:spacing w:lineRule="auto" w:line="240" w:before="240" w:after="0"/>
+        <w:jc w:val="left"/>
+        <w:rPr>
+          <w:rFonts w:ascii="Khmer OS" w:hAnsi="Khmer OS" w:eastAsia="Arial" w:cs="Khmer OS"/>
+          <w:color w:val="000000"/>
+          <w:kern w:val="0"/>
+          <w:sz w:val="32"/>
+          <w:szCs w:val="24"/>
+          <w:shd w:fill="auto" w:val="clear"/>
+          <w:lang w:val="en" w:eastAsia="zh-CN" w:bidi="hi-IN"/>
+        </w:rPr>
+      </w:pPr>
+      <w:r>
+        <w:rPr>
+          <w:b w:val="false"/>
+          <w:bCs w:val="false"/>
+          <w:u w:val="none"/>
+        </w:rPr>
+      </w:r>
+    </w:p>
+    <w:p>
+      <w:pPr>
+        <w:pStyle w:val="Normal"/>
+        <w:bidi w:val="0"/>
+        <w:spacing w:lineRule="auto" w:line="240" w:before="240" w:after="0"/>
+        <w:jc w:val="left"/>
+        <w:rPr>
+          <w:b w:val="false"/>
+          <w:b w:val="false"/>
+          <w:bCs w:val="false"/>
+          <w:u w:val="none"/>
+        </w:rPr>
+      </w:pPr>
+      <w:r>
+        <w:rPr>
+          <w:rFonts w:eastAsia="Arial" w:cs="Khmer OS" w:ascii="Khmer OS" w:hAnsi="Khmer OS"/>
+          <w:b w:val="false"/>
+          <w:bCs w:val="false"/>
+          <w:color w:val="000000"/>
+          <w:kern w:val="0"/>
+          <w:sz w:val="32"/>
+          <w:szCs w:val="24"/>
+          <w:u w:val="none"/>
+          <w:shd w:fill="auto" w:val="clear"/>
+          <w:lang w:val="en" w:eastAsia="zh-CN" w:bidi="hi-IN"/>
+        </w:rPr>
+        <w:tab/>
+        <w:t xml:space="preserve">Ex: class A </w:t>
+      </w:r>
+      <w:r>
+        <w:rPr>
+          <w:rFonts w:ascii="Khmer OS" w:hAnsi="Khmer OS" w:eastAsia="Arial" w:cs="Khmer OS"/>
+          <w:b w:val="false"/>
+          <w:b w:val="false"/>
+          <w:bCs w:val="false"/>
+          <w:color w:val="000000"/>
+          <w:kern w:val="0"/>
+          <w:sz w:val="32"/>
+          <w:sz w:val="32"/>
+          <w:szCs w:val="24"/>
+          <w:u w:val="none"/>
+          <w:shd w:fill="auto" w:val="clear"/>
+          <w:lang w:val="en" w:eastAsia="zh-CN" w:bidi="hi-IN"/>
+        </w:rPr>
+        <w:t xml:space="preserve">វាបានផ្តល់ អោយ </w:t>
+      </w:r>
+      <w:r>
+        <w:rPr>
+          <w:rFonts w:eastAsia="Arial" w:cs="Khmer OS" w:ascii="Khmer OS" w:hAnsi="Khmer OS"/>
+          <w:b w:val="false"/>
+          <w:bCs w:val="false"/>
+          <w:color w:val="000000"/>
+          <w:kern w:val="0"/>
+          <w:sz w:val="32"/>
+          <w:szCs w:val="24"/>
+          <w:u w:val="none"/>
+          <w:shd w:fill="auto" w:val="clear"/>
+          <w:lang w:val="en" w:eastAsia="zh-CN" w:bidi="hi-IN"/>
+        </w:rPr>
+        <w:t xml:space="preserve">class B </w:t>
+      </w:r>
+      <w:r>
+        <w:rPr>
+          <w:rFonts w:ascii="Khmer OS" w:hAnsi="Khmer OS" w:eastAsia="Arial" w:cs="Khmer OS"/>
+          <w:b w:val="false"/>
+          <w:b w:val="false"/>
+          <w:bCs w:val="false"/>
+          <w:color w:val="000000"/>
+          <w:kern w:val="0"/>
+          <w:sz w:val="32"/>
+          <w:sz w:val="32"/>
+          <w:szCs w:val="24"/>
+          <w:u w:val="none"/>
+          <w:shd w:fill="auto" w:val="clear"/>
+          <w:lang w:val="en" w:eastAsia="zh-CN" w:bidi="hi-IN"/>
+        </w:rPr>
+        <w:t xml:space="preserve">នោះ </w:t>
+      </w:r>
+      <w:r>
+        <w:rPr>
+          <w:rFonts w:eastAsia="Arial" w:cs="Khmer OS" w:ascii="Khmer OS" w:hAnsi="Khmer OS"/>
+          <w:b w:val="false"/>
+          <w:bCs w:val="false"/>
+          <w:color w:val="000000"/>
+          <w:kern w:val="0"/>
+          <w:sz w:val="32"/>
+          <w:szCs w:val="24"/>
+          <w:u w:val="none"/>
+          <w:shd w:fill="auto" w:val="clear"/>
+          <w:lang w:val="en" w:eastAsia="zh-CN" w:bidi="hi-IN"/>
+        </w:rPr>
+        <w:t xml:space="preserve">B </w:t>
+      </w:r>
+      <w:r>
+        <w:rPr>
+          <w:rFonts w:ascii="Khmer OS" w:hAnsi="Khmer OS" w:eastAsia="Arial" w:cs="Khmer OS"/>
+          <w:b w:val="false"/>
+          <w:b w:val="false"/>
+          <w:bCs w:val="false"/>
+          <w:color w:val="000000"/>
+          <w:kern w:val="0"/>
+          <w:sz w:val="32"/>
+          <w:sz w:val="32"/>
+          <w:szCs w:val="24"/>
+          <w:u w:val="none"/>
+          <w:shd w:fill="auto" w:val="clear"/>
+          <w:lang w:val="en" w:eastAsia="zh-CN" w:bidi="hi-IN"/>
+        </w:rPr>
+        <w:t xml:space="preserve">អាច </w:t>
+      </w:r>
+      <w:r>
+        <w:rPr>
+          <w:rFonts w:eastAsia="Arial" w:cs="Khmer OS" w:ascii="Khmer OS" w:hAnsi="Khmer OS"/>
+          <w:b w:val="false"/>
+          <w:bCs w:val="false"/>
+          <w:color w:val="000000"/>
+          <w:kern w:val="0"/>
+          <w:sz w:val="32"/>
+          <w:szCs w:val="24"/>
+          <w:u w:val="none"/>
+          <w:shd w:fill="auto" w:val="clear"/>
+          <w:lang w:val="en" w:eastAsia="zh-CN" w:bidi="hi-IN"/>
+        </w:rPr>
+        <w:t xml:space="preserve">access </w:t>
+      </w:r>
+      <w:r>
+        <w:rPr>
+          <w:rFonts w:ascii="Khmer OS" w:hAnsi="Khmer OS" w:eastAsia="Arial" w:cs="Khmer OS"/>
+          <w:b w:val="false"/>
+          <w:b w:val="false"/>
+          <w:bCs w:val="false"/>
+          <w:color w:val="000000"/>
+          <w:kern w:val="0"/>
+          <w:sz w:val="32"/>
+          <w:sz w:val="32"/>
+          <w:szCs w:val="24"/>
+          <w:u w:val="none"/>
+          <w:shd w:fill="auto" w:val="clear"/>
+          <w:lang w:val="en" w:eastAsia="zh-CN" w:bidi="hi-IN"/>
+        </w:rPr>
+        <w:t xml:space="preserve">លើ </w:t>
+      </w:r>
+      <w:r>
+        <w:rPr>
+          <w:rFonts w:eastAsia="Arial" w:cs="Khmer OS" w:ascii="Khmer OS" w:hAnsi="Khmer OS"/>
+          <w:b w:val="false"/>
+          <w:bCs w:val="false"/>
+          <w:color w:val="000000"/>
+          <w:kern w:val="0"/>
+          <w:sz w:val="32"/>
+          <w:szCs w:val="24"/>
+          <w:u w:val="none"/>
+          <w:shd w:fill="auto" w:val="clear"/>
+          <w:lang w:val="en" w:eastAsia="zh-CN" w:bidi="hi-IN"/>
+        </w:rPr>
+        <w:t xml:space="preserve">A </w:t>
+      </w:r>
+      <w:r>
+        <w:rPr>
+          <w:rFonts w:ascii="Khmer OS" w:hAnsi="Khmer OS" w:eastAsia="Arial" w:cs="Khmer OS"/>
+          <w:b w:val="false"/>
+          <w:b w:val="false"/>
+          <w:bCs w:val="false"/>
+          <w:color w:val="000000"/>
+          <w:kern w:val="0"/>
+          <w:sz w:val="32"/>
+          <w:sz w:val="32"/>
+          <w:szCs w:val="24"/>
+          <w:u w:val="none"/>
+          <w:shd w:fill="auto" w:val="clear"/>
+          <w:lang w:val="en" w:eastAsia="zh-CN" w:bidi="hi-IN"/>
+        </w:rPr>
+        <w:t xml:space="preserve">បាន </w:t>
+      </w:r>
+      <w:r>
+        <w:rPr>
+          <w:rFonts w:eastAsia="Arial" w:cs="Khmer OS" w:ascii="Khmer OS" w:hAnsi="Khmer OS"/>
+          <w:b w:val="false"/>
+          <w:bCs w:val="false"/>
+          <w:color w:val="000000"/>
+          <w:kern w:val="0"/>
+          <w:sz w:val="32"/>
+          <w:szCs w:val="24"/>
+          <w:u w:val="none"/>
+          <w:shd w:fill="auto" w:val="clear"/>
+          <w:lang w:val="en" w:eastAsia="zh-CN" w:bidi="hi-IN"/>
+        </w:rPr>
+        <w:tab/>
+      </w:r>
+      <w:r>
+        <w:rPr>
+          <w:rFonts w:ascii="Khmer OS" w:hAnsi="Khmer OS" w:eastAsia="Arial" w:cs="Khmer OS"/>
+          <w:b w:val="false"/>
+          <w:b w:val="false"/>
+          <w:bCs w:val="false"/>
+          <w:color w:val="000000"/>
+          <w:kern w:val="0"/>
+          <w:sz w:val="32"/>
+          <w:sz w:val="32"/>
+          <w:szCs w:val="24"/>
+          <w:u w:val="none"/>
+          <w:shd w:fill="auto" w:val="clear"/>
+          <w:lang w:val="en" w:eastAsia="zh-CN" w:bidi="hi-IN"/>
+        </w:rPr>
+        <w:t xml:space="preserve">តែ </w:t>
+      </w:r>
+      <w:r>
+        <w:rPr>
+          <w:rFonts w:eastAsia="Arial" w:cs="Khmer OS" w:ascii="Khmer OS" w:hAnsi="Khmer OS"/>
+          <w:b w:val="false"/>
+          <w:bCs w:val="false"/>
+          <w:color w:val="000000"/>
+          <w:kern w:val="0"/>
+          <w:sz w:val="32"/>
+          <w:szCs w:val="24"/>
+          <w:u w:val="none"/>
+          <w:shd w:fill="auto" w:val="clear"/>
+          <w:lang w:val="en" w:eastAsia="zh-CN" w:bidi="hi-IN"/>
+        </w:rPr>
+        <w:t xml:space="preserve">A </w:t>
+      </w:r>
+      <w:r>
+        <w:rPr>
+          <w:rFonts w:ascii="Khmer OS" w:hAnsi="Khmer OS" w:eastAsia="Arial" w:cs="Khmer OS"/>
+          <w:b w:val="false"/>
+          <w:b w:val="false"/>
+          <w:bCs w:val="false"/>
+          <w:color w:val="000000"/>
+          <w:kern w:val="0"/>
+          <w:sz w:val="32"/>
+          <w:sz w:val="32"/>
+          <w:szCs w:val="24"/>
+          <w:u w:val="none"/>
+          <w:shd w:fill="auto" w:val="clear"/>
+          <w:lang w:val="en" w:eastAsia="zh-CN" w:bidi="hi-IN"/>
+        </w:rPr>
+        <w:t xml:space="preserve">មិនអាច </w:t>
+      </w:r>
+      <w:r>
+        <w:rPr>
+          <w:rFonts w:eastAsia="Arial" w:cs="Khmer OS" w:ascii="Khmer OS" w:hAnsi="Khmer OS"/>
+          <w:b w:val="false"/>
+          <w:bCs w:val="false"/>
+          <w:color w:val="000000"/>
+          <w:kern w:val="0"/>
+          <w:sz w:val="32"/>
+          <w:szCs w:val="24"/>
+          <w:u w:val="none"/>
+          <w:shd w:fill="auto" w:val="clear"/>
+          <w:lang w:val="en" w:eastAsia="zh-CN" w:bidi="hi-IN"/>
+        </w:rPr>
+        <w:t xml:space="preserve">access </w:t>
+      </w:r>
+      <w:r>
+        <w:rPr>
+          <w:rFonts w:ascii="Khmer OS" w:hAnsi="Khmer OS" w:eastAsia="Arial" w:cs="Khmer OS"/>
+          <w:b w:val="false"/>
+          <w:b w:val="false"/>
+          <w:bCs w:val="false"/>
+          <w:color w:val="000000"/>
+          <w:kern w:val="0"/>
+          <w:sz w:val="32"/>
+          <w:sz w:val="32"/>
+          <w:szCs w:val="24"/>
+          <w:u w:val="none"/>
+          <w:shd w:fill="auto" w:val="clear"/>
+          <w:lang w:val="en" w:eastAsia="zh-CN" w:bidi="hi-IN"/>
+        </w:rPr>
+        <w:t xml:space="preserve">លើ </w:t>
+      </w:r>
+      <w:r>
+        <w:rPr>
+          <w:rFonts w:eastAsia="Arial" w:cs="Khmer OS" w:ascii="Khmer OS" w:hAnsi="Khmer OS"/>
+          <w:b w:val="false"/>
+          <w:bCs w:val="false"/>
+          <w:color w:val="000000"/>
+          <w:kern w:val="0"/>
+          <w:sz w:val="32"/>
+          <w:szCs w:val="24"/>
+          <w:u w:val="none"/>
+          <w:shd w:fill="auto" w:val="clear"/>
+          <w:lang w:val="en" w:eastAsia="zh-CN" w:bidi="hi-IN"/>
+        </w:rPr>
+        <w:t xml:space="preserve">B </w:t>
+      </w:r>
+      <w:r>
+        <w:rPr>
+          <w:rFonts w:ascii="Khmer OS" w:hAnsi="Khmer OS" w:eastAsia="Arial" w:cs="Khmer OS"/>
+          <w:b w:val="false"/>
+          <w:b w:val="false"/>
+          <w:bCs w:val="false"/>
+          <w:color w:val="000000"/>
+          <w:kern w:val="0"/>
+          <w:sz w:val="32"/>
+          <w:sz w:val="32"/>
+          <w:szCs w:val="24"/>
+          <w:u w:val="none"/>
+          <w:shd w:fill="auto" w:val="clear"/>
+          <w:lang w:val="en" w:eastAsia="zh-CN" w:bidi="hi-IN"/>
+        </w:rPr>
+        <w:t>វិញបានទេ។</w:t>
+      </w:r>
+    </w:p>
+    <w:p>
+      <w:pPr>
+        <w:pStyle w:val="Normal"/>
+        <w:bidi w:val="0"/>
+        <w:spacing w:lineRule="auto" w:line="240" w:before="240" w:after="0"/>
+        <w:jc w:val="left"/>
+        <w:rPr>
+          <w:b w:val="false"/>
+          <w:b w:val="false"/>
+          <w:bCs w:val="false"/>
+          <w:u w:val="none"/>
+        </w:rPr>
+      </w:pPr>
+      <w:r>
+        <w:rPr>
+          <w:rFonts w:eastAsia="Arial" w:cs="Khmer OS" w:ascii="Khmer OS" w:hAnsi="Khmer OS"/>
+          <w:b w:val="false"/>
+          <w:bCs w:val="false"/>
+          <w:color w:val="000000"/>
+          <w:kern w:val="0"/>
+          <w:sz w:val="32"/>
+          <w:szCs w:val="24"/>
+          <w:u w:val="none"/>
+          <w:shd w:fill="auto" w:val="clear"/>
+          <w:lang w:val="en" w:eastAsia="zh-CN" w:bidi="hi-IN"/>
+        </w:rPr>
+        <w:tab/>
+      </w:r>
+      <w:r>
+        <w:rPr>
+          <w:rFonts w:eastAsia="Arial" w:cs="Khmer OS" w:ascii="Khmer OS" w:hAnsi="Khmer OS"/>
+          <w:b w:val="false"/>
+          <w:bCs w:val="false"/>
+          <w:color w:val="000000"/>
+          <w:kern w:val="0"/>
+          <w:sz w:val="32"/>
+          <w:szCs w:val="24"/>
+          <w:u w:val="single"/>
+          <w:shd w:fill="auto" w:val="clear"/>
+          <w:lang w:val="en" w:eastAsia="zh-CN" w:bidi="hi-IN"/>
+        </w:rPr>
+        <w:t>*Syntax:</w:t>
+      </w:r>
+    </w:p>
+    <w:p>
+      <w:pPr>
+        <w:pStyle w:val="Normal"/>
+        <w:bidi w:val="0"/>
+        <w:spacing w:lineRule="auto" w:line="240" w:before="240" w:after="0"/>
+        <w:jc w:val="left"/>
+        <w:rPr>
+          <w:b w:val="false"/>
+          <w:b w:val="false"/>
+          <w:bCs w:val="false"/>
+          <w:u w:val="none"/>
+        </w:rPr>
+      </w:pPr>
+      <w:r>
+        <w:rPr>
+          <w:rFonts w:eastAsia="Arial" w:cs="Khmer OS" w:ascii="Khmer OS" w:hAnsi="Khmer OS"/>
+          <w:b w:val="false"/>
+          <w:bCs w:val="false"/>
+          <w:color w:val="000000"/>
+          <w:kern w:val="0"/>
+          <w:sz w:val="32"/>
+          <w:szCs w:val="24"/>
+          <w:u w:val="none"/>
+          <w:shd w:fill="auto" w:val="clear"/>
+          <w:lang w:val="en" w:eastAsia="zh-CN" w:bidi="hi-IN"/>
+        </w:rPr>
+        <w:tab/>
+        <w:tab/>
+        <w:t>class A{</w:t>
+        <w:tab/>
+      </w:r>
+    </w:p>
+    <w:p>
+      <w:pPr>
+        <w:pStyle w:val="Normal"/>
+        <w:bidi w:val="0"/>
+        <w:spacing w:lineRule="auto" w:line="240" w:before="240" w:after="0"/>
+        <w:jc w:val="left"/>
+        <w:rPr>
+          <w:b w:val="false"/>
+          <w:b w:val="false"/>
+          <w:bCs w:val="false"/>
+          <w:u w:val="none"/>
+        </w:rPr>
+      </w:pPr>
+      <w:r>
+        <w:rPr>
+          <w:rFonts w:eastAsia="Arial" w:cs="Khmer OS" w:ascii="Khmer OS" w:hAnsi="Khmer OS"/>
+          <w:b w:val="false"/>
+          <w:bCs w:val="false"/>
+          <w:color w:val="000000"/>
+          <w:kern w:val="0"/>
+          <w:sz w:val="32"/>
+          <w:szCs w:val="24"/>
+          <w:u w:val="none"/>
+          <w:shd w:fill="auto" w:val="clear"/>
+          <w:lang w:val="en" w:eastAsia="zh-CN" w:bidi="hi-IN"/>
+        </w:rPr>
+        <w:tab/>
+        <w:tab/>
+        <w:tab/>
+        <w:t>friend class B;</w:t>
+      </w:r>
+    </w:p>
+    <w:p>
+      <w:pPr>
+        <w:pStyle w:val="Normal"/>
+        <w:bidi w:val="0"/>
+        <w:spacing w:lineRule="auto" w:line="240" w:before="240" w:after="0"/>
+        <w:jc w:val="left"/>
+        <w:rPr>
+          <w:b w:val="false"/>
+          <w:b w:val="false"/>
+          <w:bCs w:val="false"/>
+          <w:u w:val="none"/>
+        </w:rPr>
+      </w:pPr>
+      <w:r>
+        <w:rPr>
+          <w:rFonts w:eastAsia="Arial" w:cs="Khmer OS" w:ascii="Khmer OS" w:hAnsi="Khmer OS"/>
+          <w:b w:val="false"/>
+          <w:bCs w:val="false"/>
+          <w:color w:val="000000"/>
+          <w:kern w:val="0"/>
+          <w:sz w:val="32"/>
+          <w:szCs w:val="24"/>
+          <w:u w:val="none"/>
+          <w:shd w:fill="auto" w:val="clear"/>
+          <w:lang w:val="en" w:eastAsia="zh-CN" w:bidi="hi-IN"/>
+        </w:rPr>
+        <w:tab/>
+        <w:tab/>
+        <w:tab/>
+        <w:t>.......................</w:t>
+      </w:r>
+    </w:p>
+    <w:p>
+      <w:pPr>
+        <w:pStyle w:val="Normal"/>
+        <w:bidi w:val="0"/>
+        <w:spacing w:lineRule="auto" w:line="240" w:before="240" w:after="0"/>
+        <w:jc w:val="left"/>
+        <w:rPr>
+          <w:b w:val="false"/>
+          <w:b w:val="false"/>
+          <w:bCs w:val="false"/>
+          <w:u w:val="none"/>
+        </w:rPr>
+      </w:pPr>
+      <w:r>
+        <w:rPr>
+          <w:rFonts w:eastAsia="Arial" w:cs="Khmer OS" w:ascii="Khmer OS" w:hAnsi="Khmer OS"/>
+          <w:b w:val="false"/>
+          <w:bCs w:val="false"/>
+          <w:color w:val="000000"/>
+          <w:kern w:val="0"/>
+          <w:sz w:val="32"/>
+          <w:szCs w:val="24"/>
+          <w:u w:val="none"/>
+          <w:shd w:fill="auto" w:val="clear"/>
+          <w:lang w:val="en" w:eastAsia="zh-CN" w:bidi="hi-IN"/>
+        </w:rPr>
+        <w:tab/>
+        <w:tab/>
+        <w:t>}</w:t>
+      </w:r>
+    </w:p>
+    <w:p>
+      <w:pPr>
+        <w:pStyle w:val="Normal"/>
+        <w:bidi w:val="0"/>
+        <w:spacing w:lineRule="auto" w:line="240" w:before="240" w:after="0"/>
+        <w:jc w:val="left"/>
+        <w:rPr>
+          <w:rFonts w:ascii="Khmer OS" w:hAnsi="Khmer OS" w:eastAsia="Arial" w:cs="Khmer OS"/>
+          <w:color w:val="000000"/>
+          <w:kern w:val="0"/>
+          <w:sz w:val="32"/>
+          <w:szCs w:val="24"/>
+          <w:shd w:fill="auto" w:val="clear"/>
+          <w:lang w:val="en" w:eastAsia="zh-CN" w:bidi="hi-IN"/>
+        </w:rPr>
+      </w:pPr>
+      <w:r>
+        <w:rPr>
+          <w:b w:val="false"/>
+          <w:bCs w:val="false"/>
+          <w:u w:val="none"/>
+        </w:rPr>
+      </w:r>
+    </w:p>
+    <w:p>
+      <w:pPr>
+        <w:pStyle w:val="Normal"/>
+        <w:bidi w:val="0"/>
+        <w:spacing w:lineRule="auto" w:line="240" w:before="240" w:after="0"/>
+        <w:jc w:val="left"/>
+        <w:rPr>
+          <w:b w:val="false"/>
+          <w:b w:val="false"/>
+          <w:bCs w:val="false"/>
+          <w:u w:val="none"/>
+        </w:rPr>
+      </w:pPr>
+      <w:r>
+        <w:rPr>
+          <w:rFonts w:eastAsia="Arial" w:cs="Khmer OS" w:ascii="Khmer OS" w:hAnsi="Khmer OS"/>
+          <w:b w:val="false"/>
+          <w:bCs w:val="false"/>
+          <w:color w:val="000000"/>
+          <w:kern w:val="0"/>
+          <w:sz w:val="32"/>
+          <w:szCs w:val="24"/>
+          <w:u w:val="none"/>
+          <w:shd w:fill="auto" w:val="clear"/>
+          <w:lang w:val="en" w:eastAsia="zh-CN" w:bidi="hi-IN"/>
+        </w:rPr>
+        <w:tab/>
+        <w:tab/>
+        <w:t>class B{</w:t>
+      </w:r>
+    </w:p>
+    <w:p>
+      <w:pPr>
+        <w:pStyle w:val="Normal"/>
+        <w:bidi w:val="0"/>
+        <w:spacing w:lineRule="auto" w:line="240" w:before="240" w:after="0"/>
+        <w:jc w:val="left"/>
+        <w:rPr>
+          <w:b w:val="false"/>
+          <w:b w:val="false"/>
+          <w:bCs w:val="false"/>
+          <w:u w:val="none"/>
+        </w:rPr>
+      </w:pPr>
+      <w:r>
+        <w:rPr>
+          <w:rFonts w:eastAsia="Arial" w:cs="Khmer OS" w:ascii="Khmer OS" w:hAnsi="Khmer OS"/>
+          <w:b w:val="false"/>
+          <w:bCs w:val="false"/>
+          <w:color w:val="000000"/>
+          <w:kern w:val="0"/>
+          <w:sz w:val="32"/>
+          <w:szCs w:val="24"/>
+          <w:u w:val="none"/>
+          <w:shd w:fill="auto" w:val="clear"/>
+          <w:lang w:val="en" w:eastAsia="zh-CN" w:bidi="hi-IN"/>
+        </w:rPr>
+        <w:tab/>
+        <w:tab/>
+        <w:tab/>
+        <w:t>..........................</w:t>
+      </w:r>
+    </w:p>
+    <w:p>
+      <w:pPr>
+        <w:pStyle w:val="Normal"/>
+        <w:bidi w:val="0"/>
+        <w:spacing w:lineRule="auto" w:line="240" w:before="240" w:after="0"/>
+        <w:jc w:val="left"/>
+        <w:rPr>
+          <w:b w:val="false"/>
+          <w:b w:val="false"/>
+          <w:bCs w:val="false"/>
+          <w:u w:val="none"/>
+        </w:rPr>
+      </w:pPr>
+      <w:r>
+        <w:rPr>
+          <w:rFonts w:eastAsia="Arial" w:cs="Khmer OS" w:ascii="Khmer OS" w:hAnsi="Khmer OS"/>
+          <w:b w:val="false"/>
+          <w:bCs w:val="false"/>
+          <w:color w:val="000000"/>
+          <w:kern w:val="0"/>
+          <w:sz w:val="32"/>
+          <w:szCs w:val="24"/>
+          <w:u w:val="none"/>
+          <w:shd w:fill="auto" w:val="clear"/>
+          <w:lang w:val="en" w:eastAsia="zh-CN" w:bidi="hi-IN"/>
+        </w:rPr>
+        <w:tab/>
+        <w:tab/>
+        <w:tab/>
+        <w:t>..........................</w:t>
+        <w:tab/>
+        <w:tab/>
+      </w:r>
+    </w:p>
+    <w:p>
+      <w:pPr>
+        <w:pStyle w:val="Normal"/>
+        <w:bidi w:val="0"/>
+        <w:spacing w:lineRule="auto" w:line="240" w:before="240" w:after="0"/>
+        <w:jc w:val="left"/>
+        <w:rPr>
+          <w:b w:val="false"/>
+          <w:b w:val="false"/>
+          <w:bCs w:val="false"/>
+          <w:u w:val="none"/>
+        </w:rPr>
+      </w:pPr>
+      <w:r>
+        <w:rPr>
+          <w:rFonts w:eastAsia="Arial" w:cs="Khmer OS" w:ascii="Khmer OS" w:hAnsi="Khmer OS"/>
+          <w:b w:val="false"/>
+          <w:bCs w:val="false"/>
+          <w:color w:val="000000"/>
+          <w:kern w:val="0"/>
+          <w:sz w:val="32"/>
+          <w:szCs w:val="24"/>
+          <w:u w:val="none"/>
+          <w:shd w:fill="auto" w:val="clear"/>
+          <w:lang w:val="en" w:eastAsia="zh-CN" w:bidi="hi-IN"/>
+        </w:rPr>
+        <w:tab/>
+        <w:tab/>
+        <w:t>}</w:t>
+      </w:r>
+    </w:p>
+    <w:p>
+      <w:pPr>
+        <w:pStyle w:val="Normal"/>
+        <w:bidi w:val="0"/>
+        <w:spacing w:lineRule="auto" w:line="240" w:before="240" w:after="0"/>
+        <w:jc w:val="left"/>
+        <w:rPr>
+          <w:b w:val="false"/>
+          <w:b w:val="false"/>
+          <w:bCs w:val="false"/>
+          <w:u w:val="none"/>
+        </w:rPr>
+      </w:pPr>
+      <w:r>
+        <w:rPr>
+          <w:rFonts w:eastAsia="Arial" w:cs="Khmer OS" w:ascii="Khmer OS" w:hAnsi="Khmer OS"/>
+          <w:b/>
+          <w:bCs/>
+          <w:color w:val="000000"/>
+          <w:kern w:val="0"/>
+          <w:sz w:val="32"/>
+          <w:szCs w:val="24"/>
+          <w:u w:val="single"/>
+          <w:shd w:fill="auto" w:val="clear"/>
+          <w:lang w:val="en" w:eastAsia="zh-CN" w:bidi="hi-IN"/>
+        </w:rPr>
+        <w:t>14. Common friend function:</w:t>
+      </w:r>
+    </w:p>
+    <w:p>
+      <w:pPr>
+        <w:pStyle w:val="Normal"/>
+        <w:bidi w:val="0"/>
+        <w:spacing w:lineRule="auto" w:line="240" w:before="240" w:after="0"/>
+        <w:jc w:val="left"/>
+        <w:rPr>
+          <w:b w:val="false"/>
+          <w:b w:val="false"/>
+          <w:bCs w:val="false"/>
+          <w:u w:val="none"/>
+        </w:rPr>
+      </w:pPr>
+      <w:r>
+        <w:rPr>
+          <w:rFonts w:eastAsia="Arial" w:cs="Khmer OS" w:ascii="Khmer OS" w:hAnsi="Khmer OS"/>
+          <w:b w:val="false"/>
+          <w:bCs w:val="false"/>
+          <w:color w:val="000000"/>
+          <w:kern w:val="0"/>
+          <w:sz w:val="32"/>
+          <w:szCs w:val="24"/>
+          <w:u w:val="none"/>
+          <w:shd w:fill="auto" w:val="clear"/>
+          <w:lang w:val="en" w:eastAsia="zh-CN" w:bidi="hi-IN"/>
+        </w:rPr>
+        <w:tab/>
+      </w:r>
+      <w:r>
+        <w:rPr>
+          <w:rFonts w:ascii="Khmer OS" w:hAnsi="Khmer OS" w:eastAsia="Arial" w:cs="Khmer OS"/>
+          <w:b w:val="false"/>
+          <w:b w:val="false"/>
+          <w:bCs w:val="false"/>
+          <w:color w:val="000000"/>
+          <w:kern w:val="0"/>
+          <w:sz w:val="32"/>
+          <w:sz w:val="32"/>
+          <w:szCs w:val="24"/>
+          <w:u w:val="none"/>
+          <w:shd w:fill="auto" w:val="clear"/>
+          <w:lang w:val="en" w:eastAsia="zh-CN" w:bidi="hi-IN"/>
+        </w:rPr>
+        <w:t xml:space="preserve">ជា </w:t>
+      </w:r>
+      <w:r>
+        <w:rPr>
+          <w:rFonts w:eastAsia="Arial" w:cs="Khmer OS" w:ascii="Khmer OS" w:hAnsi="Khmer OS"/>
+          <w:b w:val="false"/>
+          <w:bCs w:val="false"/>
+          <w:color w:val="000000"/>
+          <w:kern w:val="0"/>
+          <w:sz w:val="32"/>
+          <w:szCs w:val="24"/>
+          <w:u w:val="none"/>
+          <w:shd w:fill="auto" w:val="clear"/>
+          <w:lang w:val="en" w:eastAsia="zh-CN" w:bidi="hi-IN"/>
+        </w:rPr>
+        <w:t xml:space="preserve">non function member </w:t>
+      </w:r>
+      <w:r>
+        <w:rPr>
+          <w:rFonts w:ascii="Khmer OS" w:hAnsi="Khmer OS" w:eastAsia="Arial" w:cs="Khmer OS"/>
+          <w:b w:val="false"/>
+          <w:b w:val="false"/>
+          <w:bCs w:val="false"/>
+          <w:color w:val="000000"/>
+          <w:kern w:val="0"/>
+          <w:sz w:val="32"/>
+          <w:sz w:val="32"/>
+          <w:szCs w:val="24"/>
+          <w:u w:val="none"/>
+          <w:shd w:fill="auto" w:val="clear"/>
+          <w:lang w:val="en" w:eastAsia="zh-CN" w:bidi="hi-IN"/>
+        </w:rPr>
+        <w:t>មួយដែលមាន</w:t>
+      </w:r>
+      <w:r>
+        <w:rPr>
+          <w:rFonts w:eastAsia="Arial" w:cs="Khmer OS" w:ascii="Khmer OS" w:hAnsi="Khmer OS"/>
+          <w:b w:val="false"/>
+          <w:bCs w:val="false"/>
+          <w:color w:val="000000"/>
+          <w:kern w:val="0"/>
+          <w:sz w:val="32"/>
+          <w:szCs w:val="24"/>
+          <w:u w:val="none"/>
+          <w:shd w:fill="auto" w:val="clear"/>
+          <w:lang w:val="en" w:eastAsia="zh-CN" w:bidi="hi-IN"/>
+        </w:rPr>
+        <w:t>friendship</w:t>
+      </w:r>
+      <w:r>
+        <w:rPr>
+          <w:rFonts w:ascii="Khmer OS" w:hAnsi="Khmer OS" w:eastAsia="Arial" w:cs="Khmer OS"/>
+          <w:b w:val="false"/>
+          <w:b w:val="false"/>
+          <w:bCs w:val="false"/>
+          <w:color w:val="000000"/>
+          <w:kern w:val="0"/>
+          <w:sz w:val="32"/>
+          <w:sz w:val="32"/>
+          <w:szCs w:val="24"/>
+          <w:u w:val="none"/>
+          <w:shd w:fill="auto" w:val="clear"/>
+          <w:lang w:val="en" w:eastAsia="zh-CN" w:bidi="hi-IN"/>
+        </w:rPr>
+        <w:t>ជាមួយ</w:t>
+      </w:r>
+      <w:r>
+        <w:rPr>
+          <w:rFonts w:eastAsia="Arial" w:cs="Khmer OS" w:ascii="Khmer OS" w:hAnsi="Khmer OS"/>
+          <w:b w:val="false"/>
+          <w:bCs w:val="false"/>
+          <w:color w:val="000000"/>
+          <w:kern w:val="0"/>
+          <w:sz w:val="32"/>
+          <w:szCs w:val="24"/>
+          <w:u w:val="none"/>
+          <w:shd w:fill="auto" w:val="clear"/>
+          <w:lang w:val="en" w:eastAsia="zh-CN" w:bidi="hi-IN"/>
+        </w:rPr>
+        <w:t xml:space="preserve">class </w:t>
+        <w:tab/>
+      </w:r>
+      <w:r>
+        <w:rPr>
+          <w:rFonts w:ascii="Khmer OS" w:hAnsi="Khmer OS" w:eastAsia="Arial" w:cs="Khmer OS"/>
+          <w:b w:val="false"/>
+          <w:b w:val="false"/>
+          <w:bCs w:val="false"/>
+          <w:color w:val="000000"/>
+          <w:kern w:val="0"/>
+          <w:sz w:val="32"/>
+          <w:sz w:val="32"/>
+          <w:szCs w:val="24"/>
+          <w:u w:val="none"/>
+          <w:shd w:fill="auto" w:val="clear"/>
+          <w:lang w:val="en" w:eastAsia="zh-CN" w:bidi="hi-IN"/>
+        </w:rPr>
+        <w:t xml:space="preserve">ច្រើន។ គេត្រូវប្រកាស </w:t>
+      </w:r>
+      <w:r>
+        <w:rPr>
+          <w:rFonts w:eastAsia="Arial" w:cs="Khmer OS" w:ascii="Khmer OS" w:hAnsi="Khmer OS"/>
+          <w:b w:val="false"/>
+          <w:bCs w:val="false"/>
+          <w:color w:val="000000"/>
+          <w:kern w:val="0"/>
+          <w:sz w:val="32"/>
+          <w:szCs w:val="24"/>
+          <w:u w:val="none"/>
+          <w:shd w:fill="auto" w:val="clear"/>
+          <w:lang w:val="en" w:eastAsia="zh-CN" w:bidi="hi-IN"/>
+        </w:rPr>
+        <w:t xml:space="preserve">friend function </w:t>
+      </w:r>
+      <w:r>
+        <w:rPr>
+          <w:rFonts w:ascii="Khmer OS" w:hAnsi="Khmer OS" w:eastAsia="Arial" w:cs="Khmer OS"/>
+          <w:b w:val="false"/>
+          <w:b w:val="false"/>
+          <w:bCs w:val="false"/>
+          <w:color w:val="000000"/>
+          <w:kern w:val="0"/>
+          <w:sz w:val="32"/>
+          <w:sz w:val="32"/>
+          <w:szCs w:val="24"/>
+          <w:u w:val="none"/>
+          <w:shd w:fill="auto" w:val="clear"/>
+          <w:lang w:val="en" w:eastAsia="zh-CN" w:bidi="hi-IN"/>
+        </w:rPr>
+        <w:t xml:space="preserve">នោះនៅគ្រប់ </w:t>
+      </w:r>
+      <w:r>
+        <w:rPr>
+          <w:rFonts w:eastAsia="Arial" w:cs="Khmer OS" w:ascii="Khmer OS" w:hAnsi="Khmer OS"/>
+          <w:b w:val="false"/>
+          <w:bCs w:val="false"/>
+          <w:color w:val="000000"/>
+          <w:kern w:val="0"/>
+          <w:sz w:val="32"/>
+          <w:szCs w:val="24"/>
+          <w:u w:val="none"/>
+          <w:shd w:fill="auto" w:val="clear"/>
+          <w:lang w:val="en" w:eastAsia="zh-CN" w:bidi="hi-IN"/>
+        </w:rPr>
+        <w:t xml:space="preserve">class scope </w:t>
+      </w:r>
+      <w:r>
+        <w:rPr>
+          <w:rFonts w:ascii="Khmer OS" w:hAnsi="Khmer OS" w:eastAsia="Arial" w:cs="Khmer OS"/>
+          <w:b w:val="false"/>
+          <w:b w:val="false"/>
+          <w:bCs w:val="false"/>
+          <w:color w:val="000000"/>
+          <w:kern w:val="0"/>
+          <w:sz w:val="32"/>
+          <w:sz w:val="32"/>
+          <w:szCs w:val="24"/>
+          <w:u w:val="none"/>
+          <w:shd w:fill="auto" w:val="clear"/>
+          <w:lang w:val="en" w:eastAsia="zh-CN" w:bidi="hi-IN"/>
+        </w:rPr>
+        <w:t xml:space="preserve">ទាំងអស់ </w:t>
+      </w:r>
+      <w:r>
+        <w:rPr>
+          <w:rFonts w:eastAsia="Arial" w:cs="Khmer OS" w:ascii="Khmer OS" w:hAnsi="Khmer OS"/>
+          <w:b w:val="false"/>
+          <w:bCs w:val="false"/>
+          <w:color w:val="000000"/>
+          <w:kern w:val="0"/>
+          <w:sz w:val="32"/>
+          <w:szCs w:val="24"/>
+          <w:u w:val="none"/>
+          <w:shd w:fill="auto" w:val="clear"/>
+          <w:lang w:val="en" w:eastAsia="zh-CN" w:bidi="hi-IN"/>
+        </w:rPr>
+        <w:tab/>
+      </w:r>
+      <w:r>
+        <w:rPr>
+          <w:rFonts w:ascii="Khmer OS" w:hAnsi="Khmer OS" w:eastAsia="Arial" w:cs="Khmer OS"/>
+          <w:b w:val="false"/>
+          <w:b w:val="false"/>
+          <w:bCs w:val="false"/>
+          <w:color w:val="000000"/>
+          <w:kern w:val="0"/>
+          <w:sz w:val="32"/>
+          <w:sz w:val="32"/>
+          <w:szCs w:val="24"/>
+          <w:u w:val="none"/>
+          <w:shd w:fill="auto" w:val="clear"/>
+          <w:lang w:val="en" w:eastAsia="zh-CN" w:bidi="hi-IN"/>
+        </w:rPr>
+        <w:t xml:space="preserve">ហើយ </w:t>
+      </w:r>
+      <w:r>
+        <w:rPr>
+          <w:rFonts w:eastAsia="Arial" w:cs="Khmer OS" w:ascii="Khmer OS" w:hAnsi="Khmer OS"/>
+          <w:b w:val="false"/>
+          <w:bCs w:val="false"/>
+          <w:color w:val="000000"/>
+          <w:kern w:val="0"/>
+          <w:sz w:val="32"/>
+          <w:szCs w:val="24"/>
+          <w:u w:val="none"/>
+          <w:shd w:fill="auto" w:val="clear"/>
+          <w:lang w:val="en" w:eastAsia="zh-CN" w:bidi="hi-IN"/>
+        </w:rPr>
+        <w:t xml:space="preserve">definition </w:t>
+      </w:r>
+      <w:r>
+        <w:rPr>
+          <w:rFonts w:ascii="Khmer OS" w:hAnsi="Khmer OS" w:eastAsia="Arial" w:cs="Khmer OS"/>
+          <w:b w:val="false"/>
+          <w:b w:val="false"/>
+          <w:bCs w:val="false"/>
+          <w:color w:val="000000"/>
+          <w:kern w:val="0"/>
+          <w:sz w:val="32"/>
+          <w:sz w:val="32"/>
+          <w:szCs w:val="24"/>
+          <w:u w:val="none"/>
+          <w:shd w:fill="auto" w:val="clear"/>
+          <w:lang w:val="en" w:eastAsia="zh-CN" w:bidi="hi-IN"/>
+        </w:rPr>
+        <w:t xml:space="preserve">របស់វាកំណត់ឡើងតែមួយគត់នៅក្នុង </w:t>
+      </w:r>
+      <w:r>
+        <w:rPr>
+          <w:rFonts w:eastAsia="Arial" w:cs="Khmer OS" w:ascii="Khmer OS" w:hAnsi="Khmer OS"/>
+          <w:b w:val="false"/>
+          <w:bCs w:val="false"/>
+          <w:color w:val="000000"/>
+          <w:kern w:val="0"/>
+          <w:sz w:val="32"/>
+          <w:szCs w:val="24"/>
+          <w:u w:val="none"/>
+          <w:shd w:fill="auto" w:val="clear"/>
+          <w:lang w:val="en" w:eastAsia="zh-CN" w:bidi="hi-IN"/>
+        </w:rPr>
+        <w:t xml:space="preserve">class </w:t>
+      </w:r>
+      <w:r>
+        <w:rPr>
+          <w:rFonts w:ascii="Khmer OS" w:hAnsi="Khmer OS" w:eastAsia="Arial" w:cs="Khmer OS"/>
+          <w:b w:val="false"/>
+          <w:b w:val="false"/>
+          <w:bCs w:val="false"/>
+          <w:color w:val="000000"/>
+          <w:kern w:val="0"/>
+          <w:sz w:val="32"/>
+          <w:sz w:val="32"/>
+          <w:szCs w:val="24"/>
+          <w:u w:val="none"/>
+          <w:shd w:fill="auto" w:val="clear"/>
+          <w:lang w:val="en" w:eastAsia="zh-CN" w:bidi="hi-IN"/>
+        </w:rPr>
+        <w:t>ចុងក្រោយឬ នៅ</w:t>
+      </w:r>
+      <w:r>
+        <w:rPr>
+          <w:rFonts w:eastAsia="Arial" w:cs="Khmer OS" w:ascii="Khmer OS" w:hAnsi="Khmer OS"/>
+          <w:b w:val="false"/>
+          <w:bCs w:val="false"/>
+          <w:color w:val="000000"/>
+          <w:kern w:val="0"/>
+          <w:sz w:val="32"/>
+          <w:szCs w:val="24"/>
+          <w:u w:val="none"/>
+          <w:shd w:fill="auto" w:val="clear"/>
+          <w:lang w:val="en" w:eastAsia="zh-CN" w:bidi="hi-IN"/>
+        </w:rPr>
+        <w:tab/>
+      </w:r>
+      <w:r>
+        <w:rPr>
+          <w:rFonts w:ascii="Khmer OS" w:hAnsi="Khmer OS" w:eastAsia="Arial" w:cs="Khmer OS"/>
+          <w:b w:val="false"/>
+          <w:b w:val="false"/>
+          <w:bCs w:val="false"/>
+          <w:color w:val="000000"/>
+          <w:kern w:val="0"/>
+          <w:sz w:val="32"/>
+          <w:sz w:val="32"/>
+          <w:szCs w:val="24"/>
+          <w:u w:val="none"/>
+          <w:shd w:fill="auto" w:val="clear"/>
+          <w:lang w:val="en" w:eastAsia="zh-CN" w:bidi="hi-IN"/>
+        </w:rPr>
+        <w:t>ក្រៅ</w:t>
+      </w:r>
+      <w:r>
+        <w:rPr>
+          <w:rFonts w:eastAsia="Arial" w:cs="Khmer OS" w:ascii="Khmer OS" w:hAnsi="Khmer OS"/>
+          <w:b w:val="false"/>
+          <w:bCs w:val="false"/>
+          <w:color w:val="000000"/>
+          <w:kern w:val="0"/>
+          <w:sz w:val="32"/>
+          <w:szCs w:val="24"/>
+          <w:u w:val="none"/>
+          <w:shd w:fill="auto" w:val="clear"/>
+          <w:lang w:val="en" w:eastAsia="zh-CN" w:bidi="hi-IN"/>
+        </w:rPr>
+        <w:t xml:space="preserve">class </w:t>
+      </w:r>
+      <w:r>
+        <w:rPr>
+          <w:rFonts w:ascii="Khmer OS" w:hAnsi="Khmer OS" w:eastAsia="Arial" w:cs="Khmer OS"/>
+          <w:b w:val="false"/>
+          <w:b w:val="false"/>
+          <w:bCs w:val="false"/>
+          <w:color w:val="000000"/>
+          <w:kern w:val="0"/>
+          <w:sz w:val="32"/>
+          <w:sz w:val="32"/>
+          <w:szCs w:val="24"/>
+          <w:u w:val="none"/>
+          <w:shd w:fill="auto" w:val="clear"/>
+          <w:lang w:val="en" w:eastAsia="zh-CN" w:bidi="hi-IN"/>
+        </w:rPr>
+        <w:t xml:space="preserve">នៃគ្រប់ </w:t>
+      </w:r>
+      <w:r>
+        <w:rPr>
+          <w:rFonts w:eastAsia="Arial" w:cs="Khmer OS" w:ascii="Khmer OS" w:hAnsi="Khmer OS"/>
+          <w:b w:val="false"/>
+          <w:bCs w:val="false"/>
+          <w:color w:val="000000"/>
+          <w:kern w:val="0"/>
+          <w:sz w:val="32"/>
+          <w:szCs w:val="24"/>
+          <w:u w:val="none"/>
+          <w:shd w:fill="auto" w:val="clear"/>
+          <w:lang w:val="en" w:eastAsia="zh-CN" w:bidi="hi-IN"/>
+        </w:rPr>
+        <w:t xml:space="preserve">class </w:t>
+      </w:r>
+      <w:r>
+        <w:rPr>
+          <w:rFonts w:ascii="Khmer OS" w:hAnsi="Khmer OS" w:eastAsia="Arial" w:cs="Khmer OS"/>
+          <w:b w:val="false"/>
+          <w:b w:val="false"/>
+          <w:bCs w:val="false"/>
+          <w:color w:val="000000"/>
+          <w:kern w:val="0"/>
+          <w:sz w:val="32"/>
+          <w:sz w:val="32"/>
+          <w:szCs w:val="24"/>
+          <w:u w:val="none"/>
+          <w:shd w:fill="auto" w:val="clear"/>
+          <w:lang w:val="en" w:eastAsia="zh-CN" w:bidi="hi-IN"/>
+        </w:rPr>
+        <w:t xml:space="preserve">ទាំងអស់។ ហើយ </w:t>
+      </w:r>
+      <w:r>
+        <w:rPr>
+          <w:rFonts w:eastAsia="Arial" w:cs="Khmer OS" w:ascii="Khmer OS" w:hAnsi="Khmer OS"/>
+          <w:b w:val="false"/>
+          <w:bCs w:val="false"/>
+          <w:color w:val="000000"/>
+          <w:kern w:val="0"/>
+          <w:sz w:val="32"/>
+          <w:szCs w:val="24"/>
+          <w:u w:val="none"/>
+          <w:shd w:fill="auto" w:val="clear"/>
+          <w:lang w:val="en" w:eastAsia="zh-CN" w:bidi="hi-IN"/>
+        </w:rPr>
+        <w:t xml:space="preserve">class  </w:t>
+      </w:r>
+      <w:r>
+        <w:rPr>
+          <w:rFonts w:ascii="Khmer OS" w:hAnsi="Khmer OS" w:eastAsia="Arial" w:cs="Khmer OS"/>
+          <w:b w:val="false"/>
+          <w:b w:val="false"/>
+          <w:bCs w:val="false"/>
+          <w:color w:val="000000"/>
+          <w:kern w:val="0"/>
+          <w:sz w:val="32"/>
+          <w:sz w:val="32"/>
+          <w:szCs w:val="24"/>
+          <w:u w:val="none"/>
+          <w:shd w:fill="auto" w:val="clear"/>
+          <w:lang w:val="en" w:eastAsia="zh-CN" w:bidi="hi-IN"/>
+        </w:rPr>
+        <w:t>ទាំងអស់ត្រូវប្រកាសជា</w:t>
+      </w:r>
+      <w:r>
+        <w:rPr>
+          <w:rFonts w:eastAsia="Arial" w:cs="Khmer OS" w:ascii="Khmer OS" w:hAnsi="Khmer OS"/>
+          <w:b w:val="false"/>
+          <w:bCs w:val="false"/>
+          <w:color w:val="000000"/>
+          <w:kern w:val="0"/>
+          <w:sz w:val="32"/>
+          <w:szCs w:val="24"/>
+          <w:u w:val="none"/>
+          <w:shd w:fill="auto" w:val="clear"/>
+          <w:lang w:val="en" w:eastAsia="zh-CN" w:bidi="hi-IN"/>
+        </w:rPr>
+        <w:tab/>
+      </w:r>
+      <w:r>
+        <w:rPr>
+          <w:rFonts w:ascii="Khmer OS" w:hAnsi="Khmer OS" w:eastAsia="Arial" w:cs="Khmer OS"/>
+          <w:b w:val="false"/>
+          <w:b w:val="false"/>
+          <w:bCs w:val="false"/>
+          <w:color w:val="000000"/>
+          <w:kern w:val="0"/>
+          <w:sz w:val="32"/>
+          <w:sz w:val="32"/>
+          <w:szCs w:val="24"/>
+          <w:u w:val="none"/>
+          <w:shd w:fill="auto" w:val="clear"/>
+          <w:lang w:val="en" w:eastAsia="zh-CN" w:bidi="hi-IN"/>
+        </w:rPr>
+        <w:t xml:space="preserve">លក្ខណះ </w:t>
+      </w:r>
+      <w:r>
+        <w:rPr>
+          <w:rFonts w:eastAsia="Arial" w:cs="Khmer OS" w:ascii="Khmer OS" w:hAnsi="Khmer OS"/>
+          <w:b w:val="false"/>
+          <w:bCs w:val="false"/>
+          <w:color w:val="000000"/>
+          <w:kern w:val="0"/>
+          <w:sz w:val="32"/>
+          <w:szCs w:val="24"/>
+          <w:u w:val="none"/>
+          <w:shd w:fill="auto" w:val="clear"/>
+          <w:lang w:val="en" w:eastAsia="zh-CN" w:bidi="hi-IN"/>
+        </w:rPr>
+        <w:t>forwad</w:t>
+      </w:r>
+      <w:r>
+        <w:rPr>
+          <w:rFonts w:ascii="Khmer OS" w:hAnsi="Khmer OS" w:eastAsia="Arial" w:cs="Khmer OS"/>
+          <w:b w:val="false"/>
+          <w:b w:val="false"/>
+          <w:bCs w:val="false"/>
+          <w:color w:val="000000"/>
+          <w:kern w:val="0"/>
+          <w:sz w:val="32"/>
+          <w:sz w:val="32"/>
+          <w:szCs w:val="24"/>
+          <w:u w:val="none"/>
+          <w:shd w:fill="auto" w:val="clear"/>
+          <w:lang w:val="en" w:eastAsia="zh-CN" w:bidi="hi-IN"/>
+        </w:rPr>
+        <w:t>។</w:t>
+      </w:r>
+    </w:p>
+    <w:p>
+      <w:pPr>
+        <w:pStyle w:val="Normal"/>
+        <w:bidi w:val="0"/>
+        <w:spacing w:lineRule="auto" w:line="240" w:before="240" w:after="0"/>
+        <w:jc w:val="left"/>
+        <w:rPr>
+          <w:b w:val="false"/>
+          <w:b w:val="false"/>
+          <w:bCs w:val="false"/>
+          <w:u w:val="none"/>
+        </w:rPr>
+      </w:pPr>
+      <w:r>
+        <w:rPr>
+          <w:rFonts w:eastAsia="Arial" w:cs="Khmer OS" w:ascii="Khmer OS" w:hAnsi="Khmer OS"/>
+          <w:b w:val="false"/>
+          <w:bCs w:val="false"/>
+          <w:color w:val="000000"/>
+          <w:kern w:val="0"/>
+          <w:sz w:val="32"/>
+          <w:szCs w:val="24"/>
+          <w:u w:val="none"/>
+          <w:shd w:fill="auto" w:val="clear"/>
+          <w:lang w:val="en" w:eastAsia="zh-CN" w:bidi="hi-IN"/>
+        </w:rPr>
+        <w:tab/>
+        <w:t>Ex: .......................</w:t>
       </w:r>
     </w:p>
     <w:sectPr>
@@ -5825,7 +7873,7 @@
     <w:pPr>
       <w:widowControl w:val="false"/>
       <w:suppressAutoHyphens w:val="true"/>
-      <w:overflowPunct w:val="false"/>
+      <w:overflowPunct w:val="true"/>
       <w:bidi w:val="0"/>
       <w:spacing w:lineRule="auto" w:line="276" w:before="0" w:after="0"/>
       <w:jc w:val="left"/>
@@ -5995,7 +8043,7 @@
     <w:pPr>
       <w:widowControl/>
       <w:suppressAutoHyphens w:val="true"/>
-      <w:overflowPunct w:val="false"/>
+      <w:overflowPunct w:val="true"/>
       <w:bidi w:val="0"/>
       <w:spacing w:before="0" w:after="0"/>
       <w:jc w:val="left"/>

</xml_diff>